<commit_message>
Paper abstract have been added
</commit_message>
<xml_diff>
--- a/docs/paper.docx
+++ b/docs/paper.docx
@@ -42,78 +42,89 @@
         <w:t xml:space="preserve"> </w:t>
       </w:r>
       <w:r>
-        <w:t xml:space="preserve">В данной работе предлагается метод </w:t>
-      </w:r>
-      <w:r>
-        <w:rPr>
-          <w:color w:val="FF0000"/>
-        </w:rPr>
-        <w:t xml:space="preserve">моделирования раскрашенных сетей Петри на основе онтологий и языка </w:t>
+        <w:t xml:space="preserve">В данной работе предлагается метод для проектирования и моделирования с использованием технологий семантического </w:t>
       </w:r>
       <w:r>
         <w:rPr>
           <w:i/>
-          <w:color w:val="FF0000"/>
+          <w:lang w:val="en-US"/>
+        </w:rPr>
+        <w:t>web</w:t>
+      </w:r>
+      <w:r>
+        <w:t>.</w:t>
+      </w:r>
+      <w:r>
+        <w:t xml:space="preserve"> Рассматриваются вопросы построения приложений </w:t>
+      </w:r>
+      <w:r>
+        <w:t>для интерпретации сетевых моделей.</w:t>
+      </w:r>
+      <w:r>
+        <w:t xml:space="preserve"> </w:t>
+      </w:r>
+      <w:r>
+        <w:rPr>
+          <w:i/>
+        </w:rPr>
+        <w:t>Методы.</w:t>
+      </w:r>
+      <w:r>
+        <w:t xml:space="preserve"> </w:t>
+      </w:r>
+      <w:r>
+        <w:t xml:space="preserve">Предложенный подход основан </w:t>
+      </w:r>
+      <w:r>
+        <w:t xml:space="preserve">описании области знаний с помощью онтологий, а также на применении </w:t>
+      </w:r>
+      <w:r>
+        <w:rPr>
+          <w:i/>
+          <w:lang w:val="en-US"/>
         </w:rPr>
         <w:t>SPARQL</w:t>
       </w:r>
       <w:r>
-        <w:t xml:space="preserve">. Рассматривается онтология раскрашенных сетей Петри, </w:t>
+        <w:t>-запросов с целью модификации онтологий в ходе моделирования.</w:t>
+      </w:r>
+      <w:r>
+        <w:t xml:space="preserve"> </w:t>
       </w:r>
       <w:r>
         <w:rPr>
           <w:i/>
         </w:rPr>
+        <w:t>Результаты</w:t>
+      </w:r>
+      <w:r>
+        <w:rPr>
+          <w:i/>
+        </w:rPr>
+        <w:t>.</w:t>
+      </w:r>
+      <w:r>
+        <w:t xml:space="preserve"> </w:t>
+      </w:r>
+      <w:r>
+        <w:t xml:space="preserve">Была составлена онтология раскрашенных сетей Петри, описывающая статическую структуру и динамику работы моделей. Кроме того, был разработан ряд </w:t>
+      </w:r>
+      <w:r>
+        <w:rPr>
+          <w:lang w:val="en-US"/>
+        </w:rPr>
         <w:t>SPARQL</w:t>
       </w:r>
       <w:r>
-        <w:t>-запросы, моделирующие динамику работы, а также вопросы построения приложений для интерпретации сетевых моделей.</w:t>
-      </w:r>
-      <w:r>
-        <w:t xml:space="preserve"> </w:t>
-      </w:r>
-      <w:r>
-        <w:rPr>
-          <w:i/>
-        </w:rPr>
-        <w:t>Методы.</w:t>
-      </w:r>
-      <w:r>
-        <w:t xml:space="preserve"> </w:t>
-      </w:r>
-      <w:r>
-        <w:rPr>
-          <w:highlight w:val="yellow"/>
-        </w:rPr>
-        <w:t>...</w:t>
-      </w:r>
-      <w:r>
-        <w:t xml:space="preserve"> </w:t>
-      </w:r>
-      <w:r>
-        <w:rPr>
-          <w:i/>
-        </w:rPr>
-        <w:t>Результаты</w:t>
-      </w:r>
-      <w:r>
-        <w:rPr>
-          <w:i/>
-        </w:rPr>
-        <w:t>.</w:t>
-      </w:r>
-      <w:r>
-        <w:t xml:space="preserve"> </w:t>
-      </w:r>
-      <w:r>
-        <w:rPr>
-          <w:highlight w:val="yellow"/>
-        </w:rPr>
-        <w:t>...</w:t>
-      </w:r>
-      <w:r>
-        <w:t xml:space="preserve"> </w:t>
-      </w:r>
+        <w:t xml:space="preserve">-запросов, использующихся для произведения первичной инициализации, </w:t>
+      </w:r>
+      <w:r>
+        <w:t>выявления комбинаций разрешенных переходов и непосредственного выполнения перехода.</w:t>
+      </w:r>
+      <w:bookmarkStart w:id="0" w:name="_GoBack"/>
+      <w:bookmarkEnd w:id="0"/>
+    </w:p>
+    <w:p>
       <w:r>
         <w:rPr>
           <w:i/>
@@ -288,6 +299,7 @@
       <w:r>
         <w:rPr>
           <w:highlight w:val="yellow"/>
+          <w:lang w:val="en-US"/>
         </w:rPr>
         <w:t>...</w:t>
       </w:r>
@@ -316,6 +328,7 @@
       <w:r>
         <w:rPr>
           <w:highlight w:val="yellow"/>
+          <w:lang w:val="en-US"/>
         </w:rPr>
         <w:t>...</w:t>
       </w:r>
@@ -344,6 +357,7 @@
       <w:r>
         <w:rPr>
           <w:highlight w:val="yellow"/>
+          <w:lang w:val="en-US"/>
         </w:rPr>
         <w:t>...</w:t>
       </w:r>
@@ -391,80 +405,154 @@
       </w:pPr>
     </w:p>
     <w:p>
-      <w:pPr>
-        <w:rPr>
-          <w:lang w:val="en-US"/>
-        </w:rPr>
-      </w:pPr>
       <w:r>
         <w:t>аннотация</w:t>
       </w:r>
       <w:r>
-        <w:rPr>
-          <w:lang w:val="en-US"/>
-        </w:rPr>
         <w:t xml:space="preserve">: 100-250 </w:t>
       </w:r>
       <w:r>
         <w:t>слов</w:t>
       </w:r>
       <w:r>
-        <w:rPr>
-          <w:lang w:val="en-US"/>
-        </w:rPr>
         <w:t xml:space="preserve"> (~</w:t>
       </w:r>
       <w:r>
         <w:t>на</w:t>
       </w:r>
       <w:r>
-        <w:rPr>
-          <w:lang w:val="en-US"/>
-        </w:rPr>
         <w:t xml:space="preserve"> </w:t>
       </w:r>
       <w:r>
         <w:t>страницу</w:t>
       </w:r>
       <w:r>
-        <w:rPr>
-          <w:lang w:val="en-US"/>
-        </w:rPr>
         <w:t xml:space="preserve"> </w:t>
       </w:r>
       <w:r>
         <w:t>каждая</w:t>
       </w:r>
       <w:r>
-        <w:rPr>
-          <w:lang w:val="en-US"/>
-        </w:rPr>
         <w:t>)</w:t>
       </w:r>
     </w:p>
     <w:p>
-      <w:pPr>
-        <w:rPr>
-          <w:lang w:val="en-US"/>
-        </w:rPr>
-      </w:pPr>
       <w:hyperlink r:id="rId4" w:history="1">
         <w:r>
           <w:rPr>
             <w:rStyle w:val="Hyperlink"/>
             <w:lang w:val="en-US"/>
           </w:rPr>
-          <w:t>https://mss.pnzgu.ru/Rekomendacii_po_podgotovke_annotaciy</w:t>
+          <w:t>https</w:t>
         </w:r>
+        <w:r>
+          <w:rPr>
+            <w:rStyle w:val="Hyperlink"/>
+          </w:rPr>
+          <w:t>://</w:t>
+        </w:r>
+        <w:proofErr w:type="spellStart"/>
+        <w:r>
+          <w:rPr>
+            <w:rStyle w:val="Hyperlink"/>
+            <w:lang w:val="en-US"/>
+          </w:rPr>
+          <w:t>mss</w:t>
+        </w:r>
+        <w:proofErr w:type="spellEnd"/>
+        <w:r>
+          <w:rPr>
+            <w:rStyle w:val="Hyperlink"/>
+          </w:rPr>
+          <w:t>.</w:t>
+        </w:r>
+        <w:proofErr w:type="spellStart"/>
+        <w:r>
+          <w:rPr>
+            <w:rStyle w:val="Hyperlink"/>
+            <w:lang w:val="en-US"/>
+          </w:rPr>
+          <w:t>pnzgu</w:t>
+        </w:r>
+        <w:proofErr w:type="spellEnd"/>
+        <w:r>
+          <w:rPr>
+            <w:rStyle w:val="Hyperlink"/>
+          </w:rPr>
+          <w:t>.</w:t>
+        </w:r>
+        <w:proofErr w:type="spellStart"/>
+        <w:r>
+          <w:rPr>
+            <w:rStyle w:val="Hyperlink"/>
+            <w:lang w:val="en-US"/>
+          </w:rPr>
+          <w:t>ru</w:t>
+        </w:r>
+        <w:proofErr w:type="spellEnd"/>
+        <w:r>
+          <w:rPr>
+            <w:rStyle w:val="Hyperlink"/>
+          </w:rPr>
+          <w:t>/</w:t>
+        </w:r>
+        <w:proofErr w:type="spellStart"/>
+        <w:r>
+          <w:rPr>
+            <w:rStyle w:val="Hyperlink"/>
+            <w:lang w:val="en-US"/>
+          </w:rPr>
+          <w:t>Rekomendacii</w:t>
+        </w:r>
+        <w:proofErr w:type="spellEnd"/>
+        <w:r>
+          <w:rPr>
+            <w:rStyle w:val="Hyperlink"/>
+          </w:rPr>
+          <w:t>_</w:t>
+        </w:r>
+        <w:proofErr w:type="spellStart"/>
+        <w:r>
+          <w:rPr>
+            <w:rStyle w:val="Hyperlink"/>
+            <w:lang w:val="en-US"/>
+          </w:rPr>
+          <w:t>po</w:t>
+        </w:r>
+        <w:proofErr w:type="spellEnd"/>
+        <w:r>
+          <w:rPr>
+            <w:rStyle w:val="Hyperlink"/>
+          </w:rPr>
+          <w:t>_</w:t>
+        </w:r>
+        <w:proofErr w:type="spellStart"/>
+        <w:r>
+          <w:rPr>
+            <w:rStyle w:val="Hyperlink"/>
+            <w:lang w:val="en-US"/>
+          </w:rPr>
+          <w:t>podgotovke</w:t>
+        </w:r>
+        <w:proofErr w:type="spellEnd"/>
+        <w:r>
+          <w:rPr>
+            <w:rStyle w:val="Hyperlink"/>
+          </w:rPr>
+          <w:t>_</w:t>
+        </w:r>
+        <w:proofErr w:type="spellStart"/>
+        <w:r>
+          <w:rPr>
+            <w:rStyle w:val="Hyperlink"/>
+            <w:lang w:val="en-US"/>
+          </w:rPr>
+          <w:t>annotaciy</w:t>
+        </w:r>
+        <w:proofErr w:type="spellEnd"/>
       </w:hyperlink>
     </w:p>
-    <w:p>
-      <w:pPr>
-        <w:rPr>
-          <w:lang w:val="en-US"/>
-        </w:rPr>
-      </w:pPr>
-    </w:p>
+    <w:p/>
     <w:p>
       <w:r>
         <w:t>10-14 стр.</w:t>
@@ -558,7 +646,11 @@
     </w:p>
     <w:p>
       <w:r>
-        <w:t>Раскрашенные сети Петри (РСП) широко используются  как средство моделирования систем, в которых понятия параллельности и событийного взаимодействия являются ключевыми [1]. Данный класс сетей Петри отличает наличие свойств, присущих высокоуровневым языкам программирования, при сравнительно компактной форме параметризуемых моделей. Это, в частности, делает их подходящими для использования при моделировании, проектировании и реализации распределенных вычислительных, управляющих и коммуникационных систем в промышленном масштабе. Для представления знаний в рамках определенной предметной области, допускающего применение логики, а также позволяющего использовать эти знания повторно, используются онтологии [2]. Они являются основой развивающейся концепции семантического web, которая расширяет возможности машинной интерпретации данных в сети. Онтологическое представление позволяет определить модель РСП в декларативном формате, что упрощает процесс интеграции с другими моделями и приложениями семантической сети. Одним из стандартов семантического web, рекомендуемых консорциумом W3C, является язык запросов SPARQL [3], использующийся для работы с данными в формате RDF. Он предоставляет широкие возможности по извлечению онтологических описаний в форме триплетов и манипуляции ими, что делает его пригодным для моделирования динамических систем.</w:t>
+        <w:t xml:space="preserve">Раскрашенные сети Петри (РСП) широко используются  как средство моделирования систем, в которых понятия параллельности и событийного взаимодействия являются ключевыми [1]. Данный класс сетей Петри отличает наличие свойств, присущих высокоуровневым языкам программирования, при сравнительно компактной форме параметризуемых моделей. Это, в частности, делает их подходящими для использования при моделировании, проектировании и реализации распределенных вычислительных, управляющих и коммуникационных систем в промышленном масштабе. Для представления знаний в рамках определенной предметной области, допускающего применение логики, а также позволяющего использовать эти знания повторно, используются онтологии [2]. Они являются основой развивающейся концепции семантического web, которая расширяет возможности машинной интерпретации данных в сети. Онтологическое представление позволяет определить модель РСП в декларативном формате, что упрощает процесс интеграции с другими моделями и приложениями семантической сети. Одним из стандартов семантического web, рекомендуемых консорциумом W3C, является язык запросов SPARQL [3], использующийся для работы с данными в формате RDF. Он предоставляет </w:t>
+      </w:r>
+      <w:r>
+        <w:lastRenderedPageBreak/>
+        <w:t>широкие возможности по извлечению онтологических описаний в форме триплетов и манипуляции ими, что делает его пригодным для моделирования динамических систем.</w:t>
       </w:r>
     </w:p>
     <w:p>
@@ -8174,6 +8266,7 @@
         <w:rPr>
           <w:noProof/>
           <w:color w:val="000000"/>
+          <w:lang w:val="en-US"/>
         </w:rPr>
         <w:drawing>
           <wp:inline distT="0" distB="0" distL="0" distR="0" wp14:anchorId="3CFF52FD" wp14:editId="2A1F982A">
@@ -8426,6 +8519,7 @@
         <w:rPr>
           <w:noProof/>
           <w:color w:val="000000"/>
+          <w:lang w:val="en-US"/>
         </w:rPr>
         <w:lastRenderedPageBreak/>
         <w:drawing>
@@ -17473,12 +17567,7 @@
       </w:r>
       <w:r>
         <w:tab/>
-        <w:t xml:space="preserve"> Semantic Web. W3C Consortium.  [Электронный ресурс]. – Режим доступа: https://www.w3.org/standard</w:t>
-      </w:r>
-      <w:bookmarkStart w:id="0" w:name="_GoBack"/>
-      <w:bookmarkEnd w:id="0"/>
-      <w:r>
-        <w:t>s/semanticweb/. – Дата доступа: 11.01.2021.</w:t>
+        <w:t xml:space="preserve"> Semantic Web. W3C Consortium.  [Электронный ресурс]. – Режим доступа: https://www.w3.org/standards/semanticweb/. – Дата доступа: 11.01.2021.</w:t>
       </w:r>
     </w:p>
     <w:p>

</xml_diff>

<commit_message>
Math definition for a static structure have been added
</commit_message>
<xml_diff>
--- a/docs/paper.docx
+++ b/docs/paper.docx
@@ -9,24 +9,128 @@
     </w:p>
     <w:p>
       <w:pPr>
+        <w:ind w:left="709" w:firstLine="0"/>
         <w:jc w:val="center"/>
         <w:rPr>
           <w:b/>
+          <w:lang w:val="en-US"/>
         </w:rPr>
       </w:pPr>
       <w:r>
         <w:rPr>
           <w:b/>
         </w:rPr>
-        <w:t>ONTONET: ИНСТРУМЕНТАЛЬНЫЕ СРЕДСТВА ДЛЯ МОДЕЛИРОВАНИЯ И РЕАЛИЗАЦИИ РАСКРАШЕННЫХ СЕТЕЙ ПЕТРИ НА ОСНОВЕ ОНТОЛОГИЙ И ЯЗЫКА SPARQL</w:t>
-      </w:r>
-    </w:p>
-    <w:p>
-      <w:r>
+        <w:t>ONTONET: ИНСТРУМЕНТАЛЬН</w:t>
+      </w:r>
+      <w:r>
+        <w:rPr>
+          <w:b/>
+        </w:rPr>
+        <w:t xml:space="preserve">ЫЕ СРЕДСТВА ДЛЯ МОДЕЛИРОВАНИЯ С ИСПОЛЬЗОВАНИЕМ ТЕХНОЛОГИЙ СЕМАНТИЧЕСКОГО </w:t>
+      </w:r>
+      <w:r>
+        <w:rPr>
+          <w:b/>
+          <w:lang w:val="en-US"/>
+        </w:rPr>
+        <w:t>WEB</w:t>
+      </w:r>
+    </w:p>
+    <w:p>
+      <w:pPr>
+        <w:jc w:val="center"/>
         <w:rPr>
           <w:b/>
           <w:i/>
         </w:rPr>
+      </w:pPr>
+      <w:r>
+        <w:rPr>
+          <w:b/>
+          <w:i/>
+        </w:rPr>
+        <w:t>В. Ю. Каев, В. Н. Дубинин</w:t>
+      </w:r>
+    </w:p>
+    <w:p/>
+    <w:p>
+      <w:pPr>
+        <w:ind w:left="709" w:firstLine="0"/>
+        <w:jc w:val="center"/>
+        <w:rPr>
+          <w:b/>
+          <w:lang w:val="en-US"/>
+        </w:rPr>
+      </w:pPr>
+      <w:r>
+        <w:rPr>
+          <w:b/>
+          <w:lang w:val="en-US"/>
+        </w:rPr>
+        <w:t xml:space="preserve">ONTONET: </w:t>
+      </w:r>
+      <w:r>
+        <w:rPr>
+          <w:b/>
+          <w:lang w:val="en-US"/>
+        </w:rPr>
+        <w:t>MODELING TOOLS USING SEMANTIC WEB TECHNOLOGIES</w:t>
+      </w:r>
+    </w:p>
+    <w:p>
+      <w:pPr>
+        <w:jc w:val="center"/>
+        <w:rPr>
+          <w:b/>
+          <w:i/>
+        </w:rPr>
+      </w:pPr>
+      <w:r>
+        <w:rPr>
+          <w:b/>
+          <w:i/>
+        </w:rPr>
+        <w:t xml:space="preserve">V. I. </w:t>
+      </w:r>
+      <w:proofErr w:type="spellStart"/>
+      <w:r>
+        <w:rPr>
+          <w:b/>
+          <w:i/>
+        </w:rPr>
+        <w:t>Kaev</w:t>
+      </w:r>
+      <w:proofErr w:type="spellEnd"/>
+      <w:r>
+        <w:rPr>
+          <w:b/>
+          <w:i/>
+        </w:rPr>
+        <w:t xml:space="preserve">, V. N. </w:t>
+      </w:r>
+      <w:proofErr w:type="spellStart"/>
+      <w:r>
+        <w:rPr>
+          <w:b/>
+          <w:i/>
+        </w:rPr>
+        <w:t>Dubinin</w:t>
+      </w:r>
+      <w:proofErr w:type="spellEnd"/>
+    </w:p>
+    <w:p>
+      <w:pPr>
+        <w:rPr>
+          <w:lang w:val="en-US"/>
+        </w:rPr>
+      </w:pPr>
+    </w:p>
+    <w:p>
+      <w:r>
+        <w:rPr>
+          <w:b/>
+          <w:i/>
+        </w:rPr>
         <w:t>Аннотация.</w:t>
       </w:r>
       <w:r>
@@ -42,41 +146,89 @@
         <w:t xml:space="preserve"> </w:t>
       </w:r>
       <w:r>
-        <w:t xml:space="preserve">В данной работе предлагается метод для проектирования и моделирования с использованием технологий семантического </w:t>
+        <w:t>В данной работе предлагается метод для проектирования и моделирования</w:t>
+      </w:r>
+      <w:r>
+        <w:t xml:space="preserve"> </w:t>
+      </w:r>
+      <w:r>
+        <w:t>систем</w:t>
+      </w:r>
+      <w:r>
+        <w:t xml:space="preserve"> с использованием </w:t>
+      </w:r>
+      <w:r>
+        <w:t xml:space="preserve">раскрашенных сетей Петри на основе онтологий и языка </w:t>
+      </w:r>
+      <w:r>
+        <w:rPr>
+          <w:lang w:val="en-US"/>
+        </w:rPr>
+        <w:t>SPARQL</w:t>
+      </w:r>
+      <w:r>
+        <w:t>.</w:t>
+      </w:r>
+      <w:r>
+        <w:t xml:space="preserve"> Рассматриваются вопросы построения приложений </w:t>
+      </w:r>
+      <w:r>
+        <w:t xml:space="preserve">для интерпретации </w:t>
+      </w:r>
+      <w:r>
+        <w:t xml:space="preserve">распределенных </w:t>
+      </w:r>
+      <w:r>
+        <w:t>сетевых моделей.</w:t>
+      </w:r>
+      <w:r>
+        <w:t xml:space="preserve"> </w:t>
+      </w:r>
+      <w:r>
+        <w:rPr>
+          <w:i/>
+        </w:rPr>
+        <w:t>Методы.</w:t>
+      </w:r>
+      <w:r>
+        <w:t xml:space="preserve"> </w:t>
+      </w:r>
+      <w:r>
+        <w:t xml:space="preserve">Предложенный подход основан </w:t>
+      </w:r>
+      <w:r>
+        <w:t xml:space="preserve">описании области знаний с помощью онтологий, а также на применении </w:t>
       </w:r>
       <w:r>
         <w:rPr>
           <w:i/>
           <w:lang w:val="en-US"/>
         </w:rPr>
-        <w:t>web</w:t>
-      </w:r>
-      <w:r>
+        <w:t>SPARQL</w:t>
+      </w:r>
+      <w:r>
+        <w:t>-запросов с целью модификации онтологий в ходе моделирования.</w:t>
+      </w:r>
+      <w:r>
+        <w:t xml:space="preserve"> </w:t>
+      </w:r>
+      <w:r>
+        <w:rPr>
+          <w:i/>
+        </w:rPr>
+        <w:t>Результаты</w:t>
+      </w:r>
+      <w:r>
+        <w:rPr>
+          <w:i/>
+        </w:rPr>
         <w:t>.</w:t>
       </w:r>
       <w:r>
-        <w:t xml:space="preserve"> Рассматриваются вопросы построения приложений </w:t>
-      </w:r>
-      <w:r>
-        <w:t>для интерпретации сетевых моделей.</w:t>
-      </w:r>
-      <w:r>
         <w:t xml:space="preserve"> </w:t>
       </w:r>
       <w:r>
-        <w:rPr>
-          <w:i/>
-        </w:rPr>
-        <w:t>Методы.</w:t>
-      </w:r>
-      <w:r>
-        <w:t xml:space="preserve"> </w:t>
-      </w:r>
-      <w:r>
-        <w:t xml:space="preserve">Предложенный подход основан </w:t>
-      </w:r>
-      <w:r>
-        <w:t xml:space="preserve">описании области знаний с помощью онтологий, а также на применении </w:t>
+        <w:t xml:space="preserve">Была составлена онтология раскрашенных сетей Петри, описывающая статическую структуру и динамику работы моделей. Кроме того, был разработан ряд </w:t>
       </w:r>
       <w:r>
         <w:rPr>
@@ -86,7 +238,22 @@
         <w:t>SPARQL</w:t>
       </w:r>
       <w:r>
-        <w:t>-запросов с целью модификации онтологий в ходе моделирования.</w:t>
+        <w:t xml:space="preserve">-запросов, использующихся для произведения первичной инициализации, </w:t>
+      </w:r>
+      <w:r>
+        <w:t xml:space="preserve">выявления комбинаций разрешенных переходов и </w:t>
+      </w:r>
+      <w:r>
+        <w:t xml:space="preserve">их </w:t>
+      </w:r>
+      <w:r>
+        <w:t xml:space="preserve">непосредственного </w:t>
+      </w:r>
+      <w:r>
+        <w:t>выполнения</w:t>
+      </w:r>
+      <w:r>
+        <w:t>.</w:t>
       </w:r>
       <w:r>
         <w:t xml:space="preserve"> </w:t>
@@ -95,62 +262,38 @@
         <w:rPr>
           <w:i/>
         </w:rPr>
-        <w:t>Результаты</w:t>
+        <w:t>В</w:t>
       </w:r>
       <w:r>
         <w:rPr>
           <w:i/>
         </w:rPr>
+        <w:t>ыводы</w:t>
+      </w:r>
+      <w:r>
+        <w:rPr>
+          <w:i/>
+        </w:rPr>
         <w:t>.</w:t>
       </w:r>
       <w:r>
         <w:t xml:space="preserve"> </w:t>
       </w:r>
       <w:r>
-        <w:t xml:space="preserve">Была составлена онтология раскрашенных сетей Петри, описывающая статическую структуру и динамику работы моделей. Кроме того, был разработан ряд </w:t>
-      </w:r>
-      <w:r>
-        <w:rPr>
+        <w:t xml:space="preserve">Данный подход развивает идеи построения сервис-ориентированных приложений, актуализируя </w:t>
+      </w:r>
+      <w:r>
+        <w:t xml:space="preserve">их в рамках концепции </w:t>
+      </w:r>
+      <w:r>
+        <w:rPr>
+          <w:i/>
           <w:lang w:val="en-US"/>
         </w:rPr>
-        <w:t>SPARQL</w:t>
-      </w:r>
-      <w:r>
-        <w:t xml:space="preserve">-запросов, использующихся для произведения первичной инициализации, </w:t>
-      </w:r>
-      <w:r>
-        <w:t>выявления комбинаций разрешенных переходов и непосредственного выполнения перехода.</w:t>
-      </w:r>
-      <w:bookmarkStart w:id="0" w:name="_GoBack"/>
-      <w:bookmarkEnd w:id="0"/>
-    </w:p>
-    <w:p>
-      <w:r>
-        <w:rPr>
-          <w:i/>
-        </w:rPr>
-        <w:t>В</w:t>
-      </w:r>
-      <w:r>
-        <w:rPr>
-          <w:i/>
-        </w:rPr>
-        <w:t>ыводы</w:t>
-      </w:r>
-      <w:r>
-        <w:rPr>
-          <w:i/>
-        </w:rPr>
-        <w:t>.</w:t>
-      </w:r>
-      <w:r>
-        <w:t xml:space="preserve"> </w:t>
-      </w:r>
-      <w:r>
-        <w:rPr>
-          <w:highlight w:val="yellow"/>
-        </w:rPr>
-        <w:t>...</w:t>
+        <w:t>Web</w:t>
+      </w:r>
+      <w:r>
+        <w:t xml:space="preserve"> 3.0.</w:t>
       </w:r>
     </w:p>
     <w:p>
@@ -162,11 +305,31 @@
         <w:t>Ключевые слова</w:t>
       </w:r>
       <w:r>
-        <w:t xml:space="preserve">: моделирование, онтология, раскрашенные сети Петри, динамика, </w:t>
+        <w:t xml:space="preserve">: моделирование, онтология, раскрашенные сети Петри, </w:t>
+      </w:r>
+      <w:r>
+        <w:t xml:space="preserve">семантика, </w:t>
       </w:r>
       <w:r>
         <w:rPr>
           <w:i/>
+          <w:lang w:val="en-US"/>
+        </w:rPr>
+        <w:t>W</w:t>
+      </w:r>
+      <w:r>
+        <w:rPr>
+          <w:i/>
+          <w:lang w:val="en-US"/>
+        </w:rPr>
+        <w:t>eb</w:t>
+      </w:r>
+      <w:r>
+        <w:t xml:space="preserve">, </w:t>
+      </w:r>
+      <w:r>
+        <w:rPr>
+          <w:i/>
         </w:rPr>
         <w:t>SPARQL</w:t>
       </w:r>
@@ -175,22 +338,6 @@
       </w:r>
     </w:p>
     <w:p/>
-    <w:p>
-      <w:pPr>
-        <w:jc w:val="center"/>
-        <w:rPr>
-          <w:b/>
-          <w:lang w:val="en-US"/>
-        </w:rPr>
-      </w:pPr>
-      <w:r>
-        <w:rPr>
-          <w:b/>
-          <w:lang w:val="en-US"/>
-        </w:rPr>
-        <w:t>ONTONET: TOOLS FOR MODELING AND IMPLEMENTING COLORED PETRI NETS BASED ON ONTOLOGIES AND SPARQL</w:t>
-      </w:r>
-    </w:p>
     <w:p>
       <w:pPr>
         <w:rPr>
@@ -204,6 +351,7 @@
           <w:i/>
           <w:lang w:val="en-US"/>
         </w:rPr>
+        <w:lastRenderedPageBreak/>
         <w:t>Abstract.</w:t>
       </w:r>
       <w:r>
@@ -230,49 +378,54 @@
           <w:color w:val="000000"/>
           <w:lang w:val="en-US"/>
         </w:rPr>
-        <w:t xml:space="preserve">This paper proposes a method for colored Petri nets modelling based on ontologies and the SPARQL language. The ontology </w:t>
+        <w:t xml:space="preserve">This paper proposes a method for </w:t>
       </w:r>
       <w:r>
         <w:rPr>
           <w:color w:val="000000"/>
           <w:lang w:val="en-US"/>
         </w:rPr>
-        <w:t xml:space="preserve">of </w:t>
+        <w:t xml:space="preserve">modelling and designing systems using </w:t>
       </w:r>
       <w:r>
         <w:rPr>
           <w:color w:val="000000"/>
           <w:lang w:val="en-US"/>
         </w:rPr>
-        <w:t xml:space="preserve">colored of Petri nets, SPARQL queries for modelling the dynamics of functioning, as well as </w:t>
+        <w:t>colored Petri nets based on ontologies and the SPARQL language.</w:t>
       </w:r>
       <w:r>
         <w:rPr>
           <w:color w:val="000000"/>
           <w:lang w:val="en-US"/>
         </w:rPr>
-        <w:t xml:space="preserve">issues of building applications </w:t>
-      </w:r>
+        <w:t xml:space="preserve"> The </w:t>
+      </w:r>
+      <w:proofErr w:type="spellStart"/>
+      <w:proofErr w:type="gramStart"/>
       <w:r>
         <w:rPr>
           <w:color w:val="000000"/>
           <w:lang w:val="en-US"/>
         </w:rPr>
-        <w:t>to simulate</w:t>
-      </w:r>
+        <w:t>The</w:t>
+      </w:r>
+      <w:proofErr w:type="spellEnd"/>
+      <w:proofErr w:type="gramEnd"/>
       <w:r>
         <w:rPr>
           <w:color w:val="000000"/>
           <w:lang w:val="en-US"/>
         </w:rPr>
-        <w:t xml:space="preserve"> network models</w:t>
-      </w:r>
-      <w:r>
-        <w:rPr>
+        <w:t xml:space="preserve"> issues of building applications for the interpretation of distributed network models are considered. </w:t>
+      </w:r>
+      <w:r>
+        <w:rPr>
+          <w:i/>
           <w:color w:val="000000"/>
           <w:lang w:val="en-US"/>
         </w:rPr>
-        <w:t xml:space="preserve"> are considered.</w:t>
+        <w:t>Methods.</w:t>
       </w:r>
       <w:r>
         <w:rPr>
@@ -283,11 +436,25 @@
       </w:r>
       <w:r>
         <w:rPr>
+          <w:color w:val="000000"/>
+          <w:lang w:val="en-US"/>
+        </w:rPr>
+        <w:t xml:space="preserve">The proposed approach is based on the description of the knowledge area using ontologies, as well as on the use of SPARQL queries in order to modify ontologies during modeling. </w:t>
+      </w:r>
+      <w:r>
+        <w:rPr>
+          <w:color w:val="000000"/>
+          <w:lang w:val="en-US"/>
+        </w:rPr>
+        <w:t xml:space="preserve"> </w:t>
+      </w:r>
+      <w:r>
+        <w:rPr>
           <w:i/>
           <w:color w:val="000000"/>
           <w:lang w:val="en-US"/>
         </w:rPr>
-        <w:t>Methods.</w:t>
+        <w:t>Results.</w:t>
       </w:r>
       <w:r>
         <w:rPr>
@@ -298,16 +465,23 @@
       </w:r>
       <w:r>
         <w:rPr>
-          <w:highlight w:val="yellow"/>
+          <w:color w:val="000000"/>
           <w:lang w:val="en-US"/>
         </w:rPr>
-        <w:t>...</w:t>
+        <w:t>An ontology of colored Petri nets was compiled, describing the static structure and dynamics of the models. In addition, a number of SPARQL queries have been developed that are used to perform initial initialization, identify combinations of allowed transitions and execute them directly</w:t>
       </w:r>
       <w:r>
         <w:rPr>
           <w:color w:val="000000"/>
           <w:lang w:val="en-US"/>
         </w:rPr>
+        <w:t>.</w:t>
+      </w:r>
+      <w:r>
+        <w:rPr>
+          <w:color w:val="000000"/>
+          <w:lang w:val="en-US"/>
+        </w:rPr>
         <w:t xml:space="preserve"> </w:t>
       </w:r>
       <w:r>
@@ -316,7 +490,7 @@
           <w:color w:val="000000"/>
           <w:lang w:val="en-US"/>
         </w:rPr>
-        <w:t>Results.</w:t>
+        <w:t>Conclusions.</w:t>
       </w:r>
       <w:r>
         <w:rPr>
@@ -327,39 +501,10 @@
       </w:r>
       <w:r>
         <w:rPr>
-          <w:highlight w:val="yellow"/>
+          <w:color w:val="000000"/>
           <w:lang w:val="en-US"/>
         </w:rPr>
-        <w:t>...</w:t>
-      </w:r>
-      <w:r>
-        <w:rPr>
-          <w:color w:val="000000"/>
-          <w:lang w:val="en-US"/>
-        </w:rPr>
-        <w:t xml:space="preserve"> </w:t>
-      </w:r>
-      <w:r>
-        <w:rPr>
-          <w:i/>
-          <w:color w:val="000000"/>
-          <w:lang w:val="en-US"/>
-        </w:rPr>
-        <w:t>Conclusions.</w:t>
-      </w:r>
-      <w:r>
-        <w:rPr>
-          <w:color w:val="000000"/>
-          <w:lang w:val="en-US"/>
-        </w:rPr>
-        <w:t xml:space="preserve"> </w:t>
-      </w:r>
-      <w:r>
-        <w:rPr>
-          <w:highlight w:val="yellow"/>
-          <w:lang w:val="en-US"/>
-        </w:rPr>
-        <w:t>...</w:t>
+        <w:t>This approach develops the ideas of building service-oriented applications, updating them within the framework of the concept of Web 3.0.</w:t>
       </w:r>
     </w:p>
     <w:p>
@@ -394,292 +539,1061 @@
         <w:rPr>
           <w:lang w:val="en-US"/>
         </w:rPr>
-        <w:t xml:space="preserve"> Petri nets, dynamics, SPARQL.</w:t>
+        <w:t xml:space="preserve"> Petri nets, </w:t>
+      </w:r>
+      <w:r>
+        <w:rPr>
+          <w:lang w:val="en-US"/>
+        </w:rPr>
+        <w:t>semantics</w:t>
+      </w:r>
+      <w:r>
+        <w:rPr>
+          <w:lang w:val="en-US"/>
+        </w:rPr>
+        <w:t>,</w:t>
+      </w:r>
+      <w:r>
+        <w:rPr>
+          <w:lang w:val="en-US"/>
+        </w:rPr>
+        <w:t xml:space="preserve"> web,</w:t>
+      </w:r>
+      <w:r>
+        <w:rPr>
+          <w:lang w:val="en-US"/>
+        </w:rPr>
+        <w:t xml:space="preserve"> SPARQL.</w:t>
       </w:r>
     </w:p>
     <w:p>
       <w:pPr>
-        <w:rPr>
+        <w:pStyle w:val="Heading1"/>
+      </w:pPr>
+      <w:r>
+        <w:t>Введение</w:t>
+      </w:r>
+    </w:p>
+    <w:p>
+      <w:r>
+        <w:t xml:space="preserve">Моделирование </w:t>
+      </w:r>
+      <w:r>
+        <w:t>является важным этапом разработки</w:t>
+      </w:r>
+      <w:r>
+        <w:t xml:space="preserve"> систем, в</w:t>
+      </w:r>
+      <w:r>
+        <w:t xml:space="preserve"> которых понятия параллельности и событийного взаимодействия являются ключевыми</w:t>
+      </w:r>
+      <w:r>
+        <w:t xml:space="preserve"> </w:t>
+      </w:r>
+      <w:r>
+        <w:t>[</w:t>
+      </w:r>
+      <w:r>
+        <w:t>1</w:t>
+      </w:r>
+      <w:r>
+        <w:t>]</w:t>
+      </w:r>
+      <w:r>
+        <w:t>. Это относится</w:t>
+      </w:r>
+      <w:r>
+        <w:t xml:space="preserve"> и</w:t>
+      </w:r>
+      <w:r>
+        <w:t xml:space="preserve"> к распределенным</w:t>
+      </w:r>
+      <w:r>
+        <w:t xml:space="preserve"> вычислительным</w:t>
+      </w:r>
+      <w:r>
+        <w:t>, управляю</w:t>
+      </w:r>
+      <w:r>
+        <w:t>щим и коммуникационным</w:t>
+      </w:r>
+      <w:r>
+        <w:t xml:space="preserve"> систем</w:t>
+      </w:r>
+      <w:r>
+        <w:t>ам</w:t>
+      </w:r>
+      <w:r>
+        <w:t xml:space="preserve"> промышленного масштаба. Наиболее апробированным средством моделирования считаются раскрашенные сети Петри (РСП). </w:t>
+      </w:r>
+      <w:r>
+        <w:t xml:space="preserve">Данный класс сетей Петри отличает наличие свойств, присущих высокоуровневым языкам программирования, при сравнительно компактной форме параметризуемых моделей. Для представления знаний в рамках определенной предметной области, допускающего применение логики, а также позволяющего использовать эти знания повторно, используются онтологии [2]. Они </w:t>
+      </w:r>
+      <w:r>
+        <w:t>лежат в основе</w:t>
+      </w:r>
+      <w:r>
+        <w:t xml:space="preserve"> </w:t>
+      </w:r>
+      <w:r>
+        <w:t xml:space="preserve">концепции семантического </w:t>
+      </w:r>
+      <w:r>
+        <w:rPr>
+          <w:i/>
           <w:lang w:val="en-US"/>
         </w:rPr>
+        <w:t>W</w:t>
+      </w:r>
+      <w:r>
+        <w:rPr>
+          <w:i/>
+        </w:rPr>
+        <w:t>eb</w:t>
+      </w:r>
+      <w:r>
+        <w:t xml:space="preserve">, </w:t>
+      </w:r>
+      <w:r>
+        <w:lastRenderedPageBreak/>
+        <w:t>разрабатываемой</w:t>
+      </w:r>
+      <w:r>
+        <w:t xml:space="preserve"> с целью достижения универсальной среды для обмена информацией во всемирной паутине</w:t>
+      </w:r>
+      <w:r>
+        <w:t xml:space="preserve">. Онтологическое представление позволяет определить модель РСП в декларативном формате, что упрощает процесс интеграции с другими моделями и приложениями семантической сети. Одним из стандартов семантического web, рекомендуемых консорциумом </w:t>
+      </w:r>
+      <w:r>
+        <w:rPr>
+          <w:i/>
+        </w:rPr>
+        <w:t>W3C</w:t>
+      </w:r>
+      <w:r>
+        <w:t xml:space="preserve">, является язык запросов </w:t>
+      </w:r>
+      <w:r>
+        <w:rPr>
+          <w:i/>
+        </w:rPr>
+        <w:t>SPARQL</w:t>
+      </w:r>
+      <w:r>
+        <w:t xml:space="preserve"> [3], использующийся для работы с данными в формате </w:t>
+      </w:r>
+      <w:r>
+        <w:rPr>
+          <w:i/>
+        </w:rPr>
+        <w:t>RDF</w:t>
+      </w:r>
+      <w:r>
+        <w:t>. Он предоставляет широкие возможности по извлечению онтологических описаний в форме триплетов и манипуляции ими, что делает его пригодным для моделирования динамических систем.</w:t>
+      </w:r>
+    </w:p>
+    <w:p>
+      <w:pPr>
+        <w:pStyle w:val="Heading1"/>
       </w:pPr>
-    </w:p>
-    <w:p>
-      <w:r>
-        <w:t>аннотация</w:t>
-      </w:r>
-      <w:r>
-        <w:t xml:space="preserve">: 100-250 </w:t>
-      </w:r>
-      <w:r>
-        <w:t>слов</w:t>
-      </w:r>
-      <w:r>
-        <w:t xml:space="preserve"> (~</w:t>
-      </w:r>
-      <w:r>
-        <w:t>на</w:t>
+      <w:r>
+        <w:t>Формальное определение исполь</w:t>
+      </w:r>
+      <w:r>
+        <w:t>зуемых раскрашенных сетей Петри</w:t>
+      </w:r>
+    </w:p>
+    <w:p>
+      <w:r>
+        <w:t>Рассмотрим формальное определение используемого класса сетей Петри. Оно включает в себя две составляющие: представление статической структуры и представление динамики поведения.</w:t>
+      </w:r>
+    </w:p>
+    <w:p>
+      <w:r>
+        <w:t>Статическая структура может быть представлена кортежем, представленным в (1)</w:t>
+      </w:r>
+      <w:r>
+        <w:t>:</w:t>
+      </w:r>
+    </w:p>
+    <w:p>
+      <w:pPr>
+        <w:tabs>
+          <w:tab w:val="center" w:pos="4678"/>
+          <w:tab w:val="right" w:pos="9356"/>
+        </w:tabs>
+      </w:pPr>
+      <w:r>
+        <w:rPr>
+          <w:rFonts w:eastAsiaTheme="minorEastAsia"/>
+        </w:rPr>
+        <w:tab/>
+      </w:r>
+      <m:oMath>
+        <m:r>
+          <w:rPr>
+            <w:rFonts w:ascii="Cambria Math" w:hAnsi="Cambria Math"/>
+          </w:rPr>
+          <m:t>CPN=</m:t>
+        </m:r>
+        <m:d>
+          <m:dPr>
+            <m:ctrlPr>
+              <w:rPr>
+                <w:rFonts w:ascii="Cambria Math" w:hAnsi="Cambria Math"/>
+                <w:i/>
+              </w:rPr>
+            </m:ctrlPr>
+          </m:dPr>
+          <m:e>
+            <m:r>
+              <w:rPr>
+                <w:rFonts w:ascii="Cambria Math" w:hAnsi="Cambria Math"/>
+              </w:rPr>
+              <m:t>P,T,A,</m:t>
+            </m:r>
+            <m:r>
+              <m:rPr>
+                <m:sty m:val="p"/>
+              </m:rPr>
+              <w:rPr>
+                <w:rFonts w:ascii="Cambria Math" w:hAnsi="Cambria Math"/>
+              </w:rPr>
+              <m:t>TM</m:t>
+            </m:r>
+            <m:r>
+              <m:rPr>
+                <m:sty m:val="p"/>
+              </m:rPr>
+              <w:rPr>
+                <w:rFonts w:ascii="Cambria Math" w:hAnsi="Cambria Math"/>
+              </w:rPr>
+              <m:t>, CS</m:t>
+            </m:r>
+            <m:r>
+              <w:rPr>
+                <w:rFonts w:ascii="Cambria Math" w:hAnsi="Cambria Math"/>
+              </w:rPr>
+              <m:t>,V,C</m:t>
+            </m:r>
+            <m:r>
+              <w:rPr>
+                <w:rFonts w:ascii="Cambria Math" w:hAnsi="Cambria Math"/>
+                <w:lang w:val="en-US"/>
+              </w:rPr>
+              <m:t>P</m:t>
+            </m:r>
+            <m:r>
+              <w:rPr>
+                <w:rFonts w:ascii="Cambria Math" w:hAnsi="Cambria Math"/>
+              </w:rPr>
+              <m:t>,G</m:t>
+            </m:r>
+            <m:r>
+              <w:rPr>
+                <w:rFonts w:ascii="Cambria Math" w:hAnsi="Cambria Math"/>
+                <w:lang w:val="en-US"/>
+              </w:rPr>
+              <m:t>D</m:t>
+            </m:r>
+            <m:r>
+              <w:rPr>
+                <w:rFonts w:ascii="Cambria Math" w:hAnsi="Cambria Math"/>
+              </w:rPr>
+              <m:t>,</m:t>
+            </m:r>
+            <m:r>
+              <w:rPr>
+                <w:rFonts w:ascii="Cambria Math" w:hAnsi="Cambria Math"/>
+              </w:rPr>
+              <m:t>AN</m:t>
+            </m:r>
+            <m:r>
+              <w:rPr>
+                <w:rFonts w:ascii="Cambria Math" w:hAnsi="Cambria Math"/>
+              </w:rPr>
+              <m:t>,I</m:t>
+            </m:r>
+            <m:r>
+              <w:rPr>
+                <w:rFonts w:ascii="Cambria Math" w:hAnsi="Cambria Math"/>
+                <w:lang w:val="en-US"/>
+              </w:rPr>
+              <m:t>M</m:t>
+            </m:r>
+          </m:e>
+        </m:d>
+      </m:oMath>
+      <w:r>
+        <w:rPr>
+          <w:rFonts w:eastAsiaTheme="minorEastAsia"/>
+        </w:rPr>
+        <w:t xml:space="preserve">, </w:t>
+      </w:r>
+      <w:r>
+        <w:rPr>
+          <w:rFonts w:eastAsiaTheme="minorEastAsia"/>
+        </w:rPr>
+        <w:tab/>
+        <w:t>(1)</w:t>
+      </w:r>
+    </w:p>
+    <w:p>
+      <w:r>
+        <w:rPr>
+          <w:highlight w:val="yellow"/>
+        </w:rPr>
+        <w:t>Для наглядности, примеры для формального определения будем приводить на простой модели, представленной на рисунке ?...</w:t>
+      </w:r>
+    </w:p>
+    <w:p>
+      <w:r>
+        <w:t>Основу статической структуры составляют:</w:t>
+      </w:r>
+    </w:p>
+    <w:p>
+      <w:pPr>
+        <w:pStyle w:val="ListParagraph"/>
+        <w:numPr>
+          <w:ilvl w:val="0"/>
+          <w:numId w:val="1"/>
+        </w:numPr>
+        <w:ind w:left="993" w:hanging="283"/>
+      </w:pPr>
+      <w:r>
+        <w:t xml:space="preserve">Конечное множество позиций </w:t>
+      </w:r>
+      <w:r>
+        <w:rPr>
+          <w:lang w:val="en-US"/>
+        </w:rPr>
+        <w:t>P</w:t>
+      </w:r>
+    </w:p>
+    <w:p>
+      <w:pPr>
+        <w:pStyle w:val="ListParagraph"/>
+        <w:numPr>
+          <w:ilvl w:val="0"/>
+          <w:numId w:val="1"/>
+        </w:numPr>
+        <w:ind w:left="993" w:hanging="283"/>
+      </w:pPr>
+      <w:r>
+        <w:t xml:space="preserve">Конечное множество переходов </w:t>
+      </w:r>
+      <w:r>
+        <w:rPr>
+          <w:lang w:val="en-US"/>
+        </w:rPr>
+        <w:t>T</w:t>
+      </w:r>
+    </w:p>
+    <w:p>
+      <w:pPr>
+        <w:pStyle w:val="ListParagraph"/>
+        <w:numPr>
+          <w:ilvl w:val="0"/>
+          <w:numId w:val="1"/>
+        </w:numPr>
+        <w:ind w:left="993" w:hanging="283"/>
+      </w:pPr>
+      <w:r>
+        <w:t xml:space="preserve">Конечное множество направленных дуг </w:t>
+      </w:r>
+      <w:r>
+        <w:rPr>
+          <w:lang w:val="en-US"/>
+        </w:rPr>
+        <w:t>A</w:t>
+      </w:r>
+    </w:p>
+    <w:p>
+      <w:pPr>
+        <w:rPr>
+          <w:rFonts w:eastAsiaTheme="minorEastAsia"/>
+        </w:rPr>
+      </w:pPr>
+      <w:r>
+        <w:t xml:space="preserve">При этом множества </w:t>
+      </w:r>
+      <w:r>
+        <w:rPr>
+          <w:lang w:val="en-US"/>
+        </w:rPr>
+        <w:t>P</w:t>
       </w:r>
       <w:r>
         <w:t xml:space="preserve"> </w:t>
       </w:r>
       <w:r>
-        <w:t>страницу</w:t>
+        <w:t xml:space="preserve">и </w:t>
+      </w:r>
+      <w:r>
+        <w:rPr>
+          <w:lang w:val="en-US"/>
+        </w:rPr>
+        <w:t>T</w:t>
       </w:r>
       <w:r>
         <w:t xml:space="preserve"> </w:t>
       </w:r>
       <w:r>
-        <w:t>каждая</w:t>
-      </w:r>
+        <w:t>не пересекаются. Вместе позиции и переходы составляют множество узлов сети</w:t>
+      </w:r>
+      <w:r>
+        <w:t xml:space="preserve"> </w:t>
+      </w:r>
+      <w:r>
+        <w:rPr>
+          <w:lang w:val="en-US"/>
+        </w:rPr>
+        <w:t>N</w:t>
+      </w:r>
+      <w:r>
+        <w:t>.</w:t>
+      </w:r>
+      <w:r>
+        <w:t xml:space="preserve"> </w:t>
+      </w:r>
+      <w:r>
+        <w:t xml:space="preserve">Дуги представляют собой пары узлов разного типа </w:t>
+      </w:r>
+      <m:oMath>
+        <m:r>
+          <w:rPr>
+            <w:rFonts w:ascii="Cambria Math" w:hAnsi="Cambria Math"/>
+          </w:rPr>
+          <m:t>(</m:t>
+        </m:r>
+        <m:sSub>
+          <m:sSubPr>
+            <m:ctrlPr>
+              <w:rPr>
+                <w:rFonts w:ascii="Cambria Math" w:hAnsi="Cambria Math"/>
+                <w:i/>
+              </w:rPr>
+            </m:ctrlPr>
+          </m:sSubPr>
+          <m:e>
+            <m:r>
+              <w:rPr>
+                <w:rFonts w:ascii="Cambria Math" w:hAnsi="Cambria Math"/>
+              </w:rPr>
+              <m:t>N</m:t>
+            </m:r>
+          </m:e>
+          <m:sub>
+            <m:r>
+              <w:rPr>
+                <w:rFonts w:ascii="Cambria Math" w:hAnsi="Cambria Math"/>
+              </w:rPr>
+              <m:t>src</m:t>
+            </m:r>
+          </m:sub>
+        </m:sSub>
+        <m:r>
+          <w:rPr>
+            <w:rFonts w:ascii="Cambria Math" w:hAnsi="Cambria Math"/>
+          </w:rPr>
+          <m:t xml:space="preserve">, </m:t>
+        </m:r>
+        <m:sSub>
+          <m:sSubPr>
+            <m:ctrlPr>
+              <w:rPr>
+                <w:rFonts w:ascii="Cambria Math" w:hAnsi="Cambria Math"/>
+                <w:i/>
+              </w:rPr>
+            </m:ctrlPr>
+          </m:sSubPr>
+          <m:e>
+            <m:r>
+              <w:rPr>
+                <w:rFonts w:ascii="Cambria Math" w:hAnsi="Cambria Math"/>
+              </w:rPr>
+              <m:t>N</m:t>
+            </m:r>
+          </m:e>
+          <m:sub>
+            <m:r>
+              <w:rPr>
+                <w:rFonts w:ascii="Cambria Math" w:hAnsi="Cambria Math"/>
+              </w:rPr>
+              <m:t>dst</m:t>
+            </m:r>
+          </m:sub>
+        </m:sSub>
+        <m:r>
+          <w:rPr>
+            <w:rFonts w:ascii="Cambria Math" w:hAnsi="Cambria Math"/>
+          </w:rPr>
+          <m:t>)</m:t>
+        </m:r>
+      </m:oMath>
+      <w:r>
+        <w:rPr>
+          <w:rFonts w:eastAsiaTheme="minorEastAsia"/>
+        </w:rPr>
+        <w:t>, задающих направление.</w:t>
+      </w:r>
+      <w:r>
+        <w:rPr>
+          <w:rFonts w:eastAsiaTheme="minorEastAsia"/>
+        </w:rPr>
+        <w:t xml:space="preserve"> При этом допускается </w:t>
+      </w:r>
+      <w:r>
+        <w:rPr>
+          <w:rFonts w:eastAsiaTheme="minorEastAsia"/>
+        </w:rPr>
+        <w:lastRenderedPageBreak/>
+        <w:t>наличие параллельных дуг, т.е. дуг с одинаковыми начальными и конечными узлами.</w:t>
+      </w:r>
+    </w:p>
+    <w:p>
+      <w:pPr>
+        <w:rPr>
+          <w:rFonts w:eastAsiaTheme="minorEastAsia"/>
+        </w:rPr>
+      </w:pPr>
+      <w:r>
+        <w:rPr>
+          <w:rFonts w:eastAsiaTheme="minorEastAsia"/>
+        </w:rPr>
+        <w:t xml:space="preserve">Разметка позиций, переходов и дуг производится с помощью выражений. Множество всех выражений определено как </w:t>
+      </w:r>
+      <w:r>
+        <w:rPr>
+          <w:rFonts w:eastAsiaTheme="minorEastAsia"/>
+          <w:lang w:val="en-US"/>
+        </w:rPr>
+        <w:t>TM</w:t>
+      </w:r>
+      <w:r>
+        <w:rPr>
+          <w:rFonts w:eastAsiaTheme="minorEastAsia"/>
+        </w:rPr>
+        <w:t>.</w:t>
+      </w:r>
+    </w:p>
+    <w:p>
+      <w:pPr>
+        <w:rPr>
+          <w:rFonts w:eastAsiaTheme="minorEastAsia"/>
+        </w:rPr>
+      </w:pPr>
+      <w:r>
+        <w:rPr>
+          <w:rFonts w:eastAsiaTheme="minorEastAsia"/>
+        </w:rPr>
+        <w:t>Конечное м</w:t>
+      </w:r>
+      <w:r>
+        <w:rPr>
+          <w:rFonts w:eastAsiaTheme="minorEastAsia"/>
+        </w:rPr>
+        <w:t xml:space="preserve">ножество наборов цветов </w:t>
+      </w:r>
+      <w:r>
+        <w:rPr>
+          <w:rFonts w:eastAsiaTheme="minorEastAsia"/>
+          <w:lang w:val="en-US"/>
+        </w:rPr>
+        <w:t>CS</w:t>
+      </w:r>
+      <w:r>
+        <w:rPr>
+          <w:rFonts w:eastAsiaTheme="minorEastAsia"/>
+        </w:rPr>
+        <w:t>.</w:t>
+      </w:r>
+      <w:r>
+        <w:rPr>
+          <w:rFonts w:eastAsiaTheme="minorEastAsia"/>
+        </w:rPr>
+        <w:t xml:space="preserve"> Конечное м</w:t>
+      </w:r>
+      <w:r>
+        <w:rPr>
+          <w:rFonts w:eastAsiaTheme="minorEastAsia"/>
+        </w:rPr>
+        <w:t xml:space="preserve">ножество переменных </w:t>
+      </w:r>
+      <w:r>
+        <w:rPr>
+          <w:rFonts w:eastAsiaTheme="minorEastAsia"/>
+          <w:lang w:val="en-US"/>
+        </w:rPr>
+        <w:t>V</w:t>
+      </w:r>
+      <w:r>
+        <w:rPr>
+          <w:rFonts w:eastAsiaTheme="minorEastAsia"/>
+        </w:rPr>
+        <w:t xml:space="preserve">. Для каждой переменной определен цвет из </w:t>
+      </w:r>
+      <w:r>
+        <w:rPr>
+          <w:rFonts w:eastAsiaTheme="minorEastAsia"/>
+          <w:lang w:val="en-US"/>
+        </w:rPr>
+        <w:t>CS</w:t>
+      </w:r>
+      <w:r>
+        <w:rPr>
+          <w:rFonts w:eastAsiaTheme="minorEastAsia"/>
+        </w:rPr>
+        <w:t>.</w:t>
+      </w:r>
+    </w:p>
+    <w:p>
+      <w:r>
+        <w:rPr>
+          <w:rFonts w:eastAsiaTheme="minorEastAsia"/>
+        </w:rPr>
+        <w:t xml:space="preserve">Функция </w:t>
+      </w:r>
+      <w:r>
+        <w:rPr>
+          <w:rFonts w:eastAsiaTheme="minorEastAsia"/>
+          <w:lang w:val="en-US"/>
+        </w:rPr>
+        <w:t>CP</w:t>
+      </w:r>
+      <w:r>
+        <w:rPr>
+          <w:rFonts w:eastAsiaTheme="minorEastAsia"/>
+        </w:rPr>
+        <w:t xml:space="preserve"> </w:t>
+      </w:r>
+      <w:r>
+        <w:rPr>
+          <w:rFonts w:eastAsiaTheme="minorEastAsia"/>
+        </w:rPr>
+        <w:t xml:space="preserve">сопоставляет набор цветов каждой позиции из </w:t>
+      </w:r>
+      <w:r>
+        <w:rPr>
+          <w:rFonts w:eastAsiaTheme="minorEastAsia"/>
+          <w:lang w:val="en-US"/>
+        </w:rPr>
+        <w:t>P</w:t>
+      </w:r>
+      <w:r>
+        <w:rPr>
+          <w:rFonts w:eastAsiaTheme="minorEastAsia"/>
+        </w:rPr>
+        <w:t>.</w:t>
+      </w:r>
+    </w:p>
+    <w:p>
+      <w:r>
+        <w:t xml:space="preserve">Функция </w:t>
+      </w:r>
+      <w:r>
+        <w:rPr>
+          <w:lang w:val="en-US"/>
+        </w:rPr>
+        <w:t>GD</w:t>
+      </w:r>
+      <w:r>
+        <w:t xml:space="preserve"> </w:t>
+      </w:r>
+      <w:r>
+        <w:t xml:space="preserve">сопоставляет сторожевое условие из </w:t>
+      </w:r>
+      <w:r>
+        <w:rPr>
+          <w:rFonts w:eastAsiaTheme="minorEastAsia"/>
+          <w:lang w:val="en-US"/>
+        </w:rPr>
+        <w:t>TM</w:t>
+      </w:r>
+      <w:r>
+        <w:t xml:space="preserve"> </w:t>
+      </w:r>
+      <w:r>
+        <w:t xml:space="preserve">каждому переходу из </w:t>
+      </w:r>
+      <w:r>
+        <w:rPr>
+          <w:lang w:val="en-US"/>
+        </w:rPr>
+        <w:t>T</w:t>
+      </w:r>
+      <w:r>
+        <w:t>.</w:t>
+      </w:r>
+    </w:p>
+    <w:p>
+      <w:r>
+        <w:t xml:space="preserve">Функция </w:t>
+      </w:r>
+      <w:r>
+        <w:rPr>
+          <w:lang w:val="en-US"/>
+        </w:rPr>
+        <w:t>AN</w:t>
+      </w:r>
+      <w:r>
+        <w:t xml:space="preserve"> </w:t>
+      </w:r>
+      <w:r>
+        <w:t xml:space="preserve">сопоставляет аннотацию из </w:t>
+      </w:r>
+      <w:r>
+        <w:rPr>
+          <w:rFonts w:eastAsiaTheme="minorEastAsia"/>
+          <w:lang w:val="en-US"/>
+        </w:rPr>
+        <w:t>TM</w:t>
+      </w:r>
+      <w:r>
+        <w:t xml:space="preserve"> каждой дуге из </w:t>
+      </w:r>
+      <w:r>
+        <w:rPr>
+          <w:lang w:val="en-US"/>
+        </w:rPr>
+        <w:t>A</w:t>
+      </w:r>
+      <w:r>
+        <w:t>.</w:t>
+      </w:r>
+    </w:p>
+    <w:p>
+      <w:r>
+        <w:t xml:space="preserve">Функция </w:t>
+      </w:r>
+      <w:r>
+        <w:rPr>
+          <w:lang w:val="en-US"/>
+        </w:rPr>
+        <w:t>IM</w:t>
+      </w:r>
+      <w:r>
+        <w:t xml:space="preserve"> </w:t>
+      </w:r>
+      <w:r>
+        <w:t xml:space="preserve">сопоставляет начальную маркировку из </w:t>
+      </w:r>
+      <w:r>
+        <w:rPr>
+          <w:rFonts w:eastAsiaTheme="minorEastAsia"/>
+          <w:lang w:val="en-US"/>
+        </w:rPr>
+        <w:t>TM</w:t>
+      </w:r>
+      <w:r>
+        <w:t xml:space="preserve"> каждой позиции из </w:t>
+      </w:r>
+      <w:r>
+        <w:rPr>
+          <w:lang w:val="en-US"/>
+        </w:rPr>
+        <w:t>P</w:t>
+      </w:r>
+      <w:r>
+        <w:t>.</w:t>
+      </w:r>
+    </w:p>
+    <w:p>
+      <w:r>
+        <w:t>Таким образом, все определения статической структуры РСП приведены в формулах со (2) по</w:t>
+      </w:r>
+      <w:r>
+        <w:t xml:space="preserve"> (7</w:t>
+      </w:r>
+      <w:bookmarkStart w:id="0" w:name="_GoBack"/>
+      <w:bookmarkEnd w:id="0"/>
       <w:r>
         <w:t>)</w:t>
       </w:r>
     </w:p>
     <w:p>
-      <w:hyperlink r:id="rId4" w:history="1">
-        <w:r>
+      <w:pPr>
+        <w:tabs>
+          <w:tab w:val="center" w:pos="4678"/>
+          <w:tab w:val="right" w:pos="9356"/>
+        </w:tabs>
+      </w:pPr>
+      <w:r>
+        <w:rPr>
+          <w:rFonts w:eastAsiaTheme="minorEastAsia"/>
+        </w:rPr>
+        <w:tab/>
+      </w:r>
+      <m:oMath>
+        <m:r>
           <w:rPr>
-            <w:rStyle w:val="Hyperlink"/>
+            <w:rFonts w:ascii="Cambria Math" w:eastAsiaTheme="minorEastAsia" w:hAnsi="Cambria Math"/>
+          </w:rPr>
+          <m:t>P∩T=∅</m:t>
+        </m:r>
+      </m:oMath>
+      <w:r>
+        <w:rPr>
+          <w:rFonts w:eastAsiaTheme="minorEastAsia"/>
+        </w:rPr>
+        <w:t xml:space="preserve">, </w:t>
+      </w:r>
+      <w:r>
+        <w:rPr>
+          <w:rFonts w:eastAsiaTheme="minorEastAsia"/>
+        </w:rPr>
+        <w:tab/>
+        <w:t>(2</w:t>
+      </w:r>
+      <w:r>
+        <w:rPr>
+          <w:rFonts w:eastAsiaTheme="minorEastAsia"/>
+        </w:rPr>
+        <w:t>)</w:t>
+      </w:r>
+    </w:p>
+    <w:p>
+      <w:pPr>
+        <w:tabs>
+          <w:tab w:val="center" w:pos="4678"/>
+          <w:tab w:val="right" w:pos="9356"/>
+        </w:tabs>
+      </w:pPr>
+      <w:r>
+        <w:rPr>
+          <w:rFonts w:eastAsiaTheme="minorEastAsia"/>
+        </w:rPr>
+        <w:tab/>
+      </w:r>
+      <m:oMath>
+        <m:r>
+          <w:rPr>
+            <w:rFonts w:ascii="Cambria Math" w:eastAsiaTheme="minorEastAsia" w:hAnsi="Cambria Math"/>
+          </w:rPr>
+          <m:t>A⊆(P×T)∪(T×P)</m:t>
+        </m:r>
+      </m:oMath>
+      <w:r>
+        <w:rPr>
+          <w:rFonts w:eastAsiaTheme="minorEastAsia"/>
+        </w:rPr>
+        <w:t xml:space="preserve">, </w:t>
+      </w:r>
+      <w:r>
+        <w:rPr>
+          <w:rFonts w:eastAsiaTheme="minorEastAsia"/>
+        </w:rPr>
+        <w:tab/>
+        <w:t>(3</w:t>
+      </w:r>
+      <w:r>
+        <w:rPr>
+          <w:rFonts w:eastAsiaTheme="minorEastAsia"/>
+        </w:rPr>
+        <w:t>)</w:t>
+      </w:r>
+    </w:p>
+    <w:p>
+      <w:pPr>
+        <w:tabs>
+          <w:tab w:val="center" w:pos="4678"/>
+          <w:tab w:val="right" w:pos="9356"/>
+        </w:tabs>
+      </w:pPr>
+      <w:r>
+        <w:rPr>
+          <w:rFonts w:eastAsiaTheme="minorEastAsia"/>
+        </w:rPr>
+        <w:tab/>
+      </w:r>
+      <m:oMath>
+        <m:r>
+          <w:rPr>
+            <w:rFonts w:ascii="Cambria Math" w:hAnsi="Cambria Math"/>
+          </w:rPr>
+          <m:t>C</m:t>
+        </m:r>
+        <m:r>
+          <w:rPr>
+            <w:rFonts w:ascii="Cambria Math" w:hAnsi="Cambria Math"/>
             <w:lang w:val="en-US"/>
           </w:rPr>
-          <w:t>https</w:t>
-        </w:r>
-        <w:r>
+          <m:t>P</m:t>
+        </m:r>
+        <m:r>
           <w:rPr>
-            <w:rStyle w:val="Hyperlink"/>
+            <w:rFonts w:ascii="Cambria Math" w:hAnsi="Cambria Math"/>
           </w:rPr>
-          <w:t>://</w:t>
-        </w:r>
-        <w:proofErr w:type="spellStart"/>
-        <w:r>
+          <m:t>:</m:t>
+        </m:r>
+        <m:r>
           <w:rPr>
-            <w:rStyle w:val="Hyperlink"/>
+            <w:rFonts w:ascii="Cambria Math" w:hAnsi="Cambria Math"/>
             <w:lang w:val="en-US"/>
           </w:rPr>
-          <w:t>mss</w:t>
-        </w:r>
-        <w:proofErr w:type="spellEnd"/>
-        <w:r>
+          <m:t>P</m:t>
+        </m:r>
+        <m:r>
           <w:rPr>
-            <w:rStyle w:val="Hyperlink"/>
+            <w:rFonts w:ascii="Cambria Math" w:hAnsi="Cambria Math"/>
           </w:rPr>
-          <w:t>.</w:t>
-        </w:r>
-        <w:proofErr w:type="spellStart"/>
-        <w:r>
+          <m:t>→</m:t>
+        </m:r>
+        <m:r>
           <w:rPr>
-            <w:rStyle w:val="Hyperlink"/>
+            <w:rFonts w:ascii="Cambria Math" w:hAnsi="Cambria Math"/>
             <w:lang w:val="en-US"/>
           </w:rPr>
-          <w:t>pnzgu</w:t>
-        </w:r>
-        <w:proofErr w:type="spellEnd"/>
-        <w:r>
+          <m:t>CS</m:t>
+        </m:r>
+      </m:oMath>
+      <w:r>
+        <w:rPr>
+          <w:rFonts w:eastAsiaTheme="minorEastAsia"/>
+        </w:rPr>
+        <w:t xml:space="preserve">, </w:t>
+      </w:r>
+      <w:r>
+        <w:rPr>
+          <w:rFonts w:eastAsiaTheme="minorEastAsia"/>
+        </w:rPr>
+        <w:tab/>
+        <w:t>(4</w:t>
+      </w:r>
+      <w:r>
+        <w:rPr>
+          <w:rFonts w:eastAsiaTheme="minorEastAsia"/>
+        </w:rPr>
+        <w:t>)</w:t>
+      </w:r>
+    </w:p>
+    <w:p>
+      <w:pPr>
+        <w:tabs>
+          <w:tab w:val="center" w:pos="4678"/>
+          <w:tab w:val="right" w:pos="9356"/>
+        </w:tabs>
+      </w:pPr>
+      <w:r>
+        <w:rPr>
+          <w:rFonts w:eastAsiaTheme="minorEastAsia"/>
+        </w:rPr>
+        <w:tab/>
+      </w:r>
+      <m:oMath>
+        <m:r>
           <w:rPr>
-            <w:rStyle w:val="Hyperlink"/>
+            <w:rFonts w:ascii="Cambria Math" w:eastAsiaTheme="minorEastAsia" w:hAnsi="Cambria Math"/>
           </w:rPr>
-          <w:t>.</w:t>
-        </w:r>
-        <w:proofErr w:type="spellStart"/>
-        <w:r>
+          <m:t>GD:T→TM</m:t>
+        </m:r>
+      </m:oMath>
+      <w:r>
+        <w:rPr>
+          <w:rFonts w:eastAsiaTheme="minorEastAsia"/>
+        </w:rPr>
+        <w:t xml:space="preserve">, </w:t>
+      </w:r>
+      <w:r>
+        <w:rPr>
+          <w:rFonts w:eastAsiaTheme="minorEastAsia"/>
+        </w:rPr>
+        <w:tab/>
+        <w:t>(5</w:t>
+      </w:r>
+      <w:r>
+        <w:rPr>
+          <w:rFonts w:eastAsiaTheme="minorEastAsia"/>
+        </w:rPr>
+        <w:t>)</w:t>
+      </w:r>
+    </w:p>
+    <w:p>
+      <w:pPr>
+        <w:tabs>
+          <w:tab w:val="center" w:pos="4678"/>
+          <w:tab w:val="right" w:pos="9356"/>
+        </w:tabs>
+      </w:pPr>
+      <w:r>
+        <w:rPr>
+          <w:rFonts w:eastAsiaTheme="minorEastAsia"/>
+        </w:rPr>
+        <w:tab/>
+      </w:r>
+      <m:oMath>
+        <m:r>
           <w:rPr>
-            <w:rStyle w:val="Hyperlink"/>
-            <w:lang w:val="en-US"/>
+            <w:rFonts w:ascii="Cambria Math" w:eastAsiaTheme="minorEastAsia" w:hAnsi="Cambria Math"/>
           </w:rPr>
-          <w:t>ru</w:t>
-        </w:r>
-        <w:proofErr w:type="spellEnd"/>
-        <w:r>
+          <m:t>AN:A→TM</m:t>
+        </m:r>
+      </m:oMath>
+      <w:r>
+        <w:rPr>
+          <w:rFonts w:eastAsiaTheme="minorEastAsia"/>
+        </w:rPr>
+        <w:tab/>
+        <w:t>(6</w:t>
+      </w:r>
+      <w:r>
+        <w:rPr>
+          <w:rFonts w:eastAsiaTheme="minorEastAsia"/>
+        </w:rPr>
+        <w:t>)</w:t>
+      </w:r>
+    </w:p>
+    <w:p>
+      <w:pPr>
+        <w:tabs>
+          <w:tab w:val="center" w:pos="4678"/>
+          <w:tab w:val="right" w:pos="9356"/>
+        </w:tabs>
+      </w:pPr>
+      <w:r>
+        <w:rPr>
+          <w:rFonts w:eastAsiaTheme="minorEastAsia"/>
+        </w:rPr>
+        <w:tab/>
+      </w:r>
+      <m:oMath>
+        <m:r>
           <w:rPr>
-            <w:rStyle w:val="Hyperlink"/>
+            <w:rFonts w:ascii="Cambria Math" w:eastAsiaTheme="minorEastAsia" w:hAnsi="Cambria Math"/>
           </w:rPr>
-          <w:t>/</w:t>
-        </w:r>
-        <w:proofErr w:type="spellStart"/>
-        <w:r>
-          <w:rPr>
-            <w:rStyle w:val="Hyperlink"/>
-            <w:lang w:val="en-US"/>
-          </w:rPr>
-          <w:t>Rekomendacii</w:t>
-        </w:r>
-        <w:proofErr w:type="spellEnd"/>
-        <w:r>
-          <w:rPr>
-            <w:rStyle w:val="Hyperlink"/>
-          </w:rPr>
-          <w:t>_</w:t>
-        </w:r>
-        <w:proofErr w:type="spellStart"/>
-        <w:r>
-          <w:rPr>
-            <w:rStyle w:val="Hyperlink"/>
-            <w:lang w:val="en-US"/>
-          </w:rPr>
-          <w:t>po</w:t>
-        </w:r>
-        <w:proofErr w:type="spellEnd"/>
-        <w:r>
-          <w:rPr>
-            <w:rStyle w:val="Hyperlink"/>
-          </w:rPr>
-          <w:t>_</w:t>
-        </w:r>
-        <w:proofErr w:type="spellStart"/>
-        <w:r>
-          <w:rPr>
-            <w:rStyle w:val="Hyperlink"/>
-            <w:lang w:val="en-US"/>
-          </w:rPr>
-          <w:t>podgotovke</w:t>
-        </w:r>
-        <w:proofErr w:type="spellEnd"/>
-        <w:r>
-          <w:rPr>
-            <w:rStyle w:val="Hyperlink"/>
-          </w:rPr>
-          <w:t>_</w:t>
-        </w:r>
-        <w:proofErr w:type="spellStart"/>
-        <w:r>
-          <w:rPr>
-            <w:rStyle w:val="Hyperlink"/>
-            <w:lang w:val="en-US"/>
-          </w:rPr>
-          <w:t>annotaciy</w:t>
-        </w:r>
-        <w:proofErr w:type="spellEnd"/>
-      </w:hyperlink>
+          <m:t>IM:P→TM</m:t>
+        </m:r>
+      </m:oMath>
+      <w:r>
+        <w:rPr>
+          <w:rFonts w:eastAsiaTheme="minorEastAsia"/>
+        </w:rPr>
+        <w:t xml:space="preserve">, </w:t>
+      </w:r>
+      <w:r>
+        <w:rPr>
+          <w:rFonts w:eastAsiaTheme="minorEastAsia"/>
+        </w:rPr>
+        <w:tab/>
+        <w:t>(7</w:t>
+      </w:r>
+      <w:r>
+        <w:rPr>
+          <w:rFonts w:eastAsiaTheme="minorEastAsia"/>
+        </w:rPr>
+        <w:t>)</w:t>
+      </w:r>
     </w:p>
     <w:p/>
-    <w:p>
-      <w:r>
-        <w:t>10-14 стр.</w:t>
-      </w:r>
-      <w:r>
-        <w:t>, .</w:t>
-      </w:r>
-      <w:r>
-        <w:rPr>
-          <w:lang w:val="en-US"/>
-        </w:rPr>
-        <w:t>doc</w:t>
-      </w:r>
-      <w:r>
-        <w:t xml:space="preserve">, </w:t>
-      </w:r>
-      <w:r>
-        <w:t>латиница курсивом, также и в рисунках</w:t>
-      </w:r>
-    </w:p>
-    <w:p>
-      <w:r>
-        <w:t xml:space="preserve">Рисунки дополнительно в </w:t>
-      </w:r>
-      <w:r>
-        <w:t>.</w:t>
-      </w:r>
-      <w:r>
-        <w:rPr>
-          <w:lang w:val="en-US"/>
-        </w:rPr>
-        <w:t>tiff</w:t>
-      </w:r>
-      <w:r>
-        <w:t>/.</w:t>
-      </w:r>
-      <w:r>
-        <w:rPr>
-          <w:lang w:val="en-US"/>
-        </w:rPr>
-        <w:t>bmp</w:t>
-      </w:r>
-      <w:r>
-        <w:t>:600</w:t>
-      </w:r>
-      <w:r>
-        <w:rPr>
-          <w:lang w:val="en-US"/>
-        </w:rPr>
-        <w:t>dpi</w:t>
-      </w:r>
-      <w:r>
-        <w:t>/</w:t>
-      </w:r>
-      <w:r>
-        <w:rPr>
-          <w:lang w:val="en-US"/>
-        </w:rPr>
-        <w:t>CorelDraw</w:t>
-      </w:r>
-      <w:r>
-        <w:t>:0.75</w:t>
-      </w:r>
-      <w:proofErr w:type="spellStart"/>
-      <w:r>
-        <w:rPr>
-          <w:lang w:val="en-US"/>
-        </w:rPr>
-        <w:t>pt</w:t>
-      </w:r>
-      <w:proofErr w:type="spellEnd"/>
-      <w:r>
-        <w:t>+</w:t>
-      </w:r>
-    </w:p>
-    <w:p>
-      <w:hyperlink r:id="rId5" w:history="1">
-        <w:r>
-          <w:rPr>
-            <w:rStyle w:val="Hyperlink"/>
-          </w:rPr>
-          <w:t>https://mss.pnzgu.ru/Poryadok_podachi_rukopisey</w:t>
-        </w:r>
-      </w:hyperlink>
-    </w:p>
     <w:p/>
     <w:p>
       <w:r>
-        <w:t>Введение</w:t>
-      </w:r>
-    </w:p>
-    <w:p>
-      <w:r>
-        <w:t xml:space="preserve">Раскрашенные сети Петри (РСП) широко используются  как средство моделирования систем, в которых понятия параллельности и событийного взаимодействия являются ключевыми [1]. Данный класс сетей Петри отличает наличие свойств, присущих высокоуровневым языкам программирования, при сравнительно компактной форме параметризуемых моделей. Это, в частности, делает их подходящими для использования при моделировании, проектировании и реализации распределенных вычислительных, управляющих и коммуникационных систем в промышленном масштабе. Для представления знаний в рамках определенной предметной области, допускающего применение логики, а также позволяющего использовать эти знания повторно, используются онтологии [2]. Они являются основой развивающейся концепции семантического web, которая расширяет возможности машинной интерпретации данных в сети. Онтологическое представление позволяет определить модель РСП в декларативном формате, что упрощает процесс интеграции с другими моделями и приложениями семантической сети. Одним из стандартов семантического web, рекомендуемых консорциумом W3C, является язык запросов SPARQL [3], использующийся для работы с данными в формате RDF. Он предоставляет </w:t>
-      </w:r>
+        <w:t>Мультимножество (multiset) m для непустого множества токенов S может быть представлено как функция от S, сопоставляющая его с множеством неотрицательных чисел N. Эта функция сопоставляет каждый элемент s некоторому неотрицательному числу m(s) - количеству вхождений (multiplicity) элемента s в мультимножество m.</w:t>
+      </w:r>
+    </w:p>
+    <w:p>
       <w:r>
         <w:lastRenderedPageBreak/>
-        <w:t>широкие возможности по извлечению онтологических описаний в форме триплетов и манипуляции ими, что делает его пригодным для моделирования динамических систем.</w:t>
-      </w:r>
-    </w:p>
-    <w:p>
-      <w:pPr>
-        <w:spacing w:after="160" w:line="259" w:lineRule="auto"/>
-        <w:ind w:firstLine="0"/>
-        <w:jc w:val="left"/>
-      </w:pPr>
-      <w:r>
-        <w:br w:type="page"/>
-      </w:r>
-    </w:p>
-    <w:p>
-      <w:r>
-        <w:lastRenderedPageBreak/>
-        <w:t>1</w:t>
-      </w:r>
-      <w:r>
-        <w:t xml:space="preserve"> Формальное определение используемых раскрашенных сетей Петри (РСП)</w:t>
-      </w:r>
-    </w:p>
-    <w:p/>
-    <w:p>
-      <w:r>
-        <w:t>Мультимножество (multiset) m для непустого множества токенов S может быть представлено как функция от S, сопоставляющая его с множеством неотрицательных чисел N. Эта функция сопоставляет каждый элемент s некоторому неотрицательному числу m(s) - количеству вхождений (multiplicity) элемента s в мультимножество m.</w:t>
-      </w:r>
-    </w:p>
-    <w:p>
-      <w:r>
         <w:t>Мультимножества состоят из базовых множеств (basis set). Каждому базовому множеству соответствует число, количество вхождений</w:t>
       </w:r>
       <w:r>
@@ -1329,7 +2243,6 @@
     </w:p>
     <w:p>
       <w:r>
-        <w:lastRenderedPageBreak/>
         <w:t>Таким образом, определение для мультимножества:</w:t>
       </w:r>
     </w:p>
@@ -1638,6 +2551,7 @@
         <w:rPr>
           <w:rFonts w:eastAsiaTheme="minorEastAsia"/>
         </w:rPr>
+        <w:lastRenderedPageBreak/>
         <w:t xml:space="preserve">Набор все мультимножеств, определенных над множеством </w:t>
       </w:r>
       <m:oMath>
@@ -1710,109 +2624,6 @@
     </w:p>
     <w:p>
       <w:r>
-        <w:t>Синтаксис раскрашенных сетей Петри, т.е. элементы, составляющие статичную структуру РСП.</w:t>
-      </w:r>
-    </w:p>
-    <w:p>
-      <w:r>
-        <w:t>Структура сети состоит их конечного множества позиций P, конечного множества переходов T и конечного множества направленных дуг A.</w:t>
-      </w:r>
-    </w:p>
-    <w:p>
-      <w:r>
-        <w:t>Множества P</w:t>
-      </w:r>
-      <w:r>
-        <w:t xml:space="preserve"> </w:t>
-      </w:r>
-      <w:r>
-        <w:t>и T</w:t>
-      </w:r>
-      <w:r>
-        <w:t xml:space="preserve"> </w:t>
-      </w:r>
-      <w:r>
-        <w:t>являются непересекающимися:</w:t>
-      </w:r>
-    </w:p>
-    <w:p>
-      <w:pPr>
-        <w:rPr>
-          <w:rFonts w:eastAsiaTheme="minorEastAsia"/>
-        </w:rPr>
-      </w:pPr>
-      <m:oMathPara>
-        <m:oMath>
-          <m:r>
-            <w:rPr>
-              <w:rFonts w:ascii="Cambria Math" w:hAnsi="Cambria Math"/>
-            </w:rPr>
-            <m:t>P∩T=∅</m:t>
-          </m:r>
-        </m:oMath>
-      </m:oMathPara>
-    </w:p>
-    <w:p>
-      <w:pPr>
-        <w:rPr>
-          <w:rFonts w:eastAsiaTheme="minorEastAsia"/>
-        </w:rPr>
-      </w:pPr>
-      <w:r>
-        <w:rPr>
-          <w:rFonts w:eastAsiaTheme="minorEastAsia"/>
-        </w:rPr>
-        <w:t>Множество дуг A</w:t>
-      </w:r>
-      <w:r>
-        <w:rPr>
-          <w:rFonts w:eastAsiaTheme="minorEastAsia"/>
-        </w:rPr>
-        <w:t xml:space="preserve"> </w:t>
-      </w:r>
-      <w:r>
-        <w:rPr>
-          <w:rFonts w:eastAsiaTheme="minorEastAsia"/>
-        </w:rPr>
-        <w:t>представляет из себя множество пар источник-приемник, определяющих направление дуги. Связываются позиции и переходы между собой, так, что:</w:t>
-      </w:r>
-    </w:p>
-    <w:p>
-      <w:pPr>
-        <w:rPr>
-          <w:rFonts w:eastAsiaTheme="minorEastAsia"/>
-          <w:i/>
-        </w:rPr>
-      </w:pPr>
-      <m:oMathPara>
-        <m:oMath>
-          <m:r>
-            <w:rPr>
-              <w:rFonts w:ascii="Cambria Math" w:eastAsiaTheme="minorEastAsia" w:hAnsi="Cambria Math"/>
-            </w:rPr>
-            <m:t>A⊆(P×T)∪(T×P)</m:t>
-          </m:r>
-        </m:oMath>
-      </m:oMathPara>
-    </w:p>
-    <w:p>
-      <w:r>
-        <w:t>Понятие двунаправленных дуг не определено.</w:t>
-      </w:r>
-    </w:p>
-    <w:p>
-      <w:r>
-        <w:t xml:space="preserve">Параллельные дуги определены </w:t>
-      </w:r>
-      <w:r>
-        <w:rPr>
-          <w:highlight w:val="yellow"/>
-        </w:rPr>
-        <w:t>...</w:t>
-      </w:r>
-    </w:p>
-    <w:p>
-      <w:r>
         <w:t>К термам(подписям) сети относятся аннотации дуг, сторожевые условия, наборы цветов и начальные маркировки.</w:t>
       </w:r>
     </w:p>
@@ -1832,7 +2643,6 @@
           <w:rPr>
             <w:rFonts w:ascii="Cambria Math" w:hAnsi="Cambria Math"/>
           </w:rPr>
-          <w:lastRenderedPageBreak/>
           <m:t>Type[e]</m:t>
         </m:r>
       </m:oMath>
@@ -1855,305 +2665,6 @@
           <w:rFonts w:eastAsiaTheme="minorEastAsia"/>
         </w:rPr>
         <w:t>, т.е. тип результирующего значения, полученного в ходе вычисления</w:t>
-      </w:r>
-    </w:p>
-    <w:p>
-      <w:pPr>
-        <w:rPr>
-          <w:rFonts w:eastAsiaTheme="minorEastAsia"/>
-        </w:rPr>
-      </w:pPr>
-      <w:r>
-        <w:rPr>
-          <w:rFonts w:eastAsiaTheme="minorEastAsia"/>
-        </w:rPr>
-        <w:t>Свободные переменные термов не определены</w:t>
-      </w:r>
-    </w:p>
-    <w:p>
-      <w:pPr>
-        <w:rPr>
-          <w:rFonts w:eastAsiaTheme="minorEastAsia"/>
-        </w:rPr>
-      </w:pPr>
-      <m:oMath>
-        <m:r>
-          <m:rPr>
-            <m:sty m:val="p"/>
-          </m:rPr>
-          <w:rPr>
-            <w:rFonts w:ascii="Cambria Math" w:hAnsi="Cambria Math"/>
-          </w:rPr>
-          <m:t>Σ</m:t>
-        </m:r>
-      </m:oMath>
-      <w:r>
-        <w:rPr>
-          <w:rFonts w:eastAsiaTheme="minorEastAsia"/>
-        </w:rPr>
-        <w:t xml:space="preserve"> – множество наборов цветов, определенных в модели РСП.</w:t>
-      </w:r>
-    </w:p>
-    <w:p>
-      <w:pPr>
-        <w:rPr>
-          <w:rFonts w:eastAsiaTheme="minorEastAsia"/>
-        </w:rPr>
-      </w:pPr>
-      <m:oMath>
-        <m:r>
-          <w:rPr>
-            <w:rFonts w:ascii="Cambria Math" w:hAnsi="Cambria Math"/>
-          </w:rPr>
-          <m:t>V</m:t>
-        </m:r>
-      </m:oMath>
-      <w:r>
-        <w:rPr>
-          <w:rFonts w:eastAsiaTheme="minorEastAsia"/>
-        </w:rPr>
-        <w:t xml:space="preserve"> – множество переменных, имеющих тип </w:t>
-      </w:r>
-      <m:oMath>
-        <m:r>
-          <m:rPr>
-            <m:sty m:val="p"/>
-          </m:rPr>
-          <w:rPr>
-            <w:rFonts w:ascii="Cambria Math" w:hAnsi="Cambria Math"/>
-          </w:rPr>
-          <m:t>Σ</m:t>
-        </m:r>
-      </m:oMath>
-    </w:p>
-    <w:p>
-      <w:pPr>
-        <w:rPr>
-          <w:rFonts w:eastAsiaTheme="minorEastAsia"/>
-        </w:rPr>
-      </w:pPr>
-      <w:r>
-        <w:rPr>
-          <w:rFonts w:eastAsiaTheme="minorEastAsia"/>
-        </w:rPr>
-        <w:t xml:space="preserve">Функция </w:t>
-      </w:r>
-      <m:oMath>
-        <m:r>
-          <w:rPr>
-            <w:rFonts w:ascii="Cambria Math" w:eastAsiaTheme="minorEastAsia" w:hAnsi="Cambria Math"/>
-          </w:rPr>
-          <m:t>C:P→</m:t>
-        </m:r>
-        <m:r>
-          <m:rPr>
-            <m:sty m:val="p"/>
-          </m:rPr>
-          <w:rPr>
-            <w:rFonts w:ascii="Cambria Math" w:hAnsi="Cambria Math"/>
-          </w:rPr>
-          <m:t>Σ</m:t>
-        </m:r>
-      </m:oMath>
-      <w:r>
-        <w:rPr>
-          <w:rFonts w:eastAsiaTheme="minorEastAsia"/>
-        </w:rPr>
-        <w:t xml:space="preserve"> </w:t>
-      </w:r>
-      <w:r>
-        <w:rPr>
-          <w:rFonts w:eastAsiaTheme="minorEastAsia"/>
-        </w:rPr>
-        <w:t>сопоставляет набор цветов каждой позиции p</w:t>
-      </w:r>
-    </w:p>
-    <w:p>
-      <w:pPr>
-        <w:rPr>
-          <w:i/>
-        </w:rPr>
-      </w:pPr>
-      <w:r>
-        <w:rPr>
-          <w:rFonts w:eastAsiaTheme="minorEastAsia"/>
-        </w:rPr>
-        <w:t xml:space="preserve">Функция </w:t>
-      </w:r>
-      <m:oMath>
-        <m:r>
-          <w:rPr>
-            <w:rFonts w:ascii="Cambria Math" w:eastAsiaTheme="minorEastAsia" w:hAnsi="Cambria Math"/>
-          </w:rPr>
-          <m:t>G:T→EXPR</m:t>
-        </m:r>
-      </m:oMath>
-      <w:r>
-        <w:rPr>
-          <w:rFonts w:eastAsiaTheme="minorEastAsia"/>
-        </w:rPr>
-        <w:t xml:space="preserve"> </w:t>
-      </w:r>
-      <w:r>
-        <w:rPr>
-          <w:rFonts w:eastAsiaTheme="minorEastAsia"/>
-        </w:rPr>
-        <w:t xml:space="preserve">сопоставляет сторожевое условие каждому переходу t. При этом, </w:t>
-      </w:r>
-      <m:oMath>
-        <m:r>
-          <w:rPr>
-            <w:rFonts w:ascii="Cambria Math" w:eastAsiaTheme="minorEastAsia" w:hAnsi="Cambria Math"/>
-          </w:rPr>
-          <m:t>Type</m:t>
-        </m:r>
-        <m:d>
-          <m:dPr>
-            <m:begChr m:val="["/>
-            <m:endChr m:val="]"/>
-            <m:ctrlPr>
-              <w:rPr>
-                <w:rFonts w:ascii="Cambria Math" w:eastAsiaTheme="minorEastAsia" w:hAnsi="Cambria Math"/>
-                <w:i/>
-              </w:rPr>
-            </m:ctrlPr>
-          </m:dPr>
-          <m:e>
-            <m:r>
-              <w:rPr>
-                <w:rFonts w:ascii="Cambria Math" w:eastAsiaTheme="minorEastAsia" w:hAnsi="Cambria Math"/>
-              </w:rPr>
-              <m:t>G</m:t>
-            </m:r>
-            <m:d>
-              <m:dPr>
-                <m:ctrlPr>
-                  <w:rPr>
-                    <w:rFonts w:ascii="Cambria Math" w:eastAsiaTheme="minorEastAsia" w:hAnsi="Cambria Math"/>
-                    <w:i/>
-                  </w:rPr>
-                </m:ctrlPr>
-              </m:dPr>
-              <m:e>
-                <m:r>
-                  <w:rPr>
-                    <w:rFonts w:ascii="Cambria Math" w:eastAsiaTheme="minorEastAsia" w:hAnsi="Cambria Math"/>
-                  </w:rPr>
-                  <m:t>t</m:t>
-                </m:r>
-              </m:e>
-            </m:d>
-          </m:e>
-        </m:d>
-        <m:r>
-          <w:rPr>
-            <w:rFonts w:ascii="Cambria Math" w:eastAsiaTheme="minorEastAsia" w:hAnsi="Cambria Math"/>
-          </w:rPr>
-          <m:t>=boolean</m:t>
-        </m:r>
-      </m:oMath>
-      <w:r>
-        <w:rPr>
-          <w:rFonts w:eastAsiaTheme="minorEastAsia"/>
-        </w:rPr>
-        <w:t>.</w:t>
-      </w:r>
-    </w:p>
-    <w:p>
-      <w:pPr>
-        <w:rPr>
-          <w:rFonts w:eastAsiaTheme="minorEastAsia"/>
-        </w:rPr>
-      </w:pPr>
-      <w:r>
-        <w:rPr>
-          <w:rFonts w:eastAsiaTheme="minorEastAsia"/>
-        </w:rPr>
-        <w:t xml:space="preserve">Функция </w:t>
-      </w:r>
-      <m:oMath>
-        <m:r>
-          <w:rPr>
-            <w:rFonts w:ascii="Cambria Math" w:eastAsiaTheme="minorEastAsia" w:hAnsi="Cambria Math"/>
-          </w:rPr>
-          <m:t>E:A→</m:t>
-        </m:r>
-        <m:r>
-          <m:rPr>
-            <m:sty m:val="p"/>
-          </m:rPr>
-          <w:rPr>
-            <w:rFonts w:ascii="Cambria Math" w:hAnsi="Cambria Math"/>
-          </w:rPr>
-          <m:t>EXPR</m:t>
-        </m:r>
-      </m:oMath>
-      <w:r>
-        <w:rPr>
-          <w:rFonts w:eastAsiaTheme="minorEastAsia"/>
-        </w:rPr>
-        <w:t xml:space="preserve"> </w:t>
-      </w:r>
-      <w:r>
-        <w:rPr>
-          <w:rFonts w:eastAsiaTheme="minorEastAsia"/>
-        </w:rPr>
-        <w:t>сопоставляет аннотацию каждой дуге a</w:t>
-      </w:r>
-    </w:p>
-    <w:p>
-      <w:pPr>
-        <w:rPr>
-          <w:rFonts w:eastAsiaTheme="minorEastAsia"/>
-        </w:rPr>
-      </w:pPr>
-      <w:r>
-        <w:rPr>
-          <w:rFonts w:eastAsiaTheme="minorEastAsia"/>
-        </w:rPr>
-        <w:t>Типы выражений не соотносятся с типами позиций (наборами цветов позиций), максимально используем динамическую природу JavaScript.</w:t>
-      </w:r>
-    </w:p>
-    <w:p>
-      <w:pPr>
-        <w:rPr>
-          <w:rFonts w:eastAsiaTheme="minorEastAsia"/>
-        </w:rPr>
-      </w:pPr>
-      <w:r>
-        <w:rPr>
-          <w:rFonts w:eastAsiaTheme="minorEastAsia"/>
-        </w:rPr>
-        <w:t xml:space="preserve">Функция </w:t>
-      </w:r>
-      <m:oMath>
-        <m:r>
-          <w:rPr>
-            <w:rFonts w:ascii="Cambria Math" w:eastAsiaTheme="minorEastAsia" w:hAnsi="Cambria Math"/>
-          </w:rPr>
-          <m:t>I:P→</m:t>
-        </m:r>
-        <m:r>
-          <m:rPr>
-            <m:sty m:val="p"/>
-          </m:rPr>
-          <w:rPr>
-            <w:rFonts w:ascii="Cambria Math" w:hAnsi="Cambria Math"/>
-          </w:rPr>
-          <m:t>EXPR</m:t>
-        </m:r>
-      </m:oMath>
-      <w:r>
-        <w:rPr>
-          <w:rFonts w:eastAsiaTheme="minorEastAsia"/>
-        </w:rPr>
-        <w:t xml:space="preserve"> </w:t>
-      </w:r>
-      <w:r>
-        <w:rPr>
-          <w:rFonts w:eastAsiaTheme="minorEastAsia"/>
-        </w:rPr>
-        <w:t>сопоставляет инициализирующий терм каждой позиции p, что необходимо для получения мультимножества токенов позиции.</w:t>
       </w:r>
     </w:p>
     <w:p>
@@ -2421,7 +2932,6 @@
           <w:rPr>
             <w:rFonts w:ascii="Cambria Math" w:eastAsiaTheme="minorEastAsia" w:hAnsi="Cambria Math"/>
           </w:rPr>
-          <w:lastRenderedPageBreak/>
           <m:t>E:A→</m:t>
         </m:r>
         <m:r>
@@ -2507,6 +3017,7 @@
         <w:rPr>
           <w:rFonts w:eastAsiaTheme="minorEastAsia"/>
         </w:rPr>
+        <w:lastRenderedPageBreak/>
         <w:t>Понятия разрешенности и срабатывания перехода</w:t>
       </w:r>
     </w:p>
@@ -2839,7 +3350,6 @@
         <w:rPr>
           <w:rFonts w:eastAsiaTheme="minorEastAsia"/>
         </w:rPr>
-        <w:lastRenderedPageBreak/>
         <w:t xml:space="preserve">Маркировка – это функция M, сопоставляющая каждой позиции </w:t>
       </w:r>
       <m:oMath>
@@ -3045,6 +3555,7 @@
         <w:rPr>
           <w:rFonts w:eastAsiaTheme="minorEastAsia"/>
         </w:rPr>
+        <w:lastRenderedPageBreak/>
         <w:t>Связкой (binding</w:t>
       </w:r>
       <w:r>
@@ -3487,7 +3998,6 @@
     </w:p>
     <w:p>
       <w:r>
-        <w:lastRenderedPageBreak/>
         <w:t>Во-вторых, во входных позициях перехода должно быть достаточное количество токенов:</w:t>
       </w:r>
     </w:p>
@@ -3568,6 +4078,7 @@
             <w:rPr>
               <w:rFonts w:ascii="Cambria Math" w:hAnsi="Cambria Math"/>
             </w:rPr>
+            <w:lastRenderedPageBreak/>
             <m:t>E</m:t>
           </m:r>
           <m:d>
@@ -4476,6 +4987,7 @@
         <w:rPr>
           <w:rFonts w:eastAsiaTheme="minorEastAsia"/>
         </w:rPr>
+        <w:lastRenderedPageBreak/>
         <w:t>При срабатывании шага Y их позиции p</w:t>
       </w:r>
       <w:r>
@@ -17523,6 +18035,22 @@
     </w:p>
     <w:p>
       <w:pPr>
+        <w:jc w:val="center"/>
+        <w:rPr>
+          <w:b/>
+          <w:i/>
+        </w:rPr>
+      </w:pPr>
+      <w:r>
+        <w:rPr>
+          <w:b/>
+          <w:i/>
+        </w:rPr>
+        <w:t>Библиографический список</w:t>
+      </w:r>
+    </w:p>
+    <w:p>
+      <w:pPr>
         <w:rPr>
           <w:lang w:val="en-US"/>
         </w:rPr>
@@ -17628,6 +18156,260 @@
         <w:t xml:space="preserve"> Apache Jena Fuseki [Электронный ресурс]. – Режим доступа:  https://jena.apache.org/documentation/fuseki2/. – Дата доступа: 24.12.2020.</w:t>
       </w:r>
     </w:p>
+    <w:p/>
+    <w:p>
+      <w:pPr>
+        <w:jc w:val="center"/>
+        <w:rPr>
+          <w:b/>
+          <w:i/>
+          <w:lang w:val="en-US"/>
+        </w:rPr>
+      </w:pPr>
+      <w:r>
+        <w:rPr>
+          <w:b/>
+          <w:i/>
+          <w:lang w:val="en-US"/>
+        </w:rPr>
+        <w:t>References</w:t>
+      </w:r>
+    </w:p>
+    <w:p>
+      <w:pPr>
+        <w:rPr>
+          <w:lang w:val="en-US"/>
+        </w:rPr>
+      </w:pPr>
+      <w:r>
+        <w:rPr>
+          <w:lang w:val="en-US"/>
+        </w:rPr>
+        <w:t>1.</w:t>
+      </w:r>
+      <w:r>
+        <w:rPr>
+          <w:lang w:val="en-US"/>
+        </w:rPr>
+        <w:tab/>
+        <w:t xml:space="preserve"> Jensen K., </w:t>
+      </w:r>
+      <w:proofErr w:type="spellStart"/>
+      <w:r>
+        <w:rPr>
+          <w:lang w:val="en-US"/>
+        </w:rPr>
+        <w:t>Kristensen</w:t>
+      </w:r>
+      <w:proofErr w:type="spellEnd"/>
+      <w:r>
+        <w:rPr>
+          <w:lang w:val="en-US"/>
+        </w:rPr>
+        <w:t xml:space="preserve"> L.M. </w:t>
+      </w:r>
+      <w:proofErr w:type="spellStart"/>
+      <w:r>
+        <w:rPr>
+          <w:lang w:val="en-US"/>
+        </w:rPr>
+        <w:t>Coloured</w:t>
+      </w:r>
+      <w:proofErr w:type="spellEnd"/>
+      <w:r>
+        <w:rPr>
+          <w:lang w:val="en-US"/>
+        </w:rPr>
+        <w:t xml:space="preserve"> Petri Nets. Modelling and Validation of Concurrent Systems // Springer-</w:t>
+      </w:r>
+      <w:proofErr w:type="spellStart"/>
+      <w:r>
+        <w:rPr>
+          <w:lang w:val="en-US"/>
+        </w:rPr>
+        <w:t>Verlag</w:t>
+      </w:r>
+      <w:proofErr w:type="spellEnd"/>
+      <w:r>
+        <w:rPr>
+          <w:lang w:val="en-US"/>
+        </w:rPr>
+        <w:t xml:space="preserve"> Berlin Heidelberg, 2009.</w:t>
+      </w:r>
+    </w:p>
+    <w:p>
+      <w:pPr>
+        <w:rPr>
+          <w:lang w:val="en-US"/>
+        </w:rPr>
+      </w:pPr>
+      <w:r>
+        <w:rPr>
+          <w:lang w:val="en-US"/>
+        </w:rPr>
+        <w:t>2.</w:t>
+      </w:r>
+      <w:r>
+        <w:rPr>
+          <w:lang w:val="en-US"/>
+        </w:rPr>
+        <w:tab/>
+        <w:t xml:space="preserve"> </w:t>
+      </w:r>
+      <w:proofErr w:type="spellStart"/>
+      <w:r>
+        <w:rPr>
+          <w:lang w:val="en-US"/>
+        </w:rPr>
+        <w:t>Jacksi</w:t>
+      </w:r>
+      <w:proofErr w:type="spellEnd"/>
+      <w:r>
+        <w:rPr>
+          <w:lang w:val="en-US"/>
+        </w:rPr>
+        <w:t xml:space="preserve"> K. Introduction to Semantic Web. // University of </w:t>
+      </w:r>
+      <w:proofErr w:type="spellStart"/>
+      <w:r>
+        <w:rPr>
+          <w:lang w:val="en-US"/>
+        </w:rPr>
+        <w:t>Zakho</w:t>
+      </w:r>
+      <w:proofErr w:type="spellEnd"/>
+      <w:r>
+        <w:rPr>
+          <w:lang w:val="en-US"/>
+        </w:rPr>
+        <w:t xml:space="preserve"> Department of Computer Science March, 2014.</w:t>
+      </w:r>
+    </w:p>
+    <w:p>
+      <w:r>
+        <w:lastRenderedPageBreak/>
+        <w:t>3.</w:t>
+      </w:r>
+      <w:r>
+        <w:tab/>
+        <w:t xml:space="preserve"> Semantic Web. W3C Consortium.  [Электронный ресурс]. – Режим доступа: https://www.w3.org/standards/semanticweb/. – Дата доступа: 11.01.2021.</w:t>
+      </w:r>
+    </w:p>
+    <w:p>
+      <w:pPr>
+        <w:rPr>
+          <w:lang w:val="en-US"/>
+        </w:rPr>
+      </w:pPr>
+      <w:r>
+        <w:rPr>
+          <w:lang w:val="en-US"/>
+        </w:rPr>
+        <w:t>4.</w:t>
+      </w:r>
+      <w:r>
+        <w:rPr>
+          <w:lang w:val="en-US"/>
+        </w:rPr>
+        <w:tab/>
+        <w:t xml:space="preserve"> </w:t>
+      </w:r>
+      <w:proofErr w:type="spellStart"/>
+      <w:r>
+        <w:rPr>
+          <w:lang w:val="en-US"/>
+        </w:rPr>
+        <w:t>Gašević</w:t>
+      </w:r>
+      <w:proofErr w:type="spellEnd"/>
+      <w:r>
+        <w:rPr>
+          <w:lang w:val="en-US"/>
+        </w:rPr>
+        <w:t xml:space="preserve">, D. Interoperable Petri Net Models via Ontology / D. </w:t>
+      </w:r>
+      <w:proofErr w:type="spellStart"/>
+      <w:r>
+        <w:rPr>
+          <w:lang w:val="en-US"/>
+        </w:rPr>
+        <w:t>Gašević</w:t>
+      </w:r>
+      <w:proofErr w:type="spellEnd"/>
+      <w:r>
+        <w:rPr>
+          <w:lang w:val="en-US"/>
+        </w:rPr>
+        <w:t xml:space="preserve">, V. </w:t>
+      </w:r>
+      <w:proofErr w:type="spellStart"/>
+      <w:r>
+        <w:rPr>
+          <w:lang w:val="en-US"/>
+        </w:rPr>
+        <w:t>Devedžić</w:t>
+      </w:r>
+      <w:proofErr w:type="spellEnd"/>
+      <w:r>
+        <w:rPr>
+          <w:lang w:val="en-US"/>
+        </w:rPr>
+        <w:t xml:space="preserve"> // International Journal of Web Engineering and Technology. – Vol. 3, N 4, 2007. – P. 374-396.</w:t>
+      </w:r>
+    </w:p>
+    <w:p>
+      <w:pPr>
+        <w:rPr>
+          <w:lang w:val="en-US"/>
+        </w:rPr>
+      </w:pPr>
+      <w:r>
+        <w:rPr>
+          <w:lang w:val="en-US"/>
+        </w:rPr>
+        <w:t>5.</w:t>
+      </w:r>
+      <w:r>
+        <w:rPr>
+          <w:lang w:val="en-US"/>
+        </w:rPr>
+        <w:tab/>
+        <w:t xml:space="preserve"> Vidal J.C., Lama M., </w:t>
+      </w:r>
+      <w:proofErr w:type="spellStart"/>
+      <w:r>
+        <w:rPr>
+          <w:lang w:val="en-US"/>
+        </w:rPr>
+        <w:t>Bugarín</w:t>
+      </w:r>
+      <w:proofErr w:type="spellEnd"/>
+      <w:r>
+        <w:rPr>
+          <w:lang w:val="en-US"/>
+        </w:rPr>
+        <w:t xml:space="preserve"> A. OPENET: Ontology-based engine for high-level Petri nets // Expert Systems with Applications. – 2010. – N 37. – P. 6493–6509.</w:t>
+      </w:r>
+    </w:p>
+    <w:p>
+      <w:r>
+        <w:t>6.</w:t>
+      </w:r>
+      <w:r>
+        <w:tab/>
+        <w:t xml:space="preserve"> Protege 5 Documentation [Электронный ресурс]. – Режим доступа:  https://protegeproject.github.io/protege/. – Дата доступа: 06.01.2021.</w:t>
+      </w:r>
+    </w:p>
+    <w:p>
+      <w:r>
+        <w:t>7.</w:t>
+      </w:r>
+      <w:r>
+        <w:tab/>
+        <w:t xml:space="preserve"> Apache Jena Fuseki [Электронный ресурс]. – Режим доступа:  https://jena.apache.org/documentation/fuseki2/. – Дата доступа: 24.12.2020.</w:t>
+      </w:r>
+    </w:p>
+    <w:p/>
     <w:sectPr>
       <w:pgSz w:w="12240" w:h="15840"/>
       <w:pgMar w:top="1440" w:right="1440" w:bottom="1440" w:left="1440" w:header="720" w:footer="720" w:gutter="0"/>
@@ -17636,6 +18418,127 @@
     </w:sectPr>
   </w:body>
 </w:document>
+</file>
+
+<file path=word/numbering.xml><?xml version="1.0" encoding="utf-8"?>
+<w:numbering xmlns:wpc="http://schemas.microsoft.com/office/word/2010/wordprocessingCanvas" xmlns:cx="http://schemas.microsoft.com/office/drawing/2014/chartex" xmlns:cx1="http://schemas.microsoft.com/office/drawing/2015/9/8/chartex" xmlns:mc="http://schemas.openxmlformats.org/markup-compatibility/2006" xmlns:o="urn:schemas-microsoft-com:office:office" xmlns:r="http://schemas.openxmlformats.org/officeDocument/2006/relationships" xmlns:m="http://schemas.openxmlformats.org/officeDocument/2006/math" xmlns:v="urn:schemas-microsoft-com:vml" xmlns:wp14="http://schemas.microsoft.com/office/word/2010/wordprocessingDrawing" xmlns:wp="http://schemas.openxmlformats.org/drawingml/2006/wordprocessingDrawing" xmlns:w10="urn:schemas-microsoft-com:office:word" xmlns:w="http://schemas.openxmlformats.org/wordprocessingml/2006/main" xmlns:w14="http://schemas.microsoft.com/office/word/2010/wordml" xmlns:w15="http://schemas.microsoft.com/office/word/2012/wordml" xmlns:w16se="http://schemas.microsoft.com/office/word/2015/wordml/symex" xmlns:wpg="http://schemas.microsoft.com/office/word/2010/wordprocessingGroup" xmlns:wpi="http://schemas.microsoft.com/office/word/2010/wordprocessingInk" xmlns:wne="http://schemas.microsoft.com/office/word/2006/wordml" xmlns:wps="http://schemas.microsoft.com/office/word/2010/wordprocessingShape" mc:Ignorable="w14 w15 w16se wp14">
+  <w:abstractNum w:abstractNumId="0" w15:restartNumberingAfterBreak="0">
+    <w:nsid w:val="63F45844"/>
+    <w:multiLevelType w:val="hybridMultilevel"/>
+    <w:tmpl w:val="CEF404AE"/>
+    <w:lvl w:ilvl="0" w:tplc="04090001">
+      <w:start w:val="1"/>
+      <w:numFmt w:val="bullet"/>
+      <w:lvlText w:val=""/>
+      <w:lvlJc w:val="left"/>
+      <w:pPr>
+        <w:ind w:left="1429" w:hanging="360"/>
+      </w:pPr>
+      <w:rPr>
+        <w:rFonts w:ascii="Symbol" w:hAnsi="Symbol" w:hint="default"/>
+      </w:rPr>
+    </w:lvl>
+    <w:lvl w:ilvl="1" w:tplc="04090003" w:tentative="1">
+      <w:start w:val="1"/>
+      <w:numFmt w:val="bullet"/>
+      <w:lvlText w:val="o"/>
+      <w:lvlJc w:val="left"/>
+      <w:pPr>
+        <w:ind w:left="2149" w:hanging="360"/>
+      </w:pPr>
+      <w:rPr>
+        <w:rFonts w:ascii="Courier New" w:hAnsi="Courier New" w:cs="Courier New" w:hint="default"/>
+      </w:rPr>
+    </w:lvl>
+    <w:lvl w:ilvl="2" w:tplc="04090005" w:tentative="1">
+      <w:start w:val="1"/>
+      <w:numFmt w:val="bullet"/>
+      <w:lvlText w:val=""/>
+      <w:lvlJc w:val="left"/>
+      <w:pPr>
+        <w:ind w:left="2869" w:hanging="360"/>
+      </w:pPr>
+      <w:rPr>
+        <w:rFonts w:ascii="Wingdings" w:hAnsi="Wingdings" w:hint="default"/>
+      </w:rPr>
+    </w:lvl>
+    <w:lvl w:ilvl="3" w:tplc="04090001" w:tentative="1">
+      <w:start w:val="1"/>
+      <w:numFmt w:val="bullet"/>
+      <w:lvlText w:val=""/>
+      <w:lvlJc w:val="left"/>
+      <w:pPr>
+        <w:ind w:left="3589" w:hanging="360"/>
+      </w:pPr>
+      <w:rPr>
+        <w:rFonts w:ascii="Symbol" w:hAnsi="Symbol" w:hint="default"/>
+      </w:rPr>
+    </w:lvl>
+    <w:lvl w:ilvl="4" w:tplc="04090003" w:tentative="1">
+      <w:start w:val="1"/>
+      <w:numFmt w:val="bullet"/>
+      <w:lvlText w:val="o"/>
+      <w:lvlJc w:val="left"/>
+      <w:pPr>
+        <w:ind w:left="4309" w:hanging="360"/>
+      </w:pPr>
+      <w:rPr>
+        <w:rFonts w:ascii="Courier New" w:hAnsi="Courier New" w:cs="Courier New" w:hint="default"/>
+      </w:rPr>
+    </w:lvl>
+    <w:lvl w:ilvl="5" w:tplc="04090005" w:tentative="1">
+      <w:start w:val="1"/>
+      <w:numFmt w:val="bullet"/>
+      <w:lvlText w:val=""/>
+      <w:lvlJc w:val="left"/>
+      <w:pPr>
+        <w:ind w:left="5029" w:hanging="360"/>
+      </w:pPr>
+      <w:rPr>
+        <w:rFonts w:ascii="Wingdings" w:hAnsi="Wingdings" w:hint="default"/>
+      </w:rPr>
+    </w:lvl>
+    <w:lvl w:ilvl="6" w:tplc="04090001" w:tentative="1">
+      <w:start w:val="1"/>
+      <w:numFmt w:val="bullet"/>
+      <w:lvlText w:val=""/>
+      <w:lvlJc w:val="left"/>
+      <w:pPr>
+        <w:ind w:left="5749" w:hanging="360"/>
+      </w:pPr>
+      <w:rPr>
+        <w:rFonts w:ascii="Symbol" w:hAnsi="Symbol" w:hint="default"/>
+      </w:rPr>
+    </w:lvl>
+    <w:lvl w:ilvl="7" w:tplc="04090003" w:tentative="1">
+      <w:start w:val="1"/>
+      <w:numFmt w:val="bullet"/>
+      <w:lvlText w:val="o"/>
+      <w:lvlJc w:val="left"/>
+      <w:pPr>
+        <w:ind w:left="6469" w:hanging="360"/>
+      </w:pPr>
+      <w:rPr>
+        <w:rFonts w:ascii="Courier New" w:hAnsi="Courier New" w:cs="Courier New" w:hint="default"/>
+      </w:rPr>
+    </w:lvl>
+    <w:lvl w:ilvl="8" w:tplc="04090005" w:tentative="1">
+      <w:start w:val="1"/>
+      <w:numFmt w:val="bullet"/>
+      <w:lvlText w:val=""/>
+      <w:lvlJc w:val="left"/>
+      <w:pPr>
+        <w:ind w:left="7189" w:hanging="360"/>
+      </w:pPr>
+      <w:rPr>
+        <w:rFonts w:ascii="Wingdings" w:hAnsi="Wingdings" w:hint="default"/>
+      </w:rPr>
+    </w:lvl>
+  </w:abstractNum>
+  <w:num w:numId="1">
+    <w:abstractNumId w:val="0"/>
+  </w:num>
+</w:numbering>
 </file>
 
 <file path=word/styles.xml><?xml version="1.0" encoding="utf-8"?>
@@ -18044,6 +18947,24 @@
       <w:lang w:val="ru-RU"/>
     </w:rPr>
   </w:style>
+  <w:style w:type="paragraph" w:styleId="Heading1">
+    <w:name w:val="heading 1"/>
+    <w:basedOn w:val="Normal"/>
+    <w:next w:val="Normal"/>
+    <w:link w:val="Heading1Char"/>
+    <w:uiPriority w:val="9"/>
+    <w:qFormat/>
+    <w:rsid w:val="009C40E4"/>
+    <w:pPr>
+      <w:spacing w:before="140" w:after="140"/>
+      <w:jc w:val="center"/>
+      <w:outlineLvl w:val="0"/>
+    </w:pPr>
+    <w:rPr>
+      <w:b/>
+      <w:i/>
+    </w:rPr>
+  </w:style>
   <w:style w:type="character" w:default="1" w:styleId="DefaultParagraphFont">
     <w:name w:val="Default Paragraph Font"/>
     <w:uiPriority w:val="1"/>
@@ -18157,6 +19078,31 @@
       <w:sz w:val="20"/>
       <w:szCs w:val="20"/>
       <w:lang w:val="ru-RU"/>
+    </w:rPr>
+  </w:style>
+  <w:style w:type="character" w:customStyle="1" w:styleId="Heading1Char">
+    <w:name w:val="Heading 1 Char"/>
+    <w:basedOn w:val="DefaultParagraphFont"/>
+    <w:link w:val="Heading1"/>
+    <w:uiPriority w:val="9"/>
+    <w:rsid w:val="009C40E4"/>
+    <w:rPr>
+      <w:rFonts w:ascii="Times New Roman" w:hAnsi="Times New Roman" w:cs="Times New Roman"/>
+      <w:b/>
+      <w:i/>
+      <w:sz w:val="28"/>
+      <w:szCs w:val="28"/>
+      <w:lang w:val="ru-RU"/>
+    </w:rPr>
+  </w:style>
+  <w:style w:type="character" w:styleId="PlaceholderText">
+    <w:name w:val="Placeholder Text"/>
+    <w:basedOn w:val="DefaultParagraphFont"/>
+    <w:uiPriority w:val="99"/>
+    <w:semiHidden/>
+    <w:rsid w:val="003B524D"/>
+    <w:rPr>
+      <w:color w:val="808080"/>
     </w:rPr>
   </w:style>
 </w:styles>
@@ -18421,4 +19367,16 @@
     </a:ext>
   </a:extLst>
 </a:theme>
+</file>
+
+<file path=customXml/item1.xml><?xml version="1.0" encoding="utf-8"?>
+<b:Sources xmlns:b="http://schemas.openxmlformats.org/officeDocument/2006/bibliography" xmlns="http://schemas.openxmlformats.org/officeDocument/2006/bibliography" SelectedStyle="\APASixthEditionOfficeOnline.xsl" StyleName="APA" Version="6"/>
+</file>
+
+<file path=customXml/itemProps1.xml><?xml version="1.0" encoding="utf-8"?>
+<ds:datastoreItem xmlns:ds="http://schemas.openxmlformats.org/officeDocument/2006/customXml" ds:itemID="{2C711C6F-49BE-449C-BA3D-7836183E7C23}">
+  <ds:schemaRefs>
+    <ds:schemaRef ds:uri="http://schemas.openxmlformats.org/officeDocument/2006/bibliography"/>
+  </ds:schemaRefs>
+</ds:datastoreItem>
 </file>
</xml_diff>

<commit_message>
Multiset definition have been added
</commit_message>
<xml_diff>
--- a/docs/paper.docx
+++ b/docs/paper.docx
@@ -13,7 +13,6 @@
         <w:jc w:val="center"/>
         <w:rPr>
           <w:b/>
-          <w:lang w:val="en-US"/>
         </w:rPr>
       </w:pPr>
       <w:r>
@@ -83,265 +82,6 @@
         <w:rPr>
           <w:b/>
           <w:i/>
-        </w:rPr>
-      </w:pPr>
-      <w:r>
-        <w:rPr>
-          <w:b/>
-          <w:i/>
-        </w:rPr>
-        <w:t xml:space="preserve">V. I. </w:t>
-      </w:r>
-      <w:proofErr w:type="spellStart"/>
-      <w:r>
-        <w:rPr>
-          <w:b/>
-          <w:i/>
-        </w:rPr>
-        <w:t>Kaev</w:t>
-      </w:r>
-      <w:proofErr w:type="spellEnd"/>
-      <w:r>
-        <w:rPr>
-          <w:b/>
-          <w:i/>
-        </w:rPr>
-        <w:t xml:space="preserve">, V. N. </w:t>
-      </w:r>
-      <w:proofErr w:type="spellStart"/>
-      <w:r>
-        <w:rPr>
-          <w:b/>
-          <w:i/>
-        </w:rPr>
-        <w:t>Dubinin</w:t>
-      </w:r>
-      <w:proofErr w:type="spellEnd"/>
-    </w:p>
-    <w:p>
-      <w:pPr>
-        <w:rPr>
-          <w:lang w:val="en-US"/>
-        </w:rPr>
-      </w:pPr>
-    </w:p>
-    <w:p>
-      <w:r>
-        <w:rPr>
-          <w:b/>
-          <w:i/>
-        </w:rPr>
-        <w:t>Аннотация.</w:t>
-      </w:r>
-      <w:r>
-        <w:t xml:space="preserve"> </w:t>
-      </w:r>
-      <w:r>
-        <w:rPr>
-          <w:i/>
-        </w:rPr>
-        <w:t>Предмет.</w:t>
-      </w:r>
-      <w:r>
-        <w:t xml:space="preserve"> </w:t>
-      </w:r>
-      <w:r>
-        <w:t>В данной работе предлагается метод для проектирования и моделирования</w:t>
-      </w:r>
-      <w:r>
-        <w:t xml:space="preserve"> </w:t>
-      </w:r>
-      <w:r>
-        <w:t>систем</w:t>
-      </w:r>
-      <w:r>
-        <w:t xml:space="preserve"> с использованием </w:t>
-      </w:r>
-      <w:r>
-        <w:t xml:space="preserve">раскрашенных сетей Петри на основе онтологий и языка </w:t>
-      </w:r>
-      <w:r>
-        <w:rPr>
-          <w:lang w:val="en-US"/>
-        </w:rPr>
-        <w:t>SPARQL</w:t>
-      </w:r>
-      <w:r>
-        <w:t>.</w:t>
-      </w:r>
-      <w:r>
-        <w:t xml:space="preserve"> Рассматриваются вопросы построения приложений </w:t>
-      </w:r>
-      <w:r>
-        <w:t xml:space="preserve">для интерпретации </w:t>
-      </w:r>
-      <w:r>
-        <w:t xml:space="preserve">распределенных </w:t>
-      </w:r>
-      <w:r>
-        <w:t>сетевых моделей.</w:t>
-      </w:r>
-      <w:r>
-        <w:t xml:space="preserve"> </w:t>
-      </w:r>
-      <w:r>
-        <w:rPr>
-          <w:i/>
-        </w:rPr>
-        <w:t>Методы.</w:t>
-      </w:r>
-      <w:r>
-        <w:t xml:space="preserve"> </w:t>
-      </w:r>
-      <w:r>
-        <w:t xml:space="preserve">Предложенный подход основан </w:t>
-      </w:r>
-      <w:r>
-        <w:t xml:space="preserve">описании области знаний с помощью онтологий, а также на применении </w:t>
-      </w:r>
-      <w:r>
-        <w:rPr>
-          <w:i/>
-          <w:lang w:val="en-US"/>
-        </w:rPr>
-        <w:t>SPARQL</w:t>
-      </w:r>
-      <w:r>
-        <w:t>-запросов с целью модификации онтологий в ходе моделирования.</w:t>
-      </w:r>
-      <w:r>
-        <w:t xml:space="preserve"> </w:t>
-      </w:r>
-      <w:r>
-        <w:rPr>
-          <w:i/>
-        </w:rPr>
-        <w:t>Результаты</w:t>
-      </w:r>
-      <w:r>
-        <w:rPr>
-          <w:i/>
-        </w:rPr>
-        <w:t>.</w:t>
-      </w:r>
-      <w:r>
-        <w:t xml:space="preserve"> </w:t>
-      </w:r>
-      <w:r>
-        <w:t xml:space="preserve">Была составлена онтология раскрашенных сетей Петри, описывающая статическую структуру и динамику работы моделей. Кроме того, был разработан ряд </w:t>
-      </w:r>
-      <w:r>
-        <w:rPr>
-          <w:i/>
-          <w:lang w:val="en-US"/>
-        </w:rPr>
-        <w:t>SPARQL</w:t>
-      </w:r>
-      <w:r>
-        <w:t xml:space="preserve">-запросов, использующихся для произведения первичной инициализации, </w:t>
-      </w:r>
-      <w:r>
-        <w:t xml:space="preserve">выявления комбинаций разрешенных переходов и </w:t>
-      </w:r>
-      <w:r>
-        <w:t xml:space="preserve">их </w:t>
-      </w:r>
-      <w:r>
-        <w:t xml:space="preserve">непосредственного </w:t>
-      </w:r>
-      <w:r>
-        <w:t>выполнения</w:t>
-      </w:r>
-      <w:r>
-        <w:t>.</w:t>
-      </w:r>
-      <w:r>
-        <w:t xml:space="preserve"> </w:t>
-      </w:r>
-      <w:r>
-        <w:rPr>
-          <w:i/>
-        </w:rPr>
-        <w:t>В</w:t>
-      </w:r>
-      <w:r>
-        <w:rPr>
-          <w:i/>
-        </w:rPr>
-        <w:t>ыводы</w:t>
-      </w:r>
-      <w:r>
-        <w:rPr>
-          <w:i/>
-        </w:rPr>
-        <w:t>.</w:t>
-      </w:r>
-      <w:r>
-        <w:t xml:space="preserve"> </w:t>
-      </w:r>
-      <w:r>
-        <w:t xml:space="preserve">Данный подход развивает идеи построения сервис-ориентированных приложений, актуализируя </w:t>
-      </w:r>
-      <w:r>
-        <w:t xml:space="preserve">их в рамках концепции </w:t>
-      </w:r>
-      <w:r>
-        <w:rPr>
-          <w:i/>
-          <w:lang w:val="en-US"/>
-        </w:rPr>
-        <w:t>Web</w:t>
-      </w:r>
-      <w:r>
-        <w:t xml:space="preserve"> 3.0.</w:t>
-      </w:r>
-    </w:p>
-    <w:p>
-      <w:r>
-        <w:rPr>
-          <w:b/>
-          <w:i/>
-        </w:rPr>
-        <w:t>Ключевые слова</w:t>
-      </w:r>
-      <w:r>
-        <w:t xml:space="preserve">: моделирование, онтология, раскрашенные сети Петри, </w:t>
-      </w:r>
-      <w:r>
-        <w:t xml:space="preserve">семантика, </w:t>
-      </w:r>
-      <w:r>
-        <w:rPr>
-          <w:i/>
-          <w:lang w:val="en-US"/>
-        </w:rPr>
-        <w:t>W</w:t>
-      </w:r>
-      <w:r>
-        <w:rPr>
-          <w:i/>
-          <w:lang w:val="en-US"/>
-        </w:rPr>
-        <w:t>eb</w:t>
-      </w:r>
-      <w:r>
-        <w:t xml:space="preserve">, </w:t>
-      </w:r>
-      <w:r>
-        <w:rPr>
-          <w:i/>
-        </w:rPr>
-        <w:t>SPARQL</w:t>
-      </w:r>
-      <w:r>
-        <w:t>.</w:t>
-      </w:r>
-    </w:p>
-    <w:p/>
-    <w:p>
-      <w:pPr>
-        <w:rPr>
-          <w:color w:val="000000"/>
           <w:lang w:val="en-US"/>
         </w:rPr>
       </w:pPr>
@@ -351,195 +91,451 @@
           <w:i/>
           <w:lang w:val="en-US"/>
         </w:rPr>
-        <w:lastRenderedPageBreak/>
-        <w:t>Abstract.</w:t>
-      </w:r>
-      <w:r>
-        <w:rPr>
-          <w:lang w:val="en-US"/>
-        </w:rPr>
-        <w:t xml:space="preserve"> </w:t>
-      </w:r>
-      <w:r>
-        <w:rPr>
-          <w:i/>
-          <w:lang w:val="en-US"/>
-        </w:rPr>
-        <w:t>Subject.</w:t>
-      </w:r>
-      <w:r>
-        <w:rPr>
-          <w:lang w:val="en-US"/>
-        </w:rPr>
-        <w:t xml:space="preserve"> </w:t>
-      </w:r>
-      <w:r>
-        <w:rPr>
-          <w:color w:val="000000"/>
-          <w:lang w:val="en-US"/>
-        </w:rPr>
-        <w:t xml:space="preserve">This paper proposes a method for </w:t>
-      </w:r>
-      <w:r>
-        <w:rPr>
-          <w:color w:val="000000"/>
-          <w:lang w:val="en-US"/>
-        </w:rPr>
-        <w:t xml:space="preserve">modelling and designing systems using </w:t>
-      </w:r>
-      <w:r>
-        <w:rPr>
-          <w:color w:val="000000"/>
-          <w:lang w:val="en-US"/>
-        </w:rPr>
-        <w:t>colored Petri nets based on ontologies and the SPARQL language.</w:t>
-      </w:r>
-      <w:r>
-        <w:rPr>
-          <w:color w:val="000000"/>
-          <w:lang w:val="en-US"/>
-        </w:rPr>
-        <w:t xml:space="preserve"> The </w:t>
+        <w:t xml:space="preserve">V. I. </w:t>
       </w:r>
       <w:proofErr w:type="spellStart"/>
-      <w:proofErr w:type="gramStart"/>
-      <w:r>
-        <w:rPr>
-          <w:color w:val="000000"/>
-          <w:lang w:val="en-US"/>
-        </w:rPr>
-        <w:t>The</w:t>
-      </w:r>
-      <w:proofErr w:type="spellEnd"/>
-      <w:proofErr w:type="gramEnd"/>
-      <w:r>
-        <w:rPr>
-          <w:color w:val="000000"/>
-          <w:lang w:val="en-US"/>
-        </w:rPr>
-        <w:t xml:space="preserve"> issues of building applications for the interpretation of distributed network models are considered. </w:t>
-      </w:r>
-      <w:r>
-        <w:rPr>
-          <w:i/>
-          <w:color w:val="000000"/>
-          <w:lang w:val="en-US"/>
-        </w:rPr>
-        <w:t>Methods.</w:t>
-      </w:r>
-      <w:r>
-        <w:rPr>
-          <w:color w:val="000000"/>
-          <w:lang w:val="en-US"/>
-        </w:rPr>
-        <w:t xml:space="preserve"> </w:t>
-      </w:r>
-      <w:r>
-        <w:rPr>
-          <w:color w:val="000000"/>
-          <w:lang w:val="en-US"/>
-        </w:rPr>
-        <w:t xml:space="preserve">The proposed approach is based on the description of the knowledge area using ontologies, as well as on the use of SPARQL queries in order to modify ontologies during modeling. </w:t>
-      </w:r>
-      <w:r>
-        <w:rPr>
-          <w:color w:val="000000"/>
-          <w:lang w:val="en-US"/>
-        </w:rPr>
-        <w:t xml:space="preserve"> </w:t>
-      </w:r>
-      <w:r>
-        <w:rPr>
-          <w:i/>
-          <w:color w:val="000000"/>
-          <w:lang w:val="en-US"/>
-        </w:rPr>
-        <w:t>Results.</w:t>
-      </w:r>
-      <w:r>
-        <w:rPr>
-          <w:color w:val="000000"/>
-          <w:lang w:val="en-US"/>
-        </w:rPr>
-        <w:t xml:space="preserve"> </w:t>
-      </w:r>
-      <w:r>
-        <w:rPr>
-          <w:color w:val="000000"/>
-          <w:lang w:val="en-US"/>
-        </w:rPr>
-        <w:t>An ontology of colored Petri nets was compiled, describing the static structure and dynamics of the models. In addition, a number of SPARQL queries have been developed that are used to perform initial initialization, identify combinations of allowed transitions and execute them directly</w:t>
-      </w:r>
-      <w:r>
-        <w:rPr>
-          <w:color w:val="000000"/>
-          <w:lang w:val="en-US"/>
-        </w:rPr>
-        <w:t>.</w:t>
-      </w:r>
-      <w:r>
-        <w:rPr>
-          <w:color w:val="000000"/>
-          <w:lang w:val="en-US"/>
-        </w:rPr>
-        <w:t xml:space="preserve"> </w:t>
-      </w:r>
-      <w:r>
-        <w:rPr>
-          <w:i/>
-          <w:color w:val="000000"/>
-          <w:lang w:val="en-US"/>
-        </w:rPr>
-        <w:t>Conclusions.</w:t>
-      </w:r>
-      <w:r>
-        <w:rPr>
-          <w:color w:val="000000"/>
-          <w:lang w:val="en-US"/>
-        </w:rPr>
-        <w:t xml:space="preserve"> </w:t>
-      </w:r>
-      <w:r>
-        <w:rPr>
-          <w:color w:val="000000"/>
-          <w:lang w:val="en-US"/>
-        </w:rPr>
-        <w:t>This approach develops the ideas of building service-oriented applications, updating them within the framework of the concept of Web 3.0.</w:t>
-      </w:r>
-    </w:p>
-    <w:p>
-      <w:pPr>
-        <w:rPr>
-          <w:lang w:val="en-US"/>
-        </w:rPr>
-      </w:pPr>
       <w:r>
         <w:rPr>
           <w:b/>
           <w:i/>
           <w:lang w:val="en-US"/>
         </w:rPr>
+        <w:t>Kaev</w:t>
+      </w:r>
+      <w:proofErr w:type="spellEnd"/>
+      <w:r>
+        <w:rPr>
+          <w:b/>
+          <w:i/>
+          <w:lang w:val="en-US"/>
+        </w:rPr>
+        <w:t xml:space="preserve">, V. N. </w:t>
+      </w:r>
+      <w:proofErr w:type="spellStart"/>
+      <w:r>
+        <w:rPr>
+          <w:b/>
+          <w:i/>
+          <w:lang w:val="en-US"/>
+        </w:rPr>
+        <w:t>Dubinin</w:t>
+      </w:r>
+      <w:proofErr w:type="spellEnd"/>
+    </w:p>
+    <w:p>
+      <w:pPr>
+        <w:rPr>
+          <w:lang w:val="en-US"/>
+        </w:rPr>
+      </w:pPr>
+    </w:p>
+    <w:p>
+      <w:r>
+        <w:rPr>
+          <w:b/>
+          <w:i/>
+        </w:rPr>
+        <w:t>Аннотация.</w:t>
+      </w:r>
+      <w:r>
+        <w:t xml:space="preserve"> </w:t>
+      </w:r>
+      <w:r>
+        <w:rPr>
+          <w:i/>
+        </w:rPr>
+        <w:t>Предмет.</w:t>
+      </w:r>
+      <w:r>
+        <w:t xml:space="preserve"> </w:t>
+      </w:r>
+      <w:r>
+        <w:t>В данной работе предлагается метод для проектирования и моделирования</w:t>
+      </w:r>
+      <w:r>
+        <w:t xml:space="preserve"> </w:t>
+      </w:r>
+      <w:r>
+        <w:t>систем</w:t>
+      </w:r>
+      <w:r>
+        <w:t xml:space="preserve"> с использованием </w:t>
+      </w:r>
+      <w:r>
+        <w:t xml:space="preserve">раскрашенных сетей Петри на основе онтологий и языка </w:t>
+      </w:r>
+      <w:r>
+        <w:rPr>
+          <w:lang w:val="en-US"/>
+        </w:rPr>
+        <w:t>SPARQL</w:t>
+      </w:r>
+      <w:r>
+        <w:t>.</w:t>
+      </w:r>
+      <w:r>
+        <w:t xml:space="preserve"> Рассматриваются вопросы построения приложений </w:t>
+      </w:r>
+      <w:r>
+        <w:t xml:space="preserve">для интерпретации </w:t>
+      </w:r>
+      <w:r>
+        <w:t xml:space="preserve">распределенных </w:t>
+      </w:r>
+      <w:r>
+        <w:t>сетевых моделей.</w:t>
+      </w:r>
+      <w:r>
+        <w:t xml:space="preserve"> </w:t>
+      </w:r>
+      <w:r>
+        <w:rPr>
+          <w:i/>
+        </w:rPr>
+        <w:t>Методы.</w:t>
+      </w:r>
+      <w:r>
+        <w:t xml:space="preserve"> </w:t>
+      </w:r>
+      <w:r>
+        <w:t xml:space="preserve">Предложенный подход основан </w:t>
+      </w:r>
+      <w:r>
+        <w:t xml:space="preserve">описании области знаний с помощью онтологий, а также на применении </w:t>
+      </w:r>
+      <w:r>
+        <w:rPr>
+          <w:i/>
+          <w:lang w:val="en-US"/>
+        </w:rPr>
+        <w:t>SPARQL</w:t>
+      </w:r>
+      <w:r>
+        <w:t>-запросов с целью модификации онтологий в ходе моделирования.</w:t>
+      </w:r>
+      <w:r>
+        <w:t xml:space="preserve"> </w:t>
+      </w:r>
+      <w:r>
+        <w:rPr>
+          <w:i/>
+        </w:rPr>
+        <w:t>Результаты</w:t>
+      </w:r>
+      <w:r>
+        <w:rPr>
+          <w:i/>
+        </w:rPr>
+        <w:t>.</w:t>
+      </w:r>
+      <w:r>
+        <w:t xml:space="preserve"> </w:t>
+      </w:r>
+      <w:r>
+        <w:t xml:space="preserve">Была составлена онтология раскрашенных сетей Петри, описывающая статическую структуру и динамику работы моделей. Кроме того, был разработан ряд </w:t>
+      </w:r>
+      <w:r>
+        <w:rPr>
+          <w:i/>
+          <w:lang w:val="en-US"/>
+        </w:rPr>
+        <w:t>SPARQL</w:t>
+      </w:r>
+      <w:r>
+        <w:t xml:space="preserve">-запросов, использующихся для произведения первичной инициализации, </w:t>
+      </w:r>
+      <w:r>
+        <w:t xml:space="preserve">выявления комбинаций разрешенных переходов и </w:t>
+      </w:r>
+      <w:r>
+        <w:t xml:space="preserve">их </w:t>
+      </w:r>
+      <w:r>
+        <w:t xml:space="preserve">непосредственного </w:t>
+      </w:r>
+      <w:r>
+        <w:t>выполнения</w:t>
+      </w:r>
+      <w:r>
+        <w:t>.</w:t>
+      </w:r>
+      <w:r>
+        <w:t xml:space="preserve"> </w:t>
+      </w:r>
+      <w:r>
+        <w:rPr>
+          <w:i/>
+        </w:rPr>
+        <w:t>В</w:t>
+      </w:r>
+      <w:r>
+        <w:rPr>
+          <w:i/>
+        </w:rPr>
+        <w:t>ыводы</w:t>
+      </w:r>
+      <w:r>
+        <w:rPr>
+          <w:i/>
+        </w:rPr>
+        <w:t>.</w:t>
+      </w:r>
+      <w:r>
+        <w:t xml:space="preserve"> </w:t>
+      </w:r>
+      <w:r>
+        <w:t xml:space="preserve">Данный подход развивает идеи построения сервис-ориентированных приложений, актуализируя </w:t>
+      </w:r>
+      <w:r>
+        <w:t xml:space="preserve">их в рамках концепции </w:t>
+      </w:r>
+      <w:r>
+        <w:rPr>
+          <w:i/>
+          <w:lang w:val="en-US"/>
+        </w:rPr>
+        <w:t>Web</w:t>
+      </w:r>
+      <w:r>
+        <w:t xml:space="preserve"> 3.0.</w:t>
+      </w:r>
+    </w:p>
+    <w:p>
+      <w:r>
+        <w:rPr>
+          <w:b/>
+          <w:i/>
+        </w:rPr>
+        <w:t>Ключевые слова</w:t>
+      </w:r>
+      <w:r>
+        <w:t xml:space="preserve">: моделирование, онтология, раскрашенные сети Петри, </w:t>
+      </w:r>
+      <w:r>
+        <w:t xml:space="preserve">семантика, </w:t>
+      </w:r>
+      <w:r>
+        <w:rPr>
+          <w:i/>
+          <w:lang w:val="en-US"/>
+        </w:rPr>
+        <w:t>W</w:t>
+      </w:r>
+      <w:r>
+        <w:rPr>
+          <w:i/>
+          <w:lang w:val="en-US"/>
+        </w:rPr>
+        <w:t>eb</w:t>
+      </w:r>
+      <w:r>
+        <w:t xml:space="preserve">, </w:t>
+      </w:r>
+      <w:r>
+        <w:rPr>
+          <w:i/>
+        </w:rPr>
+        <w:t>SPARQL</w:t>
+      </w:r>
+      <w:r>
+        <w:t>.</w:t>
+      </w:r>
+    </w:p>
+    <w:p/>
+    <w:p>
+      <w:pPr>
+        <w:rPr>
+          <w:color w:val="000000"/>
+          <w:lang w:val="en-US"/>
+        </w:rPr>
+      </w:pPr>
+      <w:r>
+        <w:rPr>
+          <w:b/>
+          <w:i/>
+          <w:lang w:val="en-US"/>
+        </w:rPr>
+        <w:lastRenderedPageBreak/>
+        <w:t>Abstract.</w:t>
+      </w:r>
+      <w:r>
+        <w:rPr>
+          <w:lang w:val="en-US"/>
+        </w:rPr>
+        <w:t xml:space="preserve"> </w:t>
+      </w:r>
+      <w:r>
+        <w:rPr>
+          <w:i/>
+          <w:lang w:val="en-US"/>
+        </w:rPr>
+        <w:t>Subject.</w:t>
+      </w:r>
+      <w:r>
+        <w:rPr>
+          <w:lang w:val="en-US"/>
+        </w:rPr>
+        <w:t xml:space="preserve"> </w:t>
+      </w:r>
+      <w:r>
+        <w:rPr>
+          <w:color w:val="000000"/>
+          <w:lang w:val="en-US"/>
+        </w:rPr>
+        <w:t xml:space="preserve">This paper proposes a method for </w:t>
+      </w:r>
+      <w:r>
+        <w:rPr>
+          <w:color w:val="000000"/>
+          <w:lang w:val="en-US"/>
+        </w:rPr>
+        <w:t xml:space="preserve">modelling and designing systems using </w:t>
+      </w:r>
+      <w:r>
+        <w:rPr>
+          <w:color w:val="000000"/>
+          <w:lang w:val="en-US"/>
+        </w:rPr>
+        <w:t>colored Petri nets based on ontologies and the SPARQL language.</w:t>
+      </w:r>
+      <w:r>
+        <w:rPr>
+          <w:color w:val="000000"/>
+          <w:lang w:val="en-US"/>
+        </w:rPr>
+        <w:t xml:space="preserve"> The </w:t>
+      </w:r>
+      <w:proofErr w:type="spellStart"/>
+      <w:proofErr w:type="gramStart"/>
+      <w:r>
+        <w:rPr>
+          <w:color w:val="000000"/>
+          <w:lang w:val="en-US"/>
+        </w:rPr>
+        <w:t>The</w:t>
+      </w:r>
+      <w:proofErr w:type="spellEnd"/>
+      <w:proofErr w:type="gramEnd"/>
+      <w:r>
+        <w:rPr>
+          <w:color w:val="000000"/>
+          <w:lang w:val="en-US"/>
+        </w:rPr>
+        <w:t xml:space="preserve"> issues of building applications for the interpretation of distributed network models are considered. </w:t>
+      </w:r>
+      <w:r>
+        <w:rPr>
+          <w:i/>
+          <w:color w:val="000000"/>
+          <w:lang w:val="en-US"/>
+        </w:rPr>
+        <w:t>Methods.</w:t>
+      </w:r>
+      <w:r>
+        <w:rPr>
+          <w:color w:val="000000"/>
+          <w:lang w:val="en-US"/>
+        </w:rPr>
+        <w:t xml:space="preserve"> </w:t>
+      </w:r>
+      <w:r>
+        <w:rPr>
+          <w:color w:val="000000"/>
+          <w:lang w:val="en-US"/>
+        </w:rPr>
+        <w:t xml:space="preserve">The proposed approach is based on the description of the knowledge area using ontologies, as well as on the use of SPARQL queries in order to modify ontologies during modeling. </w:t>
+      </w:r>
+      <w:r>
+        <w:rPr>
+          <w:color w:val="000000"/>
+          <w:lang w:val="en-US"/>
+        </w:rPr>
+        <w:t xml:space="preserve"> </w:t>
+      </w:r>
+      <w:r>
+        <w:rPr>
+          <w:i/>
+          <w:color w:val="000000"/>
+          <w:lang w:val="en-US"/>
+        </w:rPr>
+        <w:t>Results.</w:t>
+      </w:r>
+      <w:r>
+        <w:rPr>
+          <w:color w:val="000000"/>
+          <w:lang w:val="en-US"/>
+        </w:rPr>
+        <w:t xml:space="preserve"> </w:t>
+      </w:r>
+      <w:r>
+        <w:rPr>
+          <w:color w:val="000000"/>
+          <w:lang w:val="en-US"/>
+        </w:rPr>
+        <w:t>An ontology of colored Petri nets was compiled, describing the static structure and dynamics of the models. In addition, a number of SPARQL queries have been developed that are used to perform initial initialization, identify combinations of allowed transitions and execute them directly</w:t>
+      </w:r>
+      <w:r>
+        <w:rPr>
+          <w:color w:val="000000"/>
+          <w:lang w:val="en-US"/>
+        </w:rPr>
+        <w:t>.</w:t>
+      </w:r>
+      <w:r>
+        <w:rPr>
+          <w:color w:val="000000"/>
+          <w:lang w:val="en-US"/>
+        </w:rPr>
+        <w:t xml:space="preserve"> </w:t>
+      </w:r>
+      <w:r>
+        <w:rPr>
+          <w:i/>
+          <w:color w:val="000000"/>
+          <w:lang w:val="en-US"/>
+        </w:rPr>
+        <w:t>Conclusions.</w:t>
+      </w:r>
+      <w:r>
+        <w:rPr>
+          <w:color w:val="000000"/>
+          <w:lang w:val="en-US"/>
+        </w:rPr>
+        <w:t xml:space="preserve"> </w:t>
+      </w:r>
+      <w:r>
+        <w:rPr>
+          <w:color w:val="000000"/>
+          <w:lang w:val="en-US"/>
+        </w:rPr>
+        <w:t>This approach develops the ideas of building service-oriented applications, updating them within the framework of the concept of Web 3.0.</w:t>
+      </w:r>
+    </w:p>
+    <w:p>
+      <w:pPr>
+        <w:rPr>
+          <w:lang w:val="en-US"/>
+        </w:rPr>
+      </w:pPr>
+      <w:r>
+        <w:rPr>
+          <w:b/>
+          <w:i/>
+          <w:lang w:val="en-US"/>
+        </w:rPr>
         <w:t>Keywords</w:t>
       </w:r>
       <w:r>
         <w:rPr>
           <w:lang w:val="en-US"/>
         </w:rPr>
-        <w:t xml:space="preserve">: modelling, ontology, </w:t>
-      </w:r>
-      <w:proofErr w:type="spellStart"/>
+        <w:t>: modelling, ontology, colo</w:t>
+      </w:r>
       <w:r>
         <w:rPr>
           <w:lang w:val="en-US"/>
         </w:rPr>
-        <w:t>coloured</w:t>
-      </w:r>
-      <w:proofErr w:type="spellEnd"/>
-      <w:r>
-        <w:rPr>
-          <w:lang w:val="en-US"/>
-        </w:rPr>
-        <w:t xml:space="preserve"> Petri nets, </w:t>
+        <w:t xml:space="preserve">red Petri nets, </w:t>
       </w:r>
       <w:r>
         <w:rPr>
@@ -576,13 +572,7 @@
     </w:p>
     <w:p>
       <w:r>
-        <w:t xml:space="preserve">Моделирование </w:t>
-      </w:r>
-      <w:r>
-        <w:t>является важным этапом разработки</w:t>
-      </w:r>
-      <w:r>
-        <w:t xml:space="preserve"> систем, в</w:t>
+        <w:t>Моделирование является важным этапом разработки систем, в</w:t>
       </w:r>
       <w:r>
         <w:t xml:space="preserve"> которых понятия параллельности и событийного взаимодействия являются ключевыми</w:t>
@@ -655,11 +645,11 @@
         <w:t xml:space="preserve">, </w:t>
       </w:r>
       <w:r>
+        <w:t xml:space="preserve">разрабатываемой с целью достижения универсальной среды для обмена </w:t>
+      </w:r>
+      <w:r>
         <w:lastRenderedPageBreak/>
-        <w:t>разрабатываемой</w:t>
-      </w:r>
-      <w:r>
-        <w:t xml:space="preserve"> с целью достижения универсальной среды для обмена информацией во всемирной паутине</w:t>
+        <w:t>информацией во всемирной паутине</w:t>
       </w:r>
       <w:r>
         <w:t xml:space="preserve">. Онтологическое представление позволяет определить модель РСП в декларативном формате, что упрощает процесс интеграции с другими моделями и приложениями семантической сети. Одним из стандартов семантического web, рекомендуемых консорциумом </w:t>
@@ -759,16 +749,7 @@
               <w:rPr>
                 <w:rFonts w:ascii="Cambria Math" w:hAnsi="Cambria Math"/>
               </w:rPr>
-              <m:t>TM</m:t>
-            </m:r>
-            <m:r>
-              <m:rPr>
-                <m:sty m:val="p"/>
-              </m:rPr>
-              <w:rPr>
-                <w:rFonts w:ascii="Cambria Math" w:hAnsi="Cambria Math"/>
-              </w:rPr>
-              <m:t>, CS</m:t>
+              <m:t>TM, CS</m:t>
             </m:r>
             <m:r>
               <w:rPr>
@@ -800,19 +781,7 @@
               <w:rPr>
                 <w:rFonts w:ascii="Cambria Math" w:hAnsi="Cambria Math"/>
               </w:rPr>
-              <m:t>,</m:t>
-            </m:r>
-            <m:r>
-              <w:rPr>
-                <w:rFonts w:ascii="Cambria Math" w:hAnsi="Cambria Math"/>
-              </w:rPr>
-              <m:t>AN</m:t>
-            </m:r>
-            <m:r>
-              <w:rPr>
-                <w:rFonts w:ascii="Cambria Math" w:hAnsi="Cambria Math"/>
-              </w:rPr>
-              <m:t>,I</m:t>
+              <m:t>,AN,I</m:t>
             </m:r>
             <m:r>
               <w:rPr>
@@ -1041,14 +1010,34 @@
         <w:rPr>
           <w:rFonts w:eastAsiaTheme="minorEastAsia"/>
         </w:rPr>
-        <w:t xml:space="preserve"> При этом допускается </w:t>
-      </w:r>
+        <w:t xml:space="preserve"> При этом допускается наличие параллельных дуг, т.е. дуг с одинаковыми начальными и конечными узлами.</w:t>
+      </w:r>
+    </w:p>
+    <w:p>
+      <w:pPr>
+        <w:rPr>
+          <w:rFonts w:eastAsiaTheme="minorEastAsia"/>
+        </w:rPr>
+      </w:pPr>
       <w:r>
         <w:rPr>
           <w:rFonts w:eastAsiaTheme="minorEastAsia"/>
         </w:rPr>
         <w:lastRenderedPageBreak/>
-        <w:t>наличие параллельных дуг, т.е. дуг с одинаковыми начальными и конечными узлами.</w:t>
+        <w:t xml:space="preserve">Разметка позиций, переходов и дуг производится с помощью выражений. Множество всех выражений определено как </w:t>
+      </w:r>
+      <w:r>
+        <w:rPr>
+          <w:rFonts w:eastAsiaTheme="minorEastAsia"/>
+          <w:lang w:val="en-US"/>
+        </w:rPr>
+        <w:t>TM</w:t>
+      </w:r>
+      <w:r>
+        <w:rPr>
+          <w:rFonts w:eastAsiaTheme="minorEastAsia"/>
+        </w:rPr>
+        <w:t>.</w:t>
       </w:r>
     </w:p>
     <w:p>
@@ -1061,252 +1050,224 @@
         <w:rPr>
           <w:rFonts w:eastAsiaTheme="minorEastAsia"/>
         </w:rPr>
-        <w:t xml:space="preserve">Разметка позиций, переходов и дуг производится с помощью выражений. Множество всех выражений определено как </w:t>
+        <w:t>Конечное м</w:t>
+      </w:r>
+      <w:r>
+        <w:rPr>
+          <w:rFonts w:eastAsiaTheme="minorEastAsia"/>
+        </w:rPr>
+        <w:t xml:space="preserve">ножество наборов цветов </w:t>
       </w:r>
       <w:r>
         <w:rPr>
           <w:rFonts w:eastAsiaTheme="minorEastAsia"/>
           <w:lang w:val="en-US"/>
         </w:rPr>
+        <w:t>CS</w:t>
+      </w:r>
+      <w:r>
+        <w:rPr>
+          <w:rFonts w:eastAsiaTheme="minorEastAsia"/>
+        </w:rPr>
+        <w:t>.</w:t>
+      </w:r>
+      <w:r>
+        <w:rPr>
+          <w:rFonts w:eastAsiaTheme="minorEastAsia"/>
+        </w:rPr>
+        <w:t xml:space="preserve"> Конечное м</w:t>
+      </w:r>
+      <w:r>
+        <w:rPr>
+          <w:rFonts w:eastAsiaTheme="minorEastAsia"/>
+        </w:rPr>
+        <w:t xml:space="preserve">ножество переменных </w:t>
+      </w:r>
+      <w:r>
+        <w:rPr>
+          <w:rFonts w:eastAsiaTheme="minorEastAsia"/>
+          <w:lang w:val="en-US"/>
+        </w:rPr>
+        <w:t>V</w:t>
+      </w:r>
+      <w:r>
+        <w:rPr>
+          <w:rFonts w:eastAsiaTheme="minorEastAsia"/>
+        </w:rPr>
+        <w:t xml:space="preserve">. Для каждой переменной определен цвет из </w:t>
+      </w:r>
+      <w:r>
+        <w:rPr>
+          <w:rFonts w:eastAsiaTheme="minorEastAsia"/>
+          <w:lang w:val="en-US"/>
+        </w:rPr>
+        <w:t>CS</w:t>
+      </w:r>
+      <w:r>
+        <w:rPr>
+          <w:rFonts w:eastAsiaTheme="minorEastAsia"/>
+        </w:rPr>
+        <w:t>.</w:t>
+      </w:r>
+    </w:p>
+    <w:p>
+      <w:r>
+        <w:rPr>
+          <w:rFonts w:eastAsiaTheme="minorEastAsia"/>
+        </w:rPr>
+        <w:t xml:space="preserve">Функция </w:t>
+      </w:r>
+      <w:r>
+        <w:rPr>
+          <w:rFonts w:eastAsiaTheme="minorEastAsia"/>
+          <w:lang w:val="en-US"/>
+        </w:rPr>
+        <w:t>CP</w:t>
+      </w:r>
+      <w:r>
+        <w:rPr>
+          <w:rFonts w:eastAsiaTheme="minorEastAsia"/>
+        </w:rPr>
+        <w:t xml:space="preserve"> </w:t>
+      </w:r>
+      <w:r>
+        <w:rPr>
+          <w:rFonts w:eastAsiaTheme="minorEastAsia"/>
+        </w:rPr>
+        <w:t xml:space="preserve">сопоставляет набор цветов каждой позиции из </w:t>
+      </w:r>
+      <w:r>
+        <w:rPr>
+          <w:rFonts w:eastAsiaTheme="minorEastAsia"/>
+          <w:lang w:val="en-US"/>
+        </w:rPr>
+        <w:t>P</w:t>
+      </w:r>
+      <w:r>
+        <w:rPr>
+          <w:rFonts w:eastAsiaTheme="minorEastAsia"/>
+        </w:rPr>
+        <w:t>.</w:t>
+      </w:r>
+    </w:p>
+    <w:p>
+      <w:r>
+        <w:t xml:space="preserve">Функция </w:t>
+      </w:r>
+      <w:r>
+        <w:rPr>
+          <w:lang w:val="en-US"/>
+        </w:rPr>
+        <w:t>GD</w:t>
+      </w:r>
+      <w:r>
+        <w:t xml:space="preserve"> </w:t>
+      </w:r>
+      <w:r>
+        <w:t xml:space="preserve">сопоставляет сторожевое условие из </w:t>
+      </w:r>
+      <w:r>
+        <w:rPr>
+          <w:rFonts w:eastAsiaTheme="minorEastAsia"/>
+          <w:lang w:val="en-US"/>
+        </w:rPr>
         <w:t>TM</w:t>
       </w:r>
       <w:r>
-        <w:rPr>
-          <w:rFonts w:eastAsiaTheme="minorEastAsia"/>
-        </w:rPr>
+        <w:t xml:space="preserve"> </w:t>
+      </w:r>
+      <w:r>
+        <w:t xml:space="preserve">каждому переходу из </w:t>
+      </w:r>
+      <w:r>
+        <w:rPr>
+          <w:lang w:val="en-US"/>
+        </w:rPr>
+        <w:t>T</w:t>
+      </w:r>
+      <w:r>
         <w:t>.</w:t>
       </w:r>
     </w:p>
     <w:p>
-      <w:pPr>
-        <w:rPr>
-          <w:rFonts w:eastAsiaTheme="minorEastAsia"/>
-        </w:rPr>
-      </w:pPr>
-      <w:r>
-        <w:rPr>
-          <w:rFonts w:eastAsiaTheme="minorEastAsia"/>
-        </w:rPr>
-        <w:t>Конечное м</w:t>
-      </w:r>
-      <w:r>
-        <w:rPr>
-          <w:rFonts w:eastAsiaTheme="minorEastAsia"/>
-        </w:rPr>
-        <w:t xml:space="preserve">ножество наборов цветов </w:t>
-      </w:r>
-      <w:r>
-        <w:rPr>
-          <w:rFonts w:eastAsiaTheme="minorEastAsia"/>
+      <w:r>
+        <w:t xml:space="preserve">Функция </w:t>
+      </w:r>
+      <w:r>
+        <w:rPr>
           <w:lang w:val="en-US"/>
         </w:rPr>
-        <w:t>CS</w:t>
-      </w:r>
-      <w:r>
-        <w:rPr>
-          <w:rFonts w:eastAsiaTheme="minorEastAsia"/>
-        </w:rPr>
+        <w:t>AN</w:t>
+      </w:r>
+      <w:r>
+        <w:t xml:space="preserve"> </w:t>
+      </w:r>
+      <w:r>
+        <w:t xml:space="preserve">сопоставляет аннотацию из </w:t>
+      </w:r>
+      <w:r>
+        <w:rPr>
+          <w:rFonts w:eastAsiaTheme="minorEastAsia"/>
+          <w:lang w:val="en-US"/>
+        </w:rPr>
+        <w:t>TM</w:t>
+      </w:r>
+      <w:r>
+        <w:t xml:space="preserve"> каждой дуге из </w:t>
+      </w:r>
+      <w:r>
+        <w:rPr>
+          <w:lang w:val="en-US"/>
+        </w:rPr>
+        <w:t>A</w:t>
+      </w:r>
+      <w:r>
         <w:t>.</w:t>
       </w:r>
-      <w:r>
-        <w:rPr>
-          <w:rFonts w:eastAsiaTheme="minorEastAsia"/>
-        </w:rPr>
-        <w:t xml:space="preserve"> Конечное м</w:t>
-      </w:r>
-      <w:r>
-        <w:rPr>
-          <w:rFonts w:eastAsiaTheme="minorEastAsia"/>
-        </w:rPr>
-        <w:t xml:space="preserve">ножество переменных </w:t>
-      </w:r>
-      <w:r>
-        <w:rPr>
-          <w:rFonts w:eastAsiaTheme="minorEastAsia"/>
+    </w:p>
+    <w:p>
+      <w:r>
+        <w:t xml:space="preserve">Функция </w:t>
+      </w:r>
+      <w:r>
+        <w:rPr>
           <w:lang w:val="en-US"/>
         </w:rPr>
-        <w:t>V</w:t>
-      </w:r>
-      <w:r>
-        <w:rPr>
-          <w:rFonts w:eastAsiaTheme="minorEastAsia"/>
-        </w:rPr>
-        <w:t xml:space="preserve">. Для каждой переменной определен цвет из </w:t>
+        <w:t>IM</w:t>
+      </w:r>
+      <w:r>
+        <w:t xml:space="preserve"> </w:t>
+      </w:r>
+      <w:r>
+        <w:t xml:space="preserve">сопоставляет начальную маркировку из </w:t>
       </w:r>
       <w:r>
         <w:rPr>
           <w:rFonts w:eastAsiaTheme="minorEastAsia"/>
           <w:lang w:val="en-US"/>
         </w:rPr>
-        <w:t>CS</w:t>
-      </w:r>
-      <w:r>
-        <w:rPr>
-          <w:rFonts w:eastAsiaTheme="minorEastAsia"/>
-        </w:rPr>
+        <w:t>TM</w:t>
+      </w:r>
+      <w:r>
+        <w:t xml:space="preserve"> каждой позиции из </w:t>
+      </w:r>
+      <w:r>
+        <w:rPr>
+          <w:lang w:val="en-US"/>
+        </w:rPr>
+        <w:t>P</w:t>
+      </w:r>
+      <w:r>
         <w:t>.</w:t>
       </w:r>
     </w:p>
     <w:p>
       <w:r>
-        <w:rPr>
-          <w:rFonts w:eastAsiaTheme="minorEastAsia"/>
-        </w:rPr>
-        <w:t xml:space="preserve">Функция </w:t>
-      </w:r>
-      <w:r>
-        <w:rPr>
-          <w:rFonts w:eastAsiaTheme="minorEastAsia"/>
-          <w:lang w:val="en-US"/>
-        </w:rPr>
-        <w:t>CP</w:t>
-      </w:r>
-      <w:r>
-        <w:rPr>
-          <w:rFonts w:eastAsiaTheme="minorEastAsia"/>
-        </w:rPr>
-        <w:t xml:space="preserve"> </w:t>
-      </w:r>
-      <w:r>
-        <w:rPr>
-          <w:rFonts w:eastAsiaTheme="minorEastAsia"/>
-        </w:rPr>
-        <w:t xml:space="preserve">сопоставляет набор цветов каждой позиции из </w:t>
-      </w:r>
-      <w:r>
-        <w:rPr>
-          <w:rFonts w:eastAsiaTheme="minorEastAsia"/>
-          <w:lang w:val="en-US"/>
-        </w:rPr>
-        <w:t>P</w:t>
-      </w:r>
-      <w:r>
-        <w:rPr>
-          <w:rFonts w:eastAsiaTheme="minorEastAsia"/>
-        </w:rPr>
-        <w:t>.</w:t>
-      </w:r>
-    </w:p>
-    <w:p>
-      <w:r>
-        <w:t xml:space="preserve">Функция </w:t>
-      </w:r>
-      <w:r>
-        <w:rPr>
-          <w:lang w:val="en-US"/>
-        </w:rPr>
-        <w:t>GD</w:t>
-      </w:r>
-      <w:r>
-        <w:t xml:space="preserve"> </w:t>
-      </w:r>
-      <w:r>
-        <w:t xml:space="preserve">сопоставляет сторожевое условие из </w:t>
-      </w:r>
-      <w:r>
-        <w:rPr>
-          <w:rFonts w:eastAsiaTheme="minorEastAsia"/>
-          <w:lang w:val="en-US"/>
-        </w:rPr>
-        <w:t>TM</w:t>
-      </w:r>
-      <w:r>
-        <w:t xml:space="preserve"> </w:t>
-      </w:r>
-      <w:r>
-        <w:t xml:space="preserve">каждому переходу из </w:t>
-      </w:r>
-      <w:r>
-        <w:rPr>
-          <w:lang w:val="en-US"/>
-        </w:rPr>
-        <w:t>T</w:t>
-      </w:r>
-      <w:r>
-        <w:t>.</w:t>
-      </w:r>
-    </w:p>
-    <w:p>
-      <w:r>
-        <w:t xml:space="preserve">Функция </w:t>
-      </w:r>
-      <w:r>
-        <w:rPr>
-          <w:lang w:val="en-US"/>
-        </w:rPr>
-        <w:t>AN</w:t>
-      </w:r>
-      <w:r>
-        <w:t xml:space="preserve"> </w:t>
-      </w:r>
-      <w:r>
-        <w:t xml:space="preserve">сопоставляет аннотацию из </w:t>
-      </w:r>
-      <w:r>
-        <w:rPr>
-          <w:rFonts w:eastAsiaTheme="minorEastAsia"/>
-          <w:lang w:val="en-US"/>
-        </w:rPr>
-        <w:t>TM</w:t>
-      </w:r>
-      <w:r>
-        <w:t xml:space="preserve"> каждой дуге из </w:t>
-      </w:r>
-      <w:r>
-        <w:rPr>
-          <w:lang w:val="en-US"/>
-        </w:rPr>
-        <w:t>A</w:t>
-      </w:r>
-      <w:r>
-        <w:t>.</w:t>
-      </w:r>
-    </w:p>
-    <w:p>
-      <w:r>
-        <w:t xml:space="preserve">Функция </w:t>
-      </w:r>
-      <w:r>
-        <w:rPr>
-          <w:lang w:val="en-US"/>
-        </w:rPr>
-        <w:t>IM</w:t>
-      </w:r>
-      <w:r>
-        <w:t xml:space="preserve"> </w:t>
-      </w:r>
-      <w:r>
-        <w:t xml:space="preserve">сопоставляет начальную маркировку из </w:t>
-      </w:r>
-      <w:r>
-        <w:rPr>
-          <w:rFonts w:eastAsiaTheme="minorEastAsia"/>
-          <w:lang w:val="en-US"/>
-        </w:rPr>
-        <w:t>TM</w:t>
-      </w:r>
-      <w:r>
-        <w:t xml:space="preserve"> каждой позиции из </w:t>
-      </w:r>
-      <w:r>
-        <w:rPr>
-          <w:lang w:val="en-US"/>
-        </w:rPr>
-        <w:t>P</w:t>
-      </w:r>
-      <w:r>
-        <w:t>.</w:t>
-      </w:r>
-    </w:p>
-    <w:p>
-      <w:r>
         <w:t>Таким образом, все определения статической структуры РСП приведены в формулах со (2) по</w:t>
       </w:r>
       <w:r>
         <w:t xml:space="preserve"> (7</w:t>
       </w:r>
-      <w:bookmarkStart w:id="0" w:name="_GoBack"/>
-      <w:bookmarkEnd w:id="0"/>
       <w:r>
         <w:t>)</w:t>
       </w:r>
@@ -1343,13 +1304,7 @@
           <w:rFonts w:eastAsiaTheme="minorEastAsia"/>
         </w:rPr>
         <w:tab/>
-        <w:t>(2</w:t>
-      </w:r>
-      <w:r>
-        <w:rPr>
-          <w:rFonts w:eastAsiaTheme="minorEastAsia"/>
-        </w:rPr>
-        <w:t>)</w:t>
+        <w:t>(2)</w:t>
       </w:r>
     </w:p>
     <w:p>
@@ -1584,962 +1539,778 @@
         <w:t>)</w:t>
       </w:r>
     </w:p>
-    <w:p/>
-    <w:p/>
-    <w:p>
-      <w:r>
-        <w:t>Мультимножество (multiset) m для непустого множества токенов S может быть представлено как функция от S, сопоставляющая его с множеством неотрицательных чисел N. Эта функция сопоставляет каждый элемент s некоторому неотрицательному числу m(s) - количеству вхождений (multiplicity) элемента s в мультимножество m.</w:t>
-      </w:r>
-    </w:p>
-    <w:p>
-      <w:r>
+    <w:p>
+      <w:pPr>
+        <w:rPr>
+          <w:rFonts w:eastAsiaTheme="minorEastAsia"/>
+        </w:rPr>
+      </w:pPr>
+      <w:r>
+        <w:t xml:space="preserve">Еще одной немаловажной составляющей РСП являются мультимножества. Оно определяется для непустого множества базовых наборов </w:t>
+      </w:r>
+      <w:r>
+        <w:rPr>
+          <w:lang w:val="en-US"/>
+        </w:rPr>
+        <w:t>BS</w:t>
+      </w:r>
+      <w:r>
+        <w:t xml:space="preserve"> и представляется как функция </w:t>
+      </w:r>
+      <w:r>
+        <w:rPr>
+          <w:lang w:val="en-US"/>
+        </w:rPr>
+        <w:t>m</w:t>
+      </w:r>
+      <w:r>
+        <w:t xml:space="preserve"> </w:t>
+      </w:r>
+      <w:r>
+        <w:t xml:space="preserve">от </w:t>
+      </w:r>
+      <w:r>
+        <w:rPr>
+          <w:lang w:val="en-US"/>
+        </w:rPr>
+        <w:t>MS</w:t>
+      </w:r>
+      <w:r>
+        <w:t xml:space="preserve">, сопоставляющая каждое мультимножество множеству </w:t>
+      </w:r>
+      <m:oMath>
+        <m:r>
+          <w:rPr>
+            <w:rFonts w:ascii="Cambria Math" w:hAnsi="Cambria Math"/>
+          </w:rPr>
+          <m:t>BS`⊆BS</m:t>
+        </m:r>
+      </m:oMath>
+      <w:r>
+        <w:rPr>
+          <w:rFonts w:eastAsiaTheme="minorEastAsia"/>
+        </w:rPr>
+        <w:t xml:space="preserve"> </w:t>
+      </w:r>
+      <w:r>
+        <w:rPr>
+          <w:rFonts w:eastAsiaTheme="minorEastAsia"/>
+        </w:rPr>
+        <w:t>входящих в него базовых наборов.</w:t>
+      </w:r>
+    </w:p>
+    <w:p>
+      <w:pPr>
+        <w:rPr>
+          <w:rFonts w:eastAsiaTheme="minorEastAsia"/>
+        </w:rPr>
+      </w:pPr>
+      <w:r>
+        <w:rPr>
+          <w:rFonts w:eastAsiaTheme="minorEastAsia"/>
+        </w:rPr>
+        <w:t>Базовый набор</w:t>
+      </w:r>
+      <w:r>
+        <w:rPr>
+          <w:rFonts w:eastAsiaTheme="minorEastAsia"/>
+        </w:rPr>
+        <w:t xml:space="preserve"> </w:t>
+      </w:r>
+      <w:r>
+        <w:rPr>
+          <w:rFonts w:eastAsiaTheme="minorEastAsia"/>
+        </w:rPr>
+        <w:t>определен как</w:t>
+      </w:r>
+      <w:r>
+        <w:rPr>
+          <w:rFonts w:eastAsiaTheme="minorEastAsia"/>
+        </w:rPr>
+        <w:t xml:space="preserve"> функция </w:t>
+      </w:r>
+      <w:r>
+        <w:rPr>
+          <w:rFonts w:eastAsiaTheme="minorEastAsia"/>
+          <w:lang w:val="en-US"/>
+        </w:rPr>
+        <w:t>BS</w:t>
+      </w:r>
+      <w:r>
+        <w:rPr>
+          <w:rFonts w:eastAsiaTheme="minorEastAsia"/>
+        </w:rPr>
+        <w:t xml:space="preserve"> над некоторым множеством </w:t>
+      </w:r>
+      <w:r>
+        <w:rPr>
+          <w:rFonts w:eastAsiaTheme="minorEastAsia"/>
+          <w:lang w:val="en-US"/>
+        </w:rPr>
+        <w:t>S</w:t>
+      </w:r>
+      <w:r>
+        <w:rPr>
+          <w:rFonts w:eastAsiaTheme="minorEastAsia"/>
+        </w:rPr>
+        <w:t xml:space="preserve">, </w:t>
+      </w:r>
+      <w:r>
+        <w:rPr>
+          <w:rFonts w:eastAsiaTheme="minorEastAsia"/>
+        </w:rPr>
+        <w:t xml:space="preserve">сопоставляющая каждый базовый набор </w:t>
+      </w:r>
+      <w:r>
+        <w:t xml:space="preserve">с некоторым числом из множества неотрицательных целых чисел </w:t>
+      </w:r>
+      <w:r>
+        <w:rPr>
+          <w:lang w:val="en-US"/>
+        </w:rPr>
+        <w:t>N</w:t>
+      </w:r>
+      <w:r>
+        <w:t xml:space="preserve">. При этом число </w:t>
+      </w:r>
+      <m:oMath>
+        <m:r>
+          <w:rPr>
+            <w:rFonts w:ascii="Cambria Math" w:hAnsi="Cambria Math"/>
+          </w:rPr>
+          <m:t>n∈N</m:t>
+        </m:r>
+      </m:oMath>
+      <w:r>
+        <w:rPr>
+          <w:rFonts w:eastAsiaTheme="minorEastAsia"/>
+        </w:rPr>
+        <w:t xml:space="preserve"> называется количеством вхождений</w:t>
+      </w:r>
+      <w:r>
+        <w:rPr>
+          <w:rFonts w:eastAsiaTheme="minorEastAsia"/>
+        </w:rPr>
+        <w:t xml:space="preserve"> (</w:t>
+      </w:r>
+      <w:r>
+        <w:rPr>
+          <w:rFonts w:eastAsiaTheme="minorEastAsia"/>
+          <w:lang w:val="en-US"/>
+        </w:rPr>
+        <w:t>multiplicity</w:t>
+      </w:r>
+      <w:r>
+        <w:rPr>
+          <w:rFonts w:eastAsiaTheme="minorEastAsia"/>
+        </w:rPr>
+        <w:t>)</w:t>
+      </w:r>
+      <w:r>
+        <w:rPr>
+          <w:rFonts w:eastAsiaTheme="minorEastAsia"/>
+        </w:rPr>
+        <w:t xml:space="preserve"> элемента </w:t>
+      </w:r>
+      <m:oMath>
+        <m:r>
+          <w:rPr>
+            <w:rFonts w:ascii="Cambria Math" w:eastAsiaTheme="minorEastAsia" w:hAnsi="Cambria Math"/>
+          </w:rPr>
+          <m:t>s∈S</m:t>
+        </m:r>
+      </m:oMath>
+      <w:r>
+        <w:rPr>
+          <w:rFonts w:eastAsiaTheme="minorEastAsia"/>
+        </w:rPr>
+        <w:t xml:space="preserve"> в базовый набор.</w:t>
+      </w:r>
+    </w:p>
+    <w:p>
+      <w:pPr>
+        <w:rPr>
+          <w:i/>
+        </w:rPr>
+      </w:pPr>
+      <w:r>
+        <w:rPr>
+          <w:rFonts w:eastAsiaTheme="minorEastAsia"/>
+        </w:rPr>
         <w:lastRenderedPageBreak/>
-        <w:t>Мультимножества состоят из базовых множеств (basis set). Каждому базовому множеству соответствует число, количество вхождений</w:t>
-      </w:r>
-      <w:r>
-        <w:rPr>
-          <w:highlight w:val="yellow"/>
-        </w:rPr>
-        <w:t>…</w:t>
-      </w:r>
-    </w:p>
-    <w:p>
-      <w:r>
-        <w:t>Например, используя синтаксис CPN ML, для следующего мультимножества:</w:t>
-      </w:r>
-    </w:p>
-    <w:p>
-      <w:r>
-        <w:t>m = 1`(1</w:t>
-      </w:r>
-      <w:r>
-        <w:t>, “COL”) ++ 3`(2, “OUR”) ++ 2`(3</w:t>
-      </w:r>
-      <w:r>
-        <w:t>, “ED ”)</w:t>
-      </w:r>
-    </w:p>
-    <w:p>
-      <w:r>
-        <w:t>над некоторым множеством цветов:</w:t>
-      </w:r>
-    </w:p>
-    <w:p>
-      <w:r>
-        <w:t>s = (number, string)</w:t>
-      </w:r>
-    </w:p>
-    <w:p>
-      <w:r>
-        <w:t>мультимножество может быть определено следующим образом:</w:t>
+        <w:t xml:space="preserve">Мультимножества используются для представления наборов токенов, аннотаций и режимов </w:t>
+      </w:r>
+      <w:r>
+        <w:rPr>
+          <w:rFonts w:eastAsiaTheme="minorEastAsia"/>
+        </w:rPr>
+        <w:t>(</w:t>
+      </w:r>
+      <w:r>
+        <w:rPr>
+          <w:rFonts w:eastAsiaTheme="minorEastAsia"/>
+          <w:lang w:val="en-US"/>
+        </w:rPr>
+        <w:t>modes</w:t>
+      </w:r>
+      <w:r>
+        <w:rPr>
+          <w:rFonts w:eastAsiaTheme="minorEastAsia"/>
+        </w:rPr>
+        <w:t xml:space="preserve">) </w:t>
+      </w:r>
+      <w:r>
+        <w:rPr>
+          <w:rFonts w:eastAsiaTheme="minorEastAsia"/>
+        </w:rPr>
+        <w:t xml:space="preserve">переходов. Стоит отметить, что для мультимножеств не определены операции сложения, вычитания, сравнения, умножения на число и т.д. (в отличие от </w:t>
+      </w:r>
+      <w:r>
+        <w:rPr>
+          <w:rFonts w:eastAsiaTheme="minorEastAsia"/>
+        </w:rPr>
+        <w:t>[</w:t>
+      </w:r>
+      <w:r>
+        <w:rPr>
+          <w:rFonts w:eastAsiaTheme="minorEastAsia"/>
+          <w:lang w:val="en-US"/>
+        </w:rPr>
+        <w:t>Jensen</w:t>
+      </w:r>
+      <w:r>
+        <w:rPr>
+          <w:rFonts w:eastAsiaTheme="minorEastAsia"/>
+        </w:rPr>
+        <w:t xml:space="preserve">, </w:t>
+      </w:r>
+      <w:r>
+        <w:rPr>
+          <w:rFonts w:eastAsiaTheme="minorEastAsia"/>
+          <w:lang w:val="en-US"/>
+        </w:rPr>
+        <w:t>CPN</w:t>
+      </w:r>
+      <w:r>
+        <w:rPr>
+          <w:rFonts w:eastAsiaTheme="minorEastAsia"/>
+        </w:rPr>
+        <w:t xml:space="preserve"> </w:t>
+      </w:r>
+      <w:r>
+        <w:rPr>
+          <w:rFonts w:eastAsiaTheme="minorEastAsia"/>
+          <w:lang w:val="en-US"/>
+        </w:rPr>
+        <w:t>Tools</w:t>
+      </w:r>
+      <w:r>
+        <w:rPr>
+          <w:rFonts w:eastAsiaTheme="minorEastAsia"/>
+        </w:rPr>
+        <w:t>]</w:t>
+      </w:r>
+      <w:r>
+        <w:rPr>
+          <w:rFonts w:eastAsiaTheme="minorEastAsia"/>
+        </w:rPr>
+        <w:t>)</w:t>
+      </w:r>
+    </w:p>
+    <w:p>
+      <w:r>
+        <w:t>Таким образом, определения для мультимножеств и базовых наборов сформулированы следующим образом.</w:t>
       </w:r>
     </w:p>
     <w:p>
       <w:pPr>
         <w:rPr>
           <w:rFonts w:eastAsiaTheme="minorEastAsia"/>
+        </w:rPr>
+      </w:pPr>
+      <w:r>
+        <w:t xml:space="preserve">Пусть определено некоторое непустое множество </w:t>
+      </w:r>
+      <w:r>
+        <w:rPr>
           <w:lang w:val="en-US"/>
         </w:rPr>
+        <w:t>S</w:t>
+      </w:r>
+      <w:r>
+        <w:t xml:space="preserve">. Тогда множеством базовых наборов </w:t>
+      </w:r>
+      <w:r>
+        <w:rPr>
+          <w:lang w:val="en-US"/>
+        </w:rPr>
+        <w:t>BS</w:t>
+      </w:r>
+      <w:r>
+        <w:t xml:space="preserve"> </w:t>
+      </w:r>
+      <w:r>
+        <w:t xml:space="preserve">над </w:t>
+      </w:r>
+      <w:r>
+        <w:rPr>
+          <w:lang w:val="en-US"/>
+        </w:rPr>
+        <w:t>S</w:t>
+      </w:r>
+      <w:r>
+        <w:t xml:space="preserve"> </w:t>
+      </w:r>
+      <w:r>
+        <w:t xml:space="preserve">является функция </w:t>
+      </w:r>
+      <m:oMath>
+        <m:r>
+          <w:rPr>
+            <w:rFonts w:ascii="Cambria Math" w:hAnsi="Cambria Math"/>
+          </w:rPr>
+          <m:t>BS</m:t>
+        </m:r>
+        <m:r>
+          <w:rPr>
+            <w:rFonts w:ascii="Cambria Math" w:hAnsi="Cambria Math"/>
+          </w:rPr>
+          <m:t>:S→N</m:t>
+        </m:r>
+      </m:oMath>
+      <w:r>
+        <w:rPr>
+          <w:rFonts w:eastAsiaTheme="minorEastAsia"/>
+        </w:rPr>
+        <w:t xml:space="preserve">, указывающая на число вхождений элемента </w:t>
+      </w:r>
+      <m:oMath>
+        <m:r>
+          <w:rPr>
+            <w:rFonts w:ascii="Cambria Math" w:eastAsiaTheme="minorEastAsia" w:hAnsi="Cambria Math"/>
+          </w:rPr>
+          <m:t>s∈S</m:t>
+        </m:r>
+      </m:oMath>
+      <w:r>
+        <w:rPr>
+          <w:rFonts w:eastAsiaTheme="minorEastAsia"/>
+        </w:rPr>
+        <w:t xml:space="preserve"> в базовый набор. При этом справедливо следующее:</w:t>
+      </w:r>
+    </w:p>
+    <w:p>
+      <w:pPr>
+        <w:tabs>
+          <w:tab w:val="center" w:pos="4678"/>
+          <w:tab w:val="right" w:pos="9356"/>
+        </w:tabs>
       </w:pPr>
-      <m:oMathPara>
-        <m:oMath>
-          <m:r>
-            <w:rPr>
-              <w:rFonts w:ascii="Cambria Math" w:hAnsi="Cambria Math"/>
-            </w:rPr>
-            <m:t>m</m:t>
-          </m:r>
-          <m:d>
-            <m:dPr>
-              <m:ctrlPr>
-                <w:rPr>
-                  <w:rFonts w:ascii="Cambria Math" w:hAnsi="Cambria Math"/>
-                  <w:i/>
-                </w:rPr>
-              </m:ctrlPr>
-            </m:dPr>
-            <m:e>
-              <m:r>
-                <w:rPr>
-                  <w:rFonts w:ascii="Cambria Math" w:hAnsi="Cambria Math"/>
-                </w:rPr>
-                <m:t>s</m:t>
-              </m:r>
-            </m:e>
-          </m:d>
-          <m:r>
-            <w:rPr>
-              <w:rFonts w:ascii="Cambria Math" w:hAnsi="Cambria Math"/>
-              <w:lang w:val="en-US"/>
-            </w:rPr>
-            <m:t xml:space="preserve">= </m:t>
-          </m:r>
-          <m:d>
-            <m:dPr>
-              <m:begChr m:val="{"/>
-              <m:endChr m:val=""/>
-              <m:ctrlPr>
-                <w:rPr>
-                  <w:rFonts w:ascii="Cambria Math" w:hAnsi="Cambria Math"/>
-                  <w:i/>
-                </w:rPr>
-              </m:ctrlPr>
-            </m:dPr>
-            <m:e>
-              <m:eqArr>
-                <m:eqArrPr>
-                  <m:ctrlPr>
-                    <w:rPr>
-                      <w:rFonts w:ascii="Cambria Math" w:hAnsi="Cambria Math"/>
-                      <w:i/>
-                    </w:rPr>
-                  </m:ctrlPr>
-                </m:eqArrPr>
-                <m:e>
-                  <m:r>
-                    <w:rPr>
-                      <w:rFonts w:ascii="Cambria Math" w:hAnsi="Cambria Math"/>
-                      <w:lang w:val="en-US"/>
-                    </w:rPr>
-                    <m:t xml:space="preserve">1 </m:t>
-                  </m:r>
-                  <m:r>
-                    <w:rPr>
-                      <w:rFonts w:ascii="Cambria Math" w:hAnsi="Cambria Math"/>
-                    </w:rPr>
-                    <m:t>при</m:t>
-                  </m:r>
-                  <m:r>
-                    <w:rPr>
-                      <w:rFonts w:ascii="Cambria Math" w:hAnsi="Cambria Math"/>
-                      <w:lang w:val="en-US"/>
-                    </w:rPr>
-                    <m:t xml:space="preserve"> </m:t>
-                  </m:r>
-                  <m:r>
-                    <w:rPr>
-                      <w:rFonts w:ascii="Cambria Math" w:hAnsi="Cambria Math"/>
-                    </w:rPr>
-                    <m:t>s</m:t>
-                  </m:r>
-                  <m:r>
-                    <w:rPr>
-                      <w:rFonts w:ascii="Cambria Math" w:hAnsi="Cambria Math"/>
-                      <w:lang w:val="en-US"/>
-                    </w:rPr>
-                    <m:t>=(1, "</m:t>
-                  </m:r>
-                  <m:r>
-                    <m:rPr>
-                      <m:nor/>
-                    </m:rPr>
-                    <w:rPr>
-                      <w:rFonts w:ascii="Cambria Math" w:hAnsi="Cambria Math"/>
-                      <w:lang w:val="en-US"/>
-                    </w:rPr>
-                    <m:t>COL"</m:t>
-                  </m:r>
-                  <m:r>
-                    <w:rPr>
-                      <w:rFonts w:ascii="Cambria Math" w:hAnsi="Cambria Math"/>
-                      <w:lang w:val="en-US"/>
-                    </w:rPr>
-                    <m:t>)</m:t>
-                  </m:r>
-                </m:e>
-                <m:e>
-                  <m:r>
-                    <w:rPr>
-                      <w:rFonts w:ascii="Cambria Math" w:hAnsi="Cambria Math"/>
-                      <w:lang w:val="en-US"/>
-                    </w:rPr>
-                    <m:t xml:space="preserve">3 </m:t>
-                  </m:r>
-                  <m:r>
-                    <w:rPr>
-                      <w:rFonts w:ascii="Cambria Math" w:hAnsi="Cambria Math"/>
-                    </w:rPr>
-                    <m:t>при</m:t>
-                  </m:r>
-                  <m:r>
-                    <w:rPr>
-                      <w:rFonts w:ascii="Cambria Math" w:hAnsi="Cambria Math"/>
-                      <w:lang w:val="en-US"/>
-                    </w:rPr>
-                    <m:t xml:space="preserve"> </m:t>
-                  </m:r>
-                  <m:r>
-                    <w:rPr>
-                      <w:rFonts w:ascii="Cambria Math" w:hAnsi="Cambria Math"/>
-                    </w:rPr>
-                    <m:t>s</m:t>
-                  </m:r>
-                  <m:r>
-                    <w:rPr>
-                      <w:rFonts w:ascii="Cambria Math" w:hAnsi="Cambria Math"/>
-                      <w:lang w:val="en-US"/>
-                    </w:rPr>
-                    <m:t>=(2, "</m:t>
-                  </m:r>
-                  <m:r>
-                    <m:rPr>
-                      <m:nor/>
-                    </m:rPr>
-                    <w:rPr>
-                      <w:rFonts w:ascii="Cambria Math" w:hAnsi="Cambria Math"/>
-                      <w:lang w:val="en-US"/>
-                    </w:rPr>
-                    <m:t>OUR"</m:t>
-                  </m:r>
-                  <m:r>
-                    <w:rPr>
-                      <w:rFonts w:ascii="Cambria Math" w:hAnsi="Cambria Math"/>
-                      <w:lang w:val="en-US"/>
-                    </w:rPr>
-                    <m:t>)</m:t>
-                  </m:r>
-                  <m:ctrlPr>
-                    <w:rPr>
-                      <w:rFonts w:ascii="Cambria Math" w:eastAsia="Cambria Math" w:hAnsi="Cambria Math" w:cs="Cambria Math"/>
-                      <w:i/>
-                    </w:rPr>
-                  </m:ctrlPr>
-                </m:e>
-                <m:e>
-                  <m:r>
-                    <w:rPr>
-                      <w:rFonts w:ascii="Cambria Math" w:hAnsi="Cambria Math"/>
-                      <w:lang w:val="en-US"/>
-                    </w:rPr>
-                    <m:t xml:space="preserve">2 </m:t>
-                  </m:r>
-                  <m:r>
-                    <w:rPr>
-                      <w:rFonts w:ascii="Cambria Math" w:hAnsi="Cambria Math"/>
-                    </w:rPr>
-                    <m:t>при</m:t>
-                  </m:r>
-                  <m:r>
-                    <w:rPr>
-                      <w:rFonts w:ascii="Cambria Math" w:hAnsi="Cambria Math"/>
-                      <w:lang w:val="en-US"/>
-                    </w:rPr>
-                    <m:t xml:space="preserve"> </m:t>
-                  </m:r>
-                  <m:r>
-                    <w:rPr>
-                      <w:rFonts w:ascii="Cambria Math" w:hAnsi="Cambria Math"/>
-                    </w:rPr>
-                    <m:t>s</m:t>
-                  </m:r>
-                  <m:r>
-                    <w:rPr>
-                      <w:rFonts w:ascii="Cambria Math" w:hAnsi="Cambria Math"/>
-                      <w:lang w:val="en-US"/>
-                    </w:rPr>
-                    <m:t>=(3, "</m:t>
-                  </m:r>
-                  <m:r>
-                    <m:rPr>
-                      <m:nor/>
-                    </m:rPr>
-                    <w:rPr>
-                      <w:rFonts w:ascii="Cambria Math" w:hAnsi="Cambria Math"/>
-                      <w:lang w:val="en-US"/>
-                    </w:rPr>
-                    <m:t>ED "</m:t>
-                  </m:r>
-                  <m:r>
-                    <w:rPr>
-                      <w:rFonts w:ascii="Cambria Math" w:hAnsi="Cambria Math"/>
-                      <w:lang w:val="en-US"/>
-                    </w:rPr>
-                    <m:t>)</m:t>
-                  </m:r>
-                  <m:ctrlPr>
-                    <w:rPr>
-                      <w:rFonts w:ascii="Cambria Math" w:eastAsia="Cambria Math" w:hAnsi="Cambria Math" w:cs="Cambria Math"/>
-                      <w:i/>
-                    </w:rPr>
-                  </m:ctrlPr>
-                </m:e>
-                <m:e>
-                  <m:r>
-                    <w:rPr>
-                      <w:rFonts w:ascii="Cambria Math" w:hAnsi="Cambria Math"/>
-                      <w:lang w:val="en-US"/>
-                    </w:rPr>
-                    <m:t xml:space="preserve">0 </m:t>
-                  </m:r>
-                  <m:r>
-                    <w:rPr>
-                      <w:rFonts w:ascii="Cambria Math" w:hAnsi="Cambria Math"/>
-                    </w:rPr>
-                    <m:t>иначе</m:t>
-                  </m:r>
-                </m:e>
-              </m:eqArr>
-            </m:e>
-          </m:d>
-        </m:oMath>
-      </m:oMathPara>
-    </w:p>
-    <w:p>
-      <w:pPr>
-        <w:rPr>
-          <w:rFonts w:eastAsiaTheme="minorEastAsia"/>
-        </w:rPr>
-      </w:pPr>
-      <w:r>
-        <w:rPr>
-          <w:rFonts w:eastAsiaTheme="minorEastAsia"/>
-        </w:rPr>
-        <w:t>s</w:t>
-      </w:r>
-      <w:r>
-        <w:rPr>
-          <w:rFonts w:eastAsiaTheme="minorEastAsia"/>
-        </w:rPr>
-        <w:t xml:space="preserve"> </w:t>
-      </w:r>
-      <w:r>
-        <w:rPr>
-          <w:rFonts w:eastAsiaTheme="minorEastAsia"/>
-        </w:rPr>
-        <w:t>принадлежит мультимножеству m</w:t>
-      </w:r>
-      <w:r>
-        <w:rPr>
-          <w:rFonts w:eastAsiaTheme="minorEastAsia"/>
-        </w:rPr>
-        <w:t xml:space="preserve">, </w:t>
-      </w:r>
-      <w:r>
-        <w:rPr>
-          <w:rFonts w:eastAsiaTheme="minorEastAsia"/>
-        </w:rPr>
-        <w:t>если m</w:t>
-      </w:r>
-      <w:r>
-        <w:rPr>
-          <w:rFonts w:eastAsiaTheme="minorEastAsia"/>
-        </w:rPr>
-        <w:t>(</w:t>
-      </w:r>
-      <w:r>
-        <w:rPr>
-          <w:rFonts w:eastAsiaTheme="minorEastAsia"/>
-        </w:rPr>
-        <w:t>s</w:t>
-      </w:r>
-      <w:r>
-        <w:rPr>
-          <w:rFonts w:eastAsiaTheme="minorEastAsia"/>
-        </w:rPr>
-        <w:t>) &gt; 0</w:t>
-      </w:r>
-    </w:p>
-    <w:p>
-      <w:pPr>
-        <w:rPr>
-          <w:rFonts w:eastAsiaTheme="minorEastAsia"/>
-        </w:rPr>
-      </w:pPr>
-      <w:r>
-        <w:rPr>
-          <w:rFonts w:eastAsiaTheme="minorEastAsia"/>
-        </w:rPr>
-        <w:t xml:space="preserve">В отличие от </w:t>
-      </w:r>
-      <w:r>
-        <w:rPr>
-          <w:rFonts w:eastAsiaTheme="minorEastAsia"/>
-        </w:rPr>
-        <w:t>[</w:t>
-      </w:r>
-      <w:r>
-        <w:rPr>
-          <w:rFonts w:eastAsiaTheme="minorEastAsia"/>
-        </w:rPr>
-        <w:t>Jensen</w:t>
-      </w:r>
-      <w:r>
-        <w:rPr>
-          <w:rFonts w:eastAsiaTheme="minorEastAsia"/>
-        </w:rPr>
-        <w:t xml:space="preserve">, </w:t>
-      </w:r>
-      <w:r>
-        <w:rPr>
-          <w:rFonts w:eastAsiaTheme="minorEastAsia"/>
-        </w:rPr>
-        <w:t>CPN</w:t>
-      </w:r>
-      <w:r>
-        <w:rPr>
-          <w:rFonts w:eastAsiaTheme="minorEastAsia"/>
-        </w:rPr>
-        <w:t xml:space="preserve"> </w:t>
-      </w:r>
-      <w:r>
-        <w:rPr>
-          <w:rFonts w:eastAsiaTheme="minorEastAsia"/>
-        </w:rPr>
-        <w:t>Tools</w:t>
-      </w:r>
-      <w:r>
-        <w:rPr>
-          <w:rFonts w:eastAsiaTheme="minorEastAsia"/>
-        </w:rPr>
-        <w:t>]</w:t>
-      </w:r>
-      <w:r>
-        <w:rPr>
-          <w:rFonts w:eastAsiaTheme="minorEastAsia"/>
-        </w:rPr>
-        <w:t>, для мультимножеств не определены операции сложения, вычитания, сравнения и умножения на число. Однако, они могут появиться в ходе развития системы OntoNet.</w:t>
-      </w:r>
-    </w:p>
-    <w:p>
-      <w:pPr>
-        <w:rPr>
-          <w:rFonts w:eastAsiaTheme="minorEastAsia"/>
-        </w:rPr>
-      </w:pPr>
-      <w:r>
-        <w:rPr>
-          <w:rFonts w:eastAsiaTheme="minorEastAsia"/>
-        </w:rPr>
-        <w:t xml:space="preserve">Для </w:t>
+      <w:r>
+        <w:rPr>
+          <w:rFonts w:eastAsiaTheme="minorEastAsia"/>
+        </w:rPr>
+        <w:tab/>
       </w:r>
       <m:oMath>
-        <m:sSub>
-          <m:sSubPr>
+        <m:r>
+          <w:rPr>
+            <w:rFonts w:ascii="Cambria Math" w:hAnsi="Cambria Math"/>
+          </w:rPr>
+          <m:t>∀s∈S:s∈</m:t>
+        </m:r>
+        <m:r>
+          <w:rPr>
+            <w:rFonts w:ascii="Cambria Math" w:hAnsi="Cambria Math"/>
+          </w:rPr>
+          <m:t>BS</m:t>
+        </m:r>
+        <m:r>
+          <w:rPr>
+            <w:rFonts w:ascii="Cambria Math" w:hAnsi="Cambria Math"/>
+          </w:rPr>
+          <m:t>↔</m:t>
+        </m:r>
+        <m:r>
+          <w:rPr>
+            <w:rFonts w:ascii="Cambria Math" w:eastAsiaTheme="minorEastAsia" w:hAnsi="Cambria Math"/>
+          </w:rPr>
+          <m:t>BS</m:t>
+        </m:r>
+        <m:d>
+          <m:dPr>
             <m:ctrlPr>
               <w:rPr>
                 <w:rFonts w:ascii="Cambria Math" w:eastAsiaTheme="minorEastAsia" w:hAnsi="Cambria Math"/>
                 <w:i/>
               </w:rPr>
             </m:ctrlPr>
-          </m:sSubPr>
+          </m:dPr>
           <m:e>
             <m:r>
               <w:rPr>
                 <w:rFonts w:ascii="Cambria Math" w:eastAsiaTheme="minorEastAsia" w:hAnsi="Cambria Math"/>
-              </w:rPr>
-              <m:t>m</m:t>
-            </m:r>
-          </m:e>
-          <m:sub>
-            <m:r>
-              <w:rPr>
-                <w:rFonts w:ascii="Cambria Math" w:eastAsiaTheme="minorEastAsia" w:hAnsi="Cambria Math"/>
-              </w:rPr>
-              <m:t>i</m:t>
-            </m:r>
-          </m:sub>
-        </m:sSub>
-        <m:r>
-          <w:rPr>
-            <w:rFonts w:ascii="Cambria Math" w:eastAsiaTheme="minorEastAsia" w:hAnsi="Cambria Math"/>
-          </w:rPr>
-          <m:t>∈M</m:t>
-        </m:r>
-      </m:oMath>
-      <w:r>
-        <w:rPr>
-          <w:rFonts w:eastAsiaTheme="minorEastAsia"/>
-        </w:rPr>
-        <w:t>, где i</w:t>
-      </w:r>
-      <w:r>
-        <w:rPr>
-          <w:rFonts w:eastAsiaTheme="minorEastAsia"/>
-        </w:rPr>
-        <w:t xml:space="preserve"> = 0,1,2…, </w:t>
-      </w:r>
-      <w:r>
-        <w:rPr>
-          <w:rFonts w:eastAsiaTheme="minorEastAsia"/>
-        </w:rPr>
-        <w:t>а M</w:t>
-      </w:r>
-      <w:r>
-        <w:rPr>
-          <w:rFonts w:eastAsiaTheme="minorEastAsia"/>
-        </w:rPr>
-        <w:t xml:space="preserve"> </w:t>
-      </w:r>
-      <w:r>
-        <w:rPr>
-          <w:rFonts w:eastAsiaTheme="minorEastAsia"/>
-        </w:rPr>
-        <w:t>–</w:t>
-      </w:r>
-      <w:r>
-        <w:rPr>
-          <w:rFonts w:eastAsiaTheme="minorEastAsia"/>
-        </w:rPr>
-        <w:t xml:space="preserve"> </w:t>
-      </w:r>
-      <w:r>
-        <w:rPr>
-          <w:rFonts w:eastAsiaTheme="minorEastAsia"/>
-        </w:rPr>
-        <w:t>набор всех мультимножеств, справедливо:</w:t>
-      </w:r>
-    </w:p>
-    <w:p>
-      <w:pPr>
-        <w:rPr>
-          <w:rFonts w:eastAsiaTheme="minorEastAsia"/>
-          <w:i/>
-        </w:rPr>
-      </w:pPr>
-      <m:oMathPara>
-        <m:oMath>
-          <m:sSub>
-            <m:sSubPr>
-              <m:ctrlPr>
-                <w:rPr>
-                  <w:rFonts w:ascii="Cambria Math" w:hAnsi="Cambria Math"/>
-                  <w:i/>
-                </w:rPr>
-              </m:ctrlPr>
-            </m:sSubPr>
-            <m:e>
-              <m:r>
-                <w:rPr>
-                  <w:rFonts w:ascii="Cambria Math" w:hAnsi="Cambria Math"/>
-                </w:rPr>
-                <m:t>m</m:t>
-              </m:r>
-            </m:e>
-            <m:sub>
-              <m:r>
-                <w:rPr>
-                  <w:rFonts w:ascii="Cambria Math" w:hAnsi="Cambria Math"/>
-                </w:rPr>
-                <m:t>i</m:t>
-              </m:r>
-            </m:sub>
-          </m:sSub>
-          <m:d>
-            <m:dPr>
-              <m:ctrlPr>
-                <w:rPr>
-                  <w:rFonts w:ascii="Cambria Math" w:hAnsi="Cambria Math"/>
-                  <w:i/>
-                </w:rPr>
-              </m:ctrlPr>
-            </m:dPr>
-            <m:e>
-              <m:r>
-                <w:rPr>
-                  <w:rFonts w:ascii="Cambria Math" w:hAnsi="Cambria Math"/>
-                </w:rPr>
-                <m:t>s</m:t>
-              </m:r>
-            </m:e>
-          </m:d>
-          <m:r>
-            <w:rPr>
-              <w:rFonts w:ascii="Cambria Math" w:hAnsi="Cambria Math"/>
-            </w:rPr>
-            <m:t>=</m:t>
-          </m:r>
-          <m:d>
-            <m:dPr>
-              <m:begChr m:val="{"/>
-              <m:endChr m:val=""/>
-              <m:ctrlPr>
-                <w:rPr>
-                  <w:rFonts w:ascii="Cambria Math" w:hAnsi="Cambria Math"/>
-                  <w:i/>
-                </w:rPr>
-              </m:ctrlPr>
-            </m:dPr>
-            <m:e>
-              <m:eqArr>
-                <m:eqArrPr>
-                  <m:ctrlPr>
-                    <w:rPr>
-                      <w:rFonts w:ascii="Cambria Math" w:hAnsi="Cambria Math"/>
-                      <w:i/>
-                    </w:rPr>
-                  </m:ctrlPr>
-                </m:eqArrPr>
-                <m:e>
-                  <m:r>
-                    <w:rPr>
-                      <w:rFonts w:ascii="Cambria Math" w:hAnsi="Cambria Math"/>
-                    </w:rPr>
-                    <m:t>m</m:t>
-                  </m:r>
-                  <m:d>
-                    <m:dPr>
-                      <m:ctrlPr>
-                        <w:rPr>
-                          <w:rFonts w:ascii="Cambria Math" w:hAnsi="Cambria Math"/>
-                          <w:i/>
-                        </w:rPr>
-                      </m:ctrlPr>
-                    </m:dPr>
-                    <m:e>
-                      <m:r>
-                        <w:rPr>
-                          <w:rFonts w:ascii="Cambria Math" w:hAnsi="Cambria Math"/>
-                        </w:rPr>
-                        <m:t>s</m:t>
-                      </m:r>
-                    </m:e>
-                  </m:d>
-                  <m:r>
-                    <w:rPr>
-                      <w:rFonts w:ascii="Cambria Math" w:hAnsi="Cambria Math"/>
-                    </w:rPr>
-                    <m:t>при s=</m:t>
-                  </m:r>
-                  <m:sSub>
-                    <m:sSubPr>
-                      <m:ctrlPr>
-                        <w:rPr>
-                          <w:rFonts w:ascii="Cambria Math" w:hAnsi="Cambria Math"/>
-                          <w:i/>
-                        </w:rPr>
-                      </m:ctrlPr>
-                    </m:sSubPr>
-                    <m:e>
-                      <m:r>
-                        <w:rPr>
-                          <w:rFonts w:ascii="Cambria Math" w:hAnsi="Cambria Math"/>
-                        </w:rPr>
-                        <m:t>s</m:t>
-                      </m:r>
-                    </m:e>
-                    <m:sub>
-                      <m:r>
-                        <w:rPr>
-                          <w:rFonts w:ascii="Cambria Math" w:hAnsi="Cambria Math"/>
-                        </w:rPr>
-                        <m:t>i</m:t>
-                      </m:r>
-                    </m:sub>
-                  </m:sSub>
-                </m:e>
-                <m:e>
-                  <m:r>
-                    <w:rPr>
-                      <w:rFonts w:ascii="Cambria Math" w:hAnsi="Cambria Math"/>
-                    </w:rPr>
-                    <m:t>0 иначе</m:t>
-                  </m:r>
-                </m:e>
-              </m:eqArr>
-            </m:e>
-          </m:d>
-        </m:oMath>
-      </m:oMathPara>
-    </w:p>
-    <w:p>
-      <w:r>
-        <w:t>Таким образом, определение для мультимножества:</w:t>
-      </w:r>
-    </w:p>
-    <w:p>
-      <w:pPr>
-        <w:rPr>
-          <w:rFonts w:eastAsiaTheme="minorEastAsia"/>
-        </w:rPr>
-      </w:pPr>
-      <w:r>
-        <w:t xml:space="preserve">Пусть </w:t>
-      </w:r>
-      <m:oMath>
-        <m:r>
-          <w:rPr>
-            <w:rFonts w:ascii="Cambria Math" w:hAnsi="Cambria Math"/>
-          </w:rPr>
-          <m:t>S={</m:t>
-        </m:r>
-        <m:sSub>
-          <m:sSubPr>
-            <m:ctrlPr>
-              <w:rPr>
-                <w:rFonts w:ascii="Cambria Math" w:hAnsi="Cambria Math"/>
-                <w:i/>
-              </w:rPr>
-            </m:ctrlPr>
-          </m:sSubPr>
-          <m:e>
-            <m:r>
-              <w:rPr>
-                <w:rFonts w:ascii="Cambria Math" w:hAnsi="Cambria Math"/>
               </w:rPr>
               <m:t>s</m:t>
             </m:r>
           </m:e>
-          <m:sub>
-            <m:r>
-              <w:rPr>
-                <w:rFonts w:ascii="Cambria Math" w:hAnsi="Cambria Math"/>
-              </w:rPr>
-              <m:t>1</m:t>
-            </m:r>
-          </m:sub>
-        </m:sSub>
+        </m:d>
+        <m:r>
+          <w:rPr>
+            <w:rFonts w:ascii="Cambria Math" w:eastAsiaTheme="minorEastAsia" w:hAnsi="Cambria Math"/>
+          </w:rPr>
+          <m:t>&gt;0</m:t>
+        </m:r>
+      </m:oMath>
+      <w:r>
+        <w:rPr>
+          <w:rFonts w:eastAsiaTheme="minorEastAsia"/>
+        </w:rPr>
+        <w:t xml:space="preserve">, </w:t>
+      </w:r>
+      <w:r>
+        <w:rPr>
+          <w:rFonts w:eastAsiaTheme="minorEastAsia"/>
+        </w:rPr>
+        <w:tab/>
+        <w:t>(8</w:t>
+      </w:r>
+      <w:r>
+        <w:rPr>
+          <w:rFonts w:eastAsiaTheme="minorEastAsia"/>
+        </w:rPr>
+        <w:t>)</w:t>
+      </w:r>
+    </w:p>
+    <w:p>
+      <w:pPr>
+        <w:tabs>
+          <w:tab w:val="center" w:pos="4678"/>
+          <w:tab w:val="right" w:pos="9356"/>
+        </w:tabs>
+      </w:pPr>
+      <w:r>
+        <w:rPr>
+          <w:rFonts w:eastAsiaTheme="minorEastAsia"/>
+        </w:rPr>
+        <w:tab/>
+      </w:r>
+      <m:oMath>
         <m:r>
           <w:rPr>
             <w:rFonts w:ascii="Cambria Math" w:hAnsi="Cambria Math"/>
           </w:rPr>
-          <m:t xml:space="preserve">, </m:t>
-        </m:r>
-        <m:sSub>
-          <m:sSubPr>
+          <m:t>∀</m:t>
+        </m:r>
+        <m:r>
+          <w:rPr>
+            <w:rFonts w:ascii="Cambria Math" w:hAnsi="Cambria Math"/>
+          </w:rPr>
+          <m:t>bs</m:t>
+        </m:r>
+        <m:r>
+          <w:rPr>
+            <w:rFonts w:ascii="Cambria Math" w:hAnsi="Cambria Math"/>
+          </w:rPr>
+          <m:t>∈</m:t>
+        </m:r>
+        <m:r>
+          <w:rPr>
+            <w:rFonts w:ascii="Cambria Math" w:hAnsi="Cambria Math"/>
+          </w:rPr>
+          <m:t>BS</m:t>
+        </m:r>
+        <m:r>
+          <w:rPr>
+            <w:rFonts w:ascii="Cambria Math" w:hAnsi="Cambria Math"/>
+          </w:rPr>
+          <m:t xml:space="preserve"> </m:t>
+        </m:r>
+        <m:r>
+          <w:rPr>
+            <w:rFonts w:ascii="Cambria Math" w:hAnsi="Cambria Math"/>
+          </w:rPr>
+          <m:t>∃!</m:t>
+        </m:r>
+        <m:r>
+          <w:rPr>
+            <w:rFonts w:ascii="Cambria Math" w:hAnsi="Cambria Math"/>
+            <w:lang w:val="en-US"/>
+          </w:rPr>
+          <m:t>ms</m:t>
+        </m:r>
+        <m:r>
+          <w:rPr>
+            <w:rFonts w:ascii="Cambria Math" w:hAnsi="Cambria Math"/>
+          </w:rPr>
+          <m:t>∈</m:t>
+        </m:r>
+        <m:r>
+          <w:rPr>
+            <w:rFonts w:ascii="Cambria Math" w:hAnsi="Cambria Math"/>
+          </w:rPr>
+          <m:t>M</m:t>
+        </m:r>
+        <m:r>
+          <w:rPr>
+            <w:rFonts w:ascii="Cambria Math" w:hAnsi="Cambria Math"/>
+          </w:rPr>
+          <m:t>S</m:t>
+        </m:r>
+        <m:r>
+          <w:rPr>
+            <w:rFonts w:ascii="Cambria Math" w:hAnsi="Cambria Math"/>
+          </w:rPr>
+          <m:t>:</m:t>
+        </m:r>
+        <m:r>
+          <w:rPr>
+            <w:rFonts w:ascii="Cambria Math" w:hAnsi="Cambria Math"/>
+          </w:rPr>
+          <m:t xml:space="preserve"> </m:t>
+        </m:r>
+        <m:r>
+          <w:rPr>
+            <w:rFonts w:ascii="Cambria Math" w:hAnsi="Cambria Math"/>
+          </w:rPr>
+          <m:t>m</m:t>
+        </m:r>
+        <m:d>
+          <m:dPr>
             <m:ctrlPr>
               <w:rPr>
                 <w:rFonts w:ascii="Cambria Math" w:hAnsi="Cambria Math"/>
                 <w:i/>
               </w:rPr>
             </m:ctrlPr>
-          </m:sSubPr>
+          </m:dPr>
           <m:e>
             <m:r>
               <w:rPr>
                 <w:rFonts w:ascii="Cambria Math" w:hAnsi="Cambria Math"/>
               </w:rPr>
-              <m:t>s</m:t>
+              <m:t>bs</m:t>
             </m:r>
           </m:e>
-          <m:sub>
-            <m:r>
-              <w:rPr>
-                <w:rFonts w:ascii="Cambria Math" w:hAnsi="Cambria Math"/>
-              </w:rPr>
-              <m:t>2</m:t>
-            </m:r>
-          </m:sub>
-        </m:sSub>
+        </m:d>
         <m:r>
           <w:rPr>
             <w:rFonts w:ascii="Cambria Math" w:hAnsi="Cambria Math"/>
           </w:rPr>
-          <m:t xml:space="preserve">, </m:t>
-        </m:r>
-        <m:sSub>
-          <m:sSubPr>
-            <m:ctrlPr>
-              <w:rPr>
-                <w:rFonts w:ascii="Cambria Math" w:hAnsi="Cambria Math"/>
-                <w:i/>
-              </w:rPr>
-            </m:ctrlPr>
-          </m:sSubPr>
-          <m:e>
-            <m:r>
-              <w:rPr>
-                <w:rFonts w:ascii="Cambria Math" w:hAnsi="Cambria Math"/>
-              </w:rPr>
-              <m:t>s</m:t>
-            </m:r>
-          </m:e>
-          <m:sub>
-            <m:r>
-              <w:rPr>
-                <w:rFonts w:ascii="Cambria Math" w:hAnsi="Cambria Math"/>
-              </w:rPr>
-              <m:t>3</m:t>
-            </m:r>
-          </m:sub>
-        </m:sSub>
+          <m:t>=ms</m:t>
+        </m:r>
+      </m:oMath>
+      <w:r>
+        <w:rPr>
+          <w:rFonts w:eastAsiaTheme="minorEastAsia"/>
+        </w:rPr>
+        <w:t xml:space="preserve">, </w:t>
+      </w:r>
+      <w:r>
+        <w:rPr>
+          <w:rFonts w:eastAsiaTheme="minorEastAsia"/>
+        </w:rPr>
+        <w:tab/>
+        <w:t>(9</w:t>
+      </w:r>
+      <w:r>
+        <w:rPr>
+          <w:rFonts w:eastAsiaTheme="minorEastAsia"/>
+        </w:rPr>
+        <w:t>)</w:t>
+      </w:r>
+    </w:p>
+    <w:p>
+      <w:pPr>
+        <w:rPr>
+          <w:rFonts w:eastAsiaTheme="minorEastAsia"/>
+        </w:rPr>
+      </w:pPr>
+    </w:p>
+    <w:p>
+      <w:pPr>
+        <w:rPr>
+          <w:rFonts w:eastAsiaTheme="minorEastAsia"/>
+        </w:rPr>
+      </w:pPr>
+      <w:r>
+        <w:rPr>
+          <w:rFonts w:eastAsiaTheme="minorEastAsia"/>
+        </w:rPr>
+        <w:t>Рассмотрим определения динамики поведения РСП.</w:t>
+      </w:r>
+    </w:p>
+    <w:p>
+      <w:pPr>
+        <w:rPr>
+          <w:rFonts w:eastAsiaTheme="minorEastAsia"/>
+        </w:rPr>
+      </w:pPr>
+      <w:r>
+        <w:rPr>
+          <w:rFonts w:eastAsiaTheme="minorEastAsia"/>
+        </w:rPr>
+        <w:t xml:space="preserve">Маркировка представляет собой конечное множество </w:t>
+      </w:r>
+      <w:r>
+        <w:rPr>
+          <w:rFonts w:eastAsiaTheme="minorEastAsia"/>
+          <w:lang w:val="en-US"/>
+        </w:rPr>
+        <w:t>MP</w:t>
+      </w:r>
+      <w:bookmarkStart w:id="0" w:name="_GoBack"/>
+      <w:bookmarkEnd w:id="0"/>
+      <w:r>
+        <w:rPr>
+          <w:rFonts w:eastAsiaTheme="minorEastAsia"/>
+        </w:rPr>
+        <w:t xml:space="preserve"> </w:t>
+      </w:r>
+      <w:r>
+        <w:rPr>
+          <w:rFonts w:eastAsiaTheme="minorEastAsia"/>
+        </w:rPr>
+        <w:t xml:space="preserve">маркировок позиций </w:t>
+      </w:r>
+      <m:oMath>
+        <m:r>
+          <w:rPr>
+            <w:rFonts w:ascii="Cambria Math" w:eastAsiaTheme="minorEastAsia" w:hAnsi="Cambria Math"/>
+          </w:rPr>
+          <m:t>mp∈MP</m:t>
+        </m:r>
+      </m:oMath>
+      <w:r>
+        <w:rPr>
+          <w:rFonts w:eastAsiaTheme="minorEastAsia"/>
+        </w:rPr>
+        <w:t xml:space="preserve">. Маркировка позиции – это функция </w:t>
+      </w:r>
+      <w:r>
+        <w:rPr>
+          <w:rFonts w:eastAsiaTheme="minorEastAsia"/>
+          <w:lang w:val="en-US"/>
+        </w:rPr>
+        <w:t>MP</w:t>
+      </w:r>
+      <w:r>
+        <w:rPr>
+          <w:rFonts w:eastAsiaTheme="minorEastAsia"/>
+        </w:rPr>
+        <w:t xml:space="preserve">, сопоставляющая позиции </w:t>
+      </w:r>
+      <m:oMath>
+        <m:r>
+          <w:rPr>
+            <w:rFonts w:ascii="Cambria Math" w:eastAsiaTheme="minorEastAsia" w:hAnsi="Cambria Math"/>
+          </w:rPr>
+          <m:t>p∈P</m:t>
+        </m:r>
+      </m:oMath>
+      <w:r>
+        <w:rPr>
+          <w:rFonts w:eastAsiaTheme="minorEastAsia"/>
+        </w:rPr>
+        <w:t xml:space="preserve"> </w:t>
+      </w:r>
+      <w:r>
+        <w:rPr>
+          <w:rFonts w:eastAsiaTheme="minorEastAsia"/>
+        </w:rPr>
+        <w:t xml:space="preserve">мультимножество токенов </w:t>
+      </w:r>
+      <m:oMath>
+        <m:r>
+          <w:rPr>
+            <w:rFonts w:ascii="Cambria Math" w:eastAsiaTheme="minorEastAsia" w:hAnsi="Cambria Math"/>
+          </w:rPr>
+          <m:t>mt∈MS</m:t>
+        </m:r>
+      </m:oMath>
+      <w:r>
+        <w:rPr>
+          <w:rFonts w:eastAsiaTheme="minorEastAsia"/>
+        </w:rPr>
+        <w:t>.</w:t>
+      </w:r>
+    </w:p>
+    <w:p>
+      <w:pPr>
+        <w:rPr>
+          <w:rFonts w:eastAsiaTheme="minorEastAsia"/>
+        </w:rPr>
+      </w:pPr>
+      <w:r>
+        <w:rPr>
+          <w:rFonts w:eastAsiaTheme="minorEastAsia"/>
+        </w:rPr>
+        <w:t>Для начальной маркировки справедливо следующее:</w:t>
+      </w:r>
+    </w:p>
+    <w:p>
+      <w:pPr>
+        <w:tabs>
+          <w:tab w:val="center" w:pos="4678"/>
+          <w:tab w:val="right" w:pos="9356"/>
+        </w:tabs>
+      </w:pPr>
+      <w:r>
+        <w:rPr>
+          <w:rFonts w:eastAsiaTheme="minorEastAsia"/>
+        </w:rPr>
+        <w:tab/>
+      </w:r>
+      <m:oMath>
         <m:r>
           <w:rPr>
             <w:rFonts w:ascii="Cambria Math" w:hAnsi="Cambria Math"/>
           </w:rPr>
-          <m:t>…}</m:t>
+          <m:t>∀</m:t>
+        </m:r>
+        <m:r>
+          <w:rPr>
+            <w:rFonts w:ascii="Cambria Math" w:hAnsi="Cambria Math"/>
+            <w:lang w:val="en-US"/>
+          </w:rPr>
+          <m:t xml:space="preserve">mk∈MK ∃mp∈MP </m:t>
         </m:r>
       </m:oMath>
       <w:r>
         <w:rPr>
           <w:rFonts w:eastAsiaTheme="minorEastAsia"/>
         </w:rPr>
-        <w:t xml:space="preserve"> </w:t>
-      </w:r>
-      <w:r>
-        <w:rPr>
-          <w:rFonts w:eastAsiaTheme="minorEastAsia"/>
-        </w:rPr>
-        <w:t>это непустое множество. Тогда мультимножеством над S</w:t>
-      </w:r>
-      <w:r>
-        <w:rPr>
-          <w:rFonts w:eastAsiaTheme="minorEastAsia"/>
-        </w:rPr>
-        <w:t xml:space="preserve"> </w:t>
-      </w:r>
-      <w:r>
-        <w:rPr>
-          <w:rFonts w:eastAsiaTheme="minorEastAsia"/>
-        </w:rPr>
-        <w:t xml:space="preserve">является функция </w:t>
-      </w:r>
-      <m:oMath>
-        <m:r>
-          <w:rPr>
-            <w:rFonts w:ascii="Cambria Math" w:eastAsiaTheme="minorEastAsia" w:hAnsi="Cambria Math"/>
-          </w:rPr>
-          <m:t>m:S→N</m:t>
-        </m:r>
-      </m:oMath>
-      <w:r>
-        <w:rPr>
-          <w:rFonts w:eastAsiaTheme="minorEastAsia"/>
-        </w:rPr>
-        <w:t xml:space="preserve">, сопоставляющая каждый элемент </w:t>
-      </w:r>
-      <m:oMath>
-        <m:r>
-          <w:rPr>
-            <w:rFonts w:ascii="Cambria Math" w:eastAsiaTheme="minorEastAsia" w:hAnsi="Cambria Math"/>
-          </w:rPr>
-          <m:t>s∈S</m:t>
-        </m:r>
-      </m:oMath>
-      <w:r>
-        <w:rPr>
-          <w:rFonts w:eastAsiaTheme="minorEastAsia"/>
-        </w:rPr>
-        <w:t xml:space="preserve"> неотрицательному целому числу </w:t>
-      </w:r>
-      <m:oMath>
-        <m:r>
-          <w:rPr>
-            <w:rFonts w:ascii="Cambria Math" w:eastAsiaTheme="minorEastAsia" w:hAnsi="Cambria Math"/>
-          </w:rPr>
-          <m:t>m(s)∈N</m:t>
-        </m:r>
-      </m:oMath>
-      <w:r>
-        <w:rPr>
-          <w:rFonts w:eastAsiaTheme="minorEastAsia"/>
-        </w:rPr>
-        <w:t>, являющемуся количеством вхождений (multiplicity</w:t>
-      </w:r>
-      <w:r>
-        <w:rPr>
-          <w:rFonts w:eastAsiaTheme="minorEastAsia"/>
-        </w:rPr>
-        <w:t>)</w:t>
-      </w:r>
-      <w:r>
-        <w:rPr>
-          <w:rFonts w:eastAsiaTheme="minorEastAsia"/>
-        </w:rPr>
-        <w:t xml:space="preserve"> элемента s</w:t>
-      </w:r>
-      <w:r>
-        <w:rPr>
-          <w:rFonts w:eastAsiaTheme="minorEastAsia"/>
-        </w:rPr>
-        <w:t xml:space="preserve"> </w:t>
-      </w:r>
-      <w:r>
-        <w:rPr>
-          <w:rFonts w:eastAsiaTheme="minorEastAsia"/>
-        </w:rPr>
-        <w:t>в мультимножество m.</w:t>
+        <w:t xml:space="preserve">, </w:t>
+      </w:r>
+      <w:r>
+        <w:rPr>
+          <w:rFonts w:eastAsiaTheme="minorEastAsia"/>
+        </w:rPr>
+        <w:tab/>
+        <w:t>(9)</w:t>
       </w:r>
     </w:p>
     <w:p>
       <w:pPr>
         <w:rPr>
           <w:rFonts w:eastAsiaTheme="minorEastAsia"/>
+          <w:i/>
         </w:rPr>
       </w:pPr>
-      <w:r>
-        <w:t xml:space="preserve">Элемент </w:t>
-      </w:r>
-      <m:oMath>
-        <m:r>
-          <w:rPr>
-            <w:rFonts w:ascii="Cambria Math" w:hAnsi="Cambria Math"/>
-          </w:rPr>
-          <m:t>s</m:t>
-        </m:r>
-      </m:oMath>
-      <w:r>
-        <w:rPr>
-          <w:rFonts w:eastAsiaTheme="minorEastAsia"/>
-        </w:rPr>
-        <w:t xml:space="preserve"> </w:t>
-      </w:r>
-      <w:r>
-        <w:rPr>
-          <w:rFonts w:eastAsiaTheme="minorEastAsia"/>
-        </w:rPr>
-        <w:t xml:space="preserve">входит в мультимножество </w:t>
-      </w:r>
-      <m:oMath>
-        <m:r>
-          <w:rPr>
-            <w:rFonts w:ascii="Cambria Math" w:eastAsiaTheme="minorEastAsia" w:hAnsi="Cambria Math"/>
-          </w:rPr>
-          <m:t>m</m:t>
-        </m:r>
-      </m:oMath>
-      <w:r>
-        <w:rPr>
-          <w:rFonts w:eastAsiaTheme="minorEastAsia"/>
-        </w:rPr>
-        <w:t>, если справедливо следующее:</w:t>
-      </w:r>
-    </w:p>
+    </w:p>
+    <w:p/>
     <w:p>
       <w:pPr>
         <w:rPr>
           <w:rFonts w:eastAsiaTheme="minorEastAsia"/>
         </w:rPr>
       </w:pPr>
-      <m:oMathPara>
-        <m:oMath>
-          <m:r>
-            <w:rPr>
-              <w:rFonts w:ascii="Cambria Math" w:hAnsi="Cambria Math"/>
-            </w:rPr>
-            <m:t>∀s∈S:s∈m↔</m:t>
-          </m:r>
-          <m:r>
-            <w:rPr>
-              <w:rFonts w:ascii="Cambria Math" w:eastAsiaTheme="minorEastAsia" w:hAnsi="Cambria Math"/>
-            </w:rPr>
-            <m:t>m</m:t>
-          </m:r>
-          <m:d>
-            <m:dPr>
-              <m:ctrlPr>
-                <w:rPr>
-                  <w:rFonts w:ascii="Cambria Math" w:eastAsiaTheme="minorEastAsia" w:hAnsi="Cambria Math"/>
-                  <w:i/>
-                </w:rPr>
-              </m:ctrlPr>
-            </m:dPr>
-            <m:e>
-              <m:r>
-                <w:rPr>
-                  <w:rFonts w:ascii="Cambria Math" w:eastAsiaTheme="minorEastAsia" w:hAnsi="Cambria Math"/>
-                </w:rPr>
-                <m:t>s</m:t>
-              </m:r>
-            </m:e>
-          </m:d>
-          <m:r>
-            <w:rPr>
-              <w:rFonts w:ascii="Cambria Math" w:eastAsiaTheme="minorEastAsia" w:hAnsi="Cambria Math"/>
-            </w:rPr>
-            <m:t>&gt;0</m:t>
-          </m:r>
-        </m:oMath>
-      </m:oMathPara>
+      <w:r>
+        <w:rPr>
+          <w:rFonts w:eastAsiaTheme="minorEastAsia"/>
+        </w:rPr>
+        <w:t>=====</w:t>
+      </w:r>
     </w:p>
     <w:p>
       <w:pPr>
@@ -2551,500 +2322,53 @@
         <w:rPr>
           <w:rFonts w:eastAsiaTheme="minorEastAsia"/>
         </w:rPr>
+        <w:t>Семантика раскрашенных сетей Петри, т.е. динамика поведения</w:t>
+      </w:r>
+    </w:p>
+    <w:p>
+      <w:pPr>
+        <w:rPr>
+          <w:rFonts w:eastAsiaTheme="minorEastAsia"/>
+        </w:rPr>
+      </w:pPr>
+      <w:r>
+        <w:rPr>
+          <w:rFonts w:eastAsiaTheme="minorEastAsia"/>
+        </w:rPr>
+        <w:t>Понятия разрешенности и срабатывания перехода</w:t>
+      </w:r>
+    </w:p>
+    <w:p>
+      <w:pPr>
+        <w:rPr>
+          <w:rFonts w:eastAsiaTheme="minorEastAsia"/>
+        </w:rPr>
+      </w:pPr>
+      <w:r>
+        <w:rPr>
+          <w:rFonts w:eastAsiaTheme="minorEastAsia"/>
+        </w:rPr>
+        <w:t>Переход разрешен, если текущая маркировка входных позиций удовлетворяет аннотациям входных дуг и сторожевому условию перехода.</w:t>
+      </w:r>
+    </w:p>
+    <w:p>
+      <w:pPr>
+        <w:rPr>
+          <w:rFonts w:eastAsiaTheme="minorEastAsia"/>
+        </w:rPr>
+      </w:pPr>
+      <w:r>
+        <w:rPr>
+          <w:rFonts w:eastAsiaTheme="minorEastAsia"/>
+        </w:rPr>
+        <w:t xml:space="preserve">Срабатывание перехода – формирование новой маркировки сети, для которой выбранные токены извлекаются из входных позиций перехода, а в </w:t>
+      </w:r>
+      <w:r>
+        <w:rPr>
+          <w:rFonts w:eastAsiaTheme="minorEastAsia"/>
+        </w:rPr>
         <w:lastRenderedPageBreak/>
-        <w:t xml:space="preserve">Набор все мультимножеств, определенных над множеством </w:t>
-      </w:r>
-      <m:oMath>
-        <m:r>
-          <w:rPr>
-            <w:rFonts w:ascii="Cambria Math" w:eastAsiaTheme="minorEastAsia" w:hAnsi="Cambria Math"/>
-          </w:rPr>
-          <m:t>S</m:t>
-        </m:r>
-      </m:oMath>
-      <w:r>
-        <w:rPr>
-          <w:rFonts w:eastAsiaTheme="minorEastAsia"/>
-        </w:rPr>
-        <w:t xml:space="preserve"> </w:t>
-      </w:r>
-      <w:r>
-        <w:rPr>
-          <w:rFonts w:eastAsiaTheme="minorEastAsia"/>
-        </w:rPr>
-        <w:t xml:space="preserve">обозначается как </w:t>
-      </w:r>
-      <m:oMath>
-        <m:sSub>
-          <m:sSubPr>
-            <m:ctrlPr>
-              <w:rPr>
-                <w:rFonts w:ascii="Cambria Math" w:eastAsiaTheme="minorEastAsia" w:hAnsi="Cambria Math"/>
-                <w:i/>
-              </w:rPr>
-            </m:ctrlPr>
-          </m:sSubPr>
-          <m:e>
-            <m:r>
-              <w:rPr>
-                <w:rFonts w:ascii="Cambria Math" w:eastAsiaTheme="minorEastAsia" w:hAnsi="Cambria Math"/>
-              </w:rPr>
-              <m:t>S</m:t>
-            </m:r>
-          </m:e>
-          <m:sub>
-            <m:r>
-              <w:rPr>
-                <w:rFonts w:ascii="Cambria Math" w:eastAsiaTheme="minorEastAsia" w:hAnsi="Cambria Math"/>
-              </w:rPr>
-              <m:t>MS</m:t>
-            </m:r>
-          </m:sub>
-        </m:sSub>
-      </m:oMath>
-      <w:r>
-        <w:rPr>
-          <w:rFonts w:eastAsiaTheme="minorEastAsia"/>
-        </w:rPr>
-        <w:t>.</w:t>
-      </w:r>
-    </w:p>
-    <w:p>
-      <w:pPr>
-        <w:rPr>
-          <w:rFonts w:eastAsiaTheme="minorEastAsia"/>
-        </w:rPr>
-      </w:pPr>
-      <w:r>
-        <w:rPr>
-          <w:rFonts w:eastAsiaTheme="minorEastAsia"/>
-        </w:rPr>
-        <w:t>=====</w:t>
-      </w:r>
-    </w:p>
-    <w:p>
-      <w:r>
-        <w:t>К термам(подписям) сети относятся аннотации дуг, сторожевые условия, наборы цветов и начальные маркировки.</w:t>
-      </w:r>
-    </w:p>
-    <w:p>
-      <w:r>
-        <w:t>Множество выражений на языке термов опеределено как EXPR.</w:t>
-      </w:r>
-    </w:p>
-    <w:p>
-      <w:pPr>
-        <w:rPr>
-          <w:rFonts w:eastAsiaTheme="minorEastAsia"/>
-        </w:rPr>
-      </w:pPr>
-      <m:oMath>
-        <m:r>
-          <w:rPr>
-            <w:rFonts w:ascii="Cambria Math" w:hAnsi="Cambria Math"/>
-          </w:rPr>
-          <m:t>Type[e]</m:t>
-        </m:r>
-      </m:oMath>
-      <w:r>
-        <w:rPr>
-          <w:rFonts w:eastAsiaTheme="minorEastAsia"/>
-        </w:rPr>
-        <w:t xml:space="preserve"> обозначает тип выражения </w:t>
-      </w:r>
-      <m:oMath>
-        <m:r>
-          <w:rPr>
-            <w:rFonts w:ascii="Cambria Math" w:eastAsiaTheme="minorEastAsia" w:hAnsi="Cambria Math"/>
-          </w:rPr>
-          <m:t>e ∈EXPR</m:t>
-        </m:r>
-      </m:oMath>
-      <w:r>
-        <w:rPr>
-          <w:rFonts w:eastAsiaTheme="minorEastAsia"/>
-        </w:rPr>
-        <w:t>, т.е. тип результирующего значения, полученного в ходе вычисления</w:t>
-      </w:r>
-    </w:p>
-    <w:p>
-      <w:r>
-        <w:t>Таким образом, определение статической структуры РСП:</w:t>
-      </w:r>
-    </w:p>
-    <w:p>
-      <w:pPr>
-        <w:rPr>
-          <w:rFonts w:eastAsiaTheme="minorEastAsia"/>
-          <w:i/>
-        </w:rPr>
-      </w:pPr>
-      <m:oMathPara>
-        <m:oMath>
-          <m:r>
-            <w:rPr>
-              <w:rFonts w:ascii="Cambria Math" w:hAnsi="Cambria Math"/>
-            </w:rPr>
-            <m:t>CPN=</m:t>
-          </m:r>
-          <m:d>
-            <m:dPr>
-              <m:ctrlPr>
-                <w:rPr>
-                  <w:rFonts w:ascii="Cambria Math" w:hAnsi="Cambria Math"/>
-                  <w:i/>
-                </w:rPr>
-              </m:ctrlPr>
-            </m:dPr>
-            <m:e>
-              <m:r>
-                <w:rPr>
-                  <w:rFonts w:ascii="Cambria Math" w:hAnsi="Cambria Math"/>
-                </w:rPr>
-                <m:t>P,T,A,</m:t>
-              </m:r>
-              <m:r>
-                <m:rPr>
-                  <m:sty m:val="p"/>
-                </m:rPr>
-                <w:rPr>
-                  <w:rFonts w:ascii="Cambria Math" w:hAnsi="Cambria Math"/>
-                </w:rPr>
-                <m:t>Σ</m:t>
-              </m:r>
-              <m:r>
-                <w:rPr>
-                  <w:rFonts w:ascii="Cambria Math" w:hAnsi="Cambria Math"/>
-                </w:rPr>
-                <m:t>,V,C,G,E,I</m:t>
-              </m:r>
-            </m:e>
-          </m:d>
-          <m:r>
-            <w:rPr>
-              <w:rFonts w:ascii="Cambria Math" w:hAnsi="Cambria Math"/>
-            </w:rPr>
-            <m:t>, где</m:t>
-          </m:r>
-        </m:oMath>
-      </m:oMathPara>
-    </w:p>
-    <w:p>
-      <w:r>
-        <w:t>P</w:t>
-      </w:r>
-      <w:r>
-        <w:t xml:space="preserve"> – </w:t>
-      </w:r>
-      <w:r>
-        <w:t>конечное множество позиций</w:t>
-      </w:r>
-    </w:p>
-    <w:p>
-      <w:r>
-        <w:t>T</w:t>
-      </w:r>
-      <w:r>
-        <w:t xml:space="preserve"> </w:t>
-      </w:r>
-      <w:r>
-        <w:t>–</w:t>
-      </w:r>
-      <w:r>
-        <w:t xml:space="preserve"> </w:t>
-      </w:r>
-      <w:r>
-        <w:t>конечное множество переходов, непересекающееся с P</w:t>
-      </w:r>
-    </w:p>
-    <w:p>
-      <m:oMath>
-        <m:r>
-          <w:rPr>
-            <w:rFonts w:ascii="Cambria Math" w:eastAsiaTheme="minorEastAsia" w:hAnsi="Cambria Math"/>
-          </w:rPr>
-          <m:t>A⊆(P×T)∪(T×P)</m:t>
-        </m:r>
-      </m:oMath>
-      <w:r>
-        <w:rPr>
-          <w:rFonts w:eastAsiaTheme="minorEastAsia"/>
-          <w:i/>
-        </w:rPr>
-        <w:t xml:space="preserve"> </w:t>
-      </w:r>
-      <w:r>
-        <w:t>– множе</w:t>
-      </w:r>
-      <w:r>
-        <w:t>ство направленных дуг</w:t>
-      </w:r>
-    </w:p>
-    <w:p>
-      <w:pPr>
-        <w:rPr>
-          <w:rFonts w:eastAsiaTheme="minorEastAsia"/>
-        </w:rPr>
-      </w:pPr>
-      <m:oMath>
-        <m:r>
-          <m:rPr>
-            <m:sty m:val="p"/>
-          </m:rPr>
-          <w:rPr>
-            <w:rFonts w:ascii="Cambria Math" w:hAnsi="Cambria Math"/>
-          </w:rPr>
-          <m:t>Σ</m:t>
-        </m:r>
-      </m:oMath>
-      <w:r>
-        <w:rPr>
-          <w:rFonts w:eastAsiaTheme="minorEastAsia"/>
-        </w:rPr>
-        <w:t xml:space="preserve"> – конечное множество непустых наборов цветов</w:t>
-      </w:r>
-    </w:p>
-    <w:p>
-      <w:pPr>
-        <w:rPr>
-          <w:rFonts w:eastAsiaTheme="minorEastAsia"/>
-        </w:rPr>
-      </w:pPr>
-      <w:r>
-        <w:rPr>
-          <w:rFonts w:eastAsiaTheme="minorEastAsia"/>
-        </w:rPr>
-        <w:t>V</w:t>
-      </w:r>
-      <w:r>
-        <w:rPr>
-          <w:rFonts w:eastAsiaTheme="minorEastAsia"/>
-        </w:rPr>
-        <w:t xml:space="preserve"> – </w:t>
-      </w:r>
-      <w:r>
-        <w:rPr>
-          <w:rFonts w:eastAsiaTheme="minorEastAsia"/>
-        </w:rPr>
-        <w:t xml:space="preserve">конечное множество типизированных переменных, для которых </w:t>
-      </w:r>
-      <m:oMath>
-        <m:r>
-          <w:rPr>
-            <w:rFonts w:ascii="Cambria Math" w:eastAsiaTheme="minorEastAsia" w:hAnsi="Cambria Math"/>
-          </w:rPr>
-          <m:t>Type[v]∈</m:t>
-        </m:r>
-        <m:r>
-          <m:rPr>
-            <m:sty m:val="p"/>
-          </m:rPr>
-          <w:rPr>
-            <w:rFonts w:ascii="Cambria Math" w:hAnsi="Cambria Math"/>
-          </w:rPr>
-          <m:t>Σ</m:t>
-        </m:r>
-      </m:oMath>
-      <w:r>
-        <w:rPr>
-          <w:rFonts w:eastAsiaTheme="minorEastAsia"/>
-        </w:rPr>
-        <w:t xml:space="preserve">, где </w:t>
-      </w:r>
-      <m:oMath>
-        <m:r>
-          <w:rPr>
-            <w:rFonts w:ascii="Cambria Math" w:eastAsiaTheme="minorEastAsia" w:hAnsi="Cambria Math"/>
-          </w:rPr>
-          <m:t>v∈V</m:t>
-        </m:r>
-      </m:oMath>
-    </w:p>
-    <w:p>
-      <m:oMath>
-        <m:r>
-          <w:rPr>
-            <w:rFonts w:ascii="Cambria Math" w:hAnsi="Cambria Math"/>
-          </w:rPr>
-          <m:t>C</m:t>
-        </m:r>
-        <m:r>
-          <m:rPr>
-            <m:sty m:val="p"/>
-          </m:rPr>
-          <w:rPr>
-            <w:rFonts w:ascii="Cambria Math" w:hAnsi="Cambria Math"/>
-          </w:rPr>
-          <m:t>:</m:t>
-        </m:r>
-        <m:r>
-          <w:rPr>
-            <w:rFonts w:ascii="Cambria Math" w:hAnsi="Cambria Math"/>
-          </w:rPr>
-          <m:t>P</m:t>
-        </m:r>
-        <m:r>
-          <m:rPr>
-            <m:sty m:val="p"/>
-          </m:rPr>
-          <w:rPr>
-            <w:rFonts w:ascii="Cambria Math" w:hAnsi="Cambria Math"/>
-          </w:rPr>
-          <m:t>→Σ</m:t>
-        </m:r>
-      </m:oMath>
-      <w:r>
-        <w:rPr>
-          <w:rFonts w:eastAsiaTheme="minorEastAsia"/>
-        </w:rPr>
-        <w:t xml:space="preserve"> – функция набора цветов, сопоставляющая каждой позиции набор цветов</w:t>
-      </w:r>
-    </w:p>
-    <w:p>
-      <w:pPr>
-        <w:rPr>
-          <w:rFonts w:eastAsiaTheme="minorEastAsia"/>
-        </w:rPr>
-      </w:pPr>
-      <m:oMath>
-        <m:r>
-          <w:rPr>
-            <w:rFonts w:ascii="Cambria Math" w:eastAsiaTheme="minorEastAsia" w:hAnsi="Cambria Math"/>
-          </w:rPr>
-          <m:t>G:T→EXPR</m:t>
-        </m:r>
-      </m:oMath>
-      <w:r>
-        <w:rPr>
-          <w:rFonts w:eastAsiaTheme="minorEastAsia"/>
-        </w:rPr>
-        <w:t xml:space="preserve"> – функция сторожевого условия, сопоставляющая термы условий булевого типа каждому переходу</w:t>
-      </w:r>
-    </w:p>
-    <w:p>
-      <w:pPr>
-        <w:rPr>
-          <w:rFonts w:eastAsiaTheme="minorEastAsia"/>
-        </w:rPr>
-      </w:pPr>
-      <m:oMath>
-        <m:r>
-          <w:rPr>
-            <w:rFonts w:ascii="Cambria Math" w:eastAsiaTheme="minorEastAsia" w:hAnsi="Cambria Math"/>
-          </w:rPr>
-          <m:t>E:A→</m:t>
-        </m:r>
-        <m:r>
-          <m:rPr>
-            <m:sty m:val="p"/>
-          </m:rPr>
-          <w:rPr>
-            <w:rFonts w:ascii="Cambria Math" w:hAnsi="Cambria Math"/>
-          </w:rPr>
-          <m:t>EXPR</m:t>
-        </m:r>
-      </m:oMath>
-      <w:r>
-        <w:rPr>
-          <w:rFonts w:eastAsiaTheme="minorEastAsia"/>
-        </w:rPr>
-        <w:t xml:space="preserve"> – функция аннотации, сопоставляющая каждой дуге свою аннотацию</w:t>
-      </w:r>
-    </w:p>
-    <w:p>
-      <w:pPr>
-        <w:rPr>
-          <w:rFonts w:eastAsiaTheme="minorEastAsia"/>
-        </w:rPr>
-      </w:pPr>
-      <m:oMath>
-        <m:r>
-          <w:rPr>
-            <w:rFonts w:ascii="Cambria Math" w:eastAsiaTheme="minorEastAsia" w:hAnsi="Cambria Math"/>
-          </w:rPr>
-          <m:t>I:P→</m:t>
-        </m:r>
-        <m:r>
-          <m:rPr>
-            <m:sty m:val="p"/>
-          </m:rPr>
-          <w:rPr>
-            <w:rFonts w:ascii="Cambria Math" w:hAnsi="Cambria Math"/>
-          </w:rPr>
-          <m:t>EXPR</m:t>
-        </m:r>
-      </m:oMath>
-      <w:r>
-        <w:rPr>
-          <w:rFonts w:eastAsiaTheme="minorEastAsia"/>
-        </w:rPr>
-        <w:t xml:space="preserve"> – функция инициализации, сопоставляющая начальные термы каждой позиции</w:t>
-      </w:r>
-    </w:p>
-    <w:p>
-      <w:pPr>
-        <w:rPr>
-          <w:rFonts w:eastAsiaTheme="minorEastAsia"/>
-        </w:rPr>
-      </w:pPr>
-      <w:r>
-        <w:rPr>
-          <w:rFonts w:eastAsiaTheme="minorEastAsia"/>
-        </w:rPr>
-        <w:t>=====</w:t>
-      </w:r>
-    </w:p>
-    <w:p>
-      <w:pPr>
-        <w:rPr>
-          <w:rFonts w:eastAsiaTheme="minorEastAsia"/>
-        </w:rPr>
-      </w:pPr>
-      <w:r>
-        <w:rPr>
-          <w:rFonts w:eastAsiaTheme="minorEastAsia"/>
-        </w:rPr>
-        <w:t>Семантика раскрашенных сетей Петри, т.е. динамика поведения</w:t>
-      </w:r>
-    </w:p>
-    <w:p>
-      <w:pPr>
-        <w:rPr>
-          <w:rFonts w:eastAsiaTheme="minorEastAsia"/>
-        </w:rPr>
-      </w:pPr>
-      <w:r>
-        <w:rPr>
-          <w:rFonts w:eastAsiaTheme="minorEastAsia"/>
-        </w:rPr>
-        <w:lastRenderedPageBreak/>
-        <w:t>Понятия разрешенности и срабатывания перехода</w:t>
-      </w:r>
-    </w:p>
-    <w:p>
-      <w:pPr>
-        <w:rPr>
-          <w:rFonts w:eastAsiaTheme="minorEastAsia"/>
-        </w:rPr>
-      </w:pPr>
-      <w:r>
-        <w:rPr>
-          <w:rFonts w:eastAsiaTheme="minorEastAsia"/>
-        </w:rPr>
-        <w:t>Переход разрешен, если текущая маркировка входных позиций удовлетворяет аннотациям входных дуг и сторожевому условию перехода.</w:t>
-      </w:r>
-    </w:p>
-    <w:p>
-      <w:pPr>
-        <w:rPr>
-          <w:rFonts w:eastAsiaTheme="minorEastAsia"/>
-        </w:rPr>
-      </w:pPr>
-      <w:r>
-        <w:rPr>
-          <w:rFonts w:eastAsiaTheme="minorEastAsia"/>
-        </w:rPr>
-        <w:t>Срабатывание перехода – формирование новой маркировки сети, для которой выбранные токены извлекаются из входных позиций перехода, а в выходных позициях формируются новые токены согласно аннотациям выходных дуг перехода.</w:t>
+        <w:t>выходных позициях формируются новые токены согласно аннотациям выходных дуг перехода.</w:t>
       </w:r>
     </w:p>
     <w:p>
@@ -3555,132 +2879,132 @@
         <w:rPr>
           <w:rFonts w:eastAsiaTheme="minorEastAsia"/>
         </w:rPr>
+        <w:t>Связкой (binding</w:t>
+      </w:r>
+      <w:r>
+        <w:rPr>
+          <w:rFonts w:eastAsiaTheme="minorEastAsia"/>
+        </w:rPr>
+        <w:t xml:space="preserve">) </w:t>
+      </w:r>
+      <w:r>
+        <w:rPr>
+          <w:rFonts w:eastAsiaTheme="minorEastAsia"/>
+        </w:rPr>
+        <w:t xml:space="preserve">перехода считается функция b, сопоставляющая переменные </w:t>
+      </w:r>
+      <m:oMath>
+        <m:r>
+          <w:rPr>
+            <w:rFonts w:ascii="Cambria Math" w:eastAsiaTheme="minorEastAsia" w:hAnsi="Cambria Math"/>
+          </w:rPr>
+          <m:t>v∈Var(t)</m:t>
+        </m:r>
+      </m:oMath>
+      <w:r>
+        <w:rPr>
+          <w:rFonts w:eastAsiaTheme="minorEastAsia"/>
+        </w:rPr>
+        <w:t xml:space="preserve"> и значения </w:t>
+      </w:r>
+      <m:oMath>
+        <m:r>
+          <w:rPr>
+            <w:rFonts w:ascii="Cambria Math" w:eastAsiaTheme="minorEastAsia" w:hAnsi="Cambria Math"/>
+          </w:rPr>
+          <m:t>b(v)</m:t>
+        </m:r>
+      </m:oMath>
+      <w:r>
+        <w:rPr>
+          <w:rFonts w:eastAsiaTheme="minorEastAsia"/>
+        </w:rPr>
+        <w:t xml:space="preserve">. Множество связок для перехода t обозначается как </w:t>
+      </w:r>
+      <m:oMath>
+        <m:r>
+          <w:rPr>
+            <w:rFonts w:ascii="Cambria Math" w:eastAsiaTheme="minorEastAsia" w:hAnsi="Cambria Math"/>
+          </w:rPr>
+          <m:t>B(t)</m:t>
+        </m:r>
+      </m:oMath>
+    </w:p>
+    <w:p>
+      <w:pPr>
+        <w:rPr>
+          <w:rFonts w:eastAsiaTheme="minorEastAsia"/>
+        </w:rPr>
+      </w:pPr>
+      <w:r>
+        <w:t xml:space="preserve">Элемент связки – это пара </w:t>
+      </w:r>
+      <m:oMath>
+        <m:r>
+          <w:rPr>
+            <w:rFonts w:ascii="Cambria Math" w:hAnsi="Cambria Math"/>
+          </w:rPr>
+          <m:t>(t, b)</m:t>
+        </m:r>
+      </m:oMath>
+      <w:r>
+        <w:rPr>
+          <w:rFonts w:eastAsiaTheme="minorEastAsia"/>
+        </w:rPr>
+        <w:t xml:space="preserve"> </w:t>
+      </w:r>
+      <w:r>
+        <w:rPr>
+          <w:rFonts w:eastAsiaTheme="minorEastAsia"/>
+        </w:rPr>
+        <w:t xml:space="preserve">где </w:t>
+      </w:r>
+      <m:oMath>
+        <m:r>
+          <w:rPr>
+            <w:rFonts w:ascii="Cambria Math" w:eastAsiaTheme="minorEastAsia" w:hAnsi="Cambria Math"/>
+          </w:rPr>
+          <m:t>t∈T</m:t>
+        </m:r>
+      </m:oMath>
+      <w:r>
+        <w:rPr>
+          <w:rFonts w:eastAsiaTheme="minorEastAsia"/>
+        </w:rPr>
+        <w:t xml:space="preserve"> </w:t>
+      </w:r>
+      <w:r>
+        <w:rPr>
+          <w:rFonts w:eastAsiaTheme="minorEastAsia"/>
+        </w:rPr>
+        <w:t xml:space="preserve">и </w:t>
+      </w:r>
+      <m:oMath>
+        <m:r>
+          <w:rPr>
+            <w:rFonts w:ascii="Cambria Math" w:eastAsiaTheme="minorEastAsia" w:hAnsi="Cambria Math"/>
+          </w:rPr>
+          <m:t>b∈B(t)</m:t>
+        </m:r>
+      </m:oMath>
+      <w:r>
+        <w:rPr>
+          <w:rFonts w:eastAsiaTheme="minorEastAsia"/>
+        </w:rPr>
+        <w:t>. Множество элементов связки обозначается как BE</w:t>
+      </w:r>
+    </w:p>
+    <w:p>
+      <w:pPr>
+        <w:rPr>
+          <w:rFonts w:eastAsiaTheme="minorEastAsia"/>
+        </w:rPr>
+      </w:pPr>
+      <w:r>
+        <w:rPr>
+          <w:rFonts w:eastAsiaTheme="minorEastAsia"/>
+        </w:rPr>
         <w:lastRenderedPageBreak/>
-        <w:t>Связкой (binding</w:t>
-      </w:r>
-      <w:r>
-        <w:rPr>
-          <w:rFonts w:eastAsiaTheme="minorEastAsia"/>
-        </w:rPr>
-        <w:t xml:space="preserve">) </w:t>
-      </w:r>
-      <w:r>
-        <w:rPr>
-          <w:rFonts w:eastAsiaTheme="minorEastAsia"/>
-        </w:rPr>
-        <w:t xml:space="preserve">перехода считается функция b, сопоставляющая переменные </w:t>
-      </w:r>
-      <m:oMath>
-        <m:r>
-          <w:rPr>
-            <w:rFonts w:ascii="Cambria Math" w:eastAsiaTheme="minorEastAsia" w:hAnsi="Cambria Math"/>
-          </w:rPr>
-          <m:t>v∈Var(t)</m:t>
-        </m:r>
-      </m:oMath>
-      <w:r>
-        <w:rPr>
-          <w:rFonts w:eastAsiaTheme="minorEastAsia"/>
-        </w:rPr>
-        <w:t xml:space="preserve"> и значения </w:t>
-      </w:r>
-      <m:oMath>
-        <m:r>
-          <w:rPr>
-            <w:rFonts w:ascii="Cambria Math" w:eastAsiaTheme="minorEastAsia" w:hAnsi="Cambria Math"/>
-          </w:rPr>
-          <m:t>b(v)</m:t>
-        </m:r>
-      </m:oMath>
-      <w:r>
-        <w:rPr>
-          <w:rFonts w:eastAsiaTheme="minorEastAsia"/>
-        </w:rPr>
-        <w:t xml:space="preserve">. Множество связок для перехода t обозначается как </w:t>
-      </w:r>
-      <m:oMath>
-        <m:r>
-          <w:rPr>
-            <w:rFonts w:ascii="Cambria Math" w:eastAsiaTheme="minorEastAsia" w:hAnsi="Cambria Math"/>
-          </w:rPr>
-          <m:t>B(t)</m:t>
-        </m:r>
-      </m:oMath>
-    </w:p>
-    <w:p>
-      <w:pPr>
-        <w:rPr>
-          <w:rFonts w:eastAsiaTheme="minorEastAsia"/>
-        </w:rPr>
-      </w:pPr>
-      <w:r>
-        <w:t xml:space="preserve">Элемент связки – это пара </w:t>
-      </w:r>
-      <m:oMath>
-        <m:r>
-          <w:rPr>
-            <w:rFonts w:ascii="Cambria Math" w:hAnsi="Cambria Math"/>
-          </w:rPr>
-          <m:t>(t, b)</m:t>
-        </m:r>
-      </m:oMath>
-      <w:r>
-        <w:rPr>
-          <w:rFonts w:eastAsiaTheme="minorEastAsia"/>
-        </w:rPr>
-        <w:t xml:space="preserve"> </w:t>
-      </w:r>
-      <w:r>
-        <w:rPr>
-          <w:rFonts w:eastAsiaTheme="minorEastAsia"/>
-        </w:rPr>
-        <w:t xml:space="preserve">где </w:t>
-      </w:r>
-      <m:oMath>
-        <m:r>
-          <w:rPr>
-            <w:rFonts w:ascii="Cambria Math" w:eastAsiaTheme="minorEastAsia" w:hAnsi="Cambria Math"/>
-          </w:rPr>
-          <m:t>t∈T</m:t>
-        </m:r>
-      </m:oMath>
-      <w:r>
-        <w:rPr>
-          <w:rFonts w:eastAsiaTheme="minorEastAsia"/>
-        </w:rPr>
-        <w:t xml:space="preserve"> </w:t>
-      </w:r>
-      <w:r>
-        <w:rPr>
-          <w:rFonts w:eastAsiaTheme="minorEastAsia"/>
-        </w:rPr>
-        <w:t xml:space="preserve">и </w:t>
-      </w:r>
-      <m:oMath>
-        <m:r>
-          <w:rPr>
-            <w:rFonts w:ascii="Cambria Math" w:eastAsiaTheme="minorEastAsia" w:hAnsi="Cambria Math"/>
-          </w:rPr>
-          <m:t>b∈B(t)</m:t>
-        </m:r>
-      </m:oMath>
-      <w:r>
-        <w:rPr>
-          <w:rFonts w:eastAsiaTheme="minorEastAsia"/>
-        </w:rPr>
-        <w:t>. Множество элементов связки обозначается как BE</w:t>
-      </w:r>
-    </w:p>
-    <w:p>
-      <w:pPr>
-        <w:rPr>
-          <w:rFonts w:eastAsiaTheme="minorEastAsia"/>
-        </w:rPr>
-      </w:pPr>
-      <w:r>
-        <w:rPr>
-          <w:rFonts w:eastAsiaTheme="minorEastAsia"/>
-        </w:rPr>
         <w:t xml:space="preserve">Шаг </w:t>
       </w:r>
       <m:oMath>
@@ -4078,7 +3402,6 @@
             <w:rPr>
               <w:rFonts w:ascii="Cambria Math" w:hAnsi="Cambria Math"/>
             </w:rPr>
-            <w:lastRenderedPageBreak/>
             <m:t>E</m:t>
           </m:r>
           <m:d>
@@ -4413,6 +3736,7 @@
         <w:rPr>
           <w:rFonts w:eastAsiaTheme="minorEastAsia"/>
         </w:rPr>
+        <w:lastRenderedPageBreak/>
         <w:t>Элемент связки разрешен, если справедливо</w:t>
       </w:r>
     </w:p>
@@ -4987,7 +4311,6 @@
         <w:rPr>
           <w:rFonts w:eastAsiaTheme="minorEastAsia"/>
         </w:rPr>
-        <w:lastRenderedPageBreak/>
         <w:t>При срабатывании шага Y их позиции p</w:t>
       </w:r>
       <w:r>
@@ -5360,6 +4683,7 @@
         <w:rPr>
           <w:rFonts w:eastAsiaTheme="minorEastAsia"/>
         </w:rPr>
+        <w:lastRenderedPageBreak/>
         <w:t xml:space="preserve">Шаг </w:t>
       </w:r>
       <m:oMath>
@@ -18039,6 +17363,7 @@
         <w:rPr>
           <w:b/>
           <w:i/>
+          <w:lang w:val="en-US"/>
         </w:rPr>
       </w:pPr>
       <w:r>
@@ -18046,7 +17371,22 @@
           <w:b/>
           <w:i/>
         </w:rPr>
-        <w:t>Библиографический список</w:t>
+        <w:t>Библиографический</w:t>
+      </w:r>
+      <w:r>
+        <w:rPr>
+          <w:b/>
+          <w:i/>
+          <w:lang w:val="en-US"/>
+        </w:rPr>
+        <w:t xml:space="preserve"> </w:t>
+      </w:r>
+      <w:r>
+        <w:rPr>
+          <w:b/>
+          <w:i/>
+        </w:rPr>
+        <w:t>список</w:t>
       </w:r>
     </w:p>
     <w:p>
@@ -19374,7 +18714,7 @@
 </file>
 
 <file path=customXml/itemProps1.xml><?xml version="1.0" encoding="utf-8"?>
-<ds:datastoreItem xmlns:ds="http://schemas.openxmlformats.org/officeDocument/2006/customXml" ds:itemID="{2C711C6F-49BE-449C-BA3D-7836183E7C23}">
+<ds:datastoreItem xmlns:ds="http://schemas.openxmlformats.org/officeDocument/2006/customXml" ds:itemID="{74F5EA3D-3A49-4006-A922-AD7ED7A0F8BF}">
   <ds:schemaRefs>
     <ds:schemaRef ds:uri="http://schemas.openxmlformats.org/officeDocument/2006/bibliography"/>
   </ds:schemaRefs>

</xml_diff>

<commit_message>
Dynamic definition have been supplemented
</commit_message>
<xml_diff>
--- a/docs/paper.docx
+++ b/docs/paper.docx
@@ -749,7 +749,7 @@
               <w:rPr>
                 <w:rFonts w:ascii="Cambria Math" w:hAnsi="Cambria Math"/>
               </w:rPr>
-              <m:t>TM, CS</m:t>
+              <m:t>TRM, CS</m:t>
             </m:r>
             <m:r>
               <w:rPr>
@@ -1031,7 +1031,21 @@
           <w:rFonts w:eastAsiaTheme="minorEastAsia"/>
           <w:lang w:val="en-US"/>
         </w:rPr>
-        <w:t>TM</w:t>
+        <w:t>T</w:t>
+      </w:r>
+      <w:r>
+        <w:rPr>
+          <w:rFonts w:eastAsiaTheme="minorEastAsia"/>
+          <w:lang w:val="en-US"/>
+        </w:rPr>
+        <w:t>R</w:t>
+      </w:r>
+      <w:r>
+        <w:rPr>
+          <w:rFonts w:eastAsiaTheme="minorEastAsia"/>
+          <w:lang w:val="en-US"/>
+        </w:rPr>
+        <w:t>M</w:t>
       </w:r>
       <w:r>
         <w:rPr>
@@ -1171,7 +1185,21 @@
           <w:rFonts w:eastAsiaTheme="minorEastAsia"/>
           <w:lang w:val="en-US"/>
         </w:rPr>
-        <w:t>TM</w:t>
+        <w:t>T</w:t>
+      </w:r>
+      <w:r>
+        <w:rPr>
+          <w:rFonts w:eastAsiaTheme="minorEastAsia"/>
+          <w:lang w:val="en-US"/>
+        </w:rPr>
+        <w:t>R</w:t>
+      </w:r>
+      <w:r>
+        <w:rPr>
+          <w:rFonts w:eastAsiaTheme="minorEastAsia"/>
+          <w:lang w:val="en-US"/>
+        </w:rPr>
+        <w:t>M</w:t>
       </w:r>
       <w:r>
         <w:t xml:space="preserve"> </w:t>
@@ -1210,7 +1238,21 @@
           <w:rFonts w:eastAsiaTheme="minorEastAsia"/>
           <w:lang w:val="en-US"/>
         </w:rPr>
-        <w:t>TM</w:t>
+        <w:t>T</w:t>
+      </w:r>
+      <w:r>
+        <w:rPr>
+          <w:rFonts w:eastAsiaTheme="minorEastAsia"/>
+          <w:lang w:val="en-US"/>
+        </w:rPr>
+        <w:t>R</w:t>
+      </w:r>
+      <w:r>
+        <w:rPr>
+          <w:rFonts w:eastAsiaTheme="minorEastAsia"/>
+          <w:lang w:val="en-US"/>
+        </w:rPr>
+        <w:t>M</w:t>
       </w:r>
       <w:r>
         <w:t xml:space="preserve"> каждой дуге из </w:t>
@@ -1239,14 +1281,34 @@
         <w:t xml:space="preserve"> </w:t>
       </w:r>
       <w:r>
-        <w:t xml:space="preserve">сопоставляет начальную маркировку из </w:t>
-      </w:r>
-      <w:r>
-        <w:rPr>
-          <w:rFonts w:eastAsiaTheme="minorEastAsia"/>
-          <w:lang w:val="en-US"/>
-        </w:rPr>
-        <w:t>TM</w:t>
+        <w:t xml:space="preserve">сопоставляет </w:t>
+      </w:r>
+      <w:r>
+        <w:t>выражение начальной маркировки</w:t>
+      </w:r>
+      <w:r>
+        <w:t xml:space="preserve"> из </w:t>
+      </w:r>
+      <w:r>
+        <w:rPr>
+          <w:rFonts w:eastAsiaTheme="minorEastAsia"/>
+          <w:lang w:val="en-US"/>
+        </w:rPr>
+        <w:t>T</w:t>
+      </w:r>
+      <w:r>
+        <w:rPr>
+          <w:rFonts w:eastAsiaTheme="minorEastAsia"/>
+          <w:lang w:val="en-US"/>
+        </w:rPr>
+        <w:t>R</w:t>
+      </w:r>
+      <w:r>
+        <w:rPr>
+          <w:rFonts w:eastAsiaTheme="minorEastAsia"/>
+          <w:lang w:val="en-US"/>
+        </w:rPr>
+        <w:t>M</w:t>
       </w:r>
       <w:r>
         <w:t xml:space="preserve"> каждой позиции из </w:t>
@@ -1440,7 +1502,7 @@
           <w:rPr>
             <w:rFonts w:ascii="Cambria Math" w:eastAsiaTheme="minorEastAsia" w:hAnsi="Cambria Math"/>
           </w:rPr>
-          <m:t>GD:T→TM</m:t>
+          <m:t>GD:T→TRM</m:t>
         </m:r>
       </m:oMath>
       <w:r>
@@ -1481,7 +1543,7 @@
           <w:rPr>
             <w:rFonts w:ascii="Cambria Math" w:eastAsiaTheme="minorEastAsia" w:hAnsi="Cambria Math"/>
           </w:rPr>
-          <m:t>AN:A→TM</m:t>
+          <m:t>AN:A→TRM</m:t>
         </m:r>
       </m:oMath>
       <w:r>
@@ -1516,7 +1578,7 @@
           <w:rPr>
             <w:rFonts w:ascii="Cambria Math" w:eastAsiaTheme="minorEastAsia" w:hAnsi="Cambria Math"/>
           </w:rPr>
-          <m:t>IM:P→TM</m:t>
+          <m:t>IM:P→TRM</m:t>
         </m:r>
       </m:oMath>
       <w:r>
@@ -1869,13 +1931,7 @@
           <w:rPr>
             <w:rFonts w:ascii="Cambria Math" w:hAnsi="Cambria Math"/>
           </w:rPr>
-          <m:t>BS</m:t>
-        </m:r>
-        <m:r>
-          <w:rPr>
-            <w:rFonts w:ascii="Cambria Math" w:hAnsi="Cambria Math"/>
-          </w:rPr>
-          <m:t>:S→N</m:t>
+          <m:t>BS:S→N</m:t>
         </m:r>
       </m:oMath>
       <w:r>
@@ -1917,19 +1973,7 @@
           <w:rPr>
             <w:rFonts w:ascii="Cambria Math" w:hAnsi="Cambria Math"/>
           </w:rPr>
-          <m:t>∀s∈S:s∈</m:t>
-        </m:r>
-        <m:r>
-          <w:rPr>
-            <w:rFonts w:ascii="Cambria Math" w:hAnsi="Cambria Math"/>
-          </w:rPr>
-          <m:t>BS</m:t>
-        </m:r>
-        <m:r>
-          <w:rPr>
-            <w:rFonts w:ascii="Cambria Math" w:hAnsi="Cambria Math"/>
-          </w:rPr>
-          <m:t>↔</m:t>
+          <m:t>∀s∈S:s∈BS↔</m:t>
         </m:r>
         <m:r>
           <w:rPr>
@@ -1973,13 +2017,7 @@
           <w:rFonts w:eastAsiaTheme="minorEastAsia"/>
         </w:rPr>
         <w:tab/>
-        <w:t>(8</w:t>
-      </w:r>
-      <w:r>
-        <w:rPr>
-          <w:rFonts w:eastAsiaTheme="minorEastAsia"/>
-        </w:rPr>
-        <w:t>)</w:t>
+        <w:t>(8)</w:t>
       </w:r>
     </w:p>
     <w:p>
@@ -2000,37 +2038,7 @@
           <w:rPr>
             <w:rFonts w:ascii="Cambria Math" w:hAnsi="Cambria Math"/>
           </w:rPr>
-          <m:t>∀</m:t>
-        </m:r>
-        <m:r>
-          <w:rPr>
-            <w:rFonts w:ascii="Cambria Math" w:hAnsi="Cambria Math"/>
-          </w:rPr>
-          <m:t>bs</m:t>
-        </m:r>
-        <m:r>
-          <w:rPr>
-            <w:rFonts w:ascii="Cambria Math" w:hAnsi="Cambria Math"/>
-          </w:rPr>
-          <m:t>∈</m:t>
-        </m:r>
-        <m:r>
-          <w:rPr>
-            <w:rFonts w:ascii="Cambria Math" w:hAnsi="Cambria Math"/>
-          </w:rPr>
-          <m:t>BS</m:t>
-        </m:r>
-        <m:r>
-          <w:rPr>
-            <w:rFonts w:ascii="Cambria Math" w:hAnsi="Cambria Math"/>
-          </w:rPr>
-          <m:t xml:space="preserve"> </m:t>
-        </m:r>
-        <m:r>
-          <w:rPr>
-            <w:rFonts w:ascii="Cambria Math" w:hAnsi="Cambria Math"/>
-          </w:rPr>
-          <m:t>∃!</m:t>
+          <m:t>∀bs∈BS ∃!</m:t>
         </m:r>
         <m:r>
           <w:rPr>
@@ -2043,37 +2051,7 @@
           <w:rPr>
             <w:rFonts w:ascii="Cambria Math" w:hAnsi="Cambria Math"/>
           </w:rPr>
-          <m:t>∈</m:t>
-        </m:r>
-        <m:r>
-          <w:rPr>
-            <w:rFonts w:ascii="Cambria Math" w:hAnsi="Cambria Math"/>
-          </w:rPr>
-          <m:t>M</m:t>
-        </m:r>
-        <m:r>
-          <w:rPr>
-            <w:rFonts w:ascii="Cambria Math" w:hAnsi="Cambria Math"/>
-          </w:rPr>
-          <m:t>S</m:t>
-        </m:r>
-        <m:r>
-          <w:rPr>
-            <w:rFonts w:ascii="Cambria Math" w:hAnsi="Cambria Math"/>
-          </w:rPr>
-          <m:t>:</m:t>
-        </m:r>
-        <m:r>
-          <w:rPr>
-            <w:rFonts w:ascii="Cambria Math" w:hAnsi="Cambria Math"/>
-          </w:rPr>
-          <m:t xml:space="preserve"> </m:t>
-        </m:r>
-        <m:r>
-          <w:rPr>
-            <w:rFonts w:ascii="Cambria Math" w:hAnsi="Cambria Math"/>
-          </w:rPr>
-          <m:t>m</m:t>
+          <m:t>∈MS: m</m:t>
         </m:r>
         <m:d>
           <m:dPr>
@@ -2111,13 +2089,7 @@
           <w:rFonts w:eastAsiaTheme="minorEastAsia"/>
         </w:rPr>
         <w:tab/>
-        <w:t>(9</w:t>
-      </w:r>
-      <w:r>
-        <w:rPr>
-          <w:rFonts w:eastAsiaTheme="minorEastAsia"/>
-        </w:rPr>
-        <w:t>)</w:t>
+        <w:t>(9)</w:t>
       </w:r>
     </w:p>
     <w:p>
@@ -2159,8 +2131,6 @@
         </w:rPr>
         <w:t>MP</w:t>
       </w:r>
-      <w:bookmarkStart w:id="0" w:name="_GoBack"/>
-      <w:bookmarkEnd w:id="0"/>
       <w:r>
         <w:rPr>
           <w:rFonts w:eastAsiaTheme="minorEastAsia"/>
@@ -2273,7 +2243,52 @@
             <w:rFonts w:ascii="Cambria Math" w:hAnsi="Cambria Math"/>
             <w:lang w:val="en-US"/>
           </w:rPr>
-          <m:t xml:space="preserve">mk∈MK ∃mp∈MP </m:t>
+          <m:t>mk</m:t>
+        </m:r>
+        <m:r>
+          <w:rPr>
+            <w:rFonts w:ascii="Cambria Math" w:hAnsi="Cambria Math"/>
+          </w:rPr>
+          <m:t>∈</m:t>
+        </m:r>
+        <m:r>
+          <w:rPr>
+            <w:rFonts w:ascii="Cambria Math" w:hAnsi="Cambria Math"/>
+            <w:lang w:val="en-US"/>
+          </w:rPr>
+          <m:t>MK</m:t>
+        </m:r>
+        <m:r>
+          <w:rPr>
+            <w:rFonts w:ascii="Cambria Math" w:hAnsi="Cambria Math"/>
+          </w:rPr>
+          <m:t xml:space="preserve"> ∃</m:t>
+        </m:r>
+        <m:r>
+          <w:rPr>
+            <w:rFonts w:ascii="Cambria Math" w:hAnsi="Cambria Math"/>
+            <w:lang w:val="en-US"/>
+          </w:rPr>
+          <m:t>mp</m:t>
+        </m:r>
+        <m:r>
+          <w:rPr>
+            <w:rFonts w:ascii="Cambria Math" w:hAnsi="Cambria Math"/>
+          </w:rPr>
+          <m:t>∈</m:t>
+        </m:r>
+        <m:r>
+          <w:rPr>
+            <w:rFonts w:ascii="Cambria Math" w:hAnsi="Cambria Math"/>
+            <w:lang w:val="en-US"/>
+          </w:rPr>
+          <m:t>MP</m:t>
+        </m:r>
+        <m:r>
+          <w:rPr>
+            <w:rFonts w:ascii="Cambria Math" w:hAnsi="Cambria Math"/>
+          </w:rPr>
+          <m:t xml:space="preserve"> </m:t>
         </m:r>
       </m:oMath>
       <w:r>
@@ -2291,508 +2306,175 @@
       </w:r>
     </w:p>
     <w:p>
+      <w:r>
+        <w:rPr>
+          <w:highlight w:val="yellow"/>
+        </w:rPr>
+        <w:t>...</w:t>
+      </w:r>
+    </w:p>
+    <w:p>
+      <w:r>
+        <w:t>Токенами являются элементы множества, над которым объявлено множество базовых наборов, составляющих мультимножество токенов для некоторой позиции.</w:t>
+      </w:r>
+      <w:r>
+        <w:t xml:space="preserve"> Токены начальной маркировки связаны с выражением начальной маркировки функцией</w:t>
+      </w:r>
+      <w:r>
+        <w:t xml:space="preserve"> (</w:t>
+      </w:r>
+      <w:r>
+        <w:rPr>
+          <w:highlight w:val="yellow"/>
+        </w:rPr>
+        <w:t>парой</w:t>
+      </w:r>
+      <w:r>
+        <w:rPr>
+          <w:highlight w:val="yellow"/>
+        </w:rPr>
+        <w:t>, множество вычислений</w:t>
+      </w:r>
+      <w:r>
+        <w:t>)</w:t>
+      </w:r>
+      <w:r>
+        <w:t xml:space="preserve"> </w:t>
+      </w:r>
+      <w:r>
+        <w:rPr>
+          <w:lang w:val="en-US"/>
+        </w:rPr>
+        <w:t>EV</w:t>
+      </w:r>
+      <w:r>
+        <w:t>.</w:t>
+      </w:r>
+    </w:p>
+    <w:p>
+      <w:r>
+        <w:t xml:space="preserve">Срабатыванием </w:t>
+      </w:r>
+      <w:r>
+        <w:t>(</w:t>
+      </w:r>
+      <w:r>
+        <w:rPr>
+          <w:lang w:val="en-US"/>
+        </w:rPr>
+        <w:t>Firing</w:t>
+      </w:r>
+      <w:r>
+        <w:t>)</w:t>
+      </w:r>
+      <w:r>
+        <w:t xml:space="preserve"> является пара маркировок: начальной и конечной. Для каждого срабатывания определено мультимножество режимов перехода</w:t>
+      </w:r>
+      <w:r>
+        <w:t xml:space="preserve"> </w:t>
+      </w:r>
+      <m:oMath>
+        <m:r>
+          <w:rPr>
+            <w:rFonts w:ascii="Cambria Math" w:hAnsi="Cambria Math"/>
+            <w:lang w:val="en-US"/>
+          </w:rPr>
+          <m:t>tm</m:t>
+        </m:r>
+        <m:r>
+          <w:rPr>
+            <w:rFonts w:ascii="Cambria Math" w:hAnsi="Cambria Math"/>
+          </w:rPr>
+          <m:t>∈</m:t>
+        </m:r>
+        <m:r>
+          <w:rPr>
+            <w:rFonts w:ascii="Cambria Math" w:hAnsi="Cambria Math"/>
+            <w:lang w:val="en-US"/>
+          </w:rPr>
+          <m:t>TM</m:t>
+        </m:r>
+      </m:oMath>
+      <w:r>
+        <w:t>.</w:t>
+      </w:r>
+      <w:r>
+        <w:t xml:space="preserve"> </w:t>
+      </w:r>
+    </w:p>
+    <w:p>
+      <w:r>
+        <w:lastRenderedPageBreak/>
+        <w:t>Каждый режим перехода связан с множеством сопоставлений</w:t>
+      </w:r>
+      <w:r>
+        <w:t xml:space="preserve"> </w:t>
+      </w:r>
+      <w:r>
+        <w:rPr>
+          <w:lang w:val="en-US"/>
+        </w:rPr>
+        <w:t>BD</w:t>
+      </w:r>
+      <w:r>
+        <w:t xml:space="preserve"> (</w:t>
+      </w:r>
+      <w:r>
+        <w:rPr>
+          <w:lang w:val="en-US"/>
+        </w:rPr>
+        <w:t>bindings</w:t>
+      </w:r>
+      <w:r>
+        <w:t>)</w:t>
+      </w:r>
+      <w:r>
+        <w:t xml:space="preserve">, где </w:t>
+      </w:r>
+      <m:oMath>
+        <m:r>
+          <w:rPr>
+            <w:rFonts w:ascii="Cambria Math" w:hAnsi="Cambria Math"/>
+          </w:rPr>
+          <m:t>BD⊆EV</m:t>
+        </m:r>
+      </m:oMath>
+      <w:r>
+        <w:t>.</w:t>
+      </w:r>
+      <w:r>
+        <w:t xml:space="preserve"> В качестве выражений для сопоставлений используются переменные из множества </w:t>
+      </w:r>
+      <m:oMath>
+        <m:r>
+          <w:rPr>
+            <w:rFonts w:ascii="Cambria Math" w:hAnsi="Cambria Math"/>
+          </w:rPr>
+          <m:t>V⊆TRM</m:t>
+        </m:r>
+      </m:oMath>
+      <w:r>
+        <w:rPr>
+          <w:rFonts w:eastAsiaTheme="minorEastAsia"/>
+        </w:rPr>
+        <w:t>.</w:t>
+      </w:r>
+    </w:p>
+    <w:p>
       <w:pPr>
         <w:rPr>
           <w:rFonts w:eastAsiaTheme="minorEastAsia"/>
-          <w:i/>
         </w:rPr>
       </w:pPr>
-    </w:p>
-    <w:p/>
-    <w:p>
-      <w:pPr>
-        <w:rPr>
-          <w:rFonts w:eastAsiaTheme="minorEastAsia"/>
-        </w:rPr>
-      </w:pPr>
-      <w:r>
-        <w:rPr>
-          <w:rFonts w:eastAsiaTheme="minorEastAsia"/>
-        </w:rPr>
-        <w:t>=====</w:t>
-      </w:r>
-    </w:p>
-    <w:p>
-      <w:pPr>
-        <w:rPr>
-          <w:rFonts w:eastAsiaTheme="minorEastAsia"/>
-        </w:rPr>
-      </w:pPr>
-      <w:r>
-        <w:rPr>
-          <w:rFonts w:eastAsiaTheme="minorEastAsia"/>
-        </w:rPr>
-        <w:t>Семантика раскрашенных сетей Петри, т.е. динамика поведения</w:t>
-      </w:r>
-    </w:p>
-    <w:p>
-      <w:pPr>
-        <w:rPr>
-          <w:rFonts w:eastAsiaTheme="minorEastAsia"/>
-        </w:rPr>
-      </w:pPr>
-      <w:r>
-        <w:rPr>
-          <w:rFonts w:eastAsiaTheme="minorEastAsia"/>
-        </w:rPr>
-        <w:t>Понятия разрешенности и срабатывания перехода</w:t>
-      </w:r>
-    </w:p>
-    <w:p>
-      <w:pPr>
-        <w:rPr>
-          <w:rFonts w:eastAsiaTheme="minorEastAsia"/>
-        </w:rPr>
-      </w:pPr>
-      <w:r>
-        <w:rPr>
-          <w:rFonts w:eastAsiaTheme="minorEastAsia"/>
-        </w:rPr>
-        <w:t>Переход разрешен, если текущая маркировка входных позиций удовлетворяет аннотациям входных дуг и сторожевому условию перехода.</w:t>
-      </w:r>
-    </w:p>
-    <w:p>
-      <w:pPr>
-        <w:rPr>
-          <w:rFonts w:eastAsiaTheme="minorEastAsia"/>
-        </w:rPr>
-      </w:pPr>
-      <w:r>
-        <w:rPr>
-          <w:rFonts w:eastAsiaTheme="minorEastAsia"/>
-        </w:rPr>
-        <w:t xml:space="preserve">Срабатывание перехода – формирование новой маркировки сети, для которой выбранные токены извлекаются из входных позиций перехода, а в </w:t>
-      </w:r>
-      <w:r>
-        <w:rPr>
-          <w:rFonts w:eastAsiaTheme="minorEastAsia"/>
-        </w:rPr>
-        <w:lastRenderedPageBreak/>
-        <w:t>выходных позициях формируются новые токены согласно аннотациям выходных дуг перехода.</w:t>
-      </w:r>
-    </w:p>
-    <w:p>
-      <w:pPr>
-        <w:rPr>
-          <w:rFonts w:eastAsiaTheme="minorEastAsia"/>
-        </w:rPr>
-      </w:pPr>
-      <w:r>
-        <w:rPr>
-          <w:rFonts w:eastAsiaTheme="minorEastAsia"/>
-        </w:rPr>
-        <w:t>Маркировка M</w:t>
-      </w:r>
-      <w:r>
-        <w:rPr>
-          <w:rFonts w:eastAsiaTheme="minorEastAsia"/>
-        </w:rPr>
-        <w:t xml:space="preserve"> – </w:t>
-      </w:r>
-      <w:r>
-        <w:rPr>
-          <w:rFonts w:eastAsiaTheme="minorEastAsia"/>
-        </w:rPr>
-        <w:t>это функция, сопоставляющая каждую позицию сети с мультимножеством токенов M</w:t>
-      </w:r>
-      <w:r>
-        <w:rPr>
-          <w:rFonts w:eastAsiaTheme="minorEastAsia"/>
-        </w:rPr>
-        <w:t>(</w:t>
-      </w:r>
-      <w:r>
-        <w:rPr>
-          <w:rFonts w:eastAsiaTheme="minorEastAsia"/>
-        </w:rPr>
-        <w:t>p</w:t>
-      </w:r>
-      <w:r>
-        <w:rPr>
-          <w:rFonts w:eastAsiaTheme="minorEastAsia"/>
-        </w:rPr>
-        <w:t>)</w:t>
-      </w:r>
-      <w:r>
-        <w:rPr>
-          <w:rFonts w:eastAsiaTheme="minorEastAsia"/>
-        </w:rPr>
-        <w:t>, что называется маркировкой позиции.</w:t>
-      </w:r>
-    </w:p>
-    <w:p>
-      <w:pPr>
-        <w:rPr>
-          <w:rFonts w:eastAsiaTheme="minorEastAsia"/>
-        </w:rPr>
-      </w:pPr>
-      <w:r>
-        <w:rPr>
-          <w:rFonts w:eastAsiaTheme="minorEastAsia"/>
-        </w:rPr>
-        <w:t>Токены – отдельные элементы мультимножества M</w:t>
-      </w:r>
-      <w:r>
-        <w:rPr>
-          <w:rFonts w:eastAsiaTheme="minorEastAsia"/>
-        </w:rPr>
-        <w:t>(</w:t>
-      </w:r>
-      <w:r>
-        <w:rPr>
-          <w:rFonts w:eastAsiaTheme="minorEastAsia"/>
-        </w:rPr>
-        <w:t>p</w:t>
-      </w:r>
-      <w:r>
-        <w:rPr>
-          <w:rFonts w:eastAsiaTheme="minorEastAsia"/>
-        </w:rPr>
-        <w:t>)</w:t>
-      </w:r>
-      <w:r>
-        <w:rPr>
-          <w:rFonts w:eastAsiaTheme="minorEastAsia"/>
-        </w:rPr>
-        <w:t xml:space="preserve"> (базовые наборы, basis</w:t>
-      </w:r>
-      <w:r>
-        <w:rPr>
-          <w:rFonts w:eastAsiaTheme="minorEastAsia"/>
-        </w:rPr>
-        <w:t xml:space="preserve"> </w:t>
-      </w:r>
-      <w:r>
-        <w:rPr>
-          <w:rFonts w:eastAsiaTheme="minorEastAsia"/>
-        </w:rPr>
-        <w:t>sets)</w:t>
-      </w:r>
-    </w:p>
-    <w:p>
-      <w:pPr>
-        <w:rPr>
-          <w:rFonts w:eastAsiaTheme="minorEastAsia"/>
-        </w:rPr>
-      </w:pPr>
-      <w:r>
-        <w:rPr>
-          <w:rFonts w:eastAsiaTheme="minorEastAsia"/>
-        </w:rPr>
-        <w:t xml:space="preserve">Начальная маркировка </w:t>
+      <w:r>
+        <w:t xml:space="preserve">Для срабатывания переходов необходимо вычисление сторожевых условий и аннотаций выходных дуг на основе сопоставлений режимов переходов. Результат вычисления сторожевого условия обозначается как </w:t>
       </w:r>
       <m:oMath>
-        <m:sSub>
-          <m:sSubPr>
-            <m:ctrlPr>
-              <w:rPr>
-                <w:rFonts w:ascii="Cambria Math" w:eastAsiaTheme="minorEastAsia" w:hAnsi="Cambria Math"/>
-                <w:i/>
-              </w:rPr>
-            </m:ctrlPr>
-          </m:sSubPr>
-          <m:e>
-            <m:r>
-              <w:rPr>
-                <w:rFonts w:ascii="Cambria Math" w:eastAsiaTheme="minorEastAsia" w:hAnsi="Cambria Math"/>
-              </w:rPr>
-              <m:t>M</m:t>
-            </m:r>
-          </m:e>
-          <m:sub>
-            <m:r>
-              <w:rPr>
-                <w:rFonts w:ascii="Cambria Math" w:eastAsiaTheme="minorEastAsia" w:hAnsi="Cambria Math"/>
-              </w:rPr>
-              <m:t>0</m:t>
-            </m:r>
-          </m:sub>
-        </m:sSub>
-      </m:oMath>
-      <w:r>
-        <w:rPr>
-          <w:rFonts w:eastAsiaTheme="minorEastAsia"/>
-        </w:rPr>
-        <w:t xml:space="preserve"> получается путем вычисления всех инициализирующих термов.</w:t>
-      </w:r>
-    </w:p>
-    <w:p>
-      <w:pPr>
-        <w:rPr>
-          <w:rFonts w:eastAsiaTheme="minorEastAsia"/>
-        </w:rPr>
-      </w:pPr>
-      <w:r>
-        <w:rPr>
-          <w:rFonts w:eastAsiaTheme="minorEastAsia"/>
-        </w:rPr>
-        <w:t>Связкой (binding</w:t>
-      </w:r>
-      <w:r>
-        <w:rPr>
-          <w:rFonts w:eastAsiaTheme="minorEastAsia"/>
-        </w:rPr>
-        <w:t xml:space="preserve">) </w:t>
-      </w:r>
-      <w:r>
-        <w:rPr>
-          <w:rFonts w:eastAsiaTheme="minorEastAsia"/>
-        </w:rPr>
-        <w:t>b перехода t</w:t>
-      </w:r>
-      <w:r>
-        <w:rPr>
-          <w:rFonts w:eastAsiaTheme="minorEastAsia"/>
-        </w:rPr>
-        <w:t xml:space="preserve"> </w:t>
-      </w:r>
-      <w:r>
-        <w:rPr>
-          <w:rFonts w:eastAsiaTheme="minorEastAsia"/>
-        </w:rPr>
-        <w:t>является функция, сопоставляющая каждой переменной перехода t</w:t>
-      </w:r>
-      <w:r>
-        <w:rPr>
-          <w:rFonts w:eastAsiaTheme="minorEastAsia"/>
-        </w:rPr>
-        <w:t xml:space="preserve"> </w:t>
-      </w:r>
-      <w:r>
-        <w:rPr>
-          <w:rFonts w:eastAsiaTheme="minorEastAsia"/>
-        </w:rPr>
-        <w:t>значение b</w:t>
-      </w:r>
-      <w:r>
-        <w:rPr>
-          <w:rFonts w:eastAsiaTheme="minorEastAsia"/>
-        </w:rPr>
-        <w:t>(</w:t>
-      </w:r>
-      <w:r>
-        <w:rPr>
-          <w:rFonts w:eastAsiaTheme="minorEastAsia"/>
-        </w:rPr>
-        <w:t>v</w:t>
-      </w:r>
-      <w:r>
-        <w:rPr>
-          <w:rFonts w:eastAsiaTheme="minorEastAsia"/>
-        </w:rPr>
-        <w:t>)</w:t>
-      </w:r>
-      <w:r>
-        <w:rPr>
-          <w:rFonts w:eastAsiaTheme="minorEastAsia"/>
-        </w:rPr>
-        <w:t xml:space="preserve">, </w:t>
-      </w:r>
-    </w:p>
-    <w:p>
-      <w:pPr>
-        <w:rPr>
-          <w:rFonts w:eastAsiaTheme="minorEastAsia"/>
-        </w:rPr>
-      </w:pPr>
-      <w:r>
-        <w:rPr>
-          <w:rFonts w:eastAsiaTheme="minorEastAsia"/>
-        </w:rPr>
-        <w:t>Элемент связки является парой (t</w:t>
-      </w:r>
-      <w:r>
-        <w:rPr>
-          <w:rFonts w:eastAsiaTheme="minorEastAsia"/>
-        </w:rPr>
-        <w:t xml:space="preserve">, </w:t>
-      </w:r>
-      <w:r>
-        <w:rPr>
-          <w:rFonts w:eastAsiaTheme="minorEastAsia"/>
-        </w:rPr>
-        <w:t>b), состоящей из перехода и связки b</w:t>
-      </w:r>
-      <w:r>
-        <w:rPr>
-          <w:rFonts w:eastAsiaTheme="minorEastAsia"/>
-        </w:rPr>
-        <w:t xml:space="preserve"> </w:t>
-      </w:r>
-      <w:r>
-        <w:rPr>
-          <w:rFonts w:eastAsiaTheme="minorEastAsia"/>
-        </w:rPr>
-        <w:t>для него.</w:t>
-      </w:r>
-    </w:p>
-    <w:p>
-      <w:pPr>
-        <w:rPr>
-          <w:rFonts w:eastAsiaTheme="minorEastAsia"/>
-        </w:rPr>
-      </w:pPr>
-      <w:r>
-        <w:rPr>
-          <w:rFonts w:eastAsiaTheme="minorEastAsia"/>
-        </w:rPr>
-        <w:t>Не реализовано: шаг (step</w:t>
-      </w:r>
-      <w:r>
-        <w:rPr>
-          <w:rFonts w:eastAsiaTheme="minorEastAsia"/>
-        </w:rPr>
-        <w:t>)</w:t>
-      </w:r>
-      <w:r>
-        <w:rPr>
-          <w:rFonts w:eastAsiaTheme="minorEastAsia"/>
-        </w:rPr>
-        <w:t xml:space="preserve"> – это непустое конечное мультимножество элементов связки. Наличие хотя бы одной связки обязательно для шага и самого понятия разрешенности.</w:t>
-      </w:r>
-    </w:p>
-    <w:p>
-      <w:pPr>
-        <w:rPr>
-          <w:rFonts w:eastAsiaTheme="minorEastAsia"/>
-        </w:rPr>
-      </w:pPr>
-      <w:r>
-        <w:rPr>
-          <w:rFonts w:eastAsiaTheme="minorEastAsia"/>
-        </w:rPr>
-        <w:t>Таким образом, определения следующие:</w:t>
-      </w:r>
-    </w:p>
-    <w:p>
-      <w:pPr>
-        <w:rPr>
-          <w:rFonts w:eastAsiaTheme="minorEastAsia"/>
-        </w:rPr>
-      </w:pPr>
-      <w:r>
-        <w:rPr>
-          <w:rFonts w:eastAsiaTheme="minorEastAsia"/>
-        </w:rPr>
-        <w:t xml:space="preserve">Маркировка – это функция M, сопоставляющая каждой позиции </w:t>
-      </w:r>
-      <m:oMath>
-        <m:r>
-          <w:rPr>
-            <w:rFonts w:ascii="Cambria Math" w:eastAsiaTheme="minorEastAsia" w:hAnsi="Cambria Math"/>
-          </w:rPr>
-          <m:t>p∈P</m:t>
-        </m:r>
-      </m:oMath>
-      <w:r>
-        <w:rPr>
-          <w:rFonts w:eastAsiaTheme="minorEastAsia"/>
-        </w:rPr>
-        <w:t xml:space="preserve"> </w:t>
-      </w:r>
-      <w:r>
-        <w:rPr>
-          <w:rFonts w:eastAsiaTheme="minorEastAsia"/>
-        </w:rPr>
-        <w:t>мультимножество токенов</w:t>
-      </w:r>
-    </w:p>
-    <w:p>
-      <w:pPr>
-        <w:rPr>
-          <w:rFonts w:eastAsiaTheme="minorEastAsia"/>
-        </w:rPr>
-      </w:pPr>
-      <w:r>
-        <w:rPr>
-          <w:rFonts w:eastAsiaTheme="minorEastAsia"/>
-        </w:rPr>
-        <w:t xml:space="preserve">Начальная маркировка </w:t>
-      </w:r>
-      <m:oMath>
-        <m:sSub>
-          <m:sSubPr>
-            <m:ctrlPr>
-              <w:rPr>
-                <w:rFonts w:ascii="Cambria Math" w:eastAsiaTheme="minorEastAsia" w:hAnsi="Cambria Math"/>
-                <w:i/>
-              </w:rPr>
-            </m:ctrlPr>
-          </m:sSubPr>
-          <m:e>
-            <m:r>
-              <w:rPr>
-                <w:rFonts w:ascii="Cambria Math" w:eastAsiaTheme="minorEastAsia" w:hAnsi="Cambria Math"/>
-              </w:rPr>
-              <m:t>M</m:t>
-            </m:r>
-          </m:e>
-          <m:sub>
-            <m:r>
-              <w:rPr>
-                <w:rFonts w:ascii="Cambria Math" w:eastAsiaTheme="minorEastAsia" w:hAnsi="Cambria Math"/>
-              </w:rPr>
-              <m:t>0</m:t>
-            </m:r>
-          </m:sub>
-        </m:sSub>
-      </m:oMath>
-      <w:r>
-        <w:rPr>
-          <w:rFonts w:eastAsiaTheme="minorEastAsia"/>
-        </w:rPr>
-        <w:t xml:space="preserve"> определена как </w:t>
-      </w:r>
-      <m:oMath>
-        <m:sSub>
-          <m:sSubPr>
-            <m:ctrlPr>
-              <w:rPr>
-                <w:rFonts w:ascii="Cambria Math" w:eastAsiaTheme="minorEastAsia" w:hAnsi="Cambria Math"/>
-                <w:i/>
-              </w:rPr>
-            </m:ctrlPr>
-          </m:sSubPr>
-          <m:e>
-            <m:r>
-              <w:rPr>
-                <w:rFonts w:ascii="Cambria Math" w:eastAsiaTheme="minorEastAsia" w:hAnsi="Cambria Math"/>
-              </w:rPr>
-              <m:t>M</m:t>
-            </m:r>
-          </m:e>
-          <m:sub>
-            <m:r>
-              <w:rPr>
-                <w:rFonts w:ascii="Cambria Math" w:eastAsiaTheme="minorEastAsia" w:hAnsi="Cambria Math"/>
-              </w:rPr>
-              <m:t>0</m:t>
-            </m:r>
-          </m:sub>
-        </m:sSub>
-        <m:d>
-          <m:dPr>
-            <m:ctrlPr>
-              <w:rPr>
-                <w:rFonts w:ascii="Cambria Math" w:eastAsiaTheme="minorEastAsia" w:hAnsi="Cambria Math"/>
-                <w:i/>
-              </w:rPr>
-            </m:ctrlPr>
-          </m:dPr>
-          <m:e>
-            <m:r>
-              <w:rPr>
-                <w:rFonts w:ascii="Cambria Math" w:eastAsiaTheme="minorEastAsia" w:hAnsi="Cambria Math"/>
-              </w:rPr>
-              <m:t>p</m:t>
-            </m:r>
-          </m:e>
-        </m:d>
-        <m:r>
-          <w:rPr>
-            <w:rFonts w:ascii="Cambria Math" w:eastAsiaTheme="minorEastAsia" w:hAnsi="Cambria Math"/>
-          </w:rPr>
-          <m:t>=I(p)</m:t>
+        <m:r>
+          <w:rPr>
+            <w:rFonts w:ascii="Cambria Math" w:hAnsi="Cambria Math"/>
+          </w:rPr>
+          <m:t>GD(t)</m:t>
         </m:r>
         <m:d>
           <m:dPr>
@@ -2800,7 +2482,7 @@
             <m:endChr m:val="〉"/>
             <m:ctrlPr>
               <w:rPr>
-                <w:rFonts w:ascii="Cambria Math" w:eastAsiaTheme="minorEastAsia" w:hAnsi="Cambria Math"/>
+                <w:rFonts w:ascii="Cambria Math" w:hAnsi="Cambria Math"/>
                 <w:i/>
               </w:rPr>
             </m:ctrlPr>
@@ -2808,9 +2490,10 @@
           <m:e>
             <m:r>
               <w:rPr>
-                <w:rFonts w:ascii="Cambria Math" w:eastAsiaTheme="minorEastAsia" w:hAnsi="Cambria Math"/>
-              </w:rPr>
-              <m:t xml:space="preserve"> </m:t>
+                <w:rFonts w:ascii="Cambria Math" w:hAnsi="Cambria Math"/>
+                <w:lang w:val="en-US"/>
+              </w:rPr>
+              <m:t>tm</m:t>
             </m:r>
           </m:e>
         </m:d>
@@ -2819,313 +2502,14 @@
         <w:rPr>
           <w:rFonts w:eastAsiaTheme="minorEastAsia"/>
         </w:rPr>
-        <w:t xml:space="preserve"> </w:t>
-      </w:r>
-      <w:r>
-        <w:rPr>
-          <w:rFonts w:eastAsiaTheme="minorEastAsia"/>
-        </w:rPr>
-        <w:t xml:space="preserve">для всех </w:t>
+        <w:t xml:space="preserve">, а результат вычисления аннотации дуги - </w:t>
       </w:r>
       <m:oMath>
         <m:r>
           <w:rPr>
             <w:rFonts w:ascii="Cambria Math" w:eastAsiaTheme="minorEastAsia" w:hAnsi="Cambria Math"/>
           </w:rPr>
-          <m:t>p∈P</m:t>
-        </m:r>
-      </m:oMath>
-      <w:r>
-        <w:rPr>
-          <w:rFonts w:eastAsiaTheme="minorEastAsia"/>
-        </w:rPr>
-        <w:t xml:space="preserve"> (без связок b)</w:t>
-      </w:r>
-    </w:p>
-    <w:p>
-      <w:pPr>
-        <w:rPr>
-          <w:rFonts w:eastAsiaTheme="minorEastAsia"/>
-        </w:rPr>
-      </w:pPr>
-      <w:r>
-        <w:rPr>
-          <w:rFonts w:eastAsiaTheme="minorEastAsia"/>
-        </w:rPr>
-        <w:t xml:space="preserve">Переменные перехода обозначаются как </w:t>
-      </w:r>
-      <m:oMath>
-        <m:r>
-          <w:rPr>
-            <w:rFonts w:ascii="Cambria Math" w:eastAsiaTheme="minorEastAsia" w:hAnsi="Cambria Math"/>
-          </w:rPr>
-          <m:t>Var(t)⊆V</m:t>
-        </m:r>
-      </m:oMath>
-      <w:r>
-        <w:rPr>
-          <w:rFonts w:eastAsiaTheme="minorEastAsia"/>
-        </w:rPr>
-        <w:t xml:space="preserve"> и состоят из переменных сторожевого условия и переменных из аннотаций входных дуг</w:t>
-      </w:r>
-    </w:p>
-    <w:p>
-      <w:pPr>
-        <w:rPr>
-          <w:rFonts w:eastAsiaTheme="minorEastAsia"/>
-        </w:rPr>
-      </w:pPr>
-      <w:r>
-        <w:rPr>
-          <w:rFonts w:eastAsiaTheme="minorEastAsia"/>
-        </w:rPr>
-        <w:t>Связкой (binding</w:t>
-      </w:r>
-      <w:r>
-        <w:rPr>
-          <w:rFonts w:eastAsiaTheme="minorEastAsia"/>
-        </w:rPr>
-        <w:t xml:space="preserve">) </w:t>
-      </w:r>
-      <w:r>
-        <w:rPr>
-          <w:rFonts w:eastAsiaTheme="minorEastAsia"/>
-        </w:rPr>
-        <w:t xml:space="preserve">перехода считается функция b, сопоставляющая переменные </w:t>
-      </w:r>
-      <m:oMath>
-        <m:r>
-          <w:rPr>
-            <w:rFonts w:ascii="Cambria Math" w:eastAsiaTheme="minorEastAsia" w:hAnsi="Cambria Math"/>
-          </w:rPr>
-          <m:t>v∈Var(t)</m:t>
-        </m:r>
-      </m:oMath>
-      <w:r>
-        <w:rPr>
-          <w:rFonts w:eastAsiaTheme="minorEastAsia"/>
-        </w:rPr>
-        <w:t xml:space="preserve"> и значения </w:t>
-      </w:r>
-      <m:oMath>
-        <m:r>
-          <w:rPr>
-            <w:rFonts w:ascii="Cambria Math" w:eastAsiaTheme="minorEastAsia" w:hAnsi="Cambria Math"/>
-          </w:rPr>
-          <m:t>b(v)</m:t>
-        </m:r>
-      </m:oMath>
-      <w:r>
-        <w:rPr>
-          <w:rFonts w:eastAsiaTheme="minorEastAsia"/>
-        </w:rPr>
-        <w:t xml:space="preserve">. Множество связок для перехода t обозначается как </w:t>
-      </w:r>
-      <m:oMath>
-        <m:r>
-          <w:rPr>
-            <w:rFonts w:ascii="Cambria Math" w:eastAsiaTheme="minorEastAsia" w:hAnsi="Cambria Math"/>
-          </w:rPr>
-          <m:t>B(t)</m:t>
-        </m:r>
-      </m:oMath>
-    </w:p>
-    <w:p>
-      <w:pPr>
-        <w:rPr>
-          <w:rFonts w:eastAsiaTheme="minorEastAsia"/>
-        </w:rPr>
-      </w:pPr>
-      <w:r>
-        <w:t xml:space="preserve">Элемент связки – это пара </w:t>
-      </w:r>
-      <m:oMath>
-        <m:r>
-          <w:rPr>
-            <w:rFonts w:ascii="Cambria Math" w:hAnsi="Cambria Math"/>
-          </w:rPr>
-          <m:t>(t, b)</m:t>
-        </m:r>
-      </m:oMath>
-      <w:r>
-        <w:rPr>
-          <w:rFonts w:eastAsiaTheme="minorEastAsia"/>
-        </w:rPr>
-        <w:t xml:space="preserve"> </w:t>
-      </w:r>
-      <w:r>
-        <w:rPr>
-          <w:rFonts w:eastAsiaTheme="minorEastAsia"/>
-        </w:rPr>
-        <w:t xml:space="preserve">где </w:t>
-      </w:r>
-      <m:oMath>
-        <m:r>
-          <w:rPr>
-            <w:rFonts w:ascii="Cambria Math" w:eastAsiaTheme="minorEastAsia" w:hAnsi="Cambria Math"/>
-          </w:rPr>
-          <m:t>t∈T</m:t>
-        </m:r>
-      </m:oMath>
-      <w:r>
-        <w:rPr>
-          <w:rFonts w:eastAsiaTheme="minorEastAsia"/>
-        </w:rPr>
-        <w:t xml:space="preserve"> </w:t>
-      </w:r>
-      <w:r>
-        <w:rPr>
-          <w:rFonts w:eastAsiaTheme="minorEastAsia"/>
-        </w:rPr>
-        <w:t xml:space="preserve">и </w:t>
-      </w:r>
-      <m:oMath>
-        <m:r>
-          <w:rPr>
-            <w:rFonts w:ascii="Cambria Math" w:eastAsiaTheme="minorEastAsia" w:hAnsi="Cambria Math"/>
-          </w:rPr>
-          <m:t>b∈B(t)</m:t>
-        </m:r>
-      </m:oMath>
-      <w:r>
-        <w:rPr>
-          <w:rFonts w:eastAsiaTheme="minorEastAsia"/>
-        </w:rPr>
-        <w:t>. Множество элементов связки обозначается как BE</w:t>
-      </w:r>
-    </w:p>
-    <w:p>
-      <w:pPr>
-        <w:rPr>
-          <w:rFonts w:eastAsiaTheme="minorEastAsia"/>
-        </w:rPr>
-      </w:pPr>
-      <w:r>
-        <w:rPr>
-          <w:rFonts w:eastAsiaTheme="minorEastAsia"/>
-        </w:rPr>
-        <w:lastRenderedPageBreak/>
-        <w:t xml:space="preserve">Шаг </w:t>
-      </w:r>
-      <m:oMath>
-        <m:r>
-          <w:rPr>
-            <w:rFonts w:ascii="Cambria Math" w:eastAsiaTheme="minorEastAsia" w:hAnsi="Cambria Math"/>
-          </w:rPr>
-          <m:t>Y∈</m:t>
-        </m:r>
-        <m:sSub>
-          <m:sSubPr>
-            <m:ctrlPr>
-              <w:rPr>
-                <w:rFonts w:ascii="Cambria Math" w:eastAsiaTheme="minorEastAsia" w:hAnsi="Cambria Math"/>
-                <w:i/>
-              </w:rPr>
-            </m:ctrlPr>
-          </m:sSubPr>
-          <m:e>
-            <m:r>
-              <w:rPr>
-                <w:rFonts w:ascii="Cambria Math" w:eastAsiaTheme="minorEastAsia" w:hAnsi="Cambria Math"/>
-              </w:rPr>
-              <m:t>BE</m:t>
-            </m:r>
-          </m:e>
-          <m:sub>
-            <m:r>
-              <w:rPr>
-                <w:rFonts w:ascii="Cambria Math" w:eastAsiaTheme="minorEastAsia" w:hAnsi="Cambria Math"/>
-              </w:rPr>
-              <m:t>MS</m:t>
-            </m:r>
-          </m:sub>
-        </m:sSub>
-      </m:oMath>
-      <w:r>
-        <w:rPr>
-          <w:rFonts w:eastAsiaTheme="minorEastAsia"/>
-        </w:rPr>
-        <w:t xml:space="preserve"> – </w:t>
-      </w:r>
-      <w:r>
-        <w:rPr>
-          <w:rFonts w:eastAsiaTheme="minorEastAsia"/>
-        </w:rPr>
-        <w:t>это непустое конечное мультимножество элементов связки.</w:t>
-      </w:r>
-    </w:p>
-    <w:p>
-      <w:pPr>
-        <w:rPr>
-          <w:rFonts w:eastAsiaTheme="minorEastAsia"/>
-        </w:rPr>
-      </w:pPr>
-    </w:p>
-    <w:p>
-      <w:pPr>
-        <w:rPr>
-          <w:rFonts w:eastAsiaTheme="minorEastAsia"/>
-        </w:rPr>
-      </w:pPr>
-      <w:r>
-        <w:rPr>
-          <w:rFonts w:eastAsiaTheme="minorEastAsia"/>
-        </w:rPr>
-        <w:t>Разрешение и срабатываение переходов основаны на вычислении сторожевых условий и аннотаций дуг.</w:t>
-      </w:r>
-    </w:p>
-    <w:p>
-      <w:pPr>
-        <w:rPr>
-          <w:rFonts w:eastAsiaTheme="minorEastAsia"/>
-        </w:rPr>
-      </w:pPr>
-      <w:r>
-        <w:rPr>
-          <w:rFonts w:eastAsiaTheme="minorEastAsia"/>
-        </w:rPr>
-        <w:t xml:space="preserve">Результат вычисления сторожевого условия </w:t>
-      </w:r>
-      <m:oMath>
-        <m:r>
-          <w:rPr>
-            <w:rFonts w:ascii="Cambria Math" w:eastAsiaTheme="minorEastAsia" w:hAnsi="Cambria Math"/>
-          </w:rPr>
-          <m:t>G(t)</m:t>
-        </m:r>
-      </m:oMath>
-      <w:r>
-        <w:rPr>
-          <w:rFonts w:eastAsiaTheme="minorEastAsia"/>
-        </w:rPr>
-        <w:t xml:space="preserve"> </w:t>
-      </w:r>
-      <w:r>
-        <w:rPr>
-          <w:rFonts w:eastAsiaTheme="minorEastAsia"/>
-        </w:rPr>
-        <w:t xml:space="preserve">для элемента связки </w:t>
-      </w:r>
-      <m:oMath>
-        <m:r>
-          <w:rPr>
-            <w:rFonts w:ascii="Cambria Math" w:eastAsiaTheme="minorEastAsia" w:hAnsi="Cambria Math"/>
-          </w:rPr>
-          <m:t>(t, b)</m:t>
-        </m:r>
-      </m:oMath>
-      <w:r>
-        <w:rPr>
-          <w:rFonts w:eastAsiaTheme="minorEastAsia"/>
-        </w:rPr>
-        <w:t xml:space="preserve"> обозначается как </w:t>
-      </w:r>
-      <m:oMath>
-        <m:r>
-          <w:rPr>
-            <w:rFonts w:ascii="Cambria Math" w:eastAsiaTheme="minorEastAsia" w:hAnsi="Cambria Math"/>
-          </w:rPr>
-          <m:t>G(t)</m:t>
+          <m:t>AN(a)</m:t>
         </m:r>
         <m:d>
           <m:dPr>
@@ -3143,7 +2527,7 @@
               <w:rPr>
                 <w:rFonts w:ascii="Cambria Math" w:eastAsiaTheme="minorEastAsia" w:hAnsi="Cambria Math"/>
               </w:rPr>
-              <m:t>b</m:t>
+              <m:t>tm</m:t>
             </m:r>
           </m:e>
         </m:d>
@@ -3165,438 +2549,229 @@
         <w:rPr>
           <w:rFonts w:eastAsiaTheme="minorEastAsia"/>
         </w:rPr>
-        <w:t xml:space="preserve">Аналогично, результат вычисления аннотации </w:t>
+        <w:t xml:space="preserve">Множество аннотаций входных дуг из </w:t>
+      </w:r>
+      <w:r>
+        <w:rPr>
+          <w:rFonts w:eastAsiaTheme="minorEastAsia"/>
+          <w:lang w:val="en-US"/>
+        </w:rPr>
+        <w:t>p</w:t>
+      </w:r>
+      <w:r>
+        <w:rPr>
+          <w:rFonts w:eastAsiaTheme="minorEastAsia"/>
+        </w:rPr>
+        <w:t xml:space="preserve"> </w:t>
+      </w:r>
+      <w:r>
+        <w:rPr>
+          <w:rFonts w:eastAsiaTheme="minorEastAsia"/>
+        </w:rPr>
+        <w:t xml:space="preserve">в </w:t>
+      </w:r>
+      <w:r>
+        <w:rPr>
+          <w:rFonts w:eastAsiaTheme="minorEastAsia"/>
+          <w:lang w:val="en-US"/>
+        </w:rPr>
+        <w:t>t</w:t>
+      </w:r>
+      <w:r>
+        <w:rPr>
+          <w:rFonts w:eastAsiaTheme="minorEastAsia"/>
+        </w:rPr>
+        <w:t xml:space="preserve"> обозначается как </w:t>
       </w:r>
       <m:oMath>
         <m:r>
           <w:rPr>
             <w:rFonts w:ascii="Cambria Math" w:eastAsiaTheme="minorEastAsia" w:hAnsi="Cambria Math"/>
           </w:rPr>
-          <m:t>E(a)</m:t>
+          <m:t>AN(p, t)</m:t>
         </m:r>
       </m:oMath>
       <w:r>
         <w:rPr>
           <w:rFonts w:eastAsiaTheme="minorEastAsia"/>
         </w:rPr>
-        <w:t xml:space="preserve"> обозначается как </w:t>
+        <w:t xml:space="preserve">, </w:t>
+      </w:r>
+      <w:r>
+        <w:rPr>
+          <w:rFonts w:eastAsiaTheme="minorEastAsia"/>
+        </w:rPr>
+        <w:t>множество аннотаций</w:t>
+      </w:r>
+      <w:r>
+        <w:rPr>
+          <w:rFonts w:eastAsiaTheme="minorEastAsia"/>
+        </w:rPr>
+        <w:t xml:space="preserve"> в</w:t>
+      </w:r>
+      <w:r>
+        <w:rPr>
+          <w:rFonts w:eastAsiaTheme="minorEastAsia"/>
+        </w:rPr>
+        <w:t>ыходных дуг</w:t>
+      </w:r>
+      <w:r>
+        <w:rPr>
+          <w:rFonts w:eastAsiaTheme="minorEastAsia"/>
+        </w:rPr>
+        <w:t xml:space="preserve"> - </w:t>
       </w:r>
       <m:oMath>
         <m:r>
           <w:rPr>
             <w:rFonts w:ascii="Cambria Math" w:eastAsiaTheme="minorEastAsia" w:hAnsi="Cambria Math"/>
           </w:rPr>
-          <m:t>E(a)</m:t>
+          <m:t>AN(t,p)</m:t>
+        </m:r>
+      </m:oMath>
+      <w:r>
+        <w:rPr>
+          <w:rFonts w:eastAsiaTheme="minorEastAsia"/>
+        </w:rPr>
+        <w:t>.</w:t>
+      </w:r>
+    </w:p>
+    <w:p>
+      <w:pPr>
+        <w:rPr>
+          <w:rFonts w:eastAsiaTheme="minorEastAsia"/>
+          <w:i/>
+        </w:rPr>
+      </w:pPr>
+      <w:r>
+        <w:rPr>
+          <w:rFonts w:eastAsiaTheme="minorEastAsia"/>
+        </w:rPr>
+        <w:t xml:space="preserve">Множество токенов, выбираемых аннотацией входной дуги из позиции </w:t>
+      </w:r>
+      <w:r>
+        <w:rPr>
+          <w:rFonts w:eastAsiaTheme="minorEastAsia"/>
+          <w:lang w:val="en-US"/>
+        </w:rPr>
+        <w:t>p</w:t>
+      </w:r>
+      <w:r>
+        <w:rPr>
+          <w:rFonts w:eastAsiaTheme="minorEastAsia"/>
+        </w:rPr>
+        <w:t xml:space="preserve">, </w:t>
+      </w:r>
+      <w:r>
+        <w:rPr>
+          <w:rFonts w:eastAsiaTheme="minorEastAsia"/>
+        </w:rPr>
+        <w:t xml:space="preserve">обозначается как </w:t>
+      </w:r>
+      <m:oMath>
+        <m:sSub>
+          <m:sSubPr>
+            <m:ctrlPr>
+              <w:rPr>
+                <w:rFonts w:ascii="Cambria Math" w:eastAsiaTheme="minorEastAsia" w:hAnsi="Cambria Math"/>
+                <w:i/>
+              </w:rPr>
+            </m:ctrlPr>
+          </m:sSubPr>
+          <m:e>
+            <m:r>
+              <w:rPr>
+                <w:rFonts w:ascii="Cambria Math" w:eastAsiaTheme="minorEastAsia" w:hAnsi="Cambria Math"/>
+              </w:rPr>
+              <m:t>AN(p,t)</m:t>
+            </m:r>
+          </m:e>
+          <m:sub>
+            <m:r>
+              <w:rPr>
+                <w:rFonts w:ascii="Cambria Math" w:eastAsiaTheme="minorEastAsia" w:hAnsi="Cambria Math"/>
+              </w:rPr>
+              <m:t>tokens</m:t>
+            </m:r>
+          </m:sub>
+        </m:sSub>
+      </m:oMath>
+    </w:p>
+    <w:p>
+      <w:pPr>
+        <w:rPr>
+          <w:rFonts w:eastAsiaTheme="minorEastAsia"/>
+        </w:rPr>
+      </w:pPr>
+      <w:r>
+        <w:rPr>
+          <w:rFonts w:eastAsiaTheme="minorEastAsia"/>
+        </w:rPr>
+        <w:t xml:space="preserve">Переход </w:t>
+      </w:r>
+      <w:r>
+        <w:rPr>
+          <w:rFonts w:eastAsiaTheme="minorEastAsia"/>
+          <w:lang w:val="en-US"/>
+        </w:rPr>
+        <w:t>t</w:t>
+      </w:r>
+      <w:r>
+        <w:rPr>
+          <w:rFonts w:eastAsiaTheme="minorEastAsia"/>
+        </w:rPr>
+        <w:t xml:space="preserve"> </w:t>
+      </w:r>
+      <w:r>
+        <w:rPr>
+          <w:rFonts w:eastAsiaTheme="minorEastAsia"/>
+        </w:rPr>
+        <w:t xml:space="preserve">разрешен с режимом </w:t>
+      </w:r>
+      <w:r>
+        <w:rPr>
+          <w:rFonts w:eastAsiaTheme="minorEastAsia"/>
+          <w:lang w:val="en-US"/>
+        </w:rPr>
+        <w:t>tm</w:t>
+      </w:r>
+      <w:r>
+        <w:rPr>
+          <w:rFonts w:eastAsiaTheme="minorEastAsia"/>
+        </w:rPr>
+        <w:t>, если справедливо следующее:</w:t>
+      </w:r>
+    </w:p>
+    <w:p>
+      <w:pPr>
+        <w:tabs>
+          <w:tab w:val="center" w:pos="4678"/>
+          <w:tab w:val="right" w:pos="9356"/>
+        </w:tabs>
+      </w:pPr>
+      <w:r>
+        <w:rPr>
+          <w:rFonts w:eastAsiaTheme="minorEastAsia"/>
+        </w:rPr>
+        <w:tab/>
+      </w:r>
+      <m:oMath>
+        <m:r>
+          <w:rPr>
+            <w:rFonts w:ascii="Cambria Math" w:hAnsi="Cambria Math"/>
+          </w:rPr>
+          <m:t>GD</m:t>
         </m:r>
         <m:d>
           <m:dPr>
-            <m:begChr m:val="〈"/>
-            <m:endChr m:val="〉"/>
             <m:ctrlPr>
               <w:rPr>
-                <w:rFonts w:ascii="Cambria Math" w:eastAsiaTheme="minorEastAsia" w:hAnsi="Cambria Math"/>
+                <w:rFonts w:ascii="Cambria Math" w:hAnsi="Cambria Math"/>
                 <w:i/>
               </w:rPr>
             </m:ctrlPr>
           </m:dPr>
           <m:e>
-            <m:r>
-              <w:rPr>
-                <w:rFonts w:ascii="Cambria Math" w:eastAsiaTheme="minorEastAsia" w:hAnsi="Cambria Math"/>
-              </w:rPr>
-              <m:t>b</m:t>
-            </m:r>
-          </m:e>
-        </m:d>
-      </m:oMath>
-    </w:p>
-    <w:p>
-      <w:pPr>
-        <w:rPr>
-          <w:rFonts w:eastAsiaTheme="minorEastAsia"/>
-        </w:rPr>
-      </w:pPr>
-      <w:r>
-        <w:rPr>
-          <w:rFonts w:eastAsiaTheme="minorEastAsia"/>
-        </w:rPr>
-        <w:t xml:space="preserve">Для позиции p обозначение </w:t>
-      </w:r>
-      <m:oMath>
-        <m:r>
-          <w:rPr>
-            <w:rFonts w:ascii="Cambria Math" w:eastAsiaTheme="minorEastAsia" w:hAnsi="Cambria Math"/>
-          </w:rPr>
-          <m:t>E(p,t)</m:t>
-        </m:r>
-      </m:oMath>
-      <w:r>
-        <w:rPr>
-          <w:rFonts w:eastAsiaTheme="minorEastAsia"/>
-        </w:rPr>
-        <w:t xml:space="preserve"> указывает на аннотацию входной дуги из p в t (несправедливо при наличии параллельных дуг). Аналогично с </w:t>
-      </w:r>
-      <m:oMath>
-        <m:r>
-          <w:rPr>
-            <w:rFonts w:ascii="Cambria Math" w:eastAsiaTheme="minorEastAsia" w:hAnsi="Cambria Math"/>
-          </w:rPr>
-          <m:t>E(t,p)</m:t>
-        </m:r>
-      </m:oMath>
-    </w:p>
-    <w:p>
-      <w:pPr>
-        <w:rPr>
-          <w:rFonts w:eastAsiaTheme="minorEastAsia"/>
-        </w:rPr>
-      </w:pPr>
-      <w:r>
-        <w:rPr>
-          <w:rFonts w:eastAsiaTheme="minorEastAsia"/>
-        </w:rPr>
-        <w:t xml:space="preserve">Чтобы элемент связки был разрешенным, необходимо соблюдение двух условий. Во-первых, сторожевое условие должно быть удовлетворено: </w:t>
-      </w:r>
-    </w:p>
-    <w:p>
-      <w:pPr>
-        <w:rPr>
-          <w:rFonts w:eastAsiaTheme="minorEastAsia"/>
-          <w:i/>
-        </w:rPr>
-      </w:pPr>
-      <m:oMathPara>
-        <m:oMath>
-          <m:r>
-            <w:rPr>
-              <w:rFonts w:ascii="Cambria Math" w:eastAsiaTheme="minorEastAsia" w:hAnsi="Cambria Math"/>
-            </w:rPr>
-            <m:t>G</m:t>
-          </m:r>
-          <m:d>
-            <m:dPr>
-              <m:ctrlPr>
-                <w:rPr>
-                  <w:rFonts w:ascii="Cambria Math" w:eastAsiaTheme="minorEastAsia" w:hAnsi="Cambria Math"/>
-                  <w:i/>
-                </w:rPr>
-              </m:ctrlPr>
-            </m:dPr>
-            <m:e>
-              <m:r>
-                <w:rPr>
-                  <w:rFonts w:ascii="Cambria Math" w:eastAsiaTheme="minorEastAsia" w:hAnsi="Cambria Math"/>
-                </w:rPr>
-                <m:t>t</m:t>
-              </m:r>
-            </m:e>
-          </m:d>
-          <m:d>
-            <m:dPr>
-              <m:begChr m:val="〈"/>
-              <m:endChr m:val="〉"/>
-              <m:ctrlPr>
-                <w:rPr>
-                  <w:rFonts w:ascii="Cambria Math" w:eastAsiaTheme="minorEastAsia" w:hAnsi="Cambria Math"/>
-                  <w:i/>
-                </w:rPr>
-              </m:ctrlPr>
-            </m:dPr>
-            <m:e>
-              <m:r>
-                <w:rPr>
-                  <w:rFonts w:ascii="Cambria Math" w:eastAsiaTheme="minorEastAsia" w:hAnsi="Cambria Math"/>
-                </w:rPr>
-                <m:t>b</m:t>
-              </m:r>
-            </m:e>
-          </m:d>
-          <m:r>
-            <w:rPr>
-              <w:rFonts w:ascii="Cambria Math" w:eastAsiaTheme="minorEastAsia" w:hAnsi="Cambria Math"/>
-            </w:rPr>
-            <m:t>=true</m:t>
-          </m:r>
-        </m:oMath>
-      </m:oMathPara>
-    </w:p>
-    <w:p>
-      <w:r>
-        <w:t>Во-вторых, во входных позициях перехода должно быть достаточное количество токенов:</w:t>
-      </w:r>
-    </w:p>
-    <w:p>
-      <w:pPr>
-        <w:rPr>
-          <w:rFonts w:eastAsiaTheme="minorEastAsia"/>
-        </w:rPr>
-      </w:pPr>
-      <w:r>
-        <w:t xml:space="preserve">Пусть </w:t>
-      </w:r>
-      <m:oMath>
-        <m:r>
-          <w:rPr>
-            <w:rFonts w:ascii="Cambria Math" w:hAnsi="Cambria Math"/>
-          </w:rPr>
-          <m:t>(p, t)</m:t>
-        </m:r>
-      </m:oMath>
-      <w:r>
-        <w:rPr>
-          <w:rFonts w:eastAsiaTheme="minorEastAsia"/>
-        </w:rPr>
-        <w:t xml:space="preserve"> </w:t>
-      </w:r>
-      <w:r>
-        <w:rPr>
-          <w:rFonts w:eastAsiaTheme="minorEastAsia"/>
-        </w:rPr>
-        <w:t xml:space="preserve">это входная дуга. Тогда вычисление терма </w:t>
-      </w:r>
-      <m:oMath>
-        <m:r>
-          <w:rPr>
-            <w:rFonts w:ascii="Cambria Math" w:eastAsiaTheme="minorEastAsia" w:hAnsi="Cambria Math"/>
-          </w:rPr>
-          <m:t>E(p,t)</m:t>
-        </m:r>
-        <m:d>
-          <m:dPr>
-            <m:begChr m:val="〈"/>
-            <m:endChr m:val="〉"/>
-            <m:ctrlPr>
-              <w:rPr>
-                <w:rFonts w:ascii="Cambria Math" w:eastAsiaTheme="minorEastAsia" w:hAnsi="Cambria Math"/>
-                <w:i/>
-              </w:rPr>
-            </m:ctrlPr>
-          </m:dPr>
-          <m:e>
-            <m:r>
-              <w:rPr>
-                <w:rFonts w:ascii="Cambria Math" w:eastAsiaTheme="minorEastAsia" w:hAnsi="Cambria Math"/>
-              </w:rPr>
-              <m:t>b</m:t>
-            </m:r>
-          </m:e>
-        </m:d>
-      </m:oMath>
-      <w:r>
-        <w:rPr>
-          <w:rFonts w:eastAsiaTheme="minorEastAsia"/>
-        </w:rPr>
-        <w:t xml:space="preserve"> определяет мультимножество требуемых токенов из p, извлекаемых из этой позиции при срабатывании перехода. Т.е. для каждой входной позиции справедливо:</w:t>
-      </w:r>
-    </w:p>
-    <w:p>
-      <w:pPr>
-        <w:rPr>
-          <w:rFonts w:eastAsiaTheme="minorEastAsia"/>
-          <w:i/>
-        </w:rPr>
-      </w:pPr>
-      <m:oMathPara>
-        <m:oMath>
-          <m:r>
-            <w:rPr>
-              <w:rFonts w:ascii="Cambria Math" w:hAnsi="Cambria Math"/>
-            </w:rPr>
-            <m:t>E</m:t>
-          </m:r>
-          <m:d>
-            <m:dPr>
-              <m:ctrlPr>
-                <w:rPr>
-                  <w:rFonts w:ascii="Cambria Math" w:hAnsi="Cambria Math"/>
-                  <w:i/>
-                </w:rPr>
-              </m:ctrlPr>
-            </m:dPr>
-            <m:e>
-              <m:r>
-                <w:rPr>
-                  <w:rFonts w:ascii="Cambria Math" w:hAnsi="Cambria Math"/>
-                </w:rPr>
-                <m:t>p,t</m:t>
-              </m:r>
-            </m:e>
-          </m:d>
-          <m:d>
-            <m:dPr>
-              <m:begChr m:val="〈"/>
-              <m:endChr m:val="〉"/>
-              <m:ctrlPr>
-                <w:rPr>
-                  <w:rFonts w:ascii="Cambria Math" w:hAnsi="Cambria Math"/>
-                  <w:i/>
-                </w:rPr>
-              </m:ctrlPr>
-            </m:dPr>
-            <m:e>
-              <m:r>
-                <w:rPr>
-                  <w:rFonts w:ascii="Cambria Math" w:hAnsi="Cambria Math"/>
-                </w:rPr>
-                <m:t>b</m:t>
-              </m:r>
-            </m:e>
-          </m:d>
-          <m:r>
-            <w:rPr>
-              <w:rFonts w:ascii="Cambria Math" w:hAnsi="Cambria Math"/>
-            </w:rPr>
-            <m:t>≪=M(p)</m:t>
-          </m:r>
-        </m:oMath>
-      </m:oMathPara>
-    </w:p>
-    <w:p>
-      <w:pPr>
-        <w:rPr>
-          <w:rFonts w:eastAsiaTheme="minorEastAsia"/>
-        </w:rPr>
-      </w:pPr>
-      <w:r>
-        <w:t>Новая маркировка M</w:t>
-      </w:r>
-      <w:r>
-        <w:t xml:space="preserve">` </w:t>
-      </w:r>
-      <w:r>
-        <w:t>получается из текущей маркировки M</w:t>
-      </w:r>
-      <w:r>
-        <w:t xml:space="preserve"> </w:t>
-      </w:r>
-      <w:r>
-        <w:t xml:space="preserve">при срабатывании перехода с некоторым элементом связки </w:t>
-      </w:r>
-      <m:oMath>
-        <m:r>
-          <w:rPr>
-            <w:rFonts w:ascii="Cambria Math" w:hAnsi="Cambria Math"/>
-          </w:rPr>
-          <m:t>(t,b)</m:t>
-        </m:r>
-      </m:oMath>
-      <w:r>
-        <w:rPr>
-          <w:rFonts w:eastAsiaTheme="minorEastAsia"/>
-        </w:rPr>
-        <w:t>:</w:t>
-      </w:r>
-    </w:p>
-    <w:p>
-      <w:pPr>
-        <w:rPr>
-          <w:rFonts w:eastAsiaTheme="minorEastAsia"/>
-        </w:rPr>
-      </w:pPr>
-      <m:oMath>
-        <m:r>
-          <w:rPr>
-            <w:rFonts w:ascii="Cambria Math" w:hAnsi="Cambria Math"/>
-          </w:rPr>
-          <m:t>M</m:t>
-        </m:r>
-        <m:r>
-          <m:rPr>
-            <m:sty m:val="p"/>
-          </m:rPr>
-          <w:rPr>
-            <w:rFonts w:ascii="Cambria Math" w:hAnsi="Cambria Math"/>
-          </w:rPr>
-          <m:t>`</m:t>
-        </m:r>
-        <m:d>
-          <m:dPr>
-            <m:ctrlPr>
-              <w:rPr>
-                <w:rFonts w:ascii="Cambria Math" w:hAnsi="Cambria Math"/>
-              </w:rPr>
-            </m:ctrlPr>
-          </m:dPr>
-          <m:e>
-            <m:r>
-              <w:rPr>
-                <w:rFonts w:ascii="Cambria Math" w:hAnsi="Cambria Math"/>
-              </w:rPr>
-              <m:t>p</m:t>
-            </m:r>
-          </m:e>
-        </m:d>
-        <m:r>
-          <m:rPr>
-            <m:sty m:val="p"/>
-          </m:rPr>
-          <w:rPr>
-            <w:rFonts w:ascii="Cambria Math" w:hAnsi="Cambria Math"/>
-          </w:rPr>
-          <m:t>=(</m:t>
-        </m:r>
-        <m:r>
-          <w:rPr>
-            <w:rFonts w:ascii="Cambria Math" w:hAnsi="Cambria Math"/>
-          </w:rPr>
-          <m:t>M</m:t>
-        </m:r>
-        <m:d>
-          <m:dPr>
-            <m:ctrlPr>
-              <w:rPr>
-                <w:rFonts w:ascii="Cambria Math" w:hAnsi="Cambria Math"/>
-              </w:rPr>
-            </m:ctrlPr>
-          </m:dPr>
-          <m:e>
-            <m:r>
-              <w:rPr>
-                <w:rFonts w:ascii="Cambria Math" w:hAnsi="Cambria Math"/>
-              </w:rPr>
-              <m:t>p</m:t>
-            </m:r>
-          </m:e>
-        </m:d>
-        <m:r>
-          <m:rPr>
-            <m:sty m:val="p"/>
-          </m:rPr>
-          <w:rPr>
-            <w:rFonts w:ascii="Cambria Math" w:hAnsi="Cambria Math"/>
-          </w:rPr>
-          <m:t>--</m:t>
-        </m:r>
-        <m:r>
-          <w:rPr>
-            <w:rFonts w:ascii="Cambria Math" w:hAnsi="Cambria Math"/>
-          </w:rPr>
-          <m:t>E</m:t>
-        </m:r>
-        <m:d>
-          <m:dPr>
-            <m:ctrlPr>
-              <w:rPr>
-                <w:rFonts w:ascii="Cambria Math" w:hAnsi="Cambria Math"/>
-              </w:rPr>
-            </m:ctrlPr>
-          </m:dPr>
-          <m:e>
-            <m:r>
-              <w:rPr>
-                <w:rFonts w:ascii="Cambria Math" w:hAnsi="Cambria Math"/>
-              </w:rPr>
-              <m:t>p</m:t>
-            </m:r>
-            <m:r>
-              <m:rPr>
-                <m:sty m:val="p"/>
-              </m:rPr>
-              <w:rPr>
-                <w:rFonts w:ascii="Cambria Math" w:hAnsi="Cambria Math"/>
-              </w:rPr>
-              <m:t>,</m:t>
-            </m:r>
             <m:r>
               <w:rPr>
                 <w:rFonts w:ascii="Cambria Math" w:hAnsi="Cambria Math"/>
@@ -3612,6 +2787,7 @@
             <m:ctrlPr>
               <w:rPr>
                 <w:rFonts w:ascii="Cambria Math" w:hAnsi="Cambria Math"/>
+                <w:i/>
               </w:rPr>
             </m:ctrlPr>
           </m:dPr>
@@ -3619,26 +2795,391 @@
             <m:r>
               <w:rPr>
                 <w:rFonts w:ascii="Cambria Math" w:hAnsi="Cambria Math"/>
-              </w:rPr>
-              <m:t>b</m:t>
+                <w:lang w:val="en-US"/>
+              </w:rPr>
+              <m:t>tm</m:t>
             </m:r>
           </m:e>
         </m:d>
         <m:r>
+          <w:rPr>
+            <w:rFonts w:ascii="Cambria Math" w:hAnsi="Cambria Math"/>
+          </w:rPr>
+          <m:t>≠false</m:t>
+        </m:r>
+      </m:oMath>
+      <w:r>
+        <w:rPr>
+          <w:rFonts w:eastAsiaTheme="minorEastAsia"/>
+        </w:rPr>
+        <w:t xml:space="preserve">, </w:t>
+      </w:r>
+      <w:r>
+        <w:rPr>
+          <w:rFonts w:eastAsiaTheme="minorEastAsia"/>
+        </w:rPr>
+        <w:tab/>
+        <w:t>(1)</w:t>
+      </w:r>
+    </w:p>
+    <w:p>
+      <w:pPr>
+        <w:tabs>
+          <w:tab w:val="center" w:pos="4678"/>
+          <w:tab w:val="right" w:pos="9356"/>
+        </w:tabs>
+      </w:pPr>
+      <w:r>
+        <w:rPr>
+          <w:rFonts w:eastAsiaTheme="minorEastAsia"/>
+        </w:rPr>
+        <w:tab/>
+      </w:r>
+      <m:oMath>
+        <m:sSub>
+          <m:sSubPr>
+            <m:ctrlPr>
+              <w:rPr>
+                <w:rFonts w:ascii="Cambria Math" w:eastAsiaTheme="minorEastAsia" w:hAnsi="Cambria Math"/>
+                <w:i/>
+              </w:rPr>
+            </m:ctrlPr>
+          </m:sSubPr>
+          <m:e>
+            <m:r>
+              <w:rPr>
+                <w:rFonts w:ascii="Cambria Math" w:eastAsiaTheme="minorEastAsia" w:hAnsi="Cambria Math"/>
+              </w:rPr>
+              <m:t>AN(p,t)</m:t>
+            </m:r>
+          </m:e>
+          <m:sub>
+            <m:r>
+              <w:rPr>
+                <w:rFonts w:ascii="Cambria Math" w:eastAsiaTheme="minorEastAsia" w:hAnsi="Cambria Math"/>
+              </w:rPr>
+              <m:t>tokens</m:t>
+            </m:r>
+          </m:sub>
+        </m:sSub>
+        <m:r>
+          <w:rPr>
+            <w:rFonts w:ascii="Cambria Math" w:hAnsi="Cambria Math"/>
+          </w:rPr>
+          <m:t>⊆</m:t>
+        </m:r>
+        <m:r>
+          <w:rPr>
+            <w:rFonts w:ascii="Cambria Math" w:hAnsi="Cambria Math"/>
+          </w:rPr>
+          <m:t>mp(p)</m:t>
+        </m:r>
+      </m:oMath>
+      <w:r>
+        <w:rPr>
+          <w:rFonts w:eastAsiaTheme="minorEastAsia"/>
+        </w:rPr>
+        <w:t xml:space="preserve">, </w:t>
+      </w:r>
+      <w:r>
+        <w:rPr>
+          <w:rFonts w:eastAsiaTheme="minorEastAsia"/>
+        </w:rPr>
+        <w:tab/>
+        <w:t>(1)</w:t>
+      </w:r>
+    </w:p>
+    <w:p>
+      <w:r>
+        <w:t xml:space="preserve">Результирующая маркировка позиции </w:t>
+      </w:r>
+      <w:r>
+        <w:t>получается путем взятия разницы между текущей маркировкой позиции и множеством извлекаемых токенов, а также присоединением множества новосозданных токенов:</w:t>
+      </w:r>
+    </w:p>
+    <w:p>
+      <w:pPr>
+        <w:tabs>
+          <w:tab w:val="center" w:pos="4678"/>
+          <w:tab w:val="right" w:pos="9356"/>
+        </w:tabs>
+      </w:pPr>
+      <w:r>
+        <w:rPr>
+          <w:rFonts w:eastAsiaTheme="minorEastAsia"/>
+        </w:rPr>
+        <w:tab/>
+      </w:r>
+      <m:oMath>
+        <m:r>
+          <w:rPr>
+            <w:rFonts w:ascii="Cambria Math" w:eastAsiaTheme="minorEastAsia" w:hAnsi="Cambria Math"/>
+            <w:lang w:val="en-US"/>
+          </w:rPr>
+          <m:t>MP</m:t>
+        </m:r>
+        <m:r>
+          <w:rPr>
+            <w:rFonts w:ascii="Cambria Math" w:eastAsiaTheme="minorEastAsia" w:hAnsi="Cambria Math"/>
+          </w:rPr>
+          <m:t>`</m:t>
+        </m:r>
+        <m:d>
+          <m:dPr>
+            <m:ctrlPr>
+              <w:rPr>
+                <w:rFonts w:ascii="Cambria Math" w:eastAsiaTheme="minorEastAsia" w:hAnsi="Cambria Math"/>
+                <w:i/>
+              </w:rPr>
+            </m:ctrlPr>
+          </m:dPr>
+          <m:e>
+            <m:r>
+              <w:rPr>
+                <w:rFonts w:ascii="Cambria Math" w:eastAsiaTheme="minorEastAsia" w:hAnsi="Cambria Math"/>
+              </w:rPr>
+              <m:t>p</m:t>
+            </m:r>
+          </m:e>
+        </m:d>
+        <m:r>
+          <w:rPr>
+            <w:rFonts w:ascii="Cambria Math" w:eastAsiaTheme="minorEastAsia" w:hAnsi="Cambria Math"/>
+          </w:rPr>
+          <m:t>=MP</m:t>
+        </m:r>
+        <m:d>
+          <m:dPr>
+            <m:ctrlPr>
+              <w:rPr>
+                <w:rFonts w:ascii="Cambria Math" w:eastAsiaTheme="minorEastAsia" w:hAnsi="Cambria Math"/>
+                <w:i/>
+              </w:rPr>
+            </m:ctrlPr>
+          </m:dPr>
+          <m:e>
+            <m:r>
+              <w:rPr>
+                <w:rFonts w:ascii="Cambria Math" w:eastAsiaTheme="minorEastAsia" w:hAnsi="Cambria Math"/>
+              </w:rPr>
+              <m:t>p</m:t>
+            </m:r>
+          </m:e>
+        </m:d>
+        <m:r>
+          <w:rPr>
+            <w:rFonts w:ascii="Cambria Math" w:eastAsiaTheme="minorEastAsia" w:hAnsi="Cambria Math"/>
+          </w:rPr>
+          <m:t>-</m:t>
+        </m:r>
+        <m:sSub>
+          <m:sSubPr>
+            <m:ctrlPr>
+              <w:rPr>
+                <w:rFonts w:ascii="Cambria Math" w:eastAsiaTheme="minorEastAsia" w:hAnsi="Cambria Math"/>
+                <w:i/>
+              </w:rPr>
+            </m:ctrlPr>
+          </m:sSubPr>
+          <m:e>
+            <m:r>
+              <w:rPr>
+                <w:rFonts w:ascii="Cambria Math" w:eastAsiaTheme="minorEastAsia" w:hAnsi="Cambria Math"/>
+              </w:rPr>
+              <m:t>AN</m:t>
+            </m:r>
+            <m:d>
+              <m:dPr>
+                <m:ctrlPr>
+                  <w:rPr>
+                    <w:rFonts w:ascii="Cambria Math" w:eastAsiaTheme="minorEastAsia" w:hAnsi="Cambria Math"/>
+                    <w:i/>
+                  </w:rPr>
+                </m:ctrlPr>
+              </m:dPr>
+              <m:e>
+                <m:r>
+                  <w:rPr>
+                    <w:rFonts w:ascii="Cambria Math" w:eastAsiaTheme="minorEastAsia" w:hAnsi="Cambria Math"/>
+                  </w:rPr>
+                  <m:t>p,t</m:t>
+                </m:r>
+              </m:e>
+            </m:d>
+          </m:e>
+          <m:sub>
+            <m:r>
+              <w:rPr>
+                <w:rFonts w:ascii="Cambria Math" w:eastAsiaTheme="minorEastAsia" w:hAnsi="Cambria Math"/>
+              </w:rPr>
+              <m:t>tokens</m:t>
+            </m:r>
+          </m:sub>
+        </m:sSub>
+        <m:r>
+          <w:rPr>
+            <w:rFonts w:ascii="Cambria Math" w:hAnsi="Cambria Math"/>
+          </w:rPr>
+          <m:t>+</m:t>
+        </m:r>
+        <m:sSub>
+          <m:sSubPr>
+            <m:ctrlPr>
+              <w:rPr>
+                <w:rFonts w:ascii="Cambria Math" w:eastAsiaTheme="minorEastAsia" w:hAnsi="Cambria Math"/>
+                <w:i/>
+              </w:rPr>
+            </m:ctrlPr>
+          </m:sSubPr>
+          <m:e>
+            <m:r>
+              <w:rPr>
+                <w:rFonts w:ascii="Cambria Math" w:eastAsiaTheme="minorEastAsia" w:hAnsi="Cambria Math"/>
+              </w:rPr>
+              <m:t>AN(</m:t>
+            </m:r>
+            <m:r>
+              <w:rPr>
+                <w:rFonts w:ascii="Cambria Math" w:eastAsiaTheme="minorEastAsia" w:hAnsi="Cambria Math"/>
+              </w:rPr>
+              <m:t>t</m:t>
+            </m:r>
+            <m:r>
+              <w:rPr>
+                <w:rFonts w:ascii="Cambria Math" w:eastAsiaTheme="minorEastAsia" w:hAnsi="Cambria Math"/>
+              </w:rPr>
+              <m:t>,</m:t>
+            </m:r>
+            <m:r>
+              <w:rPr>
+                <w:rFonts w:ascii="Cambria Math" w:eastAsiaTheme="minorEastAsia" w:hAnsi="Cambria Math"/>
+              </w:rPr>
+              <m:t>p</m:t>
+            </m:r>
+            <m:r>
+              <w:rPr>
+                <w:rFonts w:ascii="Cambria Math" w:eastAsiaTheme="minorEastAsia" w:hAnsi="Cambria Math"/>
+              </w:rPr>
+              <m:t>)</m:t>
+            </m:r>
+          </m:e>
+          <m:sub>
+            <m:r>
+              <w:rPr>
+                <w:rFonts w:ascii="Cambria Math" w:eastAsiaTheme="minorEastAsia" w:hAnsi="Cambria Math"/>
+              </w:rPr>
+              <m:t>tokens</m:t>
+            </m:r>
+          </m:sub>
+        </m:sSub>
+      </m:oMath>
+      <w:r>
+        <w:rPr>
+          <w:rFonts w:eastAsiaTheme="minorEastAsia"/>
+        </w:rPr>
+        <w:t xml:space="preserve">, </w:t>
+      </w:r>
+      <w:r>
+        <w:rPr>
+          <w:rFonts w:eastAsiaTheme="minorEastAsia"/>
+        </w:rPr>
+        <w:tab/>
+        <w:t>(1)</w:t>
+      </w:r>
+    </w:p>
+    <w:p/>
+    <w:p>
+      <w:bookmarkStart w:id="0" w:name="_GoBack"/>
+      <w:bookmarkEnd w:id="0"/>
+    </w:p>
+    <w:p>
+      <w:pPr>
+        <w:rPr>
+          <w:rFonts w:eastAsiaTheme="minorEastAsia"/>
+        </w:rPr>
+      </w:pPr>
+      <w:r>
+        <w:rPr>
+          <w:rFonts w:eastAsiaTheme="minorEastAsia"/>
+        </w:rPr>
+        <w:t>=====</w:t>
+      </w:r>
+    </w:p>
+    <w:p>
+      <w:pPr>
+        <w:rPr>
+          <w:rFonts w:eastAsiaTheme="minorEastAsia"/>
+        </w:rPr>
+      </w:pPr>
+      <w:r>
+        <w:t>Новая маркировка M</w:t>
+      </w:r>
+      <w:r>
+        <w:t xml:space="preserve">` </w:t>
+      </w:r>
+      <w:r>
+        <w:t>получается из текущей маркировки M</w:t>
+      </w:r>
+      <w:r>
+        <w:t xml:space="preserve"> </w:t>
+      </w:r>
+      <w:r>
+        <w:t xml:space="preserve">при срабатывании перехода с некоторым элементом связки </w:t>
+      </w:r>
+      <m:oMath>
+        <m:r>
+          <w:rPr>
+            <w:rFonts w:ascii="Cambria Math" w:hAnsi="Cambria Math"/>
+          </w:rPr>
+          <m:t>(t,b)</m:t>
+        </m:r>
+      </m:oMath>
+      <w:r>
+        <w:rPr>
+          <w:rFonts w:eastAsiaTheme="minorEastAsia"/>
+        </w:rPr>
+        <w:t>:</w:t>
+      </w:r>
+    </w:p>
+    <w:p>
+      <w:pPr>
+        <w:rPr>
+          <w:rFonts w:eastAsiaTheme="minorEastAsia"/>
+        </w:rPr>
+      </w:pPr>
+      <m:oMath>
+        <m:r>
+          <w:rPr>
+            <w:rFonts w:ascii="Cambria Math" w:hAnsi="Cambria Math"/>
+          </w:rPr>
+          <m:t>M</m:t>
+        </m:r>
+        <m:r>
           <m:rPr>
             <m:sty m:val="p"/>
           </m:rPr>
           <w:rPr>
             <w:rFonts w:ascii="Cambria Math" w:hAnsi="Cambria Math"/>
           </w:rPr>
-          <m:t>)++</m:t>
-        </m:r>
-        <m:r>
-          <w:rPr>
-            <w:rFonts w:ascii="Cambria Math" w:hAnsi="Cambria Math"/>
-          </w:rPr>
-          <m:t>E</m:t>
-        </m:r>
+          <m:t>`</m:t>
+        </m:r>
+        <m:d>
+          <m:dPr>
+            <m:ctrlPr>
+              <w:rPr>
+                <w:rFonts w:ascii="Cambria Math" w:hAnsi="Cambria Math"/>
+              </w:rPr>
+            </m:ctrlPr>
+          </m:dPr>
+          <m:e>
+            <m:r>
+              <w:rPr>
+                <w:rFonts w:ascii="Cambria Math" w:hAnsi="Cambria Math"/>
+              </w:rPr>
+              <m:t>p</m:t>
+            </m:r>
+          </m:e>
+        </m:d>
         <m:r>
           <m:rPr>
             <m:sty m:val="p"/>
@@ -3646,14 +3187,31 @@
           <w:rPr>
             <w:rFonts w:ascii="Cambria Math" w:hAnsi="Cambria Math"/>
           </w:rPr>
-          <m:t>(</m:t>
+          <m:t>=(</m:t>
         </m:r>
         <m:r>
           <w:rPr>
             <w:rFonts w:ascii="Cambria Math" w:hAnsi="Cambria Math"/>
           </w:rPr>
-          <m:t>t</m:t>
-        </m:r>
+          <m:t>M</m:t>
+        </m:r>
+        <m:d>
+          <m:dPr>
+            <m:ctrlPr>
+              <w:rPr>
+                <w:rFonts w:ascii="Cambria Math" w:hAnsi="Cambria Math"/>
+              </w:rPr>
+            </m:ctrlPr>
+          </m:dPr>
+          <m:e>
+            <m:r>
+              <w:rPr>
+                <w:rFonts w:ascii="Cambria Math" w:hAnsi="Cambria Math"/>
+              </w:rPr>
+              <m:t>p</m:t>
+            </m:r>
+          </m:e>
+        </m:d>
         <m:r>
           <m:rPr>
             <m:sty m:val="p"/>
@@ -3661,23 +3219,46 @@
           <w:rPr>
             <w:rFonts w:ascii="Cambria Math" w:hAnsi="Cambria Math"/>
           </w:rPr>
-          <m:t>,</m:t>
+          <m:t>--</m:t>
         </m:r>
         <m:r>
           <w:rPr>
             <w:rFonts w:ascii="Cambria Math" w:hAnsi="Cambria Math"/>
           </w:rPr>
-          <m:t>p</m:t>
-        </m:r>
-        <m:r>
-          <m:rPr>
-            <m:sty m:val="p"/>
-          </m:rPr>
-          <w:rPr>
-            <w:rFonts w:ascii="Cambria Math" w:hAnsi="Cambria Math"/>
-          </w:rPr>
-          <m:t>)</m:t>
-        </m:r>
+          <m:t>E</m:t>
+        </m:r>
+        <m:d>
+          <m:dPr>
+            <m:ctrlPr>
+              <w:rPr>
+                <w:rFonts w:ascii="Cambria Math" w:hAnsi="Cambria Math"/>
+              </w:rPr>
+            </m:ctrlPr>
+          </m:dPr>
+          <m:e>
+            <m:r>
+              <w:rPr>
+                <w:rFonts w:ascii="Cambria Math" w:hAnsi="Cambria Math"/>
+              </w:rPr>
+              <m:t>p</m:t>
+            </m:r>
+            <m:r>
+              <m:rPr>
+                <m:sty m:val="p"/>
+              </m:rPr>
+              <w:rPr>
+                <w:rFonts w:ascii="Cambria Math" w:hAnsi="Cambria Math"/>
+              </w:rPr>
+              <m:t>,</m:t>
+            </m:r>
+            <m:r>
+              <w:rPr>
+                <w:rFonts w:ascii="Cambria Math" w:hAnsi="Cambria Math"/>
+              </w:rPr>
+              <m:t>t</m:t>
+            </m:r>
+          </m:e>
+        </m:d>
         <m:d>
           <m:dPr>
             <m:begChr m:val="〈"/>
@@ -3697,6 +3278,79 @@
             </m:r>
           </m:e>
         </m:d>
+        <m:r>
+          <m:rPr>
+            <m:sty m:val="p"/>
+          </m:rPr>
+          <w:rPr>
+            <w:rFonts w:ascii="Cambria Math" w:hAnsi="Cambria Math"/>
+          </w:rPr>
+          <m:t>)++</m:t>
+        </m:r>
+        <m:r>
+          <w:rPr>
+            <w:rFonts w:ascii="Cambria Math" w:hAnsi="Cambria Math"/>
+          </w:rPr>
+          <m:t>E</m:t>
+        </m:r>
+        <m:r>
+          <m:rPr>
+            <m:sty m:val="p"/>
+          </m:rPr>
+          <w:rPr>
+            <w:rFonts w:ascii="Cambria Math" w:hAnsi="Cambria Math"/>
+          </w:rPr>
+          <m:t>(</m:t>
+        </m:r>
+        <m:r>
+          <w:rPr>
+            <w:rFonts w:ascii="Cambria Math" w:hAnsi="Cambria Math"/>
+          </w:rPr>
+          <m:t>t</m:t>
+        </m:r>
+        <m:r>
+          <m:rPr>
+            <m:sty m:val="p"/>
+          </m:rPr>
+          <w:rPr>
+            <w:rFonts w:ascii="Cambria Math" w:hAnsi="Cambria Math"/>
+          </w:rPr>
+          <m:t>,</m:t>
+        </m:r>
+        <m:r>
+          <w:rPr>
+            <w:rFonts w:ascii="Cambria Math" w:hAnsi="Cambria Math"/>
+          </w:rPr>
+          <m:t>p</m:t>
+        </m:r>
+        <m:r>
+          <m:rPr>
+            <m:sty m:val="p"/>
+          </m:rPr>
+          <w:rPr>
+            <w:rFonts w:ascii="Cambria Math" w:hAnsi="Cambria Math"/>
+          </w:rPr>
+          <m:t>)</m:t>
+        </m:r>
+        <m:d>
+          <m:dPr>
+            <m:begChr m:val="〈"/>
+            <m:endChr m:val="〉"/>
+            <m:ctrlPr>
+              <w:rPr>
+                <w:rFonts w:ascii="Cambria Math" w:hAnsi="Cambria Math"/>
+              </w:rPr>
+            </m:ctrlPr>
+          </m:dPr>
+          <m:e>
+            <m:r>
+              <w:rPr>
+                <w:rFonts w:ascii="Cambria Math" w:hAnsi="Cambria Math"/>
+              </w:rPr>
+              <m:t>b</m:t>
+            </m:r>
+          </m:e>
+        </m:d>
       </m:oMath>
       <w:r>
         <w:rPr>
@@ -3736,7 +3390,6 @@
         <w:rPr>
           <w:rFonts w:eastAsiaTheme="minorEastAsia"/>
         </w:rPr>
-        <w:lastRenderedPageBreak/>
         <w:t>Элемент связки разрешен, если справедливо</w:t>
       </w:r>
     </w:p>
@@ -3752,6 +3405,7 @@
             <w:rPr>
               <w:rFonts w:ascii="Cambria Math" w:hAnsi="Cambria Math"/>
             </w:rPr>
+            <w:lastRenderedPageBreak/>
             <m:t>G</m:t>
           </m:r>
           <m:d>
@@ -4683,7 +4337,6 @@
         <w:rPr>
           <w:rFonts w:eastAsiaTheme="minorEastAsia"/>
         </w:rPr>
-        <w:lastRenderedPageBreak/>
         <w:t xml:space="preserve">Шаг </w:t>
       </w:r>
       <m:oMath>
@@ -4740,6 +4393,7 @@
             <w:rPr>
               <w:rFonts w:ascii="Cambria Math" w:eastAsiaTheme="minorEastAsia" w:hAnsi="Cambria Math"/>
             </w:rPr>
+            <w:lastRenderedPageBreak/>
             <m:t>∀</m:t>
           </m:r>
           <m:d>
@@ -18714,7 +18368,7 @@
 </file>
 
 <file path=customXml/itemProps1.xml><?xml version="1.0" encoding="utf-8"?>
-<ds:datastoreItem xmlns:ds="http://schemas.openxmlformats.org/officeDocument/2006/customXml" ds:itemID="{74F5EA3D-3A49-4006-A922-AD7ED7A0F8BF}">
+<ds:datastoreItem xmlns:ds="http://schemas.openxmlformats.org/officeDocument/2006/customXml" ds:itemID="{02B08F42-A10C-44E3-AC0D-01AFE6CADA27}">
   <ds:schemaRefs>
     <ds:schemaRef ds:uri="http://schemas.openxmlformats.org/officeDocument/2006/bibliography"/>
   </ds:schemaRefs>

</xml_diff>

<commit_message>
The rules for getting new marking have been added
</commit_message>
<xml_diff>
--- a/docs/paper.docx
+++ b/docs/paper.docx
@@ -2866,13 +2866,7 @@
           <w:rPr>
             <w:rFonts w:ascii="Cambria Math" w:hAnsi="Cambria Math"/>
           </w:rPr>
-          <m:t>⊆</m:t>
-        </m:r>
-        <m:r>
-          <w:rPr>
-            <w:rFonts w:ascii="Cambria Math" w:hAnsi="Cambria Math"/>
-          </w:rPr>
-          <m:t>mp(p)</m:t>
+          <m:t>⊆mp(p)</m:t>
         </m:r>
       </m:oMath>
       <w:r>
@@ -2911,6 +2905,12 @@
         <w:tab/>
       </w:r>
       <m:oMath>
+        <m:r>
+          <w:rPr>
+            <w:rFonts w:ascii="Cambria Math" w:eastAsiaTheme="minorEastAsia" w:hAnsi="Cambria Math"/>
+          </w:rPr>
+          <m:t xml:space="preserve">∀p∈P: </m:t>
+        </m:r>
         <m:r>
           <w:rPr>
             <w:rFonts w:ascii="Cambria Math" w:eastAsiaTheme="minorEastAsia" w:hAnsi="Cambria Math"/>
@@ -3036,31 +3036,7 @@
               <w:rPr>
                 <w:rFonts w:ascii="Cambria Math" w:eastAsiaTheme="minorEastAsia" w:hAnsi="Cambria Math"/>
               </w:rPr>
-              <m:t>AN(</m:t>
-            </m:r>
-            <m:r>
-              <w:rPr>
-                <w:rFonts w:ascii="Cambria Math" w:eastAsiaTheme="minorEastAsia" w:hAnsi="Cambria Math"/>
-              </w:rPr>
-              <m:t>t</m:t>
-            </m:r>
-            <m:r>
-              <w:rPr>
-                <w:rFonts w:ascii="Cambria Math" w:eastAsiaTheme="minorEastAsia" w:hAnsi="Cambria Math"/>
-              </w:rPr>
-              <m:t>,</m:t>
-            </m:r>
-            <m:r>
-              <w:rPr>
-                <w:rFonts w:ascii="Cambria Math" w:eastAsiaTheme="minorEastAsia" w:hAnsi="Cambria Math"/>
-              </w:rPr>
-              <m:t>p</m:t>
-            </m:r>
-            <m:r>
-              <w:rPr>
-                <w:rFonts w:ascii="Cambria Math" w:eastAsiaTheme="minorEastAsia" w:hAnsi="Cambria Math"/>
-              </w:rPr>
-              <m:t>)</m:t>
+              <m:t>AN(t,p)</m:t>
             </m:r>
           </m:e>
           <m:sub>
@@ -3087,22 +3063,17 @@
         <w:t>(1)</w:t>
       </w:r>
     </w:p>
-    <w:p/>
-    <w:p>
-      <w:bookmarkStart w:id="0" w:name="_GoBack"/>
-      <w:bookmarkEnd w:id="0"/>
-    </w:p>
     <w:p>
       <w:pPr>
-        <w:rPr>
-          <w:rFonts w:eastAsiaTheme="minorEastAsia"/>
-        </w:rPr>
+        <w:ind w:firstLine="0"/>
       </w:pPr>
-      <w:r>
-        <w:rPr>
-          <w:rFonts w:eastAsiaTheme="minorEastAsia"/>
-        </w:rPr>
-        <w:t>=====</w:t>
+    </w:p>
+    <w:p>
+      <w:r>
+        <w:t>При выполнении проверок и вычислении результирующей маркировки достаточно рассматривать лишь позиции, связанные дугами с выбранным переходом</w:t>
+      </w:r>
+      <w:r>
+        <w:t>.</w:t>
       </w:r>
     </w:p>
     <w:p>
@@ -3112,28 +3083,235 @@
         </w:rPr>
       </w:pPr>
       <w:r>
-        <w:t>Новая маркировка M</w:t>
-      </w:r>
-      <w:r>
+        <w:rPr>
+          <w:rFonts w:eastAsiaTheme="minorEastAsia"/>
+        </w:rPr>
+        <w:t xml:space="preserve">Кроме того, </w:t>
+      </w:r>
+      <w:r>
+        <w:rPr>
+          <w:rFonts w:eastAsiaTheme="minorEastAsia"/>
+        </w:rPr>
+        <w:t>сопоставления режима перехода</w:t>
+      </w:r>
+      <w:r>
+        <w:rPr>
+          <w:rFonts w:eastAsiaTheme="minorEastAsia"/>
+        </w:rPr>
+        <w:t xml:space="preserve"> должны иметь возможность извлекать приватизированные токены из позиций, не разделяя их с остальными </w:t>
+      </w:r>
+      <w:r>
+        <w:rPr>
+          <w:rFonts w:eastAsiaTheme="minorEastAsia"/>
+        </w:rPr>
+        <w:t>сопоставлениями</w:t>
+      </w:r>
+      <w:r>
+        <w:rPr>
+          <w:rFonts w:eastAsiaTheme="minorEastAsia"/>
+        </w:rPr>
+        <w:t>.</w:t>
+      </w:r>
+    </w:p>
+    <w:p>
+      <w:pPr>
+        <w:rPr>
+          <w:rFonts w:eastAsiaTheme="minorEastAsia"/>
+        </w:rPr>
+      </w:pPr>
+      <w:r>
+        <w:rPr>
+          <w:rFonts w:eastAsiaTheme="minorEastAsia"/>
+        </w:rPr>
+        <w:t>Поэтому, справедливы следующие отношения в масштабе перехода:</w:t>
+      </w:r>
+    </w:p>
+    <w:p>
+      <w:pPr>
+        <w:tabs>
+          <w:tab w:val="center" w:pos="4678"/>
+          <w:tab w:val="right" w:pos="9356"/>
+        </w:tabs>
+      </w:pPr>
+      <w:r>
+        <w:rPr>
+          <w:rFonts w:eastAsiaTheme="minorEastAsia"/>
+        </w:rPr>
+        <w:lastRenderedPageBreak/>
+        <w:tab/>
+      </w:r>
+      <m:oMath>
+        <m:nary>
+          <m:naryPr>
+            <m:chr m:val="∑"/>
+            <m:limLoc m:val="undOvr"/>
+            <m:supHide m:val="1"/>
+            <m:ctrlPr>
+              <w:rPr>
+                <w:rFonts w:ascii="Cambria Math" w:eastAsiaTheme="minorEastAsia" w:hAnsi="Cambria Math"/>
+                <w:i/>
+              </w:rPr>
+            </m:ctrlPr>
+          </m:naryPr>
+          <m:sub>
+            <m:r>
+              <w:rPr>
+                <w:rFonts w:ascii="Cambria Math" w:eastAsiaTheme="minorEastAsia" w:hAnsi="Cambria Math"/>
+                <w:lang w:val="en-US"/>
+              </w:rPr>
+              <m:t>b</m:t>
+            </m:r>
+            <m:r>
+              <w:rPr>
+                <w:rFonts w:ascii="Cambria Math" w:eastAsiaTheme="minorEastAsia" w:hAnsi="Cambria Math"/>
+              </w:rPr>
+              <m:t>∈</m:t>
+            </m:r>
+            <m:r>
+              <w:rPr>
+                <w:rFonts w:ascii="Cambria Math" w:eastAsiaTheme="minorEastAsia" w:hAnsi="Cambria Math"/>
+                <w:lang w:val="en-US"/>
+              </w:rPr>
+              <m:t>tm</m:t>
+            </m:r>
+            <m:r>
+              <w:rPr>
+                <w:rFonts w:ascii="Cambria Math" w:eastAsiaTheme="minorEastAsia" w:hAnsi="Cambria Math"/>
+              </w:rPr>
+              <m:t>(</m:t>
+            </m:r>
+            <m:r>
+              <w:rPr>
+                <w:rFonts w:ascii="Cambria Math" w:eastAsiaTheme="minorEastAsia" w:hAnsi="Cambria Math"/>
+                <w:lang w:val="en-US"/>
+              </w:rPr>
+              <m:t>t</m:t>
+            </m:r>
+            <m:r>
+              <w:rPr>
+                <w:rFonts w:ascii="Cambria Math" w:eastAsiaTheme="minorEastAsia" w:hAnsi="Cambria Math"/>
+              </w:rPr>
+              <m:t>)</m:t>
+            </m:r>
+          </m:sub>
+          <m:sup/>
+          <m:e>
+            <m:sSub>
+              <m:sSubPr>
+                <m:ctrlPr>
+                  <w:rPr>
+                    <w:rFonts w:ascii="Cambria Math" w:eastAsiaTheme="minorEastAsia" w:hAnsi="Cambria Math"/>
+                    <w:i/>
+                  </w:rPr>
+                </m:ctrlPr>
+              </m:sSubPr>
+              <m:e>
+                <m:r>
+                  <w:rPr>
+                    <w:rFonts w:ascii="Cambria Math" w:eastAsiaTheme="minorEastAsia" w:hAnsi="Cambria Math"/>
+                  </w:rPr>
+                  <m:t>AN(p,t)</m:t>
+                </m:r>
+              </m:e>
+              <m:sub>
+                <m:r>
+                  <w:rPr>
+                    <w:rFonts w:ascii="Cambria Math" w:eastAsiaTheme="minorEastAsia" w:hAnsi="Cambria Math"/>
+                  </w:rPr>
+                  <m:t>tokens</m:t>
+                </m:r>
+              </m:sub>
+            </m:sSub>
+          </m:e>
+        </m:nary>
+        <m:r>
+          <w:rPr>
+            <w:rFonts w:ascii="Cambria Math" w:hAnsi="Cambria Math"/>
+          </w:rPr>
+          <m:t>⊆</m:t>
+        </m:r>
+        <m:r>
+          <w:rPr>
+            <w:rFonts w:ascii="Cambria Math" w:hAnsi="Cambria Math"/>
+          </w:rPr>
+          <m:t>M</m:t>
+        </m:r>
+        <m:r>
+          <w:rPr>
+            <w:rFonts w:ascii="Cambria Math" w:hAnsi="Cambria Math"/>
+          </w:rPr>
+          <m:t>(</m:t>
+        </m:r>
+        <m:r>
+          <w:rPr>
+            <w:rFonts w:ascii="Cambria Math" w:hAnsi="Cambria Math"/>
+          </w:rPr>
+          <m:t>t</m:t>
+        </m:r>
+        <m:r>
+          <w:rPr>
+            <w:rFonts w:ascii="Cambria Math" w:hAnsi="Cambria Math"/>
+          </w:rPr>
+          <m:t>)</m:t>
+        </m:r>
+      </m:oMath>
+      <w:r>
+        <w:rPr>
+          <w:rFonts w:eastAsiaTheme="minorEastAsia"/>
+        </w:rPr>
+        <w:t xml:space="preserve">, </w:t>
+      </w:r>
+      <w:r>
+        <w:rPr>
+          <w:rFonts w:eastAsiaTheme="minorEastAsia"/>
+        </w:rPr>
+        <w:tab/>
+        <w:t>(1)</w:t>
+      </w:r>
+    </w:p>
+    <w:p>
+      <w:pPr>
+        <w:rPr>
+          <w:rFonts w:eastAsiaTheme="minorEastAsia"/>
+        </w:rPr>
+      </w:pPr>
+    </w:p>
+    <w:p>
+      <w:pPr>
+        <w:rPr>
+          <w:rFonts w:eastAsiaTheme="minorEastAsia"/>
+        </w:rPr>
+      </w:pPr>
+      <w:r>
+        <w:rPr>
+          <w:rFonts w:eastAsiaTheme="minorEastAsia"/>
+        </w:rPr>
+        <w:t>Тогда новая маркировка M</w:t>
+      </w:r>
+      <w:r>
+        <w:rPr>
+          <w:rFonts w:eastAsiaTheme="minorEastAsia"/>
+        </w:rPr>
         <w:t xml:space="preserve">` </w:t>
       </w:r>
       <w:r>
-        <w:t>получается из текущей маркировки M</w:t>
-      </w:r>
-      <w:r>
+        <w:rPr>
+          <w:rFonts w:eastAsiaTheme="minorEastAsia"/>
+        </w:rPr>
+        <w:t>получается</w:t>
+      </w:r>
+      <w:r>
+        <w:rPr>
+          <w:rFonts w:eastAsiaTheme="minorEastAsia"/>
+        </w:rPr>
         <w:t xml:space="preserve"> </w:t>
       </w:r>
       <w:r>
-        <w:t xml:space="preserve">при срабатывании перехода с некоторым элементом связки </w:t>
-      </w:r>
-      <m:oMath>
-        <m:r>
-          <w:rPr>
-            <w:rFonts w:ascii="Cambria Math" w:hAnsi="Cambria Math"/>
-          </w:rPr>
-          <m:t>(t,b)</m:t>
-        </m:r>
-      </m:oMath>
+        <w:rPr>
+          <w:rFonts w:eastAsiaTheme="minorEastAsia"/>
+        </w:rPr>
+        <w:t>следующим образом</w:t>
+      </w:r>
       <w:r>
         <w:rPr>
           <w:rFonts w:eastAsiaTheme="minorEastAsia"/>
@@ -3147,6 +3325,12 @@
           <w:rFonts w:eastAsiaTheme="minorEastAsia"/>
         </w:rPr>
       </w:pPr>
+      <w:r>
+        <w:rPr>
+          <w:rFonts w:eastAsiaTheme="minorEastAsia"/>
+        </w:rPr>
+        <w:tab/>
+      </w:r>
       <m:oMath>
         <m:r>
           <w:rPr>
@@ -3176,7 +3360,7 @@
               <w:rPr>
                 <w:rFonts w:ascii="Cambria Math" w:hAnsi="Cambria Math"/>
               </w:rPr>
-              <m:t>p</m:t>
+              <m:t>t</m:t>
             </m:r>
           </m:e>
         </m:d>
@@ -3208,76 +3392,10 @@
               <w:rPr>
                 <w:rFonts w:ascii="Cambria Math" w:hAnsi="Cambria Math"/>
               </w:rPr>
-              <m:t>p</m:t>
-            </m:r>
-          </m:e>
-        </m:d>
-        <m:r>
-          <m:rPr>
-            <m:sty m:val="p"/>
-          </m:rPr>
-          <w:rPr>
-            <w:rFonts w:ascii="Cambria Math" w:hAnsi="Cambria Math"/>
-          </w:rPr>
-          <m:t>--</m:t>
-        </m:r>
-        <m:r>
-          <w:rPr>
-            <w:rFonts w:ascii="Cambria Math" w:hAnsi="Cambria Math"/>
-          </w:rPr>
-          <m:t>E</m:t>
-        </m:r>
-        <m:d>
-          <m:dPr>
-            <m:ctrlPr>
-              <w:rPr>
-                <w:rFonts w:ascii="Cambria Math" w:hAnsi="Cambria Math"/>
-              </w:rPr>
-            </m:ctrlPr>
-          </m:dPr>
-          <m:e>
-            <m:r>
-              <w:rPr>
-                <w:rFonts w:ascii="Cambria Math" w:hAnsi="Cambria Math"/>
-              </w:rPr>
-              <m:t>p</m:t>
-            </m:r>
-            <m:r>
-              <m:rPr>
-                <m:sty m:val="p"/>
-              </m:rPr>
-              <w:rPr>
-                <w:rFonts w:ascii="Cambria Math" w:hAnsi="Cambria Math"/>
-              </w:rPr>
-              <m:t>,</m:t>
-            </m:r>
-            <m:r>
-              <w:rPr>
-                <w:rFonts w:ascii="Cambria Math" w:hAnsi="Cambria Math"/>
-              </w:rPr>
               <m:t>t</m:t>
             </m:r>
           </m:e>
         </m:d>
-        <m:d>
-          <m:dPr>
-            <m:begChr m:val="〈"/>
-            <m:endChr m:val="〉"/>
-            <m:ctrlPr>
-              <w:rPr>
-                <w:rFonts w:ascii="Cambria Math" w:hAnsi="Cambria Math"/>
-              </w:rPr>
-            </m:ctrlPr>
-          </m:dPr>
-          <m:e>
-            <m:r>
-              <w:rPr>
-                <w:rFonts w:ascii="Cambria Math" w:hAnsi="Cambria Math"/>
-              </w:rPr>
-              <m:t>b</m:t>
-            </m:r>
-          </m:e>
-        </m:d>
         <m:r>
           <m:rPr>
             <m:sty m:val="p"/>
@@ -3285,14 +3403,58 @@
           <w:rPr>
             <w:rFonts w:ascii="Cambria Math" w:hAnsi="Cambria Math"/>
           </w:rPr>
-          <m:t>)++</m:t>
-        </m:r>
-        <m:r>
-          <w:rPr>
-            <w:rFonts w:ascii="Cambria Math" w:hAnsi="Cambria Math"/>
-          </w:rPr>
-          <m:t>E</m:t>
-        </m:r>
+          <m:t>-</m:t>
+        </m:r>
+        <m:nary>
+          <m:naryPr>
+            <m:chr m:val="∑"/>
+            <m:limLoc m:val="undOvr"/>
+            <m:supHide m:val="1"/>
+            <m:ctrlPr>
+              <w:rPr>
+                <w:rFonts w:ascii="Cambria Math" w:eastAsiaTheme="minorEastAsia" w:hAnsi="Cambria Math"/>
+                <w:i/>
+              </w:rPr>
+            </m:ctrlPr>
+          </m:naryPr>
+          <m:sub>
+            <m:r>
+              <w:rPr>
+                <w:rFonts w:ascii="Cambria Math" w:eastAsiaTheme="minorEastAsia" w:hAnsi="Cambria Math"/>
+              </w:rPr>
+              <m:t>(t,b)∈Y</m:t>
+            </m:r>
+          </m:sub>
+          <m:sup/>
+          <m:e>
+            <m:sSub>
+              <m:sSubPr>
+                <m:ctrlPr>
+                  <w:rPr>
+                    <w:rFonts w:ascii="Cambria Math" w:eastAsiaTheme="minorEastAsia" w:hAnsi="Cambria Math"/>
+                    <w:i/>
+                  </w:rPr>
+                </m:ctrlPr>
+              </m:sSubPr>
+              <m:e>
+                <m:r>
+                  <w:rPr>
+                    <w:rFonts w:ascii="Cambria Math" w:eastAsiaTheme="minorEastAsia" w:hAnsi="Cambria Math"/>
+                  </w:rPr>
+                  <m:t>AN(p,t)</m:t>
+                </m:r>
+              </m:e>
+              <m:sub>
+                <m:r>
+                  <w:rPr>
+                    <w:rFonts w:ascii="Cambria Math" w:eastAsiaTheme="minorEastAsia" w:hAnsi="Cambria Math"/>
+                  </w:rPr>
+                  <m:t>tokens</m:t>
+                </m:r>
+              </m:sub>
+            </m:sSub>
+          </m:e>
+        </m:nary>
         <m:r>
           <m:rPr>
             <m:sty m:val="p"/>
@@ -3300,13 +3462,7 @@
           <w:rPr>
             <w:rFonts w:ascii="Cambria Math" w:hAnsi="Cambria Math"/>
           </w:rPr>
-          <m:t>(</m:t>
-        </m:r>
-        <m:r>
-          <w:rPr>
-            <w:rFonts w:ascii="Cambria Math" w:hAnsi="Cambria Math"/>
-          </w:rPr>
-          <m:t>t</m:t>
+          <m:t>)</m:t>
         </m:r>
         <m:r>
           <m:rPr>
@@ -3315,69 +3471,79 @@
           <w:rPr>
             <w:rFonts w:ascii="Cambria Math" w:hAnsi="Cambria Math"/>
           </w:rPr>
-          <m:t>,</m:t>
-        </m:r>
-        <m:r>
-          <w:rPr>
-            <w:rFonts w:ascii="Cambria Math" w:hAnsi="Cambria Math"/>
-          </w:rPr>
-          <m:t>p</m:t>
-        </m:r>
-        <m:r>
-          <m:rPr>
-            <m:sty m:val="p"/>
-          </m:rPr>
-          <w:rPr>
-            <w:rFonts w:ascii="Cambria Math" w:hAnsi="Cambria Math"/>
-          </w:rPr>
-          <m:t>)</m:t>
-        </m:r>
-        <m:d>
-          <m:dPr>
-            <m:begChr m:val="〈"/>
-            <m:endChr m:val="〉"/>
+          <m:t>+</m:t>
+        </m:r>
+        <m:nary>
+          <m:naryPr>
+            <m:chr m:val="∑"/>
+            <m:limLoc m:val="undOvr"/>
+            <m:supHide m:val="1"/>
             <m:ctrlPr>
               <w:rPr>
-                <w:rFonts w:ascii="Cambria Math" w:hAnsi="Cambria Math"/>
+                <w:rFonts w:ascii="Cambria Math" w:eastAsiaTheme="minorEastAsia" w:hAnsi="Cambria Math"/>
+                <w:i/>
               </w:rPr>
             </m:ctrlPr>
-          </m:dPr>
+          </m:naryPr>
+          <m:sub>
+            <m:r>
+              <w:rPr>
+                <w:rFonts w:ascii="Cambria Math" w:eastAsiaTheme="minorEastAsia" w:hAnsi="Cambria Math"/>
+              </w:rPr>
+              <m:t>(t,b)∈Y</m:t>
+            </m:r>
+          </m:sub>
+          <m:sup/>
           <m:e>
-            <m:r>
-              <w:rPr>
-                <w:rFonts w:ascii="Cambria Math" w:hAnsi="Cambria Math"/>
-              </w:rPr>
-              <m:t>b</m:t>
-            </m:r>
+            <m:sSub>
+              <m:sSubPr>
+                <m:ctrlPr>
+                  <w:rPr>
+                    <w:rFonts w:ascii="Cambria Math" w:eastAsiaTheme="minorEastAsia" w:hAnsi="Cambria Math"/>
+                    <w:i/>
+                  </w:rPr>
+                </m:ctrlPr>
+              </m:sSubPr>
+              <m:e>
+                <m:r>
+                  <w:rPr>
+                    <w:rFonts w:ascii="Cambria Math" w:eastAsiaTheme="minorEastAsia" w:hAnsi="Cambria Math"/>
+                  </w:rPr>
+                  <m:t>AN(t,p)</m:t>
+                </m:r>
+              </m:e>
+              <m:sub>
+                <m:r>
+                  <w:rPr>
+                    <w:rFonts w:ascii="Cambria Math" w:eastAsiaTheme="minorEastAsia" w:hAnsi="Cambria Math"/>
+                  </w:rPr>
+                  <m:t>tokens</m:t>
+                </m:r>
+              </m:sub>
+            </m:sSub>
           </m:e>
-        </m:d>
+        </m:nary>
       </m:oMath>
-      <w:r>
-        <w:rPr>
-          <w:rFonts w:eastAsiaTheme="minorEastAsia"/>
-        </w:rPr>
-        <w:t xml:space="preserve"> для всех </w:t>
-      </w:r>
-      <m:oMath>
-        <m:r>
-          <w:rPr>
-            <w:rFonts w:ascii="Cambria Math" w:eastAsiaTheme="minorEastAsia" w:hAnsi="Cambria Math"/>
-          </w:rPr>
-          <m:t>p∈P</m:t>
-        </m:r>
-      </m:oMath>
     </w:p>
     <w:p>
       <w:pPr>
-        <w:rPr>
-          <w:rFonts w:eastAsiaTheme="minorEastAsia"/>
-        </w:rPr>
+        <w:tabs>
+          <w:tab w:val="center" w:pos="4678"/>
+          <w:tab w:val="right" w:pos="9356"/>
+        </w:tabs>
       </w:pPr>
       <w:r>
         <w:rPr>
           <w:rFonts w:eastAsiaTheme="minorEastAsia"/>
         </w:rPr>
-        <w:t>Таким образом, определения следующие:</w:t>
+        <w:t xml:space="preserve">, </w:t>
+      </w:r>
+      <w:r>
+        <w:rPr>
+          <w:rFonts w:eastAsiaTheme="minorEastAsia"/>
+        </w:rPr>
+        <w:tab/>
+        <w:t>(1)</w:t>
       </w:r>
     </w:p>
     <w:p>
@@ -3386,12 +3552,15 @@
           <w:rFonts w:eastAsiaTheme="minorEastAsia"/>
         </w:rPr>
       </w:pPr>
-      <w:r>
-        <w:rPr>
-          <w:rFonts w:eastAsiaTheme="minorEastAsia"/>
-        </w:rPr>
-        <w:t>Элемент связки разрешен, если справедливо</w:t>
-      </w:r>
+    </w:p>
+    <w:p>
+      <w:pPr>
+        <w:rPr>
+          <w:rFonts w:eastAsiaTheme="minorEastAsia"/>
+        </w:rPr>
+      </w:pPr>
+      <w:bookmarkStart w:id="0" w:name="_GoBack"/>
+      <w:bookmarkEnd w:id="0"/>
     </w:p>
     <w:p>
       <w:pPr>
@@ -3405,155 +3574,7 @@
             <w:rPr>
               <w:rFonts w:ascii="Cambria Math" w:hAnsi="Cambria Math"/>
             </w:rPr>
-            <w:lastRenderedPageBreak/>
-            <m:t>G</m:t>
-          </m:r>
-          <m:d>
-            <m:dPr>
-              <m:ctrlPr>
-                <w:rPr>
-                  <w:rFonts w:ascii="Cambria Math" w:hAnsi="Cambria Math"/>
-                  <w:i/>
-                </w:rPr>
-              </m:ctrlPr>
-            </m:dPr>
-            <m:e>
-              <m:r>
-                <w:rPr>
-                  <w:rFonts w:ascii="Cambria Math" w:hAnsi="Cambria Math"/>
-                </w:rPr>
-                <m:t>t</m:t>
-              </m:r>
-            </m:e>
-          </m:d>
-          <m:d>
-            <m:dPr>
-              <m:begChr m:val="〈"/>
-              <m:endChr m:val="〉"/>
-              <m:ctrlPr>
-                <w:rPr>
-                  <w:rFonts w:ascii="Cambria Math" w:hAnsi="Cambria Math"/>
-                  <w:i/>
-                </w:rPr>
-              </m:ctrlPr>
-            </m:dPr>
-            <m:e>
-              <m:r>
-                <w:rPr>
-                  <w:rFonts w:ascii="Cambria Math" w:hAnsi="Cambria Math"/>
-                </w:rPr>
-                <m:t>b</m:t>
-              </m:r>
-            </m:e>
-          </m:d>
-        </m:oMath>
-      </m:oMathPara>
-    </w:p>
-    <w:p>
-      <w:pPr>
-        <w:rPr>
-          <w:rFonts w:eastAsiaTheme="minorEastAsia"/>
-        </w:rPr>
-      </w:pPr>
-      <m:oMathPara>
-        <m:oMath>
-          <m:r>
-            <w:rPr>
-              <w:rFonts w:ascii="Cambria Math" w:eastAsiaTheme="minorEastAsia" w:hAnsi="Cambria Math"/>
-            </w:rPr>
-            <m:t>∀p∈P:E</m:t>
-          </m:r>
-          <m:d>
-            <m:dPr>
-              <m:ctrlPr>
-                <w:rPr>
-                  <w:rFonts w:ascii="Cambria Math" w:eastAsiaTheme="minorEastAsia" w:hAnsi="Cambria Math"/>
-                  <w:i/>
-                </w:rPr>
-              </m:ctrlPr>
-            </m:dPr>
-            <m:e>
-              <m:r>
-                <w:rPr>
-                  <w:rFonts w:ascii="Cambria Math" w:eastAsiaTheme="minorEastAsia" w:hAnsi="Cambria Math"/>
-                </w:rPr>
-                <m:t>p,t</m:t>
-              </m:r>
-            </m:e>
-          </m:d>
-          <m:d>
-            <m:dPr>
-              <m:begChr m:val="〈"/>
-              <m:endChr m:val="〉"/>
-              <m:ctrlPr>
-                <w:rPr>
-                  <w:rFonts w:ascii="Cambria Math" w:eastAsiaTheme="minorEastAsia" w:hAnsi="Cambria Math"/>
-                  <w:i/>
-                </w:rPr>
-              </m:ctrlPr>
-            </m:dPr>
-            <m:e>
-              <m:r>
-                <w:rPr>
-                  <w:rFonts w:ascii="Cambria Math" w:eastAsiaTheme="minorEastAsia" w:hAnsi="Cambria Math"/>
-                </w:rPr>
-                <m:t>b</m:t>
-              </m:r>
-            </m:e>
-          </m:d>
-          <m:r>
-            <w:rPr>
-              <w:rFonts w:ascii="Cambria Math" w:eastAsiaTheme="minorEastAsia" w:hAnsi="Cambria Math"/>
-            </w:rPr>
-            <m:t>≪=M</m:t>
-          </m:r>
-          <m:d>
-            <m:dPr>
-              <m:ctrlPr>
-                <w:rPr>
-                  <w:rFonts w:ascii="Cambria Math" w:eastAsiaTheme="minorEastAsia" w:hAnsi="Cambria Math"/>
-                  <w:i/>
-                </w:rPr>
-              </m:ctrlPr>
-            </m:dPr>
-            <m:e>
-              <m:r>
-                <w:rPr>
-                  <w:rFonts w:ascii="Cambria Math" w:eastAsiaTheme="minorEastAsia" w:hAnsi="Cambria Math"/>
-                </w:rPr>
-                <m:t>p</m:t>
-              </m:r>
-            </m:e>
-          </m:d>
-        </m:oMath>
-      </m:oMathPara>
-    </w:p>
-    <w:p>
-      <w:pPr>
-        <w:rPr>
-          <w:rFonts w:eastAsiaTheme="minorEastAsia"/>
-        </w:rPr>
-      </w:pPr>
-      <w:r>
-        <w:rPr>
-          <w:rFonts w:eastAsiaTheme="minorEastAsia"/>
-        </w:rPr>
-        <w:t>Результирующая маркировка при срабатывании перехода определяется следующим образом</w:t>
-      </w:r>
-    </w:p>
-    <w:p>
-      <w:pPr>
-        <w:rPr>
-          <w:rFonts w:eastAsiaTheme="minorEastAsia"/>
-        </w:rPr>
-      </w:pPr>
-      <m:oMathPara>
-        <m:oMath>
-          <m:r>
-            <w:rPr>
-              <w:rFonts w:ascii="Cambria Math" w:hAnsi="Cambria Math"/>
-            </w:rPr>
-            <m:t>∀p∈P: M</m:t>
+            <m:t>M</m:t>
           </m:r>
           <m:r>
             <m:rPr>
@@ -3577,7 +3598,7 @@
                 <w:rPr>
                   <w:rFonts w:ascii="Cambria Math" w:hAnsi="Cambria Math"/>
                 </w:rPr>
-                <m:t>p</m:t>
+                <m:t>t</m:t>
               </m:r>
             </m:e>
           </m:d>
@@ -3609,587 +3630,7 @@
                 <w:rPr>
                   <w:rFonts w:ascii="Cambria Math" w:hAnsi="Cambria Math"/>
                 </w:rPr>
-                <m:t>p</m:t>
-              </m:r>
-            </m:e>
-          </m:d>
-          <m:r>
-            <m:rPr>
-              <m:sty m:val="p"/>
-            </m:rPr>
-            <w:rPr>
-              <w:rFonts w:ascii="Cambria Math" w:hAnsi="Cambria Math"/>
-            </w:rPr>
-            <m:t>--</m:t>
-          </m:r>
-          <m:r>
-            <w:rPr>
-              <w:rFonts w:ascii="Cambria Math" w:hAnsi="Cambria Math"/>
-            </w:rPr>
-            <m:t>E</m:t>
-          </m:r>
-          <m:d>
-            <m:dPr>
-              <m:ctrlPr>
-                <w:rPr>
-                  <w:rFonts w:ascii="Cambria Math" w:hAnsi="Cambria Math"/>
-                </w:rPr>
-              </m:ctrlPr>
-            </m:dPr>
-            <m:e>
-              <m:r>
-                <w:rPr>
-                  <w:rFonts w:ascii="Cambria Math" w:hAnsi="Cambria Math"/>
-                </w:rPr>
-                <m:t>p</m:t>
-              </m:r>
-              <m:r>
-                <m:rPr>
-                  <m:sty m:val="p"/>
-                </m:rPr>
-                <w:rPr>
-                  <w:rFonts w:ascii="Cambria Math" w:hAnsi="Cambria Math"/>
-                </w:rPr>
-                <m:t>,</m:t>
-              </m:r>
-              <m:r>
-                <w:rPr>
-                  <w:rFonts w:ascii="Cambria Math" w:hAnsi="Cambria Math"/>
-                </w:rPr>
                 <m:t>t</m:t>
-              </m:r>
-            </m:e>
-          </m:d>
-          <m:d>
-            <m:dPr>
-              <m:begChr m:val="〈"/>
-              <m:endChr m:val="〉"/>
-              <m:ctrlPr>
-                <w:rPr>
-                  <w:rFonts w:ascii="Cambria Math" w:hAnsi="Cambria Math"/>
-                </w:rPr>
-              </m:ctrlPr>
-            </m:dPr>
-            <m:e>
-              <m:r>
-                <w:rPr>
-                  <w:rFonts w:ascii="Cambria Math" w:hAnsi="Cambria Math"/>
-                </w:rPr>
-                <m:t>b</m:t>
-              </m:r>
-            </m:e>
-          </m:d>
-          <m:r>
-            <m:rPr>
-              <m:sty m:val="p"/>
-            </m:rPr>
-            <w:rPr>
-              <w:rFonts w:ascii="Cambria Math" w:hAnsi="Cambria Math"/>
-            </w:rPr>
-            <m:t>)++</m:t>
-          </m:r>
-          <m:r>
-            <w:rPr>
-              <w:rFonts w:ascii="Cambria Math" w:hAnsi="Cambria Math"/>
-            </w:rPr>
-            <m:t>E</m:t>
-          </m:r>
-          <m:r>
-            <m:rPr>
-              <m:sty m:val="p"/>
-            </m:rPr>
-            <w:rPr>
-              <w:rFonts w:ascii="Cambria Math" w:hAnsi="Cambria Math"/>
-            </w:rPr>
-            <m:t>(</m:t>
-          </m:r>
-          <m:r>
-            <w:rPr>
-              <w:rFonts w:ascii="Cambria Math" w:hAnsi="Cambria Math"/>
-            </w:rPr>
-            <m:t>t</m:t>
-          </m:r>
-          <m:r>
-            <m:rPr>
-              <m:sty m:val="p"/>
-            </m:rPr>
-            <w:rPr>
-              <w:rFonts w:ascii="Cambria Math" w:hAnsi="Cambria Math"/>
-            </w:rPr>
-            <m:t>,</m:t>
-          </m:r>
-          <m:r>
-            <w:rPr>
-              <w:rFonts w:ascii="Cambria Math" w:hAnsi="Cambria Math"/>
-            </w:rPr>
-            <m:t>p</m:t>
-          </m:r>
-          <m:r>
-            <m:rPr>
-              <m:sty m:val="p"/>
-            </m:rPr>
-            <w:rPr>
-              <w:rFonts w:ascii="Cambria Math" w:hAnsi="Cambria Math"/>
-            </w:rPr>
-            <m:t>)</m:t>
-          </m:r>
-          <m:d>
-            <m:dPr>
-              <m:begChr m:val="〈"/>
-              <m:endChr m:val="〉"/>
-              <m:ctrlPr>
-                <w:rPr>
-                  <w:rFonts w:ascii="Cambria Math" w:hAnsi="Cambria Math"/>
-                </w:rPr>
-              </m:ctrlPr>
-            </m:dPr>
-            <m:e>
-              <m:r>
-                <w:rPr>
-                  <w:rFonts w:ascii="Cambria Math" w:hAnsi="Cambria Math"/>
-                </w:rPr>
-                <m:t>b</m:t>
-              </m:r>
-            </m:e>
-          </m:d>
-        </m:oMath>
-      </m:oMathPara>
-    </w:p>
-    <w:p>
-      <w:r>
-        <w:t>При выполнении проверок и вычислении результирующей маркировки достаточно рассматривать лишь позиции, связанные дугами с выбранным переходом</w:t>
-      </w:r>
-    </w:p>
-    <w:p>
-      <w:pPr>
-        <w:rPr>
-          <w:rFonts w:eastAsiaTheme="minorEastAsia"/>
-        </w:rPr>
-      </w:pPr>
-      <w:r>
-        <w:t xml:space="preserve">Каждый элемент связки </w:t>
-      </w:r>
-      <m:oMath>
-        <m:r>
-          <w:rPr>
-            <w:rFonts w:ascii="Cambria Math" w:hAnsi="Cambria Math"/>
-          </w:rPr>
-          <m:t>(t,b)</m:t>
-        </m:r>
-      </m:oMath>
-      <w:r>
-        <w:rPr>
-          <w:rFonts w:eastAsiaTheme="minorEastAsia"/>
-        </w:rPr>
-        <w:t xml:space="preserve"> для шага Y</w:t>
-      </w:r>
-      <w:r>
-        <w:rPr>
-          <w:rFonts w:eastAsiaTheme="minorEastAsia"/>
-        </w:rPr>
-        <w:t xml:space="preserve"> </w:t>
-      </w:r>
-      <w:r>
-        <w:rPr>
-          <w:rFonts w:eastAsiaTheme="minorEastAsia"/>
-        </w:rPr>
-        <w:t>должен удовлетворять сторожевому условию перехода t. Кроме того, элементы связки должны иметь возможность извлекать приватизированные токены из позиций, не разделяя их с остальными элементами связки.</w:t>
-      </w:r>
-    </w:p>
-    <w:p>
-      <w:pPr>
-        <w:rPr>
-          <w:rFonts w:eastAsiaTheme="minorEastAsia"/>
-        </w:rPr>
-      </w:pPr>
-      <w:r>
-        <w:rPr>
-          <w:rFonts w:eastAsiaTheme="minorEastAsia"/>
-        </w:rPr>
-        <w:t>Поэтому каждая позиция должна иметь маркировку, мультимножество токенов, большим или равным сумме извлекаемых из p</w:t>
-      </w:r>
-      <w:r>
-        <w:rPr>
-          <w:rFonts w:eastAsiaTheme="minorEastAsia"/>
-        </w:rPr>
-        <w:t xml:space="preserve"> </w:t>
-      </w:r>
-      <w:r>
-        <w:rPr>
-          <w:rFonts w:eastAsiaTheme="minorEastAsia"/>
-        </w:rPr>
-        <w:t>токенов элементами связки для шага Y:</w:t>
-      </w:r>
-    </w:p>
-    <w:p>
-      <w:pPr>
-        <w:rPr>
-          <w:rFonts w:eastAsiaTheme="minorEastAsia"/>
-        </w:rPr>
-      </w:pPr>
-      <m:oMathPara>
-        <m:oMath>
-          <m:nary>
-            <m:naryPr>
-              <m:chr m:val="∑"/>
-              <m:limLoc m:val="undOvr"/>
-              <m:supHide m:val="1"/>
-              <m:ctrlPr>
-                <w:rPr>
-                  <w:rFonts w:ascii="Cambria Math" w:hAnsi="Cambria Math"/>
-                  <w:i/>
-                </w:rPr>
-              </m:ctrlPr>
-            </m:naryPr>
-            <m:sub>
-              <m:d>
-                <m:dPr>
-                  <m:ctrlPr>
-                    <w:rPr>
-                      <w:rFonts w:ascii="Cambria Math" w:hAnsi="Cambria Math"/>
-                      <w:i/>
-                    </w:rPr>
-                  </m:ctrlPr>
-                </m:dPr>
-                <m:e>
-                  <m:r>
-                    <w:rPr>
-                      <w:rFonts w:ascii="Cambria Math" w:hAnsi="Cambria Math"/>
-                    </w:rPr>
-                    <m:t>t,b</m:t>
-                  </m:r>
-                </m:e>
-              </m:d>
-              <m:r>
-                <w:rPr>
-                  <w:rFonts w:ascii="Cambria Math" w:hAnsi="Cambria Math"/>
-                </w:rPr>
-                <m:t>∈Y</m:t>
-              </m:r>
-            </m:sub>
-            <m:sup/>
-            <m:e>
-              <m:r>
-                <w:rPr>
-                  <w:rFonts w:ascii="Cambria Math" w:hAnsi="Cambria Math"/>
-                </w:rPr>
-                <m:t>E</m:t>
-              </m:r>
-              <m:d>
-                <m:dPr>
-                  <m:ctrlPr>
-                    <w:rPr>
-                      <w:rFonts w:ascii="Cambria Math" w:hAnsi="Cambria Math"/>
-                      <w:i/>
-                    </w:rPr>
-                  </m:ctrlPr>
-                </m:dPr>
-                <m:e>
-                  <m:r>
-                    <w:rPr>
-                      <w:rFonts w:ascii="Cambria Math" w:hAnsi="Cambria Math"/>
-                    </w:rPr>
-                    <m:t>p,t</m:t>
-                  </m:r>
-                </m:e>
-              </m:d>
-              <m:d>
-                <m:dPr>
-                  <m:begChr m:val="〈"/>
-                  <m:endChr m:val="〉"/>
-                  <m:ctrlPr>
-                    <w:rPr>
-                      <w:rFonts w:ascii="Cambria Math" w:hAnsi="Cambria Math"/>
-                      <w:i/>
-                    </w:rPr>
-                  </m:ctrlPr>
-                </m:dPr>
-                <m:e>
-                  <m:r>
-                    <w:rPr>
-                      <w:rFonts w:ascii="Cambria Math" w:hAnsi="Cambria Math"/>
-                    </w:rPr>
-                    <m:t>b</m:t>
-                  </m:r>
-                </m:e>
-              </m:d>
-              <m:r>
-                <w:rPr>
-                  <w:rFonts w:ascii="Cambria Math" w:hAnsi="Cambria Math"/>
-                </w:rPr>
-                <m:t>≪=M</m:t>
-              </m:r>
-              <m:d>
-                <m:dPr>
-                  <m:ctrlPr>
-                    <w:rPr>
-                      <w:rFonts w:ascii="Cambria Math" w:hAnsi="Cambria Math"/>
-                      <w:i/>
-                    </w:rPr>
-                  </m:ctrlPr>
-                </m:dPr>
-                <m:e>
-                  <m:r>
-                    <w:rPr>
-                      <w:rFonts w:ascii="Cambria Math" w:hAnsi="Cambria Math"/>
-                    </w:rPr>
-                    <m:t>p</m:t>
-                  </m:r>
-                </m:e>
-              </m:d>
-            </m:e>
-          </m:nary>
-        </m:oMath>
-      </m:oMathPara>
-    </w:p>
-    <w:p>
-      <w:pPr>
-        <w:rPr>
-          <w:rFonts w:eastAsiaTheme="minorEastAsia"/>
-        </w:rPr>
-      </w:pPr>
-      <w:r>
-        <w:rPr>
-          <w:rFonts w:eastAsiaTheme="minorEastAsia"/>
-        </w:rPr>
-        <w:t>Здесь считается мультимножество элементов связки, получается количество вхождений каждого элемента связки</w:t>
-      </w:r>
-    </w:p>
-    <w:p>
-      <w:pPr>
-        <w:rPr>
-          <w:rFonts w:eastAsiaTheme="minorEastAsia"/>
-        </w:rPr>
-      </w:pPr>
-      <w:r>
-        <w:rPr>
-          <w:rFonts w:eastAsiaTheme="minorEastAsia"/>
-        </w:rPr>
-        <w:t>При срабатывании шага Y их позиции p</w:t>
-      </w:r>
-      <w:r>
-        <w:rPr>
-          <w:rFonts w:eastAsiaTheme="minorEastAsia"/>
-        </w:rPr>
-        <w:t xml:space="preserve"> </w:t>
-      </w:r>
-      <w:r>
-        <w:rPr>
-          <w:rFonts w:eastAsiaTheme="minorEastAsia"/>
-        </w:rPr>
-        <w:t xml:space="preserve">будут удалены </w:t>
-      </w:r>
-      <m:oMath>
-        <m:nary>
-          <m:naryPr>
-            <m:chr m:val="∑"/>
-            <m:limLoc m:val="undOvr"/>
-            <m:supHide m:val="1"/>
-            <m:ctrlPr>
-              <w:rPr>
-                <w:rFonts w:ascii="Cambria Math" w:eastAsiaTheme="minorEastAsia" w:hAnsi="Cambria Math"/>
-                <w:i/>
-              </w:rPr>
-            </m:ctrlPr>
-          </m:naryPr>
-          <m:sub>
-            <m:r>
-              <w:rPr>
-                <w:rFonts w:ascii="Cambria Math" w:eastAsiaTheme="minorEastAsia" w:hAnsi="Cambria Math"/>
-              </w:rPr>
-              <m:t>(t,b)∈Y</m:t>
-            </m:r>
-          </m:sub>
-          <m:sup/>
-          <m:e>
-            <m:r>
-              <w:rPr>
-                <w:rFonts w:ascii="Cambria Math" w:eastAsiaTheme="minorEastAsia" w:hAnsi="Cambria Math"/>
-              </w:rPr>
-              <m:t>E(p,t)</m:t>
-            </m:r>
-            <m:d>
-              <m:dPr>
-                <m:begChr m:val="〈"/>
-                <m:endChr m:val="〉"/>
-                <m:ctrlPr>
-                  <w:rPr>
-                    <w:rFonts w:ascii="Cambria Math" w:eastAsiaTheme="minorEastAsia" w:hAnsi="Cambria Math"/>
-                    <w:i/>
-                  </w:rPr>
-                </m:ctrlPr>
-              </m:dPr>
-              <m:e>
-                <m:r>
-                  <w:rPr>
-                    <w:rFonts w:ascii="Cambria Math" w:eastAsiaTheme="minorEastAsia" w:hAnsi="Cambria Math"/>
-                  </w:rPr>
-                  <m:t>b</m:t>
-                </m:r>
-              </m:e>
-            </m:d>
-          </m:e>
-        </m:nary>
-      </m:oMath>
-      <w:r>
-        <w:rPr>
-          <w:rFonts w:eastAsiaTheme="minorEastAsia"/>
-        </w:rPr>
-        <w:t xml:space="preserve"> токены и добавлены </w:t>
-      </w:r>
-      <m:oMath>
-        <m:nary>
-          <m:naryPr>
-            <m:chr m:val="∑"/>
-            <m:limLoc m:val="undOvr"/>
-            <m:supHide m:val="1"/>
-            <m:ctrlPr>
-              <w:rPr>
-                <w:rFonts w:ascii="Cambria Math" w:eastAsiaTheme="minorEastAsia" w:hAnsi="Cambria Math"/>
-                <w:i/>
-              </w:rPr>
-            </m:ctrlPr>
-          </m:naryPr>
-          <m:sub>
-            <m:r>
-              <w:rPr>
-                <w:rFonts w:ascii="Cambria Math" w:eastAsiaTheme="minorEastAsia" w:hAnsi="Cambria Math"/>
-              </w:rPr>
-              <m:t>(t,b)∈Y</m:t>
-            </m:r>
-          </m:sub>
-          <m:sup/>
-          <m:e>
-            <m:r>
-              <w:rPr>
-                <w:rFonts w:ascii="Cambria Math" w:eastAsiaTheme="minorEastAsia" w:hAnsi="Cambria Math"/>
-              </w:rPr>
-              <m:t>E(t,p)</m:t>
-            </m:r>
-            <m:d>
-              <m:dPr>
-                <m:begChr m:val="〈"/>
-                <m:endChr m:val="〉"/>
-                <m:ctrlPr>
-                  <w:rPr>
-                    <w:rFonts w:ascii="Cambria Math" w:eastAsiaTheme="minorEastAsia" w:hAnsi="Cambria Math"/>
-                    <w:i/>
-                  </w:rPr>
-                </m:ctrlPr>
-              </m:dPr>
-              <m:e>
-                <m:r>
-                  <w:rPr>
-                    <w:rFonts w:ascii="Cambria Math" w:eastAsiaTheme="minorEastAsia" w:hAnsi="Cambria Math"/>
-                  </w:rPr>
-                  <m:t>b</m:t>
-                </m:r>
-              </m:e>
-            </m:d>
-          </m:e>
-        </m:nary>
-      </m:oMath>
-      <w:r>
-        <w:rPr>
-          <w:rFonts w:eastAsiaTheme="minorEastAsia"/>
-        </w:rPr>
-        <w:t xml:space="preserve"> токены</w:t>
-      </w:r>
-    </w:p>
-    <w:p>
-      <w:pPr>
-        <w:rPr>
-          <w:rFonts w:eastAsiaTheme="minorEastAsia"/>
-        </w:rPr>
-      </w:pPr>
-      <w:r>
-        <w:rPr>
-          <w:rFonts w:eastAsiaTheme="minorEastAsia"/>
-        </w:rPr>
-        <w:t>Тогда новая маркировка M</w:t>
-      </w:r>
-      <w:r>
-        <w:rPr>
-          <w:rFonts w:eastAsiaTheme="minorEastAsia"/>
-        </w:rPr>
-        <w:t xml:space="preserve">` </w:t>
-      </w:r>
-      <w:r>
-        <w:rPr>
-          <w:rFonts w:eastAsiaTheme="minorEastAsia"/>
-        </w:rPr>
-        <w:t>при срабатывании шага Y получается:</w:t>
-      </w:r>
-    </w:p>
-    <w:p>
-      <w:pPr>
-        <w:rPr>
-          <w:rFonts w:eastAsiaTheme="minorEastAsia"/>
-        </w:rPr>
-      </w:pPr>
-      <m:oMathPara>
-        <m:oMath>
-          <m:r>
-            <w:rPr>
-              <w:rFonts w:ascii="Cambria Math" w:hAnsi="Cambria Math"/>
-            </w:rPr>
-            <m:t>M</m:t>
-          </m:r>
-          <m:r>
-            <m:rPr>
-              <m:sty m:val="p"/>
-            </m:rPr>
-            <w:rPr>
-              <w:rFonts w:ascii="Cambria Math" w:hAnsi="Cambria Math"/>
-            </w:rPr>
-            <m:t>`</m:t>
-          </m:r>
-          <m:d>
-            <m:dPr>
-              <m:ctrlPr>
-                <w:rPr>
-                  <w:rFonts w:ascii="Cambria Math" w:hAnsi="Cambria Math"/>
-                </w:rPr>
-              </m:ctrlPr>
-            </m:dPr>
-            <m:e>
-              <m:r>
-                <w:rPr>
-                  <w:rFonts w:ascii="Cambria Math" w:hAnsi="Cambria Math"/>
-                </w:rPr>
-                <m:t>p</m:t>
-              </m:r>
-            </m:e>
-          </m:d>
-          <m:r>
-            <m:rPr>
-              <m:sty m:val="p"/>
-            </m:rPr>
-            <w:rPr>
-              <w:rFonts w:ascii="Cambria Math" w:hAnsi="Cambria Math"/>
-            </w:rPr>
-            <m:t>=(</m:t>
-          </m:r>
-          <m:r>
-            <w:rPr>
-              <w:rFonts w:ascii="Cambria Math" w:hAnsi="Cambria Math"/>
-            </w:rPr>
-            <m:t>M</m:t>
-          </m:r>
-          <m:d>
-            <m:dPr>
-              <m:ctrlPr>
-                <w:rPr>
-                  <w:rFonts w:ascii="Cambria Math" w:hAnsi="Cambria Math"/>
-                </w:rPr>
-              </m:ctrlPr>
-            </m:dPr>
-            <m:e>
-              <m:r>
-                <w:rPr>
-                  <w:rFonts w:ascii="Cambria Math" w:hAnsi="Cambria Math"/>
-                </w:rPr>
-                <m:t>p</m:t>
               </m:r>
             </m:e>
           </m:d>
@@ -4224,32 +3665,32 @@
             </m:sub>
             <m:sup/>
             <m:e>
-              <m:r>
-                <w:rPr>
-                  <w:rFonts w:ascii="Cambria Math" w:eastAsiaTheme="minorEastAsia" w:hAnsi="Cambria Math"/>
-                </w:rPr>
-                <m:t>E(p,t)</m:t>
-              </m:r>
-              <m:d>
-                <m:dPr>
-                  <m:begChr m:val="〈"/>
-                  <m:endChr m:val="〉"/>
+              <m:sSub>
+                <m:sSubPr>
                   <m:ctrlPr>
                     <w:rPr>
                       <w:rFonts w:ascii="Cambria Math" w:eastAsiaTheme="minorEastAsia" w:hAnsi="Cambria Math"/>
                       <w:i/>
                     </w:rPr>
                   </m:ctrlPr>
-                </m:dPr>
+                </m:sSubPr>
                 <m:e>
                   <m:r>
                     <w:rPr>
                       <w:rFonts w:ascii="Cambria Math" w:eastAsiaTheme="minorEastAsia" w:hAnsi="Cambria Math"/>
                     </w:rPr>
-                    <m:t>b</m:t>
+                    <m:t>AN(p,t)</m:t>
                   </m:r>
                 </m:e>
-              </m:d>
+                <m:sub>
+                  <m:r>
+                    <w:rPr>
+                      <w:rFonts w:ascii="Cambria Math" w:eastAsiaTheme="minorEastAsia" w:hAnsi="Cambria Math"/>
+                    </w:rPr>
+                    <m:t>tokens</m:t>
+                  </m:r>
+                </m:sub>
+              </m:sSub>
             </m:e>
           </m:nary>
           <m:r>
@@ -4283,32 +3724,32 @@
             </m:sub>
             <m:sup/>
             <m:e>
-              <m:r>
-                <w:rPr>
-                  <w:rFonts w:ascii="Cambria Math" w:eastAsiaTheme="minorEastAsia" w:hAnsi="Cambria Math"/>
-                </w:rPr>
-                <m:t>E(t,p)</m:t>
-              </m:r>
-              <m:d>
-                <m:dPr>
-                  <m:begChr m:val="〈"/>
-                  <m:endChr m:val="〉"/>
+              <m:sSub>
+                <m:sSubPr>
                   <m:ctrlPr>
                     <w:rPr>
                       <w:rFonts w:ascii="Cambria Math" w:eastAsiaTheme="minorEastAsia" w:hAnsi="Cambria Math"/>
                       <w:i/>
                     </w:rPr>
                   </m:ctrlPr>
-                </m:dPr>
+                </m:sSubPr>
                 <m:e>
                   <m:r>
                     <w:rPr>
                       <w:rFonts w:ascii="Cambria Math" w:eastAsiaTheme="minorEastAsia" w:hAnsi="Cambria Math"/>
                     </w:rPr>
-                    <m:t>b</m:t>
+                    <m:t>AN(t,p)</m:t>
                   </m:r>
                 </m:e>
-              </m:d>
+                <m:sub>
+                  <m:r>
+                    <w:rPr>
+                      <w:rFonts w:ascii="Cambria Math" w:eastAsiaTheme="minorEastAsia" w:hAnsi="Cambria Math"/>
+                    </w:rPr>
+                    <m:t>tokens</m:t>
+                  </m:r>
+                </m:sub>
+              </m:sSub>
             </m:e>
           </m:nary>
         </m:oMath>
@@ -4393,7 +3834,6 @@
             <w:rPr>
               <w:rFonts w:ascii="Cambria Math" w:eastAsiaTheme="minorEastAsia" w:hAnsi="Cambria Math"/>
             </w:rPr>
-            <w:lastRenderedPageBreak/>
             <m:t>∀</m:t>
           </m:r>
           <m:d>
@@ -18368,7 +17808,7 @@
 </file>
 
 <file path=customXml/itemProps1.xml><?xml version="1.0" encoding="utf-8"?>
-<ds:datastoreItem xmlns:ds="http://schemas.openxmlformats.org/officeDocument/2006/customXml" ds:itemID="{02B08F42-A10C-44E3-AC0D-01AFE6CADA27}">
+<ds:datastoreItem xmlns:ds="http://schemas.openxmlformats.org/officeDocument/2006/customXml" ds:itemID="{B31FD1C4-18B6-4C42-BCF3-6A48C6C1FEE9}">
   <ds:schemaRefs>
     <ds:schemaRef ds:uri="http://schemas.openxmlformats.org/officeDocument/2006/bibliography"/>
   </ds:schemaRefs>

</xml_diff>